<commit_message>
Finished alpha testing and modified documentation.
</commit_message>
<xml_diff>
--- a/RansomwareDetectionService/RansomwareDetectionServiceDocumentation.docx
+++ b/RansomwareDetectionService/RansomwareDetectionServiceDocumentation.docx
@@ -5373,6 +5373,7 @@
           <w:rFonts w:ascii="Arial" w:eastAsia="Times New Roman" w:hAnsi="Arial" w:cs="Arial"/>
           <w:b/>
           <w:bCs/>
+          <w:noProof/>
           <w:color w:val="444444"/>
           <w:sz w:val="21"/>
           <w:szCs w:val="21"/>
@@ -5413,8 +5414,6 @@
           </wp:inline>
         </w:drawing>
       </w:r>
-      <w:bookmarkStart w:id="0" w:name="_GoBack"/>
-      <w:bookmarkEnd w:id="0"/>
     </w:p>
     <w:p>
       <w:pPr>
@@ -5501,8 +5500,8 @@
           <w:b/>
           <w:bCs/>
           <w:color w:val="444444"/>
-          <w:sz w:val="21"/>
-          <w:szCs w:val="21"/>
+          <w:sz w:val="24"/>
+          <w:szCs w:val="24"/>
         </w:rPr>
       </w:pPr>
       <w:r>
@@ -5511,10 +5510,687 @@
           <w:b/>
           <w:bCs/>
           <w:color w:val="444444"/>
-          <w:sz w:val="21"/>
-          <w:szCs w:val="21"/>
+          <w:sz w:val="24"/>
+          <w:szCs w:val="24"/>
         </w:rPr>
         <w:lastRenderedPageBreak/>
+        <w:t>Audit Files</w:t>
+      </w:r>
+      <w:r>
+        <w:rPr>
+          <w:rFonts w:ascii="Arial" w:eastAsia="Times New Roman" w:hAnsi="Arial" w:cs="Arial"/>
+          <w:b/>
+          <w:bCs/>
+          <w:color w:val="444444"/>
+          <w:sz w:val="24"/>
+          <w:szCs w:val="24"/>
+        </w:rPr>
+        <w:t xml:space="preserve"> (Search for Ransomware Affected Files)</w:t>
+      </w:r>
+    </w:p>
+    <w:p>
+      <w:pPr>
+        <w:shd w:val="clear" w:color="auto" w:fill="FFFFFF"/>
+        <w:spacing w:before="297" w:after="148" w:line="300" w:lineRule="atLeast"/>
+        <w:outlineLvl w:val="2"/>
+        <w:rPr>
+          <w:rFonts w:ascii="Arial" w:eastAsia="Times New Roman" w:hAnsi="Arial" w:cs="Arial"/>
+          <w:bCs/>
+          <w:color w:val="444444"/>
+          <w:sz w:val="20"/>
+          <w:szCs w:val="20"/>
+        </w:rPr>
+      </w:pPr>
+      <w:r>
+        <w:rPr>
+          <w:rFonts w:ascii="Arial" w:eastAsia="Times New Roman" w:hAnsi="Arial" w:cs="Arial"/>
+          <w:bCs/>
+          <w:color w:val="444444"/>
+          <w:sz w:val="20"/>
+          <w:szCs w:val="20"/>
+        </w:rPr>
+        <w:t xml:space="preserve">If a ransomware file changes files in your files shares it is important to know the extent of the damage caused by the virus. The “Audit Files” tab will search specified directories and compare the file header/signature vs known file headers for the file extension.  If a compared file does not </w:t>
+      </w:r>
+      <w:proofErr w:type="gramStart"/>
+      <w:r>
+        <w:rPr>
+          <w:rFonts w:ascii="Arial" w:eastAsia="Times New Roman" w:hAnsi="Arial" w:cs="Arial"/>
+          <w:bCs/>
+          <w:color w:val="444444"/>
+          <w:sz w:val="20"/>
+          <w:szCs w:val="20"/>
+        </w:rPr>
+        <w:t>match</w:t>
+      </w:r>
+      <w:proofErr w:type="gramEnd"/>
+      <w:r>
+        <w:rPr>
+          <w:rFonts w:ascii="Arial" w:eastAsia="Times New Roman" w:hAnsi="Arial" w:cs="Arial"/>
+          <w:bCs/>
+          <w:color w:val="444444"/>
+          <w:sz w:val="20"/>
+          <w:szCs w:val="20"/>
+        </w:rPr>
+        <w:t xml:space="preserve"> the header is outputted into the UnverifiedFiles.csv file.  If a file extension </w:t>
+      </w:r>
+      <w:proofErr w:type="gramStart"/>
+      <w:r>
+        <w:rPr>
+          <w:rFonts w:ascii="Arial" w:eastAsia="Times New Roman" w:hAnsi="Arial" w:cs="Arial"/>
+          <w:bCs/>
+          <w:color w:val="444444"/>
+          <w:sz w:val="20"/>
+          <w:szCs w:val="20"/>
+        </w:rPr>
+        <w:t>is not known</w:t>
+      </w:r>
+      <w:proofErr w:type="gramEnd"/>
+      <w:r>
+        <w:rPr>
+          <w:rFonts w:ascii="Arial" w:eastAsia="Times New Roman" w:hAnsi="Arial" w:cs="Arial"/>
+          <w:bCs/>
+          <w:color w:val="444444"/>
+          <w:sz w:val="20"/>
+          <w:szCs w:val="20"/>
+        </w:rPr>
+        <w:t xml:space="preserve"> then the file is outputted into the UnknownFiles.csv file.  Files that match the known file header/signature will output into the VerifiedFiles.csv file.  </w:t>
+      </w:r>
+    </w:p>
+    <w:p>
+      <w:pPr>
+        <w:shd w:val="clear" w:color="auto" w:fill="FFFFFF"/>
+        <w:spacing w:before="297" w:after="148" w:line="300" w:lineRule="atLeast"/>
+        <w:outlineLvl w:val="2"/>
+        <w:rPr>
+          <w:rFonts w:ascii="Arial" w:eastAsia="Times New Roman" w:hAnsi="Arial" w:cs="Arial"/>
+          <w:b/>
+          <w:bCs/>
+          <w:color w:val="444444"/>
+          <w:sz w:val="21"/>
+          <w:szCs w:val="21"/>
+        </w:rPr>
+      </w:pPr>
+      <w:r>
+        <w:rPr>
+          <w:rFonts w:ascii="Arial" w:eastAsia="Times New Roman" w:hAnsi="Arial" w:cs="Arial"/>
+          <w:b/>
+          <w:bCs/>
+          <w:color w:val="444444"/>
+          <w:sz w:val="21"/>
+          <w:szCs w:val="21"/>
+        </w:rPr>
+        <w:t>Audit F</w:t>
+      </w:r>
+      <w:r>
+        <w:rPr>
+          <w:rFonts w:ascii="Arial" w:eastAsia="Times New Roman" w:hAnsi="Arial" w:cs="Arial"/>
+          <w:b/>
+          <w:bCs/>
+          <w:color w:val="444444"/>
+          <w:sz w:val="21"/>
+          <w:szCs w:val="21"/>
+        </w:rPr>
+        <w:t>iles Options:</w:t>
+      </w:r>
+    </w:p>
+    <w:p>
+      <w:pPr>
+        <w:pStyle w:val="ListParagraph"/>
+        <w:numPr>
+          <w:ilvl w:val="0"/>
+          <w:numId w:val="17"/>
+        </w:numPr>
+        <w:shd w:val="clear" w:color="auto" w:fill="FFFFFF"/>
+        <w:spacing w:before="297" w:beforeAutospacing="1" w:after="148" w:afterAutospacing="1" w:line="300" w:lineRule="atLeast"/>
+        <w:ind w:right="150"/>
+        <w:outlineLvl w:val="2"/>
+        <w:rPr>
+          <w:rFonts w:ascii="Arial" w:eastAsia="Times New Roman" w:hAnsi="Arial" w:cs="Arial"/>
+          <w:b/>
+          <w:bCs/>
+          <w:color w:val="444444"/>
+          <w:sz w:val="21"/>
+          <w:szCs w:val="21"/>
+        </w:rPr>
+      </w:pPr>
+      <w:proofErr w:type="spellStart"/>
+      <w:r>
+        <w:rPr>
+          <w:rFonts w:ascii="Arial" w:eastAsia="Times New Roman" w:hAnsi="Arial" w:cs="Arial"/>
+          <w:color w:val="444444"/>
+          <w:sz w:val="20"/>
+          <w:szCs w:val="20"/>
+        </w:rPr>
+        <w:t>FilePathToCheck</w:t>
+      </w:r>
+      <w:proofErr w:type="spellEnd"/>
+      <w:r>
+        <w:rPr>
+          <w:rFonts w:ascii="Arial" w:eastAsia="Times New Roman" w:hAnsi="Arial" w:cs="Arial"/>
+          <w:color w:val="444444"/>
+          <w:sz w:val="20"/>
+          <w:szCs w:val="20"/>
+        </w:rPr>
+        <w:t>:  This is the file share that you want to monitor for ransomware or monitor the files for changes</w:t>
+      </w:r>
+    </w:p>
+    <w:p>
+      <w:pPr>
+        <w:pStyle w:val="ListParagraph"/>
+        <w:numPr>
+          <w:ilvl w:val="0"/>
+          <w:numId w:val="17"/>
+        </w:numPr>
+        <w:shd w:val="clear" w:color="auto" w:fill="FFFFFF"/>
+        <w:spacing w:before="297" w:beforeAutospacing="1" w:after="148" w:afterAutospacing="1" w:line="300" w:lineRule="atLeast"/>
+        <w:ind w:right="150"/>
+        <w:outlineLvl w:val="2"/>
+        <w:rPr>
+          <w:rFonts w:ascii="Arial" w:eastAsia="Times New Roman" w:hAnsi="Arial" w:cs="Arial"/>
+          <w:b/>
+          <w:bCs/>
+          <w:color w:val="444444"/>
+          <w:sz w:val="21"/>
+          <w:szCs w:val="21"/>
+        </w:rPr>
+      </w:pPr>
+      <w:proofErr w:type="spellStart"/>
+      <w:r>
+        <w:rPr>
+          <w:rFonts w:ascii="Arial" w:eastAsia="Times New Roman" w:hAnsi="Arial" w:cs="Arial"/>
+          <w:color w:val="444444"/>
+          <w:sz w:val="20"/>
+          <w:szCs w:val="20"/>
+        </w:rPr>
+        <w:t>CheckSubFolders</w:t>
+      </w:r>
+      <w:proofErr w:type="spellEnd"/>
+      <w:r>
+        <w:rPr>
+          <w:rFonts w:ascii="Arial" w:eastAsia="Times New Roman" w:hAnsi="Arial" w:cs="Arial"/>
+          <w:color w:val="444444"/>
+          <w:sz w:val="20"/>
+          <w:szCs w:val="20"/>
+        </w:rPr>
+        <w:t xml:space="preserve">: Recursively check all the sub folders of </w:t>
+      </w:r>
+      <w:proofErr w:type="spellStart"/>
+      <w:r>
+        <w:rPr>
+          <w:rFonts w:ascii="Arial" w:eastAsia="Times New Roman" w:hAnsi="Arial" w:cs="Arial"/>
+          <w:color w:val="444444"/>
+          <w:sz w:val="20"/>
+          <w:szCs w:val="20"/>
+        </w:rPr>
+        <w:t>FilePathToCheck</w:t>
+      </w:r>
+      <w:proofErr w:type="spellEnd"/>
+      <w:r>
+        <w:rPr>
+          <w:rFonts w:ascii="Arial" w:eastAsia="Times New Roman" w:hAnsi="Arial" w:cs="Arial"/>
+          <w:color w:val="444444"/>
+          <w:sz w:val="20"/>
+          <w:szCs w:val="20"/>
+        </w:rPr>
+        <w:t>.</w:t>
+      </w:r>
+    </w:p>
+    <w:p>
+      <w:pPr>
+        <w:pStyle w:val="ListParagraph"/>
+        <w:numPr>
+          <w:ilvl w:val="0"/>
+          <w:numId w:val="17"/>
+        </w:numPr>
+        <w:shd w:val="clear" w:color="auto" w:fill="FFFFFF"/>
+        <w:spacing w:before="297" w:beforeAutospacing="1" w:after="148" w:afterAutospacing="1" w:line="300" w:lineRule="atLeast"/>
+        <w:ind w:right="150"/>
+        <w:outlineLvl w:val="2"/>
+        <w:rPr>
+          <w:rFonts w:ascii="Arial" w:eastAsia="Times New Roman" w:hAnsi="Arial" w:cs="Arial"/>
+          <w:b/>
+          <w:bCs/>
+          <w:color w:val="444444"/>
+          <w:sz w:val="21"/>
+          <w:szCs w:val="21"/>
+        </w:rPr>
+      </w:pPr>
+      <w:proofErr w:type="spellStart"/>
+      <w:r>
+        <w:rPr>
+          <w:rFonts w:ascii="Arial" w:eastAsia="Times New Roman" w:hAnsi="Arial" w:cs="Arial"/>
+          <w:color w:val="444444"/>
+          <w:sz w:val="20"/>
+          <w:szCs w:val="20"/>
+        </w:rPr>
+        <w:t>ExcludedFolders</w:t>
+      </w:r>
+      <w:proofErr w:type="spellEnd"/>
+      <w:r>
+        <w:rPr>
+          <w:rFonts w:ascii="Arial" w:eastAsia="Times New Roman" w:hAnsi="Arial" w:cs="Arial"/>
+          <w:color w:val="444444"/>
+          <w:sz w:val="20"/>
+          <w:szCs w:val="20"/>
+        </w:rPr>
+        <w:t xml:space="preserve">:  Excludes list of folders separated by semicolon from </w:t>
+      </w:r>
+      <w:proofErr w:type="spellStart"/>
+      <w:r>
+        <w:rPr>
+          <w:rFonts w:ascii="Arial" w:eastAsia="Times New Roman" w:hAnsi="Arial" w:cs="Arial"/>
+          <w:color w:val="444444"/>
+          <w:sz w:val="20"/>
+          <w:szCs w:val="20"/>
+        </w:rPr>
+        <w:t>FilePathToCheck</w:t>
+      </w:r>
+      <w:proofErr w:type="spellEnd"/>
+      <w:r>
+        <w:rPr>
+          <w:rFonts w:ascii="Arial" w:eastAsia="Times New Roman" w:hAnsi="Arial" w:cs="Arial"/>
+          <w:color w:val="444444"/>
+          <w:sz w:val="20"/>
+          <w:szCs w:val="20"/>
+        </w:rPr>
+        <w:t xml:space="preserve">. Any folder matching the exact name </w:t>
+      </w:r>
+      <w:proofErr w:type="gramStart"/>
+      <w:r>
+        <w:rPr>
+          <w:rFonts w:ascii="Arial" w:eastAsia="Times New Roman" w:hAnsi="Arial" w:cs="Arial"/>
+          <w:color w:val="444444"/>
+          <w:sz w:val="20"/>
+          <w:szCs w:val="20"/>
+        </w:rPr>
+        <w:t>will be excluded</w:t>
+      </w:r>
+      <w:proofErr w:type="gramEnd"/>
+      <w:r>
+        <w:rPr>
+          <w:rFonts w:ascii="Arial" w:eastAsia="Times New Roman" w:hAnsi="Arial" w:cs="Arial"/>
+          <w:color w:val="444444"/>
+          <w:sz w:val="20"/>
+          <w:szCs w:val="20"/>
+        </w:rPr>
+        <w:t>.</w:t>
+      </w:r>
+    </w:p>
+    <w:p>
+      <w:pPr>
+        <w:pStyle w:val="ListParagraph"/>
+        <w:numPr>
+          <w:ilvl w:val="0"/>
+          <w:numId w:val="17"/>
+        </w:numPr>
+        <w:shd w:val="clear" w:color="auto" w:fill="FFFFFF"/>
+        <w:spacing w:before="297" w:beforeAutospacing="1" w:after="148" w:afterAutospacing="1" w:line="300" w:lineRule="atLeast"/>
+        <w:ind w:right="150"/>
+        <w:outlineLvl w:val="2"/>
+        <w:rPr>
+          <w:rFonts w:ascii="Arial" w:eastAsia="Times New Roman" w:hAnsi="Arial" w:cs="Arial"/>
+          <w:b/>
+          <w:bCs/>
+          <w:color w:val="444444"/>
+          <w:sz w:val="21"/>
+          <w:szCs w:val="21"/>
+        </w:rPr>
+      </w:pPr>
+      <w:proofErr w:type="spellStart"/>
+      <w:r>
+        <w:rPr>
+          <w:rFonts w:ascii="Arial" w:eastAsia="Times New Roman" w:hAnsi="Arial" w:cs="Arial"/>
+          <w:color w:val="444444"/>
+          <w:sz w:val="20"/>
+          <w:szCs w:val="20"/>
+        </w:rPr>
+        <w:t>ExportCSVPath</w:t>
+      </w:r>
+      <w:proofErr w:type="spellEnd"/>
+      <w:r>
+        <w:rPr>
+          <w:rFonts w:ascii="Arial" w:eastAsia="Times New Roman" w:hAnsi="Arial" w:cs="Arial"/>
+          <w:color w:val="444444"/>
+          <w:sz w:val="20"/>
+          <w:szCs w:val="20"/>
+        </w:rPr>
+        <w:t>:  The path where the csv files will be saved (UnknownFiles.csv, UnVerifiedFiles.csv, and VerifiedFiles.csv)</w:t>
+      </w:r>
+    </w:p>
+    <w:p>
+      <w:pPr>
+        <w:pStyle w:val="ListParagraph"/>
+        <w:numPr>
+          <w:ilvl w:val="0"/>
+          <w:numId w:val="17"/>
+        </w:numPr>
+        <w:shd w:val="clear" w:color="auto" w:fill="FFFFFF"/>
+        <w:spacing w:before="297" w:beforeAutospacing="1" w:after="148" w:afterAutospacing="1" w:line="300" w:lineRule="atLeast"/>
+        <w:ind w:right="150"/>
+        <w:outlineLvl w:val="2"/>
+        <w:rPr>
+          <w:rFonts w:ascii="Arial" w:eastAsia="Times New Roman" w:hAnsi="Arial" w:cs="Arial"/>
+          <w:b/>
+          <w:bCs/>
+          <w:color w:val="444444"/>
+          <w:sz w:val="21"/>
+          <w:szCs w:val="21"/>
+        </w:rPr>
+      </w:pPr>
+      <w:proofErr w:type="spellStart"/>
+      <w:r>
+        <w:rPr>
+          <w:rFonts w:ascii="Arial" w:eastAsia="Times New Roman" w:hAnsi="Arial" w:cs="Arial"/>
+          <w:color w:val="444444"/>
+          <w:sz w:val="20"/>
+          <w:szCs w:val="20"/>
+        </w:rPr>
+        <w:t>ExportUnVerifiedToCSV</w:t>
+      </w:r>
+      <w:proofErr w:type="spellEnd"/>
+      <w:r>
+        <w:rPr>
+          <w:rFonts w:ascii="Arial" w:eastAsia="Times New Roman" w:hAnsi="Arial" w:cs="Arial"/>
+          <w:color w:val="444444"/>
+          <w:sz w:val="20"/>
+          <w:szCs w:val="20"/>
+        </w:rPr>
+        <w:t xml:space="preserve">: </w:t>
+      </w:r>
+      <w:r>
+        <w:rPr>
+          <w:rFonts w:ascii="Arial" w:eastAsia="Times New Roman" w:hAnsi="Arial" w:cs="Arial"/>
+          <w:color w:val="444444"/>
+          <w:sz w:val="20"/>
+          <w:szCs w:val="20"/>
+        </w:rPr>
+        <w:t>Saves unverified (Possible ransomware affected files) to csv file</w:t>
+      </w:r>
+    </w:p>
+    <w:p>
+      <w:pPr>
+        <w:pStyle w:val="ListParagraph"/>
+        <w:numPr>
+          <w:ilvl w:val="0"/>
+          <w:numId w:val="17"/>
+        </w:numPr>
+        <w:shd w:val="clear" w:color="auto" w:fill="FFFFFF"/>
+        <w:spacing w:before="297" w:beforeAutospacing="1" w:after="148" w:afterAutospacing="1" w:line="300" w:lineRule="atLeast"/>
+        <w:ind w:right="150"/>
+        <w:outlineLvl w:val="2"/>
+        <w:rPr>
+          <w:rFonts w:ascii="Arial" w:eastAsia="Times New Roman" w:hAnsi="Arial" w:cs="Arial"/>
+          <w:b/>
+          <w:bCs/>
+          <w:color w:val="444444"/>
+          <w:sz w:val="21"/>
+          <w:szCs w:val="21"/>
+        </w:rPr>
+      </w:pPr>
+      <w:proofErr w:type="spellStart"/>
+      <w:r>
+        <w:rPr>
+          <w:rFonts w:ascii="Arial" w:eastAsia="Times New Roman" w:hAnsi="Arial" w:cs="Arial"/>
+          <w:color w:val="444444"/>
+          <w:sz w:val="20"/>
+          <w:szCs w:val="20"/>
+        </w:rPr>
+        <w:t>ExportVerifiedToCSV</w:t>
+      </w:r>
+      <w:proofErr w:type="spellEnd"/>
+      <w:r>
+        <w:rPr>
+          <w:rFonts w:ascii="Arial" w:eastAsia="Times New Roman" w:hAnsi="Arial" w:cs="Arial"/>
+          <w:color w:val="444444"/>
+          <w:sz w:val="20"/>
+          <w:szCs w:val="20"/>
+        </w:rPr>
+        <w:t>:</w:t>
+      </w:r>
+      <w:r>
+        <w:rPr>
+          <w:rFonts w:ascii="Arial" w:eastAsia="Times New Roman" w:hAnsi="Arial" w:cs="Arial"/>
+          <w:color w:val="444444"/>
+          <w:sz w:val="20"/>
+          <w:szCs w:val="20"/>
+        </w:rPr>
+        <w:t xml:space="preserve">  Saves file header verified list of files to csv file.</w:t>
+      </w:r>
+    </w:p>
+    <w:p>
+      <w:pPr>
+        <w:pStyle w:val="ListParagraph"/>
+        <w:numPr>
+          <w:ilvl w:val="0"/>
+          <w:numId w:val="17"/>
+        </w:numPr>
+        <w:shd w:val="clear" w:color="auto" w:fill="FFFFFF"/>
+        <w:spacing w:before="297" w:beforeAutospacing="1" w:after="148" w:afterAutospacing="1" w:line="300" w:lineRule="atLeast"/>
+        <w:ind w:right="150"/>
+        <w:outlineLvl w:val="2"/>
+        <w:rPr>
+          <w:rFonts w:ascii="Arial" w:eastAsia="Times New Roman" w:hAnsi="Arial" w:cs="Arial"/>
+          <w:b/>
+          <w:bCs/>
+          <w:color w:val="444444"/>
+          <w:sz w:val="21"/>
+          <w:szCs w:val="21"/>
+        </w:rPr>
+      </w:pPr>
+      <w:proofErr w:type="spellStart"/>
+      <w:r>
+        <w:rPr>
+          <w:rFonts w:ascii="Arial" w:eastAsia="Times New Roman" w:hAnsi="Arial" w:cs="Arial"/>
+          <w:color w:val="444444"/>
+          <w:sz w:val="20"/>
+          <w:szCs w:val="20"/>
+        </w:rPr>
+        <w:t>ExportUnknownToCSV</w:t>
+      </w:r>
+      <w:proofErr w:type="spellEnd"/>
+      <w:r>
+        <w:rPr>
+          <w:rFonts w:ascii="Arial" w:eastAsia="Times New Roman" w:hAnsi="Arial" w:cs="Arial"/>
+          <w:color w:val="444444"/>
+          <w:sz w:val="20"/>
+          <w:szCs w:val="20"/>
+        </w:rPr>
+        <w:t>:</w:t>
+      </w:r>
+      <w:r>
+        <w:rPr>
+          <w:rFonts w:ascii="Arial" w:eastAsia="Times New Roman" w:hAnsi="Arial" w:cs="Arial"/>
+          <w:color w:val="444444"/>
+          <w:sz w:val="20"/>
+          <w:szCs w:val="20"/>
+        </w:rPr>
+        <w:t xml:space="preserve">  Saves unknown (extension is unknown or error on reading the file) list of files to csv file.</w:t>
+      </w:r>
+    </w:p>
+    <w:p>
+      <w:pPr>
+        <w:pStyle w:val="ListParagraph"/>
+        <w:numPr>
+          <w:ilvl w:val="0"/>
+          <w:numId w:val="17"/>
+        </w:numPr>
+        <w:shd w:val="clear" w:color="auto" w:fill="FFFFFF"/>
+        <w:spacing w:before="297" w:beforeAutospacing="1" w:after="148" w:afterAutospacing="1" w:line="300" w:lineRule="atLeast"/>
+        <w:ind w:right="150"/>
+        <w:outlineLvl w:val="2"/>
+        <w:rPr>
+          <w:rFonts w:ascii="Arial" w:eastAsia="Times New Roman" w:hAnsi="Arial" w:cs="Arial"/>
+          <w:b/>
+          <w:bCs/>
+          <w:color w:val="444444"/>
+          <w:sz w:val="21"/>
+          <w:szCs w:val="21"/>
+        </w:rPr>
+      </w:pPr>
+      <w:proofErr w:type="spellStart"/>
+      <w:r>
+        <w:rPr>
+          <w:rFonts w:ascii="Arial" w:eastAsia="Times New Roman" w:hAnsi="Arial" w:cs="Arial"/>
+          <w:color w:val="444444"/>
+          <w:sz w:val="20"/>
+          <w:szCs w:val="20"/>
+        </w:rPr>
+        <w:t>SendEmailOnFailure</w:t>
+      </w:r>
+      <w:proofErr w:type="spellEnd"/>
+      <w:r>
+        <w:rPr>
+          <w:rFonts w:ascii="Arial" w:eastAsia="Times New Roman" w:hAnsi="Arial" w:cs="Arial"/>
+          <w:color w:val="444444"/>
+          <w:sz w:val="20"/>
+          <w:szCs w:val="20"/>
+        </w:rPr>
+        <w:t xml:space="preserve">: Sends summary email </w:t>
+      </w:r>
+      <w:r>
+        <w:rPr>
+          <w:rFonts w:ascii="Arial" w:eastAsia="Times New Roman" w:hAnsi="Arial" w:cs="Arial"/>
+          <w:color w:val="444444"/>
+          <w:sz w:val="20"/>
+          <w:szCs w:val="20"/>
+        </w:rPr>
+        <w:t xml:space="preserve">of files that </w:t>
+      </w:r>
+      <w:proofErr w:type="gramStart"/>
+      <w:r>
+        <w:rPr>
+          <w:rFonts w:ascii="Arial" w:eastAsia="Times New Roman" w:hAnsi="Arial" w:cs="Arial"/>
+          <w:color w:val="444444"/>
+          <w:sz w:val="20"/>
+          <w:szCs w:val="20"/>
+        </w:rPr>
+        <w:t>were possibly affected</w:t>
+      </w:r>
+      <w:proofErr w:type="gramEnd"/>
+      <w:r>
+        <w:rPr>
+          <w:rFonts w:ascii="Arial" w:eastAsia="Times New Roman" w:hAnsi="Arial" w:cs="Arial"/>
+          <w:color w:val="444444"/>
+          <w:sz w:val="20"/>
+          <w:szCs w:val="20"/>
+        </w:rPr>
+        <w:t xml:space="preserve"> by ransomware.</w:t>
+      </w:r>
+    </w:p>
+    <w:p>
+      <w:pPr>
+        <w:pStyle w:val="ListParagraph"/>
+        <w:numPr>
+          <w:ilvl w:val="0"/>
+          <w:numId w:val="17"/>
+        </w:numPr>
+        <w:shd w:val="clear" w:color="auto" w:fill="FFFFFF"/>
+        <w:spacing w:before="297" w:beforeAutospacing="1" w:after="148" w:afterAutospacing="1" w:line="300" w:lineRule="atLeast"/>
+        <w:ind w:right="150"/>
+        <w:outlineLvl w:val="2"/>
+        <w:rPr>
+          <w:rFonts w:ascii="Arial" w:eastAsia="Times New Roman" w:hAnsi="Arial" w:cs="Arial"/>
+          <w:b/>
+          <w:bCs/>
+          <w:color w:val="444444"/>
+          <w:sz w:val="21"/>
+          <w:szCs w:val="21"/>
+        </w:rPr>
+      </w:pPr>
+      <w:proofErr w:type="spellStart"/>
+      <w:r>
+        <w:rPr>
+          <w:rFonts w:ascii="Arial" w:eastAsia="Times New Roman" w:hAnsi="Arial" w:cs="Arial"/>
+          <w:color w:val="444444"/>
+          <w:sz w:val="20"/>
+          <w:szCs w:val="20"/>
+        </w:rPr>
+        <w:t>SendEmailOnSuccess</w:t>
+      </w:r>
+      <w:proofErr w:type="spellEnd"/>
+      <w:r>
+        <w:rPr>
+          <w:rFonts w:ascii="Arial" w:eastAsia="Times New Roman" w:hAnsi="Arial" w:cs="Arial"/>
+          <w:color w:val="444444"/>
+          <w:sz w:val="20"/>
+          <w:szCs w:val="20"/>
+        </w:rPr>
+        <w:t xml:space="preserve">: Sends summary email notifying you that the file path was </w:t>
+      </w:r>
+      <w:r>
+        <w:rPr>
+          <w:rFonts w:ascii="Arial" w:eastAsia="Times New Roman" w:hAnsi="Arial" w:cs="Arial"/>
+          <w:color w:val="444444"/>
+          <w:sz w:val="20"/>
+          <w:szCs w:val="20"/>
+        </w:rPr>
+        <w:t>audited</w:t>
+      </w:r>
+      <w:r>
+        <w:rPr>
+          <w:rFonts w:ascii="Arial" w:eastAsia="Times New Roman" w:hAnsi="Arial" w:cs="Arial"/>
+          <w:color w:val="444444"/>
+          <w:sz w:val="20"/>
+          <w:szCs w:val="20"/>
+        </w:rPr>
+        <w:t>.</w:t>
+      </w:r>
+      <w:bookmarkStart w:id="0" w:name="_GoBack"/>
+      <w:bookmarkEnd w:id="0"/>
+    </w:p>
+    <w:p>
+      <w:pPr>
+        <w:shd w:val="clear" w:color="auto" w:fill="FFFFFF"/>
+        <w:spacing w:before="297" w:after="148" w:line="300" w:lineRule="atLeast"/>
+        <w:outlineLvl w:val="2"/>
+        <w:rPr>
+          <w:rFonts w:ascii="Arial" w:eastAsia="Times New Roman" w:hAnsi="Arial" w:cs="Arial"/>
+          <w:b/>
+          <w:bCs/>
+          <w:color w:val="444444"/>
+          <w:sz w:val="24"/>
+          <w:szCs w:val="24"/>
+        </w:rPr>
+      </w:pPr>
+    </w:p>
+    <w:p>
+      <w:pPr>
+        <w:shd w:val="clear" w:color="auto" w:fill="FFFFFF"/>
+        <w:spacing w:before="297" w:after="148" w:line="300" w:lineRule="atLeast"/>
+        <w:outlineLvl w:val="2"/>
+        <w:rPr>
+          <w:rFonts w:ascii="Arial" w:eastAsia="Times New Roman" w:hAnsi="Arial" w:cs="Arial"/>
+          <w:b/>
+          <w:bCs/>
+          <w:color w:val="444444"/>
+          <w:sz w:val="21"/>
+          <w:szCs w:val="21"/>
+        </w:rPr>
+      </w:pPr>
+    </w:p>
+    <w:p>
+      <w:pPr>
+        <w:shd w:val="clear" w:color="auto" w:fill="FFFFFF"/>
+        <w:spacing w:before="297" w:after="148" w:line="300" w:lineRule="atLeast"/>
+        <w:outlineLvl w:val="2"/>
+        <w:rPr>
+          <w:rFonts w:ascii="Arial" w:eastAsia="Times New Roman" w:hAnsi="Arial" w:cs="Arial"/>
+          <w:b/>
+          <w:bCs/>
+          <w:color w:val="444444"/>
+          <w:sz w:val="21"/>
+          <w:szCs w:val="21"/>
+        </w:rPr>
+      </w:pPr>
+      <w:r>
+        <w:rPr>
+          <w:rFonts w:ascii="Arial" w:eastAsia="Times New Roman" w:hAnsi="Arial" w:cs="Arial"/>
+          <w:b/>
+          <w:bCs/>
+          <w:color w:val="444444"/>
+          <w:sz w:val="21"/>
+          <w:szCs w:val="21"/>
+        </w:rPr>
         <w:t>BSD License:</w:t>
       </w:r>
     </w:p>
@@ -5743,6 +6419,7 @@
           <w:sz w:val="21"/>
           <w:szCs w:val="21"/>
         </w:rPr>
+        <w:lastRenderedPageBreak/>
         <w:t>2. Redistributions in binary form must reproduce the above copyright notice, this list of conditions and the following disclaimer in the documentation and/or other materials provided with the distribution.</w:t>
       </w:r>
     </w:p>
@@ -5915,7 +6592,6 @@
           <w:sz w:val="21"/>
           <w:szCs w:val="21"/>
         </w:rPr>
-        <w:lastRenderedPageBreak/>
         <w:t>Delimon.Win32.IO Class License:</w:t>
       </w:r>
     </w:p>
@@ -6070,6 +6746,7 @@
           <w:sz w:val="19"/>
           <w:szCs w:val="19"/>
         </w:rPr>
+        <w:lastRenderedPageBreak/>
         <w:t>The above copyright notice and this permission notice shall be included in all copies or substantial portions of the Software.</w:t>
       </w:r>
     </w:p>

</xml_diff>

<commit_message>
Added FirstNumberOfBytesToRead field to be specified by the SimplePatternSignatureChecker.  I added this field to dtSignatures table structure and tray application dgvSignatures.
</commit_message>
<xml_diff>
--- a/RansomwareDetectionService/RansomwareDetectionServiceDocumentation.docx
+++ b/RansomwareDetectionService/RansomwareDetectionServiceDocumentation.docx
@@ -1068,8 +1068,10 @@
           <w:szCs w:val="20"/>
           <w:lang w:val="en"/>
         </w:rPr>
-        <w:t>contoso</w:t>
-      </w:r>
+        <w:t>Domain</w:t>
+      </w:r>
+      <w:bookmarkStart w:id="0" w:name="_GoBack"/>
+      <w:bookmarkEnd w:id="0"/>
       <w:r>
         <w:rPr>
           <w:rFonts w:ascii="Arial" w:eastAsia="Times New Roman" w:hAnsi="Arial" w:cs="Arial"/>
@@ -1078,7 +1080,39 @@
           <w:szCs w:val="20"/>
           <w:lang w:val="en"/>
         </w:rPr>
-        <w:t>.com” format.)</w:t>
+        <w:t>” or “</w:t>
+      </w:r>
+      <w:proofErr w:type="spellStart"/>
+      <w:r>
+        <w:rPr>
+          <w:rFonts w:ascii="Arial" w:eastAsia="Times New Roman" w:hAnsi="Arial" w:cs="Arial"/>
+          <w:color w:val="333333"/>
+          <w:sz w:val="20"/>
+          <w:szCs w:val="20"/>
+          <w:lang w:val="en"/>
+        </w:rPr>
+        <w:t>username@computername</w:t>
+      </w:r>
+      <w:proofErr w:type="spellEnd"/>
+      <w:r>
+        <w:rPr>
+          <w:rFonts w:ascii="Arial" w:eastAsia="Times New Roman" w:hAnsi="Arial" w:cs="Arial"/>
+          <w:color w:val="333333"/>
+          <w:sz w:val="20"/>
+          <w:szCs w:val="20"/>
+          <w:lang w:val="en"/>
+        </w:rPr>
+        <w:t>” format.</w:t>
+      </w:r>
+      <w:r>
+        <w:rPr>
+          <w:rFonts w:ascii="Arial" w:eastAsia="Times New Roman" w:hAnsi="Arial" w:cs="Arial"/>
+          <w:color w:val="333333"/>
+          <w:sz w:val="20"/>
+          <w:szCs w:val="20"/>
+          <w:lang w:val="en"/>
+        </w:rPr>
+        <w:t>)</w:t>
       </w:r>
     </w:p>
     <w:p>
@@ -5603,6 +5637,65 @@
         <w:outlineLvl w:val="2"/>
         <w:rPr>
           <w:rFonts w:ascii="Arial" w:eastAsia="Times New Roman" w:hAnsi="Arial" w:cs="Arial"/>
+          <w:bCs/>
+          <w:color w:val="444444"/>
+          <w:sz w:val="20"/>
+          <w:szCs w:val="20"/>
+        </w:rPr>
+      </w:pPr>
+      <w:r>
+        <w:rPr>
+          <w:rFonts w:ascii="Arial" w:eastAsia="Times New Roman" w:hAnsi="Arial" w:cs="Arial"/>
+          <w:bCs/>
+          <w:noProof/>
+          <w:color w:val="444444"/>
+          <w:sz w:val="20"/>
+          <w:szCs w:val="20"/>
+        </w:rPr>
+        <w:drawing>
+          <wp:inline distT="0" distB="0" distL="0" distR="0" wp14:anchorId="55764048" wp14:editId="421DDDEC">
+            <wp:extent cx="5943600" cy="506730"/>
+            <wp:effectExtent l="0" t="0" r="0" b="7620"/>
+            <wp:docPr id="12" name="Picture 12"/>
+            <wp:cNvGraphicFramePr>
+              <a:graphicFrameLocks xmlns:a="http://schemas.openxmlformats.org/drawingml/2006/main" noChangeAspect="1"/>
+            </wp:cNvGraphicFramePr>
+            <a:graphic xmlns:a="http://schemas.openxmlformats.org/drawingml/2006/main">
+              <a:graphicData uri="http://schemas.openxmlformats.org/drawingml/2006/picture">
+                <pic:pic xmlns:pic="http://schemas.openxmlformats.org/drawingml/2006/picture">
+                  <pic:nvPicPr>
+                    <pic:cNvPr id="1" name=""/>
+                    <pic:cNvPicPr/>
+                  </pic:nvPicPr>
+                  <pic:blipFill>
+                    <a:blip r:embed="rId20"/>
+                    <a:stretch>
+                      <a:fillRect/>
+                    </a:stretch>
+                  </pic:blipFill>
+                  <pic:spPr>
+                    <a:xfrm>
+                      <a:off x="0" y="0"/>
+                      <a:ext cx="5943600" cy="506730"/>
+                    </a:xfrm>
+                    <a:prstGeom prst="rect">
+                      <a:avLst/>
+                    </a:prstGeom>
+                  </pic:spPr>
+                </pic:pic>
+              </a:graphicData>
+            </a:graphic>
+          </wp:inline>
+        </w:drawing>
+      </w:r>
+    </w:p>
+    <w:p>
+      <w:pPr>
+        <w:shd w:val="clear" w:color="auto" w:fill="FFFFFF"/>
+        <w:spacing w:before="297" w:after="148" w:line="300" w:lineRule="atLeast"/>
+        <w:outlineLvl w:val="2"/>
+        <w:rPr>
+          <w:rFonts w:ascii="Arial" w:eastAsia="Times New Roman" w:hAnsi="Arial" w:cs="Arial"/>
           <w:b/>
           <w:bCs/>
           <w:color w:val="444444"/>
@@ -5956,6 +6049,15 @@
         </w:rPr>
         <w:t xml:space="preserve">  Saves file header verified list of files to csv file.</w:t>
       </w:r>
+      <w:r>
+        <w:rPr>
+          <w:rFonts w:ascii="Arial" w:eastAsia="Times New Roman" w:hAnsi="Arial" w:cs="Arial"/>
+          <w:color w:val="444444"/>
+          <w:sz w:val="20"/>
+          <w:szCs w:val="20"/>
+        </w:rPr>
+        <w:t xml:space="preserve">  (Prohibited files will also be in this list if the signature matches the file extension)</w:t>
+      </w:r>
     </w:p>
     <w:p>
       <w:pPr>
@@ -6035,7 +6137,7 @@
           <w:sz w:val="20"/>
           <w:szCs w:val="20"/>
         </w:rPr>
-        <w:t>SendEmailOnFailure</w:t>
+        <w:t>ExportProhibitedToCSV</w:t>
       </w:r>
       <w:proofErr w:type="spellEnd"/>
       <w:r>
@@ -6045,16 +6147,7 @@
           <w:sz w:val="20"/>
           <w:szCs w:val="20"/>
         </w:rPr>
-        <w:t xml:space="preserve">: Sends summary email </w:t>
-      </w:r>
-      <w:r>
-        <w:rPr>
-          <w:rFonts w:ascii="Arial" w:eastAsia="Times New Roman" w:hAnsi="Arial" w:cs="Arial"/>
-          <w:color w:val="444444"/>
-          <w:sz w:val="20"/>
-          <w:szCs w:val="20"/>
-        </w:rPr>
-        <w:t xml:space="preserve">of files that </w:t>
+        <w:t xml:space="preserve">:  If any signatures and extensions </w:t>
       </w:r>
       <w:proofErr w:type="gramStart"/>
       <w:r>
@@ -6064,7 +6157,7 @@
           <w:sz w:val="20"/>
           <w:szCs w:val="20"/>
         </w:rPr>
-        <w:t>were possibly affected</w:t>
+        <w:t>are flagged</w:t>
       </w:r>
       <w:proofErr w:type="gramEnd"/>
       <w:r>
@@ -6074,7 +6167,7 @@
           <w:sz w:val="20"/>
           <w:szCs w:val="20"/>
         </w:rPr>
-        <w:t xml:space="preserve"> by ransomware.</w:t>
+        <w:t xml:space="preserve"> as prohibited then they will be added to the prohibited csv file.</w:t>
       </w:r>
     </w:p>
     <w:p>
@@ -6105,6 +6198,76 @@
           <w:sz w:val="20"/>
           <w:szCs w:val="20"/>
         </w:rPr>
+        <w:t>SendEmailOnFailure</w:t>
+      </w:r>
+      <w:proofErr w:type="spellEnd"/>
+      <w:r>
+        <w:rPr>
+          <w:rFonts w:ascii="Arial" w:eastAsia="Times New Roman" w:hAnsi="Arial" w:cs="Arial"/>
+          <w:color w:val="444444"/>
+          <w:sz w:val="20"/>
+          <w:szCs w:val="20"/>
+        </w:rPr>
+        <w:t xml:space="preserve">: Sends summary email </w:t>
+      </w:r>
+      <w:r>
+        <w:rPr>
+          <w:rFonts w:ascii="Arial" w:eastAsia="Times New Roman" w:hAnsi="Arial" w:cs="Arial"/>
+          <w:color w:val="444444"/>
+          <w:sz w:val="20"/>
+          <w:szCs w:val="20"/>
+        </w:rPr>
+        <w:t xml:space="preserve">of files that </w:t>
+      </w:r>
+      <w:proofErr w:type="gramStart"/>
+      <w:r>
+        <w:rPr>
+          <w:rFonts w:ascii="Arial" w:eastAsia="Times New Roman" w:hAnsi="Arial" w:cs="Arial"/>
+          <w:color w:val="444444"/>
+          <w:sz w:val="20"/>
+          <w:szCs w:val="20"/>
+        </w:rPr>
+        <w:t>were possibly affected</w:t>
+      </w:r>
+      <w:proofErr w:type="gramEnd"/>
+      <w:r>
+        <w:rPr>
+          <w:rFonts w:ascii="Arial" w:eastAsia="Times New Roman" w:hAnsi="Arial" w:cs="Arial"/>
+          <w:color w:val="444444"/>
+          <w:sz w:val="20"/>
+          <w:szCs w:val="20"/>
+        </w:rPr>
+        <w:t xml:space="preserve"> by ransomware.</w:t>
+      </w:r>
+    </w:p>
+    <w:p>
+      <w:pPr>
+        <w:pStyle w:val="ListParagraph"/>
+        <w:numPr>
+          <w:ilvl w:val="0"/>
+          <w:numId w:val="17"/>
+        </w:numPr>
+        <w:shd w:val="clear" w:color="auto" w:fill="FFFFFF"/>
+        <w:spacing w:before="297" w:beforeAutospacing="1" w:after="148" w:afterAutospacing="1" w:line="300" w:lineRule="atLeast"/>
+        <w:ind w:right="150"/>
+        <w:outlineLvl w:val="2"/>
+        <w:rPr>
+          <w:rFonts w:ascii="Arial" w:eastAsia="Times New Roman" w:hAnsi="Arial" w:cs="Arial"/>
+          <w:b/>
+          <w:bCs/>
+          <w:color w:val="444444"/>
+          <w:sz w:val="21"/>
+          <w:szCs w:val="21"/>
+        </w:rPr>
+      </w:pPr>
+      <w:proofErr w:type="spellStart"/>
+      <w:r>
+        <w:rPr>
+          <w:rFonts w:ascii="Arial" w:eastAsia="Times New Roman" w:hAnsi="Arial" w:cs="Arial"/>
+          <w:color w:val="444444"/>
+          <w:sz w:val="20"/>
+          <w:szCs w:val="20"/>
+        </w:rPr>
         <w:t>SendEmailOnSuccess</w:t>
       </w:r>
       <w:proofErr w:type="spellEnd"/>
@@ -6115,17 +6278,19 @@
           <w:sz w:val="20"/>
           <w:szCs w:val="20"/>
         </w:rPr>
-        <w:t xml:space="preserve">: Sends summary email notifying you that the file path was </w:t>
-      </w:r>
-      <w:r>
-        <w:rPr>
-          <w:rFonts w:ascii="Arial" w:eastAsia="Times New Roman" w:hAnsi="Arial" w:cs="Arial"/>
-          <w:color w:val="444444"/>
-          <w:sz w:val="20"/>
-          <w:szCs w:val="20"/>
-        </w:rPr>
-        <w:t>audited</w:t>
-      </w:r>
+        <w:t xml:space="preserve">: Sends summary email notifying you that the file path </w:t>
+      </w:r>
+      <w:proofErr w:type="gramStart"/>
+      <w:r>
+        <w:rPr>
+          <w:rFonts w:ascii="Arial" w:eastAsia="Times New Roman" w:hAnsi="Arial" w:cs="Arial"/>
+          <w:color w:val="444444"/>
+          <w:sz w:val="20"/>
+          <w:szCs w:val="20"/>
+        </w:rPr>
+        <w:t>was audited</w:t>
+      </w:r>
+      <w:proofErr w:type="gramEnd"/>
       <w:r>
         <w:rPr>
           <w:rFonts w:ascii="Arial" w:eastAsia="Times New Roman" w:hAnsi="Arial" w:cs="Arial"/>
@@ -6135,8 +6300,402 @@
         </w:rPr>
         <w:t>.</w:t>
       </w:r>
-      <w:bookmarkStart w:id="0" w:name="_GoBack"/>
-      <w:bookmarkEnd w:id="0"/>
+    </w:p>
+    <w:p>
+      <w:pPr>
+        <w:pStyle w:val="ListParagraph"/>
+        <w:numPr>
+          <w:ilvl w:val="0"/>
+          <w:numId w:val="17"/>
+        </w:numPr>
+        <w:shd w:val="clear" w:color="auto" w:fill="FFFFFF"/>
+        <w:spacing w:before="297" w:beforeAutospacing="1" w:after="148" w:afterAutospacing="1" w:line="300" w:lineRule="atLeast"/>
+        <w:ind w:right="150"/>
+        <w:outlineLvl w:val="2"/>
+        <w:rPr>
+          <w:rFonts w:ascii="Arial" w:eastAsia="Times New Roman" w:hAnsi="Arial" w:cs="Arial"/>
+          <w:bCs/>
+          <w:color w:val="444444"/>
+          <w:sz w:val="21"/>
+          <w:szCs w:val="21"/>
+        </w:rPr>
+      </w:pPr>
+      <w:r>
+        <w:rPr>
+          <w:rFonts w:ascii="Arial" w:eastAsia="Times New Roman" w:hAnsi="Arial" w:cs="Arial"/>
+          <w:bCs/>
+          <w:color w:val="444444"/>
+          <w:sz w:val="21"/>
+          <w:szCs w:val="21"/>
+        </w:rPr>
+        <w:t>Audit Signatures tab</w:t>
+      </w:r>
+      <w:r>
+        <w:rPr>
+          <w:rFonts w:ascii="Arial" w:eastAsia="Times New Roman" w:hAnsi="Arial" w:cs="Arial"/>
+          <w:bCs/>
+          <w:color w:val="444444"/>
+          <w:sz w:val="21"/>
+          <w:szCs w:val="21"/>
+        </w:rPr>
+        <w:t xml:space="preserve">  (If no signatures are listed then the</w:t>
+      </w:r>
+      <w:r>
+        <w:rPr>
+          <w:rFonts w:ascii="Arial" w:eastAsia="Times New Roman" w:hAnsi="Arial" w:cs="Arial"/>
+          <w:bCs/>
+          <w:color w:val="444444"/>
+          <w:sz w:val="21"/>
+          <w:szCs w:val="21"/>
+        </w:rPr>
+        <w:t xml:space="preserve"> </w:t>
+      </w:r>
+      <w:r>
+        <w:rPr>
+          <w:rFonts w:ascii="Arial" w:eastAsia="Times New Roman" w:hAnsi="Arial" w:cs="Arial"/>
+          <w:bCs/>
+          <w:color w:val="444444"/>
+          <w:sz w:val="21"/>
+          <w:szCs w:val="21"/>
+        </w:rPr>
+        <w:t>stock signatures are used)</w:t>
+      </w:r>
+    </w:p>
+    <w:p>
+      <w:pPr>
+        <w:pStyle w:val="ListParagraph"/>
+        <w:numPr>
+          <w:ilvl w:val="1"/>
+          <w:numId w:val="17"/>
+        </w:numPr>
+        <w:shd w:val="clear" w:color="auto" w:fill="FFFFFF"/>
+        <w:spacing w:before="297" w:beforeAutospacing="1" w:after="148" w:afterAutospacing="1" w:line="300" w:lineRule="atLeast"/>
+        <w:ind w:right="150"/>
+        <w:outlineLvl w:val="2"/>
+        <w:rPr>
+          <w:rFonts w:ascii="Arial" w:eastAsia="Times New Roman" w:hAnsi="Arial" w:cs="Arial"/>
+          <w:bCs/>
+          <w:color w:val="444444"/>
+          <w:sz w:val="21"/>
+          <w:szCs w:val="21"/>
+        </w:rPr>
+      </w:pPr>
+      <w:r>
+        <w:rPr>
+          <w:rFonts w:ascii="Arial" w:eastAsia="Times New Roman" w:hAnsi="Arial" w:cs="Arial"/>
+          <w:bCs/>
+          <w:color w:val="444444"/>
+          <w:sz w:val="21"/>
+          <w:szCs w:val="21"/>
+        </w:rPr>
+        <w:t>Enabled:  Whether signature check is enabled</w:t>
+      </w:r>
+    </w:p>
+    <w:p>
+      <w:pPr>
+        <w:pStyle w:val="ListParagraph"/>
+        <w:numPr>
+          <w:ilvl w:val="1"/>
+          <w:numId w:val="17"/>
+        </w:numPr>
+        <w:shd w:val="clear" w:color="auto" w:fill="FFFFFF"/>
+        <w:spacing w:before="297" w:beforeAutospacing="1" w:after="148" w:afterAutospacing="1" w:line="300" w:lineRule="atLeast"/>
+        <w:ind w:right="150"/>
+        <w:outlineLvl w:val="2"/>
+        <w:rPr>
+          <w:rFonts w:ascii="Arial" w:eastAsia="Times New Roman" w:hAnsi="Arial" w:cs="Arial"/>
+          <w:bCs/>
+          <w:color w:val="444444"/>
+          <w:sz w:val="21"/>
+          <w:szCs w:val="21"/>
+        </w:rPr>
+      </w:pPr>
+      <w:proofErr w:type="spellStart"/>
+      <w:r>
+        <w:rPr>
+          <w:rFonts w:ascii="Arial" w:eastAsia="Times New Roman" w:hAnsi="Arial" w:cs="Arial"/>
+          <w:bCs/>
+          <w:color w:val="444444"/>
+          <w:sz w:val="21"/>
+          <w:szCs w:val="21"/>
+        </w:rPr>
+        <w:t>ByteOffset</w:t>
+      </w:r>
+      <w:proofErr w:type="spellEnd"/>
+      <w:r>
+        <w:rPr>
+          <w:rFonts w:ascii="Arial" w:eastAsia="Times New Roman" w:hAnsi="Arial" w:cs="Arial"/>
+          <w:bCs/>
+          <w:color w:val="444444"/>
+          <w:sz w:val="21"/>
+          <w:szCs w:val="21"/>
+        </w:rPr>
+        <w:t xml:space="preserve">:  Number of bytes to ignore </w:t>
+      </w:r>
+      <w:proofErr w:type="gramStart"/>
+      <w:r>
+        <w:rPr>
+          <w:rFonts w:ascii="Arial" w:eastAsia="Times New Roman" w:hAnsi="Arial" w:cs="Arial"/>
+          <w:bCs/>
+          <w:color w:val="444444"/>
+          <w:sz w:val="21"/>
+          <w:szCs w:val="21"/>
+        </w:rPr>
+        <w:t>previous to</w:t>
+      </w:r>
+      <w:proofErr w:type="gramEnd"/>
+      <w:r>
+        <w:rPr>
+          <w:rFonts w:ascii="Arial" w:eastAsia="Times New Roman" w:hAnsi="Arial" w:cs="Arial"/>
+          <w:bCs/>
+          <w:color w:val="444444"/>
+          <w:sz w:val="21"/>
+          <w:szCs w:val="21"/>
+        </w:rPr>
+        <w:t xml:space="preserve"> the Hexadecimal Pattern.</w:t>
+      </w:r>
+    </w:p>
+    <w:p>
+      <w:pPr>
+        <w:pStyle w:val="ListParagraph"/>
+        <w:numPr>
+          <w:ilvl w:val="1"/>
+          <w:numId w:val="17"/>
+        </w:numPr>
+        <w:shd w:val="clear" w:color="auto" w:fill="FFFFFF"/>
+        <w:spacing w:before="297" w:beforeAutospacing="1" w:after="148" w:afterAutospacing="1" w:line="300" w:lineRule="atLeast"/>
+        <w:ind w:right="150"/>
+        <w:outlineLvl w:val="2"/>
+        <w:rPr>
+          <w:rFonts w:ascii="Arial" w:eastAsia="Times New Roman" w:hAnsi="Arial" w:cs="Arial"/>
+          <w:bCs/>
+          <w:color w:val="444444"/>
+          <w:sz w:val="21"/>
+          <w:szCs w:val="21"/>
+        </w:rPr>
+      </w:pPr>
+      <w:proofErr w:type="spellStart"/>
+      <w:r>
+        <w:rPr>
+          <w:rFonts w:ascii="Arial" w:eastAsia="Times New Roman" w:hAnsi="Arial" w:cs="Arial"/>
+          <w:bCs/>
+          <w:color w:val="444444"/>
+          <w:sz w:val="21"/>
+          <w:szCs w:val="21"/>
+        </w:rPr>
+        <w:t>HexPattern</w:t>
+      </w:r>
+      <w:proofErr w:type="spellEnd"/>
+      <w:r>
+        <w:rPr>
+          <w:rFonts w:ascii="Arial" w:eastAsia="Times New Roman" w:hAnsi="Arial" w:cs="Arial"/>
+          <w:bCs/>
+          <w:color w:val="444444"/>
+          <w:sz w:val="21"/>
+          <w:szCs w:val="21"/>
+        </w:rPr>
+        <w:t>:  The hexadecimal pattern to find within the first 100 bytes of a file.</w:t>
+      </w:r>
+    </w:p>
+    <w:p>
+      <w:pPr>
+        <w:pStyle w:val="ListParagraph"/>
+        <w:numPr>
+          <w:ilvl w:val="1"/>
+          <w:numId w:val="17"/>
+        </w:numPr>
+        <w:shd w:val="clear" w:color="auto" w:fill="FFFFFF"/>
+        <w:spacing w:before="297" w:beforeAutospacing="1" w:after="148" w:afterAutospacing="1" w:line="300" w:lineRule="atLeast"/>
+        <w:ind w:right="150"/>
+        <w:outlineLvl w:val="2"/>
+        <w:rPr>
+          <w:rFonts w:ascii="Arial" w:eastAsia="Times New Roman" w:hAnsi="Arial" w:cs="Arial"/>
+          <w:bCs/>
+          <w:color w:val="444444"/>
+          <w:sz w:val="21"/>
+          <w:szCs w:val="21"/>
+        </w:rPr>
+      </w:pPr>
+      <w:proofErr w:type="spellStart"/>
+      <w:r>
+        <w:rPr>
+          <w:rFonts w:ascii="Arial" w:eastAsia="Times New Roman" w:hAnsi="Arial" w:cs="Arial"/>
+          <w:bCs/>
+          <w:color w:val="444444"/>
+          <w:sz w:val="21"/>
+          <w:szCs w:val="21"/>
+        </w:rPr>
+        <w:t>SignaturesName</w:t>
+      </w:r>
+      <w:proofErr w:type="spellEnd"/>
+      <w:r>
+        <w:rPr>
+          <w:rFonts w:ascii="Arial" w:eastAsia="Times New Roman" w:hAnsi="Arial" w:cs="Arial"/>
+          <w:bCs/>
+          <w:color w:val="444444"/>
+          <w:sz w:val="21"/>
+          <w:szCs w:val="21"/>
+        </w:rPr>
+        <w:t>:  The file type title or signature name</w:t>
+      </w:r>
+    </w:p>
+    <w:p>
+      <w:pPr>
+        <w:pStyle w:val="ListParagraph"/>
+        <w:numPr>
+          <w:ilvl w:val="1"/>
+          <w:numId w:val="17"/>
+        </w:numPr>
+        <w:shd w:val="clear" w:color="auto" w:fill="FFFFFF"/>
+        <w:spacing w:before="297" w:beforeAutospacing="1" w:after="148" w:afterAutospacing="1" w:line="300" w:lineRule="atLeast"/>
+        <w:ind w:right="150"/>
+        <w:outlineLvl w:val="2"/>
+        <w:rPr>
+          <w:rFonts w:ascii="Arial" w:eastAsia="Times New Roman" w:hAnsi="Arial" w:cs="Arial"/>
+          <w:bCs/>
+          <w:color w:val="444444"/>
+          <w:sz w:val="21"/>
+          <w:szCs w:val="21"/>
+        </w:rPr>
+      </w:pPr>
+      <w:proofErr w:type="spellStart"/>
+      <w:r>
+        <w:rPr>
+          <w:rFonts w:ascii="Arial" w:eastAsia="Times New Roman" w:hAnsi="Arial" w:cs="Arial"/>
+          <w:bCs/>
+          <w:color w:val="444444"/>
+          <w:sz w:val="21"/>
+          <w:szCs w:val="21"/>
+        </w:rPr>
+        <w:t>FileExtensions</w:t>
+      </w:r>
+      <w:proofErr w:type="spellEnd"/>
+      <w:r>
+        <w:rPr>
+          <w:rFonts w:ascii="Arial" w:eastAsia="Times New Roman" w:hAnsi="Arial" w:cs="Arial"/>
+          <w:bCs/>
+          <w:color w:val="444444"/>
+          <w:sz w:val="21"/>
+          <w:szCs w:val="21"/>
+        </w:rPr>
+        <w:t xml:space="preserve">: a </w:t>
+      </w:r>
+      <w:proofErr w:type="gramStart"/>
+      <w:r>
+        <w:rPr>
+          <w:rFonts w:ascii="Arial" w:eastAsia="Times New Roman" w:hAnsi="Arial" w:cs="Arial"/>
+          <w:bCs/>
+          <w:color w:val="444444"/>
+          <w:sz w:val="21"/>
+          <w:szCs w:val="21"/>
+        </w:rPr>
+        <w:t>semicolon separated</w:t>
+      </w:r>
+      <w:proofErr w:type="gramEnd"/>
+      <w:r>
+        <w:rPr>
+          <w:rFonts w:ascii="Arial" w:eastAsia="Times New Roman" w:hAnsi="Arial" w:cs="Arial"/>
+          <w:bCs/>
+          <w:color w:val="444444"/>
+          <w:sz w:val="21"/>
+          <w:szCs w:val="21"/>
+        </w:rPr>
+        <w:t xml:space="preserve"> list of file extensions to match with the signatures include the period with each file extension e.g.   .doc;.</w:t>
+      </w:r>
+      <w:proofErr w:type="spellStart"/>
+      <w:r>
+        <w:rPr>
+          <w:rFonts w:ascii="Arial" w:eastAsia="Times New Roman" w:hAnsi="Arial" w:cs="Arial"/>
+          <w:bCs/>
+          <w:color w:val="444444"/>
+          <w:sz w:val="21"/>
+          <w:szCs w:val="21"/>
+        </w:rPr>
+        <w:t>docx;xls;xlsx</w:t>
+      </w:r>
+      <w:proofErr w:type="spellEnd"/>
+    </w:p>
+    <w:p>
+      <w:pPr>
+        <w:pStyle w:val="ListParagraph"/>
+        <w:numPr>
+          <w:ilvl w:val="1"/>
+          <w:numId w:val="17"/>
+        </w:numPr>
+        <w:shd w:val="clear" w:color="auto" w:fill="FFFFFF"/>
+        <w:spacing w:before="297" w:beforeAutospacing="1" w:after="148" w:afterAutospacing="1" w:line="300" w:lineRule="atLeast"/>
+        <w:ind w:right="150"/>
+        <w:outlineLvl w:val="2"/>
+        <w:rPr>
+          <w:rFonts w:ascii="Arial" w:eastAsia="Times New Roman" w:hAnsi="Arial" w:cs="Arial"/>
+          <w:bCs/>
+          <w:color w:val="444444"/>
+          <w:sz w:val="21"/>
+          <w:szCs w:val="21"/>
+        </w:rPr>
+      </w:pPr>
+      <w:r>
+        <w:rPr>
+          <w:rFonts w:ascii="Arial" w:eastAsia="Times New Roman" w:hAnsi="Arial" w:cs="Arial"/>
+          <w:bCs/>
+          <w:color w:val="444444"/>
+          <w:sz w:val="21"/>
+          <w:szCs w:val="21"/>
+        </w:rPr>
+        <w:t xml:space="preserve">Prohibited:  If prohibited then any file with the extension and signature will be added to the prohibited list.  The file </w:t>
+      </w:r>
+      <w:proofErr w:type="gramStart"/>
+      <w:r>
+        <w:rPr>
+          <w:rFonts w:ascii="Arial" w:eastAsia="Times New Roman" w:hAnsi="Arial" w:cs="Arial"/>
+          <w:bCs/>
+          <w:color w:val="444444"/>
+          <w:sz w:val="21"/>
+          <w:szCs w:val="21"/>
+        </w:rPr>
+        <w:t>will also be listed</w:t>
+      </w:r>
+      <w:proofErr w:type="gramEnd"/>
+      <w:r>
+        <w:rPr>
+          <w:rFonts w:ascii="Arial" w:eastAsia="Times New Roman" w:hAnsi="Arial" w:cs="Arial"/>
+          <w:bCs/>
+          <w:color w:val="444444"/>
+          <w:sz w:val="21"/>
+          <w:szCs w:val="21"/>
+        </w:rPr>
+        <w:t xml:space="preserve"> in the verified list if signature hexadecimal pattern matches the file extension.</w:t>
+      </w:r>
+    </w:p>
+    <w:p>
+      <w:pPr>
+        <w:pStyle w:val="ListParagraph"/>
+        <w:numPr>
+          <w:ilvl w:val="1"/>
+          <w:numId w:val="17"/>
+        </w:numPr>
+        <w:shd w:val="clear" w:color="auto" w:fill="FFFFFF"/>
+        <w:spacing w:before="297" w:beforeAutospacing="1" w:after="148" w:afterAutospacing="1" w:line="300" w:lineRule="atLeast"/>
+        <w:ind w:right="150"/>
+        <w:outlineLvl w:val="2"/>
+        <w:rPr>
+          <w:rFonts w:ascii="Arial" w:eastAsia="Times New Roman" w:hAnsi="Arial" w:cs="Arial"/>
+          <w:bCs/>
+          <w:color w:val="444444"/>
+          <w:sz w:val="21"/>
+          <w:szCs w:val="21"/>
+        </w:rPr>
+      </w:pPr>
+      <w:r>
+        <w:rPr>
+          <w:rFonts w:ascii="Arial" w:eastAsia="Times New Roman" w:hAnsi="Arial" w:cs="Arial"/>
+          <w:bCs/>
+          <w:color w:val="444444"/>
+          <w:sz w:val="21"/>
+          <w:szCs w:val="21"/>
+        </w:rPr>
+        <w:t>Comment:  A comment for the signature.</w:t>
+      </w:r>
     </w:p>
     <w:p>
       <w:pPr>
@@ -6148,16 +6707,11 @@
           <w:b/>
           <w:bCs/>
           <w:color w:val="444444"/>
-          <w:sz w:val="24"/>
-          <w:szCs w:val="24"/>
-        </w:rPr>
-      </w:pPr>
-    </w:p>
-    <w:p>
-      <w:pPr>
-        <w:shd w:val="clear" w:color="auto" w:fill="FFFFFF"/>
-        <w:spacing w:before="297" w:after="148" w:line="300" w:lineRule="atLeast"/>
-        <w:outlineLvl w:val="2"/>
+          <w:sz w:val="21"/>
+          <w:szCs w:val="21"/>
+        </w:rPr>
+      </w:pPr>
+      <w:r>
         <w:rPr>
           <w:rFonts w:ascii="Arial" w:eastAsia="Times New Roman" w:hAnsi="Arial" w:cs="Arial"/>
           <w:b/>
@@ -6166,31 +6720,7 @@
           <w:sz w:val="21"/>
           <w:szCs w:val="21"/>
         </w:rPr>
-      </w:pPr>
-    </w:p>
-    <w:p>
-      <w:pPr>
-        <w:shd w:val="clear" w:color="auto" w:fill="FFFFFF"/>
-        <w:spacing w:before="297" w:after="148" w:line="300" w:lineRule="atLeast"/>
-        <w:outlineLvl w:val="2"/>
-        <w:rPr>
-          <w:rFonts w:ascii="Arial" w:eastAsia="Times New Roman" w:hAnsi="Arial" w:cs="Arial"/>
-          <w:b/>
-          <w:bCs/>
-          <w:color w:val="444444"/>
-          <w:sz w:val="21"/>
-          <w:szCs w:val="21"/>
-        </w:rPr>
-      </w:pPr>
-      <w:r>
-        <w:rPr>
-          <w:rFonts w:ascii="Arial" w:eastAsia="Times New Roman" w:hAnsi="Arial" w:cs="Arial"/>
-          <w:b/>
-          <w:bCs/>
-          <w:color w:val="444444"/>
-          <w:sz w:val="21"/>
-          <w:szCs w:val="21"/>
-        </w:rPr>
+        <w:lastRenderedPageBreak/>
         <w:t>BSD License:</w:t>
       </w:r>
     </w:p>
@@ -6289,7 +6819,7 @@
           <w:szCs w:val="21"/>
         </w:rPr>
       </w:pPr>
-      <w:hyperlink r:id="rId20" w:history="1">
+      <w:hyperlink r:id="rId21" w:history="1">
         <w:r>
           <w:rPr>
             <w:rStyle w:val="Hyperlink"/>
@@ -6419,7 +6949,6 @@
           <w:sz w:val="21"/>
           <w:szCs w:val="21"/>
         </w:rPr>
-        <w:lastRenderedPageBreak/>
         <w:t>2. Redistributions in binary form must reproduce the above copyright notice, this list of conditions and the following disclaimer in the documentation and/or other materials provided with the distribution.</w:t>
       </w:r>
     </w:p>
@@ -6592,6 +7121,7 @@
           <w:sz w:val="21"/>
           <w:szCs w:val="21"/>
         </w:rPr>
+        <w:lastRenderedPageBreak/>
         <w:t>Delimon.Win32.IO Class License:</w:t>
       </w:r>
     </w:p>
@@ -6638,7 +7168,7 @@
           <w:szCs w:val="19"/>
         </w:rPr>
       </w:pPr>
-      <w:hyperlink r:id="rId21" w:history="1">
+      <w:hyperlink r:id="rId22" w:history="1">
         <w:r>
           <w:rPr>
             <w:rStyle w:val="Hyperlink"/>
@@ -6746,7 +7276,6 @@
           <w:sz w:val="19"/>
           <w:szCs w:val="19"/>
         </w:rPr>
-        <w:lastRenderedPageBreak/>
         <w:t>The above copyright notice and this permission notice shall be included in all copies or substantial portions of the Software.</w:t>
       </w:r>
     </w:p>

</xml_diff>

<commit_message>
alpha testing is needed.  I modified the code for ContentDetectorLibrary for efficiency.
</commit_message>
<xml_diff>
--- a/RansomwareDetectionService/RansomwareDetectionServiceDocumentation.docx
+++ b/RansomwareDetectionService/RansomwareDetectionServiceDocumentation.docx
@@ -1038,8 +1038,9 @@
           <w:szCs w:val="20"/>
           <w:lang w:val="en"/>
         </w:rPr>
-        <w:t xml:space="preserve"> to be in “user</w:t>
-      </w:r>
+        <w:t xml:space="preserve"> to be in “</w:t>
+      </w:r>
+      <w:proofErr w:type="spellStart"/>
       <w:r>
         <w:rPr>
           <w:rFonts w:ascii="Arial" w:eastAsia="Times New Roman" w:hAnsi="Arial" w:cs="Arial"/>
@@ -1048,6 +1049,16 @@
           <w:szCs w:val="20"/>
           <w:lang w:val="en"/>
         </w:rPr>
+        <w:t>user</w:t>
+      </w:r>
+      <w:r>
+        <w:rPr>
+          <w:rFonts w:ascii="Arial" w:eastAsia="Times New Roman" w:hAnsi="Arial" w:cs="Arial"/>
+          <w:color w:val="333333"/>
+          <w:sz w:val="20"/>
+          <w:szCs w:val="20"/>
+          <w:lang w:val="en"/>
+        </w:rPr>
         <w:t>name</w:t>
       </w:r>
       <w:r>
@@ -1070,8 +1081,7 @@
         </w:rPr>
         <w:t>Domain</w:t>
       </w:r>
-      <w:bookmarkStart w:id="0" w:name="_GoBack"/>
-      <w:bookmarkEnd w:id="0"/>
+      <w:proofErr w:type="spellEnd"/>
       <w:r>
         <w:rPr>
           <w:rFonts w:ascii="Arial" w:eastAsia="Times New Roman" w:hAnsi="Arial" w:cs="Arial"/>
@@ -4288,6 +4298,21 @@
           <w:szCs w:val="24"/>
         </w:rPr>
       </w:pPr>
+    </w:p>
+    <w:p>
+      <w:pPr>
+        <w:shd w:val="clear" w:color="auto" w:fill="FFFFFF"/>
+        <w:spacing w:before="297" w:after="148" w:line="300" w:lineRule="atLeast"/>
+        <w:outlineLvl w:val="2"/>
+        <w:rPr>
+          <w:rFonts w:ascii="Arial" w:eastAsia="Times New Roman" w:hAnsi="Arial" w:cs="Arial"/>
+          <w:b/>
+          <w:bCs/>
+          <w:color w:val="444444"/>
+          <w:sz w:val="24"/>
+          <w:szCs w:val="24"/>
+        </w:rPr>
+      </w:pPr>
       <w:r>
         <w:rPr>
           <w:rFonts w:ascii="Arial" w:eastAsia="Times New Roman" w:hAnsi="Arial" w:cs="Arial"/>
@@ -5273,7 +5298,6 @@
           <w:sz w:val="21"/>
           <w:szCs w:val="21"/>
         </w:rPr>
-        <w:lastRenderedPageBreak/>
         <w:t>Find Ransomware Files (Off Hours Only) tab:</w:t>
       </w:r>
     </w:p>
@@ -5547,7 +5571,6 @@
           <w:sz w:val="24"/>
           <w:szCs w:val="24"/>
         </w:rPr>
-        <w:lastRenderedPageBreak/>
         <w:t>Audit Files</w:t>
       </w:r>
       <w:r>
@@ -5628,6 +5651,38 @@
           <w:szCs w:val="20"/>
         </w:rPr>
         <w:t xml:space="preserve"> then the file is outputted into the UnknownFiles.csv file.  Files that match the known file header/signature will output into the VerifiedFiles.csv file.  </w:t>
+      </w:r>
+      <w:r>
+        <w:rPr>
+          <w:rFonts w:ascii="Arial" w:eastAsia="Times New Roman" w:hAnsi="Arial" w:cs="Arial"/>
+          <w:bCs/>
+          <w:color w:val="444444"/>
+          <w:sz w:val="20"/>
+          <w:szCs w:val="20"/>
+        </w:rPr>
+        <w:t xml:space="preserve">If a signature if flagged as prohibited then the file </w:t>
+      </w:r>
+      <w:proofErr w:type="gramStart"/>
+      <w:r>
+        <w:rPr>
+          <w:rFonts w:ascii="Arial" w:eastAsia="Times New Roman" w:hAnsi="Arial" w:cs="Arial"/>
+          <w:bCs/>
+          <w:color w:val="444444"/>
+          <w:sz w:val="20"/>
+          <w:szCs w:val="20"/>
+        </w:rPr>
+        <w:t>will be listed</w:t>
+      </w:r>
+      <w:proofErr w:type="gramEnd"/>
+      <w:r>
+        <w:rPr>
+          <w:rFonts w:ascii="Arial" w:eastAsia="Times New Roman" w:hAnsi="Arial" w:cs="Arial"/>
+          <w:bCs/>
+          <w:color w:val="444444"/>
+          <w:sz w:val="20"/>
+          <w:szCs w:val="20"/>
+        </w:rPr>
+        <w:t xml:space="preserve"> in the file ProhibitedFiles.csv file as well as the file VerifiedFiles.csv.</w:t>
       </w:r>
     </w:p>
     <w:p>
@@ -6483,6 +6538,28 @@
           <w:sz w:val="21"/>
           <w:szCs w:val="21"/>
         </w:rPr>
+        <w:t>FirstNumberOfBytesToRead</w:t>
+      </w:r>
+      <w:proofErr w:type="spellEnd"/>
+      <w:r>
+        <w:rPr>
+          <w:rFonts w:ascii="Arial" w:eastAsia="Times New Roman" w:hAnsi="Arial" w:cs="Arial"/>
+          <w:bCs/>
+          <w:color w:val="444444"/>
+          <w:sz w:val="21"/>
+          <w:szCs w:val="21"/>
+        </w:rPr>
+        <w:t xml:space="preserve">:  Number of bytes to read from the file to compare with the </w:t>
+      </w:r>
+      <w:proofErr w:type="spellStart"/>
+      <w:r>
+        <w:rPr>
+          <w:rFonts w:ascii="Arial" w:eastAsia="Times New Roman" w:hAnsi="Arial" w:cs="Arial"/>
+          <w:bCs/>
+          <w:color w:val="444444"/>
+          <w:sz w:val="21"/>
+          <w:szCs w:val="21"/>
+        </w:rPr>
         <w:t>HexPattern</w:t>
       </w:r>
       <w:proofErr w:type="spellEnd"/>
@@ -6494,7 +6571,51 @@
           <w:sz w:val="21"/>
           <w:szCs w:val="21"/>
         </w:rPr>
-        <w:t>:  The hexadecimal pattern to find within the first 100 bytes of a file.</w:t>
+        <w:t xml:space="preserve">.  (0 will default to 100 or </w:t>
+      </w:r>
+      <w:proofErr w:type="spellStart"/>
+      <w:r>
+        <w:rPr>
+          <w:rFonts w:ascii="Arial" w:eastAsia="Times New Roman" w:hAnsi="Arial" w:cs="Arial"/>
+          <w:bCs/>
+          <w:color w:val="444444"/>
+          <w:sz w:val="21"/>
+          <w:szCs w:val="21"/>
+        </w:rPr>
+        <w:t>HexPattern.Length</w:t>
+      </w:r>
+      <w:proofErr w:type="spellEnd"/>
+      <w:r>
+        <w:rPr>
+          <w:rFonts w:ascii="Arial" w:eastAsia="Times New Roman" w:hAnsi="Arial" w:cs="Arial"/>
+          <w:bCs/>
+          <w:color w:val="444444"/>
+          <w:sz w:val="21"/>
+          <w:szCs w:val="21"/>
+        </w:rPr>
+        <w:t xml:space="preserve"> + </w:t>
+      </w:r>
+      <w:proofErr w:type="spellStart"/>
+      <w:r>
+        <w:rPr>
+          <w:rFonts w:ascii="Arial" w:eastAsia="Times New Roman" w:hAnsi="Arial" w:cs="Arial"/>
+          <w:bCs/>
+          <w:color w:val="444444"/>
+          <w:sz w:val="21"/>
+          <w:szCs w:val="21"/>
+        </w:rPr>
+        <w:t>ByteOffset</w:t>
+      </w:r>
+      <w:proofErr w:type="spellEnd"/>
+      <w:r>
+        <w:rPr>
+          <w:rFonts w:ascii="Arial" w:eastAsia="Times New Roman" w:hAnsi="Arial" w:cs="Arial"/>
+          <w:bCs/>
+          <w:color w:val="444444"/>
+          <w:sz w:val="21"/>
+          <w:szCs w:val="21"/>
+        </w:rPr>
+        <w:t xml:space="preserve"> whichever is greater)</w:t>
       </w:r>
     </w:p>
     <w:p>
@@ -6525,7 +6646,7 @@
           <w:sz w:val="21"/>
           <w:szCs w:val="21"/>
         </w:rPr>
-        <w:t>SignaturesName</w:t>
+        <w:t>HexPattern</w:t>
       </w:r>
       <w:proofErr w:type="spellEnd"/>
       <w:r>
@@ -6536,7 +6657,7 @@
           <w:sz w:val="21"/>
           <w:szCs w:val="21"/>
         </w:rPr>
-        <w:t>:  The file type title or signature name</w:t>
+        <w:t>:  The hexadecimal pattern to find within the first 100 bytes of a file.</w:t>
       </w:r>
     </w:p>
     <w:p>
@@ -6567,7 +6688,7 @@
           <w:sz w:val="21"/>
           <w:szCs w:val="21"/>
         </w:rPr>
-        <w:t>FileExtensions</w:t>
+        <w:t>SignaturesName</w:t>
       </w:r>
       <w:proofErr w:type="spellEnd"/>
       <w:r>
@@ -6578,42 +6699,8 @@
           <w:sz w:val="21"/>
           <w:szCs w:val="21"/>
         </w:rPr>
-        <w:t xml:space="preserve">: a </w:t>
-      </w:r>
-      <w:proofErr w:type="gramStart"/>
-      <w:r>
-        <w:rPr>
-          <w:rFonts w:ascii="Arial" w:eastAsia="Times New Roman" w:hAnsi="Arial" w:cs="Arial"/>
-          <w:bCs/>
-          <w:color w:val="444444"/>
-          <w:sz w:val="21"/>
-          <w:szCs w:val="21"/>
-        </w:rPr>
-        <w:t>semicolon separated</w:t>
-      </w:r>
-      <w:proofErr w:type="gramEnd"/>
-      <w:r>
-        <w:rPr>
-          <w:rFonts w:ascii="Arial" w:eastAsia="Times New Roman" w:hAnsi="Arial" w:cs="Arial"/>
-          <w:bCs/>
-          <w:color w:val="444444"/>
-          <w:sz w:val="21"/>
-          <w:szCs w:val="21"/>
-        </w:rPr>
-        <w:t xml:space="preserve"> list of file extensions to match with the signatures include the period with each file extension e.g.   .doc;.</w:t>
-      </w:r>
-      <w:proofErr w:type="spellStart"/>
-      <w:r>
-        <w:rPr>
-          <w:rFonts w:ascii="Arial" w:eastAsia="Times New Roman" w:hAnsi="Arial" w:cs="Arial"/>
-          <w:bCs/>
-          <w:color w:val="444444"/>
-          <w:sz w:val="21"/>
-          <w:szCs w:val="21"/>
-        </w:rPr>
-        <w:t>docx;xls;xlsx</w:t>
-      </w:r>
-      <w:proofErr w:type="spellEnd"/>
+        <w:t>:  The file type title or signature name</w:t>
+      </w:r>
     </w:p>
     <w:p>
       <w:pPr>
@@ -6634,15 +6721,28 @@
           <w:szCs w:val="21"/>
         </w:rPr>
       </w:pPr>
-      <w:r>
-        <w:rPr>
-          <w:rFonts w:ascii="Arial" w:eastAsia="Times New Roman" w:hAnsi="Arial" w:cs="Arial"/>
-          <w:bCs/>
-          <w:color w:val="444444"/>
-          <w:sz w:val="21"/>
-          <w:szCs w:val="21"/>
-        </w:rPr>
-        <w:t xml:space="preserve">Prohibited:  If prohibited then any file with the extension and signature will be added to the prohibited list.  The file </w:t>
+      <w:proofErr w:type="spellStart"/>
+      <w:r>
+        <w:rPr>
+          <w:rFonts w:ascii="Arial" w:eastAsia="Times New Roman" w:hAnsi="Arial" w:cs="Arial"/>
+          <w:bCs/>
+          <w:color w:val="444444"/>
+          <w:sz w:val="21"/>
+          <w:szCs w:val="21"/>
+        </w:rPr>
+        <w:lastRenderedPageBreak/>
+        <w:t>FileExtensions</w:t>
+      </w:r>
+      <w:proofErr w:type="spellEnd"/>
+      <w:r>
+        <w:rPr>
+          <w:rFonts w:ascii="Arial" w:eastAsia="Times New Roman" w:hAnsi="Arial" w:cs="Arial"/>
+          <w:bCs/>
+          <w:color w:val="444444"/>
+          <w:sz w:val="21"/>
+          <w:szCs w:val="21"/>
+        </w:rPr>
+        <w:t xml:space="preserve">: a </w:t>
       </w:r>
       <w:proofErr w:type="gramStart"/>
       <w:r>
@@ -6653,7 +6753,7 @@
           <w:sz w:val="21"/>
           <w:szCs w:val="21"/>
         </w:rPr>
-        <w:t>will also be listed</w:t>
+        <w:t>semicolon separated</w:t>
       </w:r>
       <w:proofErr w:type="gramEnd"/>
       <w:r>
@@ -6664,8 +6764,20 @@
           <w:sz w:val="21"/>
           <w:szCs w:val="21"/>
         </w:rPr>
-        <w:t xml:space="preserve"> in the verified list if signature hexadecimal pattern matches the file extension.</w:t>
-      </w:r>
+        <w:t xml:space="preserve"> list of file extensions to match with the signatures include the period with each file extension e.g.   .doc;.</w:t>
+      </w:r>
+      <w:proofErr w:type="spellStart"/>
+      <w:r>
+        <w:rPr>
+          <w:rFonts w:ascii="Arial" w:eastAsia="Times New Roman" w:hAnsi="Arial" w:cs="Arial"/>
+          <w:bCs/>
+          <w:color w:val="444444"/>
+          <w:sz w:val="21"/>
+          <w:szCs w:val="21"/>
+        </w:rPr>
+        <w:t>docx;xls;xlsx</w:t>
+      </w:r>
+      <w:proofErr w:type="spellEnd"/>
     </w:p>
     <w:p>
       <w:pPr>
@@ -6694,6 +6806,58 @@
           <w:sz w:val="21"/>
           <w:szCs w:val="21"/>
         </w:rPr>
+        <w:t xml:space="preserve">Prohibited:  If prohibited then any file with the extension and signature will be added to the prohibited list.  The file </w:t>
+      </w:r>
+      <w:proofErr w:type="gramStart"/>
+      <w:r>
+        <w:rPr>
+          <w:rFonts w:ascii="Arial" w:eastAsia="Times New Roman" w:hAnsi="Arial" w:cs="Arial"/>
+          <w:bCs/>
+          <w:color w:val="444444"/>
+          <w:sz w:val="21"/>
+          <w:szCs w:val="21"/>
+        </w:rPr>
+        <w:t>will also be listed</w:t>
+      </w:r>
+      <w:proofErr w:type="gramEnd"/>
+      <w:r>
+        <w:rPr>
+          <w:rFonts w:ascii="Arial" w:eastAsia="Times New Roman" w:hAnsi="Arial" w:cs="Arial"/>
+          <w:bCs/>
+          <w:color w:val="444444"/>
+          <w:sz w:val="21"/>
+          <w:szCs w:val="21"/>
+        </w:rPr>
+        <w:t xml:space="preserve"> in the verified list if signature hexadecimal pattern matches the file extension.</w:t>
+      </w:r>
+    </w:p>
+    <w:p>
+      <w:pPr>
+        <w:pStyle w:val="ListParagraph"/>
+        <w:numPr>
+          <w:ilvl w:val="1"/>
+          <w:numId w:val="17"/>
+        </w:numPr>
+        <w:shd w:val="clear" w:color="auto" w:fill="FFFFFF"/>
+        <w:spacing w:before="297" w:beforeAutospacing="1" w:after="148" w:afterAutospacing="1" w:line="300" w:lineRule="atLeast"/>
+        <w:ind w:right="150"/>
+        <w:outlineLvl w:val="2"/>
+        <w:rPr>
+          <w:rFonts w:ascii="Arial" w:eastAsia="Times New Roman" w:hAnsi="Arial" w:cs="Arial"/>
+          <w:bCs/>
+          <w:color w:val="444444"/>
+          <w:sz w:val="21"/>
+          <w:szCs w:val="21"/>
+        </w:rPr>
+      </w:pPr>
+      <w:r>
+        <w:rPr>
+          <w:rFonts w:ascii="Arial" w:eastAsia="Times New Roman" w:hAnsi="Arial" w:cs="Arial"/>
+          <w:bCs/>
+          <w:color w:val="444444"/>
+          <w:sz w:val="21"/>
+          <w:szCs w:val="21"/>
+        </w:rPr>
         <w:t>Comment:  A comment for the signature.</w:t>
       </w:r>
     </w:p>
@@ -6711,7 +6875,12 @@
           <w:szCs w:val="21"/>
         </w:rPr>
       </w:pPr>
-      <w:r>
+    </w:p>
+    <w:p>
+      <w:pPr>
+        <w:shd w:val="clear" w:color="auto" w:fill="FFFFFF"/>
+        <w:spacing w:before="297" w:after="148" w:line="300" w:lineRule="atLeast"/>
+        <w:outlineLvl w:val="2"/>
         <w:rPr>
           <w:rFonts w:ascii="Arial" w:eastAsia="Times New Roman" w:hAnsi="Arial" w:cs="Arial"/>
           <w:b/>
@@ -6720,7 +6889,18 @@
           <w:sz w:val="21"/>
           <w:szCs w:val="21"/>
         </w:rPr>
-        <w:lastRenderedPageBreak/>
+      </w:pPr>
+      <w:bookmarkStart w:id="0" w:name="_GoBack"/>
+      <w:bookmarkEnd w:id="0"/>
+      <w:r>
+        <w:rPr>
+          <w:rFonts w:ascii="Arial" w:eastAsia="Times New Roman" w:hAnsi="Arial" w:cs="Arial"/>
+          <w:b/>
+          <w:bCs/>
+          <w:color w:val="444444"/>
+          <w:sz w:val="21"/>
+          <w:szCs w:val="21"/>
+        </w:rPr>
         <w:t>BSD License:</w:t>
       </w:r>
     </w:p>
@@ -7121,7 +7301,6 @@
           <w:sz w:val="21"/>
           <w:szCs w:val="21"/>
         </w:rPr>
-        <w:lastRenderedPageBreak/>
         <w:t>Delimon.Win32.IO Class License:</w:t>
       </w:r>
     </w:p>

</xml_diff>

<commit_message>
Updated documentation. New beta version.
</commit_message>
<xml_diff>
--- a/RansomwareDetectionService/RansomwareDetectionServiceDocumentation.docx
+++ b/RansomwareDetectionService/RansomwareDetectionServiceDocumentation.docx
@@ -340,8 +340,6 @@
         </w:rPr>
         <w:t>h</w:t>
       </w:r>
-      <w:bookmarkStart w:id="0" w:name="_GoBack"/>
-      <w:bookmarkEnd w:id="0"/>
       <w:r>
         <w:rPr>
           <w:rFonts w:ascii="Arial" w:eastAsia="Times New Roman" w:hAnsi="Arial" w:cs="Arial"/>
@@ -1812,20 +1810,32 @@
           <w:lang w:val="en"/>
         </w:rPr>
       </w:pPr>
-      <w:r>
+    </w:p>
+    <w:p>
+      <w:pPr>
+        <w:pStyle w:val="NormalWeb"/>
         <w:rPr>
           <w:rFonts w:ascii="Arial" w:hAnsi="Arial" w:cs="Arial"/>
-          <w:noProof/>
-          <w:color w:val="333333"/>
-          <w:sz w:val="20"/>
-          <w:szCs w:val="20"/>
+          <w:color w:val="333333"/>
+          <w:sz w:val="20"/>
+          <w:szCs w:val="20"/>
+          <w:lang w:val="en"/>
+        </w:rPr>
+      </w:pPr>
+      <w:r>
+        <w:rPr>
+          <w:rFonts w:ascii="Arial" w:hAnsi="Arial" w:cs="Arial"/>
+          <w:color w:val="333333"/>
+          <w:sz w:val="20"/>
+          <w:szCs w:val="20"/>
+          <w:lang w:val="en"/>
         </w:rPr>
         <w:lastRenderedPageBreak/>
         <w:drawing>
-          <wp:inline distT="0" distB="0" distL="0" distR="0" wp14:anchorId="227CFA99" wp14:editId="3F76D608">
-            <wp:extent cx="5943600" cy="3647440"/>
+          <wp:inline distT="0" distB="0" distL="0" distR="0" wp14:anchorId="0EC4CA94" wp14:editId="1ADAC430">
+            <wp:extent cx="5943600" cy="4286250"/>
             <wp:effectExtent l="0" t="0" r="0" b="0"/>
-            <wp:docPr id="3" name="Picture 3"/>
+            <wp:docPr id="14" name="Picture 14"/>
             <wp:cNvGraphicFramePr>
               <a:graphicFrameLocks xmlns:a="http://schemas.openxmlformats.org/drawingml/2006/main" noChangeAspect="1"/>
             </wp:cNvGraphicFramePr>
@@ -1845,7 +1855,7 @@
                   <pic:spPr>
                     <a:xfrm>
                       <a:off x="0" y="0"/>
-                      <a:ext cx="5943600" cy="3647440"/>
+                      <a:ext cx="5943600" cy="4286250"/>
                     </a:xfrm>
                     <a:prstGeom prst="rect">
                       <a:avLst/>
@@ -2050,6 +2060,7 @@
           <w:szCs w:val="20"/>
           <w:lang w:val="en"/>
         </w:rPr>
+        <w:lastRenderedPageBreak/>
         <w:t>RansomwareDetection</w:t>
       </w:r>
       <w:r>
@@ -2129,7 +2140,6 @@
           <w:szCs w:val="20"/>
           <w:lang w:val="en"/>
         </w:rPr>
-        <w:lastRenderedPageBreak/>
         <w:t xml:space="preserve">Run </w:t>
       </w:r>
       <w:proofErr w:type="spellStart"/>
@@ -5826,6 +5836,120 @@
         </w:rPr>
         <w:t xml:space="preserve"> in the file ProhibitedFiles.csv file as well as the file VerifiedFiles.csv.</w:t>
       </w:r>
+      <w:r>
+        <w:rPr>
+          <w:rFonts w:ascii="Arial" w:eastAsia="Times New Roman" w:hAnsi="Arial" w:cs="Arial"/>
+          <w:bCs/>
+          <w:color w:val="444444"/>
+          <w:sz w:val="20"/>
+          <w:szCs w:val="20"/>
+        </w:rPr>
+        <w:t xml:space="preserve"> Custom file signatures </w:t>
+      </w:r>
+      <w:proofErr w:type="gramStart"/>
+      <w:r>
+        <w:rPr>
+          <w:rFonts w:ascii="Arial" w:eastAsia="Times New Roman" w:hAnsi="Arial" w:cs="Arial"/>
+          <w:bCs/>
+          <w:color w:val="444444"/>
+          <w:sz w:val="20"/>
+          <w:szCs w:val="20"/>
+        </w:rPr>
+        <w:t>can be added</w:t>
+      </w:r>
+      <w:proofErr w:type="gramEnd"/>
+      <w:r>
+        <w:rPr>
+          <w:rFonts w:ascii="Arial" w:eastAsia="Times New Roman" w:hAnsi="Arial" w:cs="Arial"/>
+          <w:bCs/>
+          <w:color w:val="444444"/>
+          <w:sz w:val="20"/>
+          <w:szCs w:val="20"/>
+        </w:rPr>
+        <w:t xml:space="preserve"> later</w:t>
+      </w:r>
+      <w:r>
+        <w:rPr>
+          <w:rFonts w:ascii="Arial" w:eastAsia="Times New Roman" w:hAnsi="Arial" w:cs="Arial"/>
+          <w:bCs/>
+          <w:color w:val="444444"/>
+          <w:sz w:val="20"/>
+          <w:szCs w:val="20"/>
+        </w:rPr>
+        <w:t xml:space="preserve"> in the Audit Signatures tab.</w:t>
+      </w:r>
+      <w:r>
+        <w:rPr>
+          <w:rFonts w:ascii="Arial" w:eastAsia="Times New Roman" w:hAnsi="Arial" w:cs="Arial"/>
+          <w:bCs/>
+          <w:color w:val="444444"/>
+          <w:sz w:val="20"/>
+          <w:szCs w:val="20"/>
+        </w:rPr>
+        <w:t xml:space="preserve"> </w:t>
+      </w:r>
+      <w:r>
+        <w:rPr>
+          <w:rFonts w:ascii="Arial" w:eastAsia="Times New Roman" w:hAnsi="Arial" w:cs="Arial"/>
+          <w:bCs/>
+          <w:color w:val="444444"/>
+          <w:sz w:val="20"/>
+          <w:szCs w:val="20"/>
+        </w:rPr>
+        <w:t>I</w:t>
+      </w:r>
+      <w:r>
+        <w:rPr>
+          <w:rFonts w:ascii="Arial" w:eastAsia="Times New Roman" w:hAnsi="Arial" w:cs="Arial"/>
+          <w:bCs/>
+          <w:color w:val="444444"/>
+          <w:sz w:val="20"/>
+          <w:szCs w:val="20"/>
+        </w:rPr>
+        <w:t>f the</w:t>
+      </w:r>
+      <w:r>
+        <w:rPr>
+          <w:rFonts w:ascii="Arial" w:eastAsia="Times New Roman" w:hAnsi="Arial" w:cs="Arial"/>
+          <w:bCs/>
+          <w:color w:val="444444"/>
+          <w:sz w:val="20"/>
+          <w:szCs w:val="20"/>
+        </w:rPr>
+        <w:t xml:space="preserve"> Audit Signatures</w:t>
+      </w:r>
+      <w:r>
+        <w:rPr>
+          <w:rFonts w:ascii="Arial" w:eastAsia="Times New Roman" w:hAnsi="Arial" w:cs="Arial"/>
+          <w:bCs/>
+          <w:color w:val="444444"/>
+          <w:sz w:val="20"/>
+          <w:szCs w:val="20"/>
+        </w:rPr>
+        <w:t xml:space="preserve"> table</w:t>
+      </w:r>
+      <w:r>
+        <w:rPr>
+          <w:rFonts w:ascii="Arial" w:eastAsia="Times New Roman" w:hAnsi="Arial" w:cs="Arial"/>
+          <w:bCs/>
+          <w:color w:val="444444"/>
+          <w:sz w:val="20"/>
+          <w:szCs w:val="20"/>
+        </w:rPr>
+        <w:t xml:space="preserve"> rows are</w:t>
+      </w:r>
+      <w:r>
+        <w:rPr>
+          <w:rFonts w:ascii="Arial" w:eastAsia="Times New Roman" w:hAnsi="Arial" w:cs="Arial"/>
+          <w:bCs/>
+          <w:color w:val="444444"/>
+          <w:sz w:val="20"/>
+          <w:szCs w:val="20"/>
+        </w:rPr>
+        <w:t xml:space="preserve"> deleted entirely then the stock signatures are used.</w:t>
+      </w:r>
+      <w:bookmarkStart w:id="0" w:name="_GoBack"/>
+      <w:bookmarkEnd w:id="0"/>
     </w:p>
     <w:p>
       <w:pPr>
@@ -6788,6 +6912,7 @@
           <w:sz w:val="21"/>
           <w:szCs w:val="21"/>
         </w:rPr>
+        <w:lastRenderedPageBreak/>
         <w:t>HexPattern</w:t>
       </w:r>
       <w:proofErr w:type="spellEnd"/>
@@ -6872,7 +6997,6 @@
           <w:sz w:val="21"/>
           <w:szCs w:val="21"/>
         </w:rPr>
-        <w:lastRenderedPageBreak/>
         <w:t>FileExtensions</w:t>
       </w:r>
       <w:proofErr w:type="spellEnd"/>

</xml_diff>

<commit_message>
Added FixUnverifiedFilesFromBackup and RestoredFilesPath options to AuditFolder.  Fixed Zip File Verification locking files until service restart.  Files are no longer locked after verification. Alpha tested the replace of corrupted files successfully new version 2.0.3.7
</commit_message>
<xml_diff>
--- a/RansomwareDetectionService/RansomwareDetectionServiceDocumentation.docx
+++ b/RansomwareDetectionService/RansomwareDetectionServiceDocumentation.docx
@@ -4849,7 +4849,6 @@
         <w:outlineLvl w:val="2"/>
         <w:rPr>
           <w:rFonts w:ascii="Arial" w:eastAsia="Times New Roman" w:hAnsi="Arial" w:cs="Arial"/>
-          <w:b/>
           <w:bCs/>
           <w:color w:val="444444"/>
           <w:sz w:val="21"/>
@@ -4860,39 +4859,43 @@
       <w:r>
         <w:rPr>
           <w:rFonts w:ascii="Arial" w:eastAsia="Times New Roman" w:hAnsi="Arial" w:cs="Arial"/>
-          <w:color w:val="444444"/>
-          <w:sz w:val="20"/>
-          <w:szCs w:val="20"/>
-        </w:rPr>
-        <w:t>SendEmailOnFailure</w:t>
+          <w:bCs/>
+          <w:color w:val="444444"/>
+          <w:sz w:val="21"/>
+          <w:szCs w:val="21"/>
+        </w:rPr>
+        <w:t>ExportCSVPath</w:t>
       </w:r>
       <w:proofErr w:type="spellEnd"/>
       <w:r>
         <w:rPr>
           <w:rFonts w:ascii="Arial" w:eastAsia="Times New Roman" w:hAnsi="Arial" w:cs="Arial"/>
-          <w:color w:val="444444"/>
-          <w:sz w:val="20"/>
-          <w:szCs w:val="20"/>
-        </w:rPr>
-        <w:t xml:space="preserve">: Sends summary email when files are changed or if files are missing each time the directory </w:t>
+          <w:bCs/>
+          <w:color w:val="444444"/>
+          <w:sz w:val="21"/>
+          <w:szCs w:val="21"/>
+        </w:rPr>
+        <w:t xml:space="preserve">: The path where the csv result files </w:t>
       </w:r>
       <w:proofErr w:type="gramStart"/>
       <w:r>
         <w:rPr>
           <w:rFonts w:ascii="Arial" w:eastAsia="Times New Roman" w:hAnsi="Arial" w:cs="Arial"/>
-          <w:color w:val="444444"/>
-          <w:sz w:val="20"/>
-          <w:szCs w:val="20"/>
-        </w:rPr>
-        <w:t>is compared</w:t>
+          <w:bCs/>
+          <w:color w:val="444444"/>
+          <w:sz w:val="21"/>
+          <w:szCs w:val="21"/>
+        </w:rPr>
+        <w:t>will be saved</w:t>
       </w:r>
       <w:proofErr w:type="gramEnd"/>
       <w:r>
         <w:rPr>
           <w:rFonts w:ascii="Arial" w:eastAsia="Times New Roman" w:hAnsi="Arial" w:cs="Arial"/>
-          <w:color w:val="444444"/>
-          <w:sz w:val="20"/>
-          <w:szCs w:val="20"/>
+          <w:bCs/>
+          <w:color w:val="444444"/>
+          <w:sz w:val="21"/>
+          <w:szCs w:val="21"/>
         </w:rPr>
         <w:t>.</w:t>
       </w:r>
@@ -4910,7 +4913,6 @@
         <w:outlineLvl w:val="2"/>
         <w:rPr>
           <w:rFonts w:ascii="Arial" w:eastAsia="Times New Roman" w:hAnsi="Arial" w:cs="Arial"/>
-          <w:b/>
           <w:bCs/>
           <w:color w:val="444444"/>
           <w:sz w:val="21"/>
@@ -4921,41 +4923,23 @@
       <w:r>
         <w:rPr>
           <w:rFonts w:ascii="Arial" w:eastAsia="Times New Roman" w:hAnsi="Arial" w:cs="Arial"/>
-          <w:color w:val="444444"/>
-          <w:sz w:val="20"/>
-          <w:szCs w:val="20"/>
-        </w:rPr>
-        <w:t>SendEmailOnSuccess</w:t>
+          <w:bCs/>
+          <w:color w:val="444444"/>
+          <w:sz w:val="21"/>
+          <w:szCs w:val="21"/>
+        </w:rPr>
+        <w:t>ExportFilesFoundToCSV</w:t>
       </w:r>
       <w:proofErr w:type="spellEnd"/>
       <w:r>
         <w:rPr>
           <w:rFonts w:ascii="Arial" w:eastAsia="Times New Roman" w:hAnsi="Arial" w:cs="Arial"/>
-          <w:color w:val="444444"/>
-          <w:sz w:val="20"/>
-          <w:szCs w:val="20"/>
-        </w:rPr>
-        <w:t xml:space="preserve">: Sends summary email notifying you that the file path </w:t>
-      </w:r>
-      <w:proofErr w:type="gramStart"/>
-      <w:r>
-        <w:rPr>
-          <w:rFonts w:ascii="Arial" w:eastAsia="Times New Roman" w:hAnsi="Arial" w:cs="Arial"/>
-          <w:color w:val="444444"/>
-          <w:sz w:val="20"/>
-          <w:szCs w:val="20"/>
-        </w:rPr>
-        <w:t>was checked</w:t>
-      </w:r>
-      <w:proofErr w:type="gramEnd"/>
-      <w:r>
-        <w:rPr>
-          <w:rFonts w:ascii="Arial" w:eastAsia="Times New Roman" w:hAnsi="Arial" w:cs="Arial"/>
-          <w:color w:val="444444"/>
-          <w:sz w:val="20"/>
-          <w:szCs w:val="20"/>
-        </w:rPr>
-        <w:t>.</w:t>
+          <w:bCs/>
+          <w:color w:val="444444"/>
+          <w:sz w:val="21"/>
+          <w:szCs w:val="21"/>
+        </w:rPr>
+        <w:t>:  Export a list of ransomware related files found to a csv file.</w:t>
       </w:r>
     </w:p>
     <w:p>
@@ -4971,7 +4955,6 @@
         <w:outlineLvl w:val="2"/>
         <w:rPr>
           <w:rFonts w:ascii="Arial" w:eastAsia="Times New Roman" w:hAnsi="Arial" w:cs="Arial"/>
-          <w:b/>
           <w:bCs/>
           <w:color w:val="444444"/>
           <w:sz w:val="21"/>
@@ -4982,79 +4965,23 @@
       <w:r>
         <w:rPr>
           <w:rFonts w:ascii="Arial" w:eastAsia="Times New Roman" w:hAnsi="Arial" w:cs="Arial"/>
-          <w:color w:val="444444"/>
-          <w:sz w:val="20"/>
-          <w:szCs w:val="20"/>
-        </w:rPr>
-        <w:t>ExcludedFolders</w:t>
+          <w:bCs/>
+          <w:color w:val="444444"/>
+          <w:sz w:val="21"/>
+          <w:szCs w:val="21"/>
+        </w:rPr>
+        <w:t>ExportFoldersFoundToCSV</w:t>
       </w:r>
       <w:proofErr w:type="spellEnd"/>
       <w:r>
         <w:rPr>
           <w:rFonts w:ascii="Arial" w:eastAsia="Times New Roman" w:hAnsi="Arial" w:cs="Arial"/>
-          <w:color w:val="444444"/>
-          <w:sz w:val="20"/>
-          <w:szCs w:val="20"/>
-        </w:rPr>
-        <w:t xml:space="preserve">:  Excludes list of folders separated by semicolon </w:t>
-      </w:r>
-      <w:r>
-        <w:rPr>
-          <w:rFonts w:ascii="Arial" w:eastAsia="Times New Roman" w:hAnsi="Arial" w:cs="Arial"/>
-          <w:color w:val="444444"/>
-          <w:sz w:val="20"/>
-          <w:szCs w:val="20"/>
-        </w:rPr>
-        <w:t xml:space="preserve">from </w:t>
-      </w:r>
-      <w:proofErr w:type="spellStart"/>
-      <w:r>
-        <w:rPr>
-          <w:rFonts w:ascii="Arial" w:eastAsia="Times New Roman" w:hAnsi="Arial" w:cs="Arial"/>
-          <w:color w:val="444444"/>
-          <w:sz w:val="20"/>
-          <w:szCs w:val="20"/>
-        </w:rPr>
-        <w:t>FilePathToCheck</w:t>
-      </w:r>
-      <w:proofErr w:type="spellEnd"/>
-      <w:r>
-        <w:rPr>
-          <w:rFonts w:ascii="Arial" w:eastAsia="Times New Roman" w:hAnsi="Arial" w:cs="Arial"/>
-          <w:color w:val="444444"/>
-          <w:sz w:val="20"/>
-          <w:szCs w:val="20"/>
-        </w:rPr>
-        <w:t>.</w:t>
-      </w:r>
-      <w:r>
-        <w:rPr>
-          <w:rFonts w:ascii="Arial" w:eastAsia="Times New Roman" w:hAnsi="Arial" w:cs="Arial"/>
-          <w:color w:val="444444"/>
-          <w:sz w:val="20"/>
-          <w:szCs w:val="20"/>
-        </w:rPr>
-        <w:t xml:space="preserve"> Any folder matching the exact name </w:t>
-      </w:r>
-      <w:proofErr w:type="gramStart"/>
-      <w:r>
-        <w:rPr>
-          <w:rFonts w:ascii="Arial" w:eastAsia="Times New Roman" w:hAnsi="Arial" w:cs="Arial"/>
-          <w:color w:val="444444"/>
-          <w:sz w:val="20"/>
-          <w:szCs w:val="20"/>
-        </w:rPr>
-        <w:t>will be excluded</w:t>
-      </w:r>
-      <w:proofErr w:type="gramEnd"/>
-      <w:r>
-        <w:rPr>
-          <w:rFonts w:ascii="Arial" w:eastAsia="Times New Roman" w:hAnsi="Arial" w:cs="Arial"/>
-          <w:color w:val="444444"/>
-          <w:sz w:val="20"/>
-          <w:szCs w:val="20"/>
-        </w:rPr>
-        <w:t>.</w:t>
+          <w:bCs/>
+          <w:color w:val="444444"/>
+          <w:sz w:val="21"/>
+          <w:szCs w:val="21"/>
+        </w:rPr>
+        <w:t>:  Export list of folders found to a csv file.</w:t>
       </w:r>
     </w:p>
     <w:p>
@@ -5072,6 +4999,311 @@
           <w:rFonts w:ascii="Arial" w:eastAsia="Times New Roman" w:hAnsi="Arial" w:cs="Arial"/>
           <w:bCs/>
           <w:color w:val="444444"/>
+          <w:sz w:val="21"/>
+          <w:szCs w:val="21"/>
+        </w:rPr>
+      </w:pPr>
+      <w:proofErr w:type="spellStart"/>
+      <w:r>
+        <w:rPr>
+          <w:rFonts w:ascii="Arial" w:eastAsia="Times New Roman" w:hAnsi="Arial" w:cs="Arial"/>
+          <w:bCs/>
+          <w:color w:val="444444"/>
+          <w:sz w:val="21"/>
+          <w:szCs w:val="21"/>
+        </w:rPr>
+        <w:t>ExportFilesDeletedToCSV</w:t>
+      </w:r>
+      <w:proofErr w:type="spellEnd"/>
+      <w:r>
+        <w:rPr>
+          <w:rFonts w:ascii="Arial" w:eastAsia="Times New Roman" w:hAnsi="Arial" w:cs="Arial"/>
+          <w:bCs/>
+          <w:color w:val="444444"/>
+          <w:sz w:val="21"/>
+          <w:szCs w:val="21"/>
+        </w:rPr>
+        <w:t>:  Export list of files deleted to a csv file.</w:t>
+      </w:r>
+    </w:p>
+    <w:p>
+      <w:pPr>
+        <w:pStyle w:val="ListParagraph"/>
+        <w:numPr>
+          <w:ilvl w:val="0"/>
+          <w:numId w:val="17"/>
+        </w:numPr>
+        <w:shd w:val="clear" w:color="auto" w:fill="FFFFFF"/>
+        <w:spacing w:before="297" w:beforeAutospacing="1" w:after="148" w:afterAutospacing="1" w:line="300" w:lineRule="atLeast"/>
+        <w:ind w:right="150"/>
+        <w:outlineLvl w:val="2"/>
+        <w:rPr>
+          <w:rFonts w:ascii="Arial" w:eastAsia="Times New Roman" w:hAnsi="Arial" w:cs="Arial"/>
+          <w:bCs/>
+          <w:color w:val="444444"/>
+          <w:sz w:val="21"/>
+          <w:szCs w:val="21"/>
+        </w:rPr>
+      </w:pPr>
+      <w:proofErr w:type="spellStart"/>
+      <w:r>
+        <w:rPr>
+          <w:rFonts w:ascii="Arial" w:eastAsia="Times New Roman" w:hAnsi="Arial" w:cs="Arial"/>
+          <w:bCs/>
+          <w:color w:val="444444"/>
+          <w:sz w:val="21"/>
+          <w:szCs w:val="21"/>
+        </w:rPr>
+        <w:t>ExportFileErrorToCSV</w:t>
+      </w:r>
+      <w:proofErr w:type="spellEnd"/>
+      <w:r>
+        <w:rPr>
+          <w:rFonts w:ascii="Arial" w:eastAsia="Times New Roman" w:hAnsi="Arial" w:cs="Arial"/>
+          <w:bCs/>
+          <w:color w:val="444444"/>
+          <w:sz w:val="21"/>
+          <w:szCs w:val="21"/>
+        </w:rPr>
+        <w:t>:  Export file access/permission error list to a csv file.</w:t>
+      </w:r>
+    </w:p>
+    <w:p>
+      <w:pPr>
+        <w:pStyle w:val="ListParagraph"/>
+        <w:numPr>
+          <w:ilvl w:val="0"/>
+          <w:numId w:val="17"/>
+        </w:numPr>
+        <w:shd w:val="clear" w:color="auto" w:fill="FFFFFF"/>
+        <w:spacing w:before="297" w:beforeAutospacing="1" w:after="148" w:afterAutospacing="1" w:line="300" w:lineRule="atLeast"/>
+        <w:ind w:right="150"/>
+        <w:outlineLvl w:val="2"/>
+        <w:rPr>
+          <w:rFonts w:ascii="Arial" w:eastAsia="Times New Roman" w:hAnsi="Arial" w:cs="Arial"/>
+          <w:b/>
+          <w:bCs/>
+          <w:color w:val="444444"/>
+          <w:sz w:val="21"/>
+          <w:szCs w:val="21"/>
+        </w:rPr>
+      </w:pPr>
+      <w:proofErr w:type="spellStart"/>
+      <w:r>
+        <w:rPr>
+          <w:rFonts w:ascii="Arial" w:eastAsia="Times New Roman" w:hAnsi="Arial" w:cs="Arial"/>
+          <w:color w:val="444444"/>
+          <w:sz w:val="20"/>
+          <w:szCs w:val="20"/>
+        </w:rPr>
+        <w:t>SendEmailOnFailure</w:t>
+      </w:r>
+      <w:proofErr w:type="spellEnd"/>
+      <w:r>
+        <w:rPr>
+          <w:rFonts w:ascii="Arial" w:eastAsia="Times New Roman" w:hAnsi="Arial" w:cs="Arial"/>
+          <w:color w:val="444444"/>
+          <w:sz w:val="20"/>
+          <w:szCs w:val="20"/>
+        </w:rPr>
+        <w:t xml:space="preserve">: Sends summary email when files are changed or if files are missing each time the directory </w:t>
+      </w:r>
+      <w:proofErr w:type="gramStart"/>
+      <w:r>
+        <w:rPr>
+          <w:rFonts w:ascii="Arial" w:eastAsia="Times New Roman" w:hAnsi="Arial" w:cs="Arial"/>
+          <w:color w:val="444444"/>
+          <w:sz w:val="20"/>
+          <w:szCs w:val="20"/>
+        </w:rPr>
+        <w:t>is compared</w:t>
+      </w:r>
+      <w:proofErr w:type="gramEnd"/>
+      <w:r>
+        <w:rPr>
+          <w:rFonts w:ascii="Arial" w:eastAsia="Times New Roman" w:hAnsi="Arial" w:cs="Arial"/>
+          <w:color w:val="444444"/>
+          <w:sz w:val="20"/>
+          <w:szCs w:val="20"/>
+        </w:rPr>
+        <w:t>.</w:t>
+      </w:r>
+    </w:p>
+    <w:p>
+      <w:pPr>
+        <w:pStyle w:val="ListParagraph"/>
+        <w:numPr>
+          <w:ilvl w:val="0"/>
+          <w:numId w:val="17"/>
+        </w:numPr>
+        <w:shd w:val="clear" w:color="auto" w:fill="FFFFFF"/>
+        <w:spacing w:before="297" w:beforeAutospacing="1" w:after="148" w:afterAutospacing="1" w:line="300" w:lineRule="atLeast"/>
+        <w:ind w:right="150"/>
+        <w:outlineLvl w:val="2"/>
+        <w:rPr>
+          <w:rFonts w:ascii="Arial" w:eastAsia="Times New Roman" w:hAnsi="Arial" w:cs="Arial"/>
+          <w:b/>
+          <w:bCs/>
+          <w:color w:val="444444"/>
+          <w:sz w:val="21"/>
+          <w:szCs w:val="21"/>
+        </w:rPr>
+      </w:pPr>
+      <w:proofErr w:type="spellStart"/>
+      <w:r>
+        <w:rPr>
+          <w:rFonts w:ascii="Arial" w:eastAsia="Times New Roman" w:hAnsi="Arial" w:cs="Arial"/>
+          <w:color w:val="444444"/>
+          <w:sz w:val="20"/>
+          <w:szCs w:val="20"/>
+        </w:rPr>
+        <w:t>SendEmailOnSuccess</w:t>
+      </w:r>
+      <w:proofErr w:type="spellEnd"/>
+      <w:r>
+        <w:rPr>
+          <w:rFonts w:ascii="Arial" w:eastAsia="Times New Roman" w:hAnsi="Arial" w:cs="Arial"/>
+          <w:color w:val="444444"/>
+          <w:sz w:val="20"/>
+          <w:szCs w:val="20"/>
+        </w:rPr>
+        <w:t xml:space="preserve">: Sends summary email notifying you that the file path </w:t>
+      </w:r>
+      <w:proofErr w:type="gramStart"/>
+      <w:r>
+        <w:rPr>
+          <w:rFonts w:ascii="Arial" w:eastAsia="Times New Roman" w:hAnsi="Arial" w:cs="Arial"/>
+          <w:color w:val="444444"/>
+          <w:sz w:val="20"/>
+          <w:szCs w:val="20"/>
+        </w:rPr>
+        <w:t>was checked</w:t>
+      </w:r>
+      <w:proofErr w:type="gramEnd"/>
+      <w:r>
+        <w:rPr>
+          <w:rFonts w:ascii="Arial" w:eastAsia="Times New Roman" w:hAnsi="Arial" w:cs="Arial"/>
+          <w:color w:val="444444"/>
+          <w:sz w:val="20"/>
+          <w:szCs w:val="20"/>
+        </w:rPr>
+        <w:t>.</w:t>
+      </w:r>
+    </w:p>
+    <w:p>
+      <w:pPr>
+        <w:pStyle w:val="ListParagraph"/>
+        <w:numPr>
+          <w:ilvl w:val="0"/>
+          <w:numId w:val="17"/>
+        </w:numPr>
+        <w:shd w:val="clear" w:color="auto" w:fill="FFFFFF"/>
+        <w:spacing w:before="297" w:beforeAutospacing="1" w:after="148" w:afterAutospacing="1" w:line="300" w:lineRule="atLeast"/>
+        <w:ind w:right="150"/>
+        <w:outlineLvl w:val="2"/>
+        <w:rPr>
+          <w:rFonts w:ascii="Arial" w:eastAsia="Times New Roman" w:hAnsi="Arial" w:cs="Arial"/>
+          <w:b/>
+          <w:bCs/>
+          <w:color w:val="444444"/>
+          <w:sz w:val="21"/>
+          <w:szCs w:val="21"/>
+        </w:rPr>
+      </w:pPr>
+      <w:proofErr w:type="spellStart"/>
+      <w:r>
+        <w:rPr>
+          <w:rFonts w:ascii="Arial" w:eastAsia="Times New Roman" w:hAnsi="Arial" w:cs="Arial"/>
+          <w:color w:val="444444"/>
+          <w:sz w:val="20"/>
+          <w:szCs w:val="20"/>
+        </w:rPr>
+        <w:t>ExcludedFolders</w:t>
+      </w:r>
+      <w:proofErr w:type="spellEnd"/>
+      <w:r>
+        <w:rPr>
+          <w:rFonts w:ascii="Arial" w:eastAsia="Times New Roman" w:hAnsi="Arial" w:cs="Arial"/>
+          <w:color w:val="444444"/>
+          <w:sz w:val="20"/>
+          <w:szCs w:val="20"/>
+        </w:rPr>
+        <w:t xml:space="preserve">:  Excludes list of folders separated by semicolon </w:t>
+      </w:r>
+      <w:r>
+        <w:rPr>
+          <w:rFonts w:ascii="Arial" w:eastAsia="Times New Roman" w:hAnsi="Arial" w:cs="Arial"/>
+          <w:color w:val="444444"/>
+          <w:sz w:val="20"/>
+          <w:szCs w:val="20"/>
+        </w:rPr>
+        <w:t xml:space="preserve">from </w:t>
+      </w:r>
+      <w:proofErr w:type="spellStart"/>
+      <w:r>
+        <w:rPr>
+          <w:rFonts w:ascii="Arial" w:eastAsia="Times New Roman" w:hAnsi="Arial" w:cs="Arial"/>
+          <w:color w:val="444444"/>
+          <w:sz w:val="20"/>
+          <w:szCs w:val="20"/>
+        </w:rPr>
+        <w:t>FilePathToCheck</w:t>
+      </w:r>
+      <w:proofErr w:type="spellEnd"/>
+      <w:r>
+        <w:rPr>
+          <w:rFonts w:ascii="Arial" w:eastAsia="Times New Roman" w:hAnsi="Arial" w:cs="Arial"/>
+          <w:color w:val="444444"/>
+          <w:sz w:val="20"/>
+          <w:szCs w:val="20"/>
+        </w:rPr>
+        <w:t>.</w:t>
+      </w:r>
+      <w:r>
+        <w:rPr>
+          <w:rFonts w:ascii="Arial" w:eastAsia="Times New Roman" w:hAnsi="Arial" w:cs="Arial"/>
+          <w:color w:val="444444"/>
+          <w:sz w:val="20"/>
+          <w:szCs w:val="20"/>
+        </w:rPr>
+        <w:t xml:space="preserve"> Any folder matching the exact name </w:t>
+      </w:r>
+      <w:proofErr w:type="gramStart"/>
+      <w:r>
+        <w:rPr>
+          <w:rFonts w:ascii="Arial" w:eastAsia="Times New Roman" w:hAnsi="Arial" w:cs="Arial"/>
+          <w:color w:val="444444"/>
+          <w:sz w:val="20"/>
+          <w:szCs w:val="20"/>
+        </w:rPr>
+        <w:t>will be excluded</w:t>
+      </w:r>
+      <w:proofErr w:type="gramEnd"/>
+      <w:r>
+        <w:rPr>
+          <w:rFonts w:ascii="Arial" w:eastAsia="Times New Roman" w:hAnsi="Arial" w:cs="Arial"/>
+          <w:color w:val="444444"/>
+          <w:sz w:val="20"/>
+          <w:szCs w:val="20"/>
+        </w:rPr>
+        <w:t>.</w:t>
+      </w:r>
+    </w:p>
+    <w:p>
+      <w:pPr>
+        <w:pStyle w:val="ListParagraph"/>
+        <w:numPr>
+          <w:ilvl w:val="0"/>
+          <w:numId w:val="17"/>
+        </w:numPr>
+        <w:shd w:val="clear" w:color="auto" w:fill="FFFFFF"/>
+        <w:spacing w:before="297" w:beforeAutospacing="1" w:after="148" w:afterAutospacing="1" w:line="300" w:lineRule="atLeast"/>
+        <w:ind w:right="150"/>
+        <w:outlineLvl w:val="2"/>
+        <w:rPr>
+          <w:rFonts w:ascii="Arial" w:eastAsia="Times New Roman" w:hAnsi="Arial" w:cs="Arial"/>
+          <w:bCs/>
+          <w:color w:val="444444"/>
           <w:sz w:val="20"/>
           <w:szCs w:val="20"/>
         </w:rPr>
@@ -5346,7 +5578,18 @@
           <w:sz w:val="20"/>
           <w:szCs w:val="20"/>
         </w:rPr>
-        <w:t xml:space="preserve">: Delete all files found by the file filter.  (Only check mark this after you have verified the files you want to delete by a previous run and no false positives </w:t>
+        <w:t xml:space="preserve">: Delete all files found by the file filter.  (Only check mark this after you have verified the files you want to delete by a previous run and no false </w:t>
+      </w:r>
+      <w:r>
+        <w:rPr>
+          <w:rFonts w:ascii="Arial" w:eastAsia="Times New Roman" w:hAnsi="Arial" w:cs="Arial"/>
+          <w:bCs/>
+          <w:color w:val="444444"/>
+          <w:sz w:val="20"/>
+          <w:szCs w:val="20"/>
+        </w:rPr>
+        <w:lastRenderedPageBreak/>
+        <w:t xml:space="preserve">positives </w:t>
       </w:r>
       <w:proofErr w:type="gramStart"/>
       <w:r>
@@ -6819,6 +7062,7 @@
           <w:sz w:val="21"/>
           <w:szCs w:val="21"/>
         </w:rPr>
+        <w:lastRenderedPageBreak/>
         <w:t>ProhibitedFilesIgnoreFileExtension</w:t>
       </w:r>
       <w:proofErr w:type="spellEnd"/>
@@ -6908,7 +7152,6 @@
         <w:outlineLvl w:val="2"/>
         <w:rPr>
           <w:rFonts w:ascii="Arial" w:eastAsia="Times New Roman" w:hAnsi="Arial" w:cs="Arial"/>
-          <w:b/>
           <w:bCs/>
           <w:color w:val="444444"/>
           <w:sz w:val="21"/>
@@ -6919,50 +7162,129 @@
       <w:r>
         <w:rPr>
           <w:rFonts w:ascii="Arial" w:eastAsia="Times New Roman" w:hAnsi="Arial" w:cs="Arial"/>
-          <w:color w:val="444444"/>
-          <w:sz w:val="20"/>
-          <w:szCs w:val="20"/>
-        </w:rPr>
-        <w:t>SendEmailOnFailure</w:t>
+          <w:bCs/>
+          <w:color w:val="444444"/>
+          <w:sz w:val="21"/>
+          <w:szCs w:val="21"/>
+        </w:rPr>
+        <w:t>FixUnverifiedFilesFromBackup</w:t>
       </w:r>
       <w:proofErr w:type="spellEnd"/>
       <w:r>
         <w:rPr>
           <w:rFonts w:ascii="Arial" w:eastAsia="Times New Roman" w:hAnsi="Arial" w:cs="Arial"/>
-          <w:color w:val="444444"/>
-          <w:sz w:val="20"/>
-          <w:szCs w:val="20"/>
-        </w:rPr>
-        <w:t xml:space="preserve">: Sends summary email </w:t>
-      </w:r>
-      <w:r>
-        <w:rPr>
-          <w:rFonts w:ascii="Arial" w:eastAsia="Times New Roman" w:hAnsi="Arial" w:cs="Arial"/>
-          <w:color w:val="444444"/>
-          <w:sz w:val="20"/>
-          <w:szCs w:val="20"/>
-        </w:rPr>
-        <w:t xml:space="preserve">of files that </w:t>
-      </w:r>
-      <w:proofErr w:type="gramStart"/>
-      <w:r>
-        <w:rPr>
-          <w:rFonts w:ascii="Arial" w:eastAsia="Times New Roman" w:hAnsi="Arial" w:cs="Arial"/>
-          <w:color w:val="444444"/>
-          <w:sz w:val="20"/>
-          <w:szCs w:val="20"/>
-        </w:rPr>
-        <w:t>were possibly affected</w:t>
-      </w:r>
-      <w:proofErr w:type="gramEnd"/>
-      <w:r>
-        <w:rPr>
-          <w:rFonts w:ascii="Arial" w:eastAsia="Times New Roman" w:hAnsi="Arial" w:cs="Arial"/>
-          <w:color w:val="444444"/>
-          <w:sz w:val="20"/>
-          <w:szCs w:val="20"/>
-        </w:rPr>
-        <w:t xml:space="preserve"> by ransomware.</w:t>
+          <w:bCs/>
+          <w:color w:val="444444"/>
+          <w:sz w:val="21"/>
+          <w:szCs w:val="21"/>
+        </w:rPr>
+        <w:t xml:space="preserve">: Replace unverified files with files from restored backup.  Make sure to run a full backup of </w:t>
+      </w:r>
+      <w:proofErr w:type="spellStart"/>
+      <w:r>
+        <w:rPr>
+          <w:rFonts w:ascii="Arial" w:eastAsia="Times New Roman" w:hAnsi="Arial" w:cs="Arial"/>
+          <w:bCs/>
+          <w:color w:val="444444"/>
+          <w:sz w:val="21"/>
+          <w:szCs w:val="21"/>
+        </w:rPr>
+        <w:t>FilePathToCheck</w:t>
+      </w:r>
+      <w:proofErr w:type="spellEnd"/>
+      <w:r>
+        <w:rPr>
+          <w:rFonts w:ascii="Arial" w:eastAsia="Times New Roman" w:hAnsi="Arial" w:cs="Arial"/>
+          <w:bCs/>
+          <w:color w:val="444444"/>
+          <w:sz w:val="21"/>
+          <w:szCs w:val="21"/>
+        </w:rPr>
+        <w:t xml:space="preserve"> folder before using this option.  Run audit of </w:t>
+      </w:r>
+      <w:proofErr w:type="spellStart"/>
+      <w:r>
+        <w:rPr>
+          <w:rFonts w:ascii="Arial" w:eastAsia="Times New Roman" w:hAnsi="Arial" w:cs="Arial"/>
+          <w:bCs/>
+          <w:color w:val="444444"/>
+          <w:sz w:val="21"/>
+          <w:szCs w:val="21"/>
+        </w:rPr>
+        <w:t>FilePathToCheck</w:t>
+      </w:r>
+      <w:proofErr w:type="spellEnd"/>
+      <w:r>
+        <w:rPr>
+          <w:rFonts w:ascii="Arial" w:eastAsia="Times New Roman" w:hAnsi="Arial" w:cs="Arial"/>
+          <w:bCs/>
+          <w:color w:val="444444"/>
+          <w:sz w:val="21"/>
+          <w:szCs w:val="21"/>
+        </w:rPr>
+        <w:t xml:space="preserve"> folder with </w:t>
+      </w:r>
+      <w:proofErr w:type="spellStart"/>
+      <w:r>
+        <w:rPr>
+          <w:rFonts w:ascii="Arial" w:eastAsia="Times New Roman" w:hAnsi="Arial" w:cs="Arial"/>
+          <w:bCs/>
+          <w:color w:val="444444"/>
+          <w:sz w:val="21"/>
+          <w:szCs w:val="21"/>
+        </w:rPr>
+        <w:t>FixUnverifiedFilesFromBackup</w:t>
+      </w:r>
+      <w:proofErr w:type="spellEnd"/>
+      <w:r>
+        <w:rPr>
+          <w:rFonts w:ascii="Arial" w:eastAsia="Times New Roman" w:hAnsi="Arial" w:cs="Arial"/>
+          <w:bCs/>
+          <w:color w:val="444444"/>
+          <w:sz w:val="21"/>
+          <w:szCs w:val="21"/>
+        </w:rPr>
+        <w:t xml:space="preserve"> unchecked at least once and fix as many unknown files as possible to yield a better result.</w:t>
+      </w:r>
+      <w:r>
+        <w:rPr>
+          <w:rFonts w:ascii="Arial" w:eastAsia="Times New Roman" w:hAnsi="Arial" w:cs="Arial"/>
+          <w:bCs/>
+          <w:color w:val="444444"/>
+          <w:sz w:val="21"/>
+          <w:szCs w:val="21"/>
+        </w:rPr>
+        <w:t xml:space="preserve"> </w:t>
+      </w:r>
+      <w:r>
+        <w:rPr>
+          <w:rFonts w:ascii="Arial" w:eastAsia="Times New Roman" w:hAnsi="Arial" w:cs="Arial"/>
+          <w:bCs/>
+          <w:color w:val="444444"/>
+          <w:sz w:val="21"/>
+          <w:szCs w:val="21"/>
+        </w:rPr>
+        <w:t>This makes the process of leav</w:t>
+      </w:r>
+      <w:r>
+        <w:rPr>
+          <w:rFonts w:ascii="Arial" w:eastAsia="Times New Roman" w:hAnsi="Arial" w:cs="Arial"/>
+          <w:bCs/>
+          <w:color w:val="444444"/>
+          <w:sz w:val="21"/>
+          <w:szCs w:val="21"/>
+        </w:rPr>
+        <w:t>ing good files alone and replacing</w:t>
+      </w:r>
+      <w:r>
+        <w:rPr>
+          <w:rFonts w:ascii="Arial" w:eastAsia="Times New Roman" w:hAnsi="Arial" w:cs="Arial"/>
+          <w:bCs/>
+          <w:color w:val="444444"/>
+          <w:sz w:val="21"/>
+          <w:szCs w:val="21"/>
+        </w:rPr>
+        <w:t xml:space="preserve"> corrupted/encrypted files with a backup file a lot easier.</w:t>
       </w:r>
     </w:p>
     <w:p>
@@ -6978,7 +7300,6 @@
         <w:outlineLvl w:val="2"/>
         <w:rPr>
           <w:rFonts w:ascii="Arial" w:eastAsia="Times New Roman" w:hAnsi="Arial" w:cs="Arial"/>
-          <w:b/>
           <w:bCs/>
           <w:color w:val="444444"/>
           <w:sz w:val="21"/>
@@ -6989,42 +7310,182 @@
       <w:r>
         <w:rPr>
           <w:rFonts w:ascii="Arial" w:eastAsia="Times New Roman" w:hAnsi="Arial" w:cs="Arial"/>
-          <w:color w:val="444444"/>
-          <w:sz w:val="20"/>
-          <w:szCs w:val="20"/>
-        </w:rPr>
-        <w:t>SendEmailOnSuccess</w:t>
+          <w:bCs/>
+          <w:color w:val="444444"/>
+          <w:sz w:val="21"/>
+          <w:szCs w:val="21"/>
+        </w:rPr>
+        <w:t>RestoredFilesPath</w:t>
       </w:r>
       <w:proofErr w:type="spellEnd"/>
       <w:r>
         <w:rPr>
           <w:rFonts w:ascii="Arial" w:eastAsia="Times New Roman" w:hAnsi="Arial" w:cs="Arial"/>
-          <w:color w:val="444444"/>
-          <w:sz w:val="20"/>
-          <w:szCs w:val="20"/>
-        </w:rPr>
-        <w:t xml:space="preserve">: Sends summary email notifying you that the file path </w:t>
-      </w:r>
-      <w:proofErr w:type="gramStart"/>
-      <w:r>
-        <w:rPr>
-          <w:rFonts w:ascii="Arial" w:eastAsia="Times New Roman" w:hAnsi="Arial" w:cs="Arial"/>
-          <w:color w:val="444444"/>
-          <w:sz w:val="20"/>
-          <w:szCs w:val="20"/>
-        </w:rPr>
-        <w:t>was audited</w:t>
-      </w:r>
-      <w:proofErr w:type="gramEnd"/>
-      <w:r>
-        <w:rPr>
-          <w:rFonts w:ascii="Arial" w:eastAsia="Times New Roman" w:hAnsi="Arial" w:cs="Arial"/>
-          <w:color w:val="444444"/>
-          <w:sz w:val="20"/>
-          <w:szCs w:val="20"/>
-        </w:rPr>
-        <w:t>.</w:t>
-      </w:r>
+          <w:bCs/>
+          <w:color w:val="444444"/>
+          <w:sz w:val="21"/>
+          <w:szCs w:val="21"/>
+        </w:rPr>
+        <w:t xml:space="preserve">: </w:t>
+      </w:r>
+      <w:r>
+        <w:rPr>
+          <w:rFonts w:ascii="Arial" w:eastAsia="Times New Roman" w:hAnsi="Arial" w:cs="Arial"/>
+          <w:bCs/>
+          <w:color w:val="444444"/>
+          <w:sz w:val="21"/>
+          <w:szCs w:val="21"/>
+        </w:rPr>
+        <w:t xml:space="preserve">If </w:t>
+      </w:r>
+      <w:proofErr w:type="spellStart"/>
+      <w:r>
+        <w:rPr>
+          <w:rFonts w:ascii="Arial" w:eastAsia="Times New Roman" w:hAnsi="Arial" w:cs="Arial"/>
+          <w:bCs/>
+          <w:color w:val="444444"/>
+          <w:sz w:val="21"/>
+          <w:szCs w:val="21"/>
+        </w:rPr>
+        <w:t>FixUnverifiedFilesFromBackup</w:t>
+      </w:r>
+      <w:proofErr w:type="spellEnd"/>
+      <w:r>
+        <w:rPr>
+          <w:rFonts w:ascii="Arial" w:eastAsia="Times New Roman" w:hAnsi="Arial" w:cs="Arial"/>
+          <w:bCs/>
+          <w:color w:val="444444"/>
+          <w:sz w:val="21"/>
+          <w:szCs w:val="21"/>
+        </w:rPr>
+        <w:t xml:space="preserve"> is checked then this is the P</w:t>
+      </w:r>
+      <w:r>
+        <w:rPr>
+          <w:rFonts w:ascii="Arial" w:eastAsia="Times New Roman" w:hAnsi="Arial" w:cs="Arial"/>
+          <w:bCs/>
+          <w:color w:val="444444"/>
+          <w:sz w:val="21"/>
+          <w:szCs w:val="21"/>
+        </w:rPr>
+        <w:t xml:space="preserve">ath to restored backup of </w:t>
+      </w:r>
+      <w:proofErr w:type="spellStart"/>
+      <w:r>
+        <w:rPr>
+          <w:rFonts w:ascii="Arial" w:eastAsia="Times New Roman" w:hAnsi="Arial" w:cs="Arial"/>
+          <w:bCs/>
+          <w:color w:val="444444"/>
+          <w:sz w:val="21"/>
+          <w:szCs w:val="21"/>
+        </w:rPr>
+        <w:t>FilePathToCheck</w:t>
+      </w:r>
+      <w:proofErr w:type="spellEnd"/>
+      <w:r>
+        <w:rPr>
+          <w:rFonts w:ascii="Arial" w:eastAsia="Times New Roman" w:hAnsi="Arial" w:cs="Arial"/>
+          <w:bCs/>
+          <w:color w:val="444444"/>
+          <w:sz w:val="21"/>
+          <w:szCs w:val="21"/>
+        </w:rPr>
+        <w:t>.  These files</w:t>
+      </w:r>
+      <w:r>
+        <w:rPr>
+          <w:rFonts w:ascii="Arial" w:eastAsia="Times New Roman" w:hAnsi="Arial" w:cs="Arial"/>
+          <w:bCs/>
+          <w:color w:val="444444"/>
+          <w:sz w:val="21"/>
+          <w:szCs w:val="21"/>
+        </w:rPr>
+        <w:t xml:space="preserve"> must have</w:t>
+      </w:r>
+      <w:r>
+        <w:rPr>
+          <w:rFonts w:ascii="Arial" w:eastAsia="Times New Roman" w:hAnsi="Arial" w:cs="Arial"/>
+          <w:bCs/>
+          <w:color w:val="444444"/>
+          <w:sz w:val="21"/>
+          <w:szCs w:val="21"/>
+        </w:rPr>
+        <w:t xml:space="preserve"> the same folder structure</w:t>
+      </w:r>
+      <w:r>
+        <w:rPr>
+          <w:rFonts w:ascii="Arial" w:eastAsia="Times New Roman" w:hAnsi="Arial" w:cs="Arial"/>
+          <w:bCs/>
+          <w:color w:val="444444"/>
+          <w:sz w:val="21"/>
+          <w:szCs w:val="21"/>
+        </w:rPr>
+        <w:t xml:space="preserve"> as </w:t>
+      </w:r>
+      <w:proofErr w:type="spellStart"/>
+      <w:r>
+        <w:rPr>
+          <w:rFonts w:ascii="Arial" w:eastAsia="Times New Roman" w:hAnsi="Arial" w:cs="Arial"/>
+          <w:bCs/>
+          <w:color w:val="444444"/>
+          <w:sz w:val="21"/>
+          <w:szCs w:val="21"/>
+        </w:rPr>
+        <w:t>FilePathToCheck</w:t>
+      </w:r>
+      <w:proofErr w:type="spellEnd"/>
+      <w:r>
+        <w:rPr>
+          <w:rFonts w:ascii="Arial" w:eastAsia="Times New Roman" w:hAnsi="Arial" w:cs="Arial"/>
+          <w:bCs/>
+          <w:color w:val="444444"/>
+          <w:sz w:val="21"/>
+          <w:szCs w:val="21"/>
+        </w:rPr>
+        <w:t xml:space="preserve"> </w:t>
+      </w:r>
+      <w:r>
+        <w:rPr>
+          <w:rFonts w:ascii="Arial" w:eastAsia="Times New Roman" w:hAnsi="Arial" w:cs="Arial"/>
+          <w:bCs/>
+          <w:color w:val="444444"/>
+          <w:sz w:val="21"/>
+          <w:szCs w:val="21"/>
+        </w:rPr>
+        <w:t xml:space="preserve">and </w:t>
+      </w:r>
+      <w:r>
+        <w:rPr>
+          <w:rFonts w:ascii="Arial" w:eastAsia="Times New Roman" w:hAnsi="Arial" w:cs="Arial"/>
+          <w:bCs/>
+          <w:color w:val="444444"/>
+          <w:sz w:val="21"/>
+          <w:szCs w:val="21"/>
+        </w:rPr>
+        <w:t>will overwrite</w:t>
+      </w:r>
+      <w:r>
+        <w:rPr>
+          <w:rFonts w:ascii="Arial" w:eastAsia="Times New Roman" w:hAnsi="Arial" w:cs="Arial"/>
+          <w:bCs/>
+          <w:color w:val="444444"/>
+          <w:sz w:val="21"/>
+          <w:szCs w:val="21"/>
+        </w:rPr>
+        <w:t xml:space="preserve"> any unverified files.</w:t>
+      </w:r>
+      <w:r>
+        <w:rPr>
+          <w:rFonts w:ascii="Arial" w:eastAsia="Times New Roman" w:hAnsi="Arial" w:cs="Arial"/>
+          <w:bCs/>
+          <w:color w:val="444444"/>
+          <w:sz w:val="21"/>
+          <w:szCs w:val="21"/>
+        </w:rPr>
+        <w:t xml:space="preserve">  </w:t>
+      </w:r>
+      <w:bookmarkStart w:id="0" w:name="_GoBack"/>
+      <w:bookmarkEnd w:id="0"/>
     </w:p>
     <w:p>
       <w:pPr>
@@ -7039,21 +7500,151 @@
         <w:outlineLvl w:val="2"/>
         <w:rPr>
           <w:rFonts w:ascii="Arial" w:eastAsia="Times New Roman" w:hAnsi="Arial" w:cs="Arial"/>
-          <w:bCs/>
-          <w:color w:val="444444"/>
-          <w:sz w:val="21"/>
-          <w:szCs w:val="21"/>
-        </w:rPr>
-      </w:pPr>
-      <w:r>
-        <w:rPr>
-          <w:rFonts w:ascii="Arial" w:eastAsia="Times New Roman" w:hAnsi="Arial" w:cs="Arial"/>
-          <w:bCs/>
-          <w:color w:val="444444"/>
-          <w:sz w:val="21"/>
-          <w:szCs w:val="21"/>
-        </w:rPr>
-        <w:lastRenderedPageBreak/>
+          <w:b/>
+          <w:bCs/>
+          <w:color w:val="444444"/>
+          <w:sz w:val="21"/>
+          <w:szCs w:val="21"/>
+        </w:rPr>
+      </w:pPr>
+      <w:proofErr w:type="spellStart"/>
+      <w:r>
+        <w:rPr>
+          <w:rFonts w:ascii="Arial" w:eastAsia="Times New Roman" w:hAnsi="Arial" w:cs="Arial"/>
+          <w:color w:val="444444"/>
+          <w:sz w:val="20"/>
+          <w:szCs w:val="20"/>
+        </w:rPr>
+        <w:t>SendEmailOnFailure</w:t>
+      </w:r>
+      <w:proofErr w:type="spellEnd"/>
+      <w:r>
+        <w:rPr>
+          <w:rFonts w:ascii="Arial" w:eastAsia="Times New Roman" w:hAnsi="Arial" w:cs="Arial"/>
+          <w:color w:val="444444"/>
+          <w:sz w:val="20"/>
+          <w:szCs w:val="20"/>
+        </w:rPr>
+        <w:t xml:space="preserve">: Sends summary email </w:t>
+      </w:r>
+      <w:r>
+        <w:rPr>
+          <w:rFonts w:ascii="Arial" w:eastAsia="Times New Roman" w:hAnsi="Arial" w:cs="Arial"/>
+          <w:color w:val="444444"/>
+          <w:sz w:val="20"/>
+          <w:szCs w:val="20"/>
+        </w:rPr>
+        <w:t xml:space="preserve">of files that </w:t>
+      </w:r>
+      <w:proofErr w:type="gramStart"/>
+      <w:r>
+        <w:rPr>
+          <w:rFonts w:ascii="Arial" w:eastAsia="Times New Roman" w:hAnsi="Arial" w:cs="Arial"/>
+          <w:color w:val="444444"/>
+          <w:sz w:val="20"/>
+          <w:szCs w:val="20"/>
+        </w:rPr>
+        <w:t>were possibly affected</w:t>
+      </w:r>
+      <w:proofErr w:type="gramEnd"/>
+      <w:r>
+        <w:rPr>
+          <w:rFonts w:ascii="Arial" w:eastAsia="Times New Roman" w:hAnsi="Arial" w:cs="Arial"/>
+          <w:color w:val="444444"/>
+          <w:sz w:val="20"/>
+          <w:szCs w:val="20"/>
+        </w:rPr>
+        <w:t xml:space="preserve"> by ransomware.</w:t>
+      </w:r>
+    </w:p>
+    <w:p>
+      <w:pPr>
+        <w:pStyle w:val="ListParagraph"/>
+        <w:numPr>
+          <w:ilvl w:val="0"/>
+          <w:numId w:val="17"/>
+        </w:numPr>
+        <w:shd w:val="clear" w:color="auto" w:fill="FFFFFF"/>
+        <w:spacing w:before="297" w:beforeAutospacing="1" w:after="148" w:afterAutospacing="1" w:line="300" w:lineRule="atLeast"/>
+        <w:ind w:right="150"/>
+        <w:outlineLvl w:val="2"/>
+        <w:rPr>
+          <w:rFonts w:ascii="Arial" w:eastAsia="Times New Roman" w:hAnsi="Arial" w:cs="Arial"/>
+          <w:b/>
+          <w:bCs/>
+          <w:color w:val="444444"/>
+          <w:sz w:val="21"/>
+          <w:szCs w:val="21"/>
+        </w:rPr>
+      </w:pPr>
+      <w:proofErr w:type="spellStart"/>
+      <w:r>
+        <w:rPr>
+          <w:rFonts w:ascii="Arial" w:eastAsia="Times New Roman" w:hAnsi="Arial" w:cs="Arial"/>
+          <w:color w:val="444444"/>
+          <w:sz w:val="20"/>
+          <w:szCs w:val="20"/>
+        </w:rPr>
+        <w:t>SendEmailOnSuccess</w:t>
+      </w:r>
+      <w:proofErr w:type="spellEnd"/>
+      <w:r>
+        <w:rPr>
+          <w:rFonts w:ascii="Arial" w:eastAsia="Times New Roman" w:hAnsi="Arial" w:cs="Arial"/>
+          <w:color w:val="444444"/>
+          <w:sz w:val="20"/>
+          <w:szCs w:val="20"/>
+        </w:rPr>
+        <w:t xml:space="preserve">: Sends summary email notifying you that the file path </w:t>
+      </w:r>
+      <w:proofErr w:type="gramStart"/>
+      <w:r>
+        <w:rPr>
+          <w:rFonts w:ascii="Arial" w:eastAsia="Times New Roman" w:hAnsi="Arial" w:cs="Arial"/>
+          <w:color w:val="444444"/>
+          <w:sz w:val="20"/>
+          <w:szCs w:val="20"/>
+        </w:rPr>
+        <w:t>was audited</w:t>
+      </w:r>
+      <w:proofErr w:type="gramEnd"/>
+      <w:r>
+        <w:rPr>
+          <w:rFonts w:ascii="Arial" w:eastAsia="Times New Roman" w:hAnsi="Arial" w:cs="Arial"/>
+          <w:color w:val="444444"/>
+          <w:sz w:val="20"/>
+          <w:szCs w:val="20"/>
+        </w:rPr>
+        <w:t>.</w:t>
+      </w:r>
+    </w:p>
+    <w:p>
+      <w:pPr>
+        <w:pStyle w:val="ListParagraph"/>
+        <w:numPr>
+          <w:ilvl w:val="0"/>
+          <w:numId w:val="17"/>
+        </w:numPr>
+        <w:shd w:val="clear" w:color="auto" w:fill="FFFFFF"/>
+        <w:spacing w:before="297" w:beforeAutospacing="1" w:after="148" w:afterAutospacing="1" w:line="300" w:lineRule="atLeast"/>
+        <w:ind w:right="150"/>
+        <w:outlineLvl w:val="2"/>
+        <w:rPr>
+          <w:rFonts w:ascii="Arial" w:eastAsia="Times New Roman" w:hAnsi="Arial" w:cs="Arial"/>
+          <w:bCs/>
+          <w:color w:val="444444"/>
+          <w:sz w:val="21"/>
+          <w:szCs w:val="21"/>
+        </w:rPr>
+      </w:pPr>
+      <w:r>
+        <w:rPr>
+          <w:rFonts w:ascii="Arial" w:eastAsia="Times New Roman" w:hAnsi="Arial" w:cs="Arial"/>
+          <w:bCs/>
+          <w:color w:val="444444"/>
+          <w:sz w:val="21"/>
+          <w:szCs w:val="21"/>
+        </w:rPr>
         <w:t>Audit Signatures tab</w:t>
       </w:r>
       <w:r>
@@ -7797,6 +8388,7 @@
           <w:sz w:val="21"/>
           <w:szCs w:val="21"/>
         </w:rPr>
+        <w:lastRenderedPageBreak/>
         <w:t>2. Redistributions in binary form must reproduce the above copyright notice, this list of conditions and the following disclaimer in the documentation and/or other materials provided with the distribution.</w:t>
       </w:r>
     </w:p>
@@ -7880,17 +8472,7 @@
           <w:sz w:val="21"/>
           <w:szCs w:val="21"/>
         </w:rPr>
-        <w:t xml:space="preserve">IN NO EVENT SHALL THE COPYRIGHT HOLDER OR CONTRIBUTORS BE LIABLE FOR ANY DIRECT, INDIRECT, INCIDENTAL, SPECIAL, EXEMPLARY, OR CONSEQUENTIAL DAMAGES (INCLUDING, BUT NOT LIMITED TO, PROCUREMENT OF </w:t>
-      </w:r>
-      <w:r>
-        <w:rPr>
-          <w:rFonts w:ascii="Arial" w:eastAsia="Times New Roman" w:hAnsi="Arial" w:cs="Arial"/>
-          <w:color w:val="444444"/>
-          <w:sz w:val="21"/>
-          <w:szCs w:val="21"/>
-        </w:rPr>
-        <w:lastRenderedPageBreak/>
-        <w:t>SUBSTITUTE GOODS OR SERVICES; LOSS OF USE, DATA, OR PROFITS; OR BUSINESS INTERRUPTION) HOWEVER CAUSED AND ON ANY THEORY OF LIABILITY, WHETHER IN CONTRACT, STRICT LIABILITY, OR TORT (INCLUDING NEGLIGENCE OR OTHERWISE) ARISING IN ANY WAY OUT OF THE USE OF THIS SOFTWARE, EVEN IF ADVISED OF THE POSSIBILITY OF SUCH DAMAGE.</w:t>
+        <w:t>IN NO EVENT SHALL THE COPYRIGHT HOLDER OR CONTRIBUTORS BE LIABLE FOR ANY DIRECT, INDIRECT, INCIDENTAL, SPECIAL, EXEMPLARY, OR CONSEQUENTIAL DAMAGES (INCLUDING, BUT NOT LIMITED TO, PROCUREMENT OF SUBSTITUTE GOODS OR SERVICES; LOSS OF USE, DATA, OR PROFITS; OR BUSINESS INTERRUPTION) HOWEVER CAUSED AND ON ANY THEORY OF LIABILITY, WHETHER IN CONTRACT, STRICT LIABILITY, OR TORT (INCLUDING NEGLIGENCE OR OTHERWISE) ARISING IN ANY WAY OUT OF THE USE OF THIS SOFTWARE, EVEN IF ADVISED OF THE POSSIBILITY OF SUCH DAMAGE.</w:t>
       </w:r>
       <w:proofErr w:type="gramEnd"/>
     </w:p>
@@ -8133,6 +8715,7 @@
           <w:sz w:val="19"/>
           <w:szCs w:val="19"/>
         </w:rPr>
+        <w:lastRenderedPageBreak/>
         <w:t>The above copyright notice and this permission notice shall be included in all copies or substantial portions of the Software.</w:t>
       </w:r>
     </w:p>
@@ -8334,7 +8917,6 @@
           <w:szCs w:val="19"/>
         </w:rPr>
       </w:pPr>
-      <w:bookmarkStart w:id="0" w:name="_GoBack"/>
       <w:proofErr w:type="spellStart"/>
       <w:r>
         <w:rPr>
@@ -8356,7 +8938,6 @@
         <w:t xml:space="preserve"> (Code Used to Verify Zip Files) License:</w:t>
       </w:r>
     </w:p>
-    <w:bookmarkEnd w:id="0"/>
     <w:p>
       <w:pPr>
         <w:autoSpaceDE w:val="0"/>
@@ -8805,6 +9386,7 @@
           <w:sz w:val="19"/>
           <w:szCs w:val="19"/>
         </w:rPr>
+        <w:lastRenderedPageBreak/>
         <w:t>(A) No Trademark License- This license does not grant you rights to use any contributors' name, logo, or trademarks.</w:t>
       </w:r>
     </w:p>
@@ -9024,832 +9606,832 @@
           <w:sz w:val="19"/>
           <w:szCs w:val="19"/>
         </w:rPr>
+        <w:t xml:space="preserve"> </w:t>
+      </w:r>
+    </w:p>
+    <w:p>
+      <w:pPr>
+        <w:autoSpaceDE w:val="0"/>
+        <w:autoSpaceDN w:val="0"/>
+        <w:adjustRightInd w:val="0"/>
+        <w:spacing w:after="0" w:line="240" w:lineRule="auto"/>
+        <w:rPr>
+          <w:rFonts w:ascii="Consolas" w:hAnsi="Consolas" w:cs="Consolas"/>
+          <w:sz w:val="19"/>
+          <w:szCs w:val="19"/>
+        </w:rPr>
+      </w:pPr>
+      <w:r>
+        <w:rPr>
+          <w:rFonts w:ascii="Consolas" w:hAnsi="Consolas" w:cs="Consolas"/>
+          <w:sz w:val="19"/>
+          <w:szCs w:val="19"/>
+        </w:rPr>
+        <w:t xml:space="preserve">  </w:t>
+      </w:r>
+    </w:p>
+    <w:p>
+      <w:pPr>
+        <w:autoSpaceDE w:val="0"/>
+        <w:autoSpaceDN w:val="0"/>
+        <w:adjustRightInd w:val="0"/>
+        <w:spacing w:after="0" w:line="240" w:lineRule="auto"/>
+        <w:rPr>
+          <w:rFonts w:ascii="Consolas" w:hAnsi="Consolas" w:cs="Consolas"/>
+          <w:sz w:val="19"/>
+          <w:szCs w:val="19"/>
+        </w:rPr>
+      </w:pPr>
+      <w:r>
+        <w:rPr>
+          <w:rFonts w:ascii="Consolas" w:hAnsi="Consolas" w:cs="Consolas"/>
+          <w:sz w:val="19"/>
+          <w:szCs w:val="19"/>
+        </w:rPr>
+        <w:t xml:space="preserve"> </w:t>
+      </w:r>
+    </w:p>
+    <w:p>
+      <w:pPr>
+        <w:autoSpaceDE w:val="0"/>
+        <w:autoSpaceDN w:val="0"/>
+        <w:adjustRightInd w:val="0"/>
+        <w:spacing w:after="0" w:line="240" w:lineRule="auto"/>
+        <w:rPr>
+          <w:rFonts w:ascii="Consolas" w:hAnsi="Consolas" w:cs="Consolas"/>
+          <w:sz w:val="19"/>
+          <w:szCs w:val="19"/>
+        </w:rPr>
+      </w:pPr>
+    </w:p>
+    <w:p>
+      <w:pPr>
+        <w:autoSpaceDE w:val="0"/>
+        <w:autoSpaceDN w:val="0"/>
+        <w:adjustRightInd w:val="0"/>
+        <w:spacing w:after="0" w:line="240" w:lineRule="auto"/>
+        <w:rPr>
+          <w:rFonts w:ascii="Consolas" w:hAnsi="Consolas" w:cs="Consolas"/>
+          <w:sz w:val="19"/>
+          <w:szCs w:val="19"/>
+        </w:rPr>
+      </w:pPr>
+    </w:p>
+    <w:p>
+      <w:pPr>
+        <w:autoSpaceDE w:val="0"/>
+        <w:autoSpaceDN w:val="0"/>
+        <w:adjustRightInd w:val="0"/>
+        <w:spacing w:after="0" w:line="240" w:lineRule="auto"/>
+        <w:rPr>
+          <w:rFonts w:ascii="Consolas" w:hAnsi="Consolas" w:cs="Consolas"/>
+          <w:sz w:val="19"/>
+          <w:szCs w:val="19"/>
+        </w:rPr>
+      </w:pPr>
+    </w:p>
+    <w:p>
+      <w:pPr>
+        <w:autoSpaceDE w:val="0"/>
+        <w:autoSpaceDN w:val="0"/>
+        <w:adjustRightInd w:val="0"/>
+        <w:spacing w:after="0" w:line="240" w:lineRule="auto"/>
+        <w:rPr>
+          <w:rFonts w:ascii="Consolas" w:hAnsi="Consolas" w:cs="Consolas"/>
+          <w:sz w:val="19"/>
+          <w:szCs w:val="19"/>
+        </w:rPr>
+      </w:pPr>
+    </w:p>
+    <w:p>
+      <w:pPr>
+        <w:autoSpaceDE w:val="0"/>
+        <w:autoSpaceDN w:val="0"/>
+        <w:adjustRightInd w:val="0"/>
+        <w:spacing w:after="0" w:line="240" w:lineRule="auto"/>
+        <w:rPr>
+          <w:rFonts w:ascii="Consolas" w:hAnsi="Consolas" w:cs="Consolas"/>
+          <w:sz w:val="19"/>
+          <w:szCs w:val="19"/>
+        </w:rPr>
+      </w:pPr>
+      <w:r>
+        <w:rPr>
+          <w:rFonts w:ascii="Consolas" w:hAnsi="Consolas" w:cs="Consolas"/>
+          <w:sz w:val="19"/>
+          <w:szCs w:val="19"/>
+        </w:rPr>
+        <w:t xml:space="preserve">  </w:t>
+      </w:r>
+    </w:p>
+    <w:p>
+      <w:pPr>
+        <w:autoSpaceDE w:val="0"/>
+        <w:autoSpaceDN w:val="0"/>
+        <w:adjustRightInd w:val="0"/>
+        <w:spacing w:after="0" w:line="240" w:lineRule="auto"/>
+        <w:rPr>
+          <w:rFonts w:ascii="Consolas" w:hAnsi="Consolas" w:cs="Consolas"/>
+          <w:b/>
+          <w:sz w:val="19"/>
+          <w:szCs w:val="19"/>
+        </w:rPr>
+      </w:pPr>
+      <w:proofErr w:type="spellStart"/>
+      <w:r>
+        <w:rPr>
+          <w:rFonts w:ascii="Consolas" w:hAnsi="Consolas" w:cs="Consolas"/>
+          <w:b/>
+          <w:sz w:val="19"/>
+          <w:szCs w:val="19"/>
+        </w:rPr>
+        <w:t>DotNetZip</w:t>
+      </w:r>
+      <w:proofErr w:type="spellEnd"/>
+      <w:r>
+        <w:rPr>
+          <w:rFonts w:ascii="Consolas" w:hAnsi="Consolas" w:cs="Consolas"/>
+          <w:b/>
+          <w:sz w:val="19"/>
+          <w:szCs w:val="19"/>
+        </w:rPr>
+        <w:t xml:space="preserve"> BZIP2 License:</w:t>
+      </w:r>
+    </w:p>
+    <w:p>
+      <w:pPr>
+        <w:autoSpaceDE w:val="0"/>
+        <w:autoSpaceDN w:val="0"/>
+        <w:adjustRightInd w:val="0"/>
+        <w:spacing w:after="0" w:line="240" w:lineRule="auto"/>
+        <w:rPr>
+          <w:rFonts w:ascii="Consolas" w:hAnsi="Consolas" w:cs="Consolas"/>
+          <w:sz w:val="19"/>
+          <w:szCs w:val="19"/>
+        </w:rPr>
+      </w:pPr>
+    </w:p>
+    <w:p>
+      <w:pPr>
+        <w:autoSpaceDE w:val="0"/>
+        <w:autoSpaceDN w:val="0"/>
+        <w:adjustRightInd w:val="0"/>
+        <w:spacing w:after="0" w:line="240" w:lineRule="auto"/>
+        <w:rPr>
+          <w:rFonts w:ascii="Consolas" w:hAnsi="Consolas" w:cs="Consolas"/>
+          <w:sz w:val="19"/>
+          <w:szCs w:val="19"/>
+        </w:rPr>
+      </w:pPr>
+      <w:r>
+        <w:rPr>
+          <w:rFonts w:ascii="Consolas" w:hAnsi="Consolas" w:cs="Consolas"/>
+          <w:sz w:val="19"/>
+          <w:szCs w:val="19"/>
+        </w:rPr>
+        <w:t>The managed BZIP2 code included in Ionic.BZip2.dll and Ionic.Zip.dll is</w:t>
+      </w:r>
+    </w:p>
+    <w:p>
+      <w:pPr>
+        <w:autoSpaceDE w:val="0"/>
+        <w:autoSpaceDN w:val="0"/>
+        <w:adjustRightInd w:val="0"/>
+        <w:spacing w:after="0" w:line="240" w:lineRule="auto"/>
+        <w:rPr>
+          <w:rFonts w:ascii="Consolas" w:hAnsi="Consolas" w:cs="Consolas"/>
+          <w:sz w:val="19"/>
+          <w:szCs w:val="19"/>
+        </w:rPr>
+      </w:pPr>
+      <w:proofErr w:type="gramStart"/>
+      <w:r>
+        <w:rPr>
+          <w:rFonts w:ascii="Consolas" w:hAnsi="Consolas" w:cs="Consolas"/>
+          <w:sz w:val="19"/>
+          <w:szCs w:val="19"/>
+        </w:rPr>
+        <w:t>modified</w:t>
+      </w:r>
+      <w:proofErr w:type="gramEnd"/>
+      <w:r>
+        <w:rPr>
+          <w:rFonts w:ascii="Consolas" w:hAnsi="Consolas" w:cs="Consolas"/>
+          <w:sz w:val="19"/>
+          <w:szCs w:val="19"/>
+        </w:rPr>
+        <w:t xml:space="preserve"> code, based on the bzip2 code in the Apache commons compress</w:t>
+      </w:r>
+    </w:p>
+    <w:p>
+      <w:pPr>
+        <w:autoSpaceDE w:val="0"/>
+        <w:autoSpaceDN w:val="0"/>
+        <w:adjustRightInd w:val="0"/>
+        <w:spacing w:after="0" w:line="240" w:lineRule="auto"/>
+        <w:rPr>
+          <w:rFonts w:ascii="Consolas" w:hAnsi="Consolas" w:cs="Consolas"/>
+          <w:sz w:val="19"/>
+          <w:szCs w:val="19"/>
+        </w:rPr>
+      </w:pPr>
+      <w:proofErr w:type="gramStart"/>
+      <w:r>
+        <w:rPr>
+          <w:rFonts w:ascii="Consolas" w:hAnsi="Consolas" w:cs="Consolas"/>
+          <w:sz w:val="19"/>
+          <w:szCs w:val="19"/>
+        </w:rPr>
+        <w:t>library</w:t>
+      </w:r>
+      <w:proofErr w:type="gramEnd"/>
+      <w:r>
+        <w:rPr>
+          <w:rFonts w:ascii="Consolas" w:hAnsi="Consolas" w:cs="Consolas"/>
+          <w:sz w:val="19"/>
+          <w:szCs w:val="19"/>
+        </w:rPr>
+        <w:t>.</w:t>
+      </w:r>
+    </w:p>
+    <w:p>
+      <w:pPr>
+        <w:autoSpaceDE w:val="0"/>
+        <w:autoSpaceDN w:val="0"/>
+        <w:adjustRightInd w:val="0"/>
+        <w:spacing w:after="0" w:line="240" w:lineRule="auto"/>
+        <w:rPr>
+          <w:rFonts w:ascii="Consolas" w:hAnsi="Consolas" w:cs="Consolas"/>
+          <w:sz w:val="19"/>
+          <w:szCs w:val="19"/>
+        </w:rPr>
+      </w:pPr>
+    </w:p>
+    <w:p>
+      <w:pPr>
+        <w:autoSpaceDE w:val="0"/>
+        <w:autoSpaceDN w:val="0"/>
+        <w:adjustRightInd w:val="0"/>
+        <w:spacing w:after="0" w:line="240" w:lineRule="auto"/>
+        <w:rPr>
+          <w:rFonts w:ascii="Consolas" w:hAnsi="Consolas" w:cs="Consolas"/>
+          <w:sz w:val="19"/>
+          <w:szCs w:val="19"/>
+        </w:rPr>
+      </w:pPr>
+      <w:r>
+        <w:rPr>
+          <w:rFonts w:ascii="Consolas" w:hAnsi="Consolas" w:cs="Consolas"/>
+          <w:sz w:val="19"/>
+          <w:szCs w:val="19"/>
+        </w:rPr>
+        <w:t>The original BZip2 was created by Julian Seward, and is licensed under</w:t>
+      </w:r>
+    </w:p>
+    <w:p>
+      <w:pPr>
+        <w:autoSpaceDE w:val="0"/>
+        <w:autoSpaceDN w:val="0"/>
+        <w:adjustRightInd w:val="0"/>
+        <w:spacing w:after="0" w:line="240" w:lineRule="auto"/>
+        <w:rPr>
+          <w:rFonts w:ascii="Consolas" w:hAnsi="Consolas" w:cs="Consolas"/>
+          <w:sz w:val="19"/>
+          <w:szCs w:val="19"/>
+        </w:rPr>
+      </w:pPr>
+      <w:proofErr w:type="gramStart"/>
+      <w:r>
+        <w:rPr>
+          <w:rFonts w:ascii="Consolas" w:hAnsi="Consolas" w:cs="Consolas"/>
+          <w:sz w:val="19"/>
+          <w:szCs w:val="19"/>
+        </w:rPr>
+        <w:t>the</w:t>
+      </w:r>
+      <w:proofErr w:type="gramEnd"/>
+      <w:r>
+        <w:rPr>
+          <w:rFonts w:ascii="Consolas" w:hAnsi="Consolas" w:cs="Consolas"/>
+          <w:sz w:val="19"/>
+          <w:szCs w:val="19"/>
+        </w:rPr>
+        <w:t xml:space="preserve"> BSD license.</w:t>
+      </w:r>
+    </w:p>
+    <w:p>
+      <w:pPr>
+        <w:autoSpaceDE w:val="0"/>
+        <w:autoSpaceDN w:val="0"/>
+        <w:adjustRightInd w:val="0"/>
+        <w:spacing w:after="0" w:line="240" w:lineRule="auto"/>
+        <w:rPr>
+          <w:rFonts w:ascii="Consolas" w:hAnsi="Consolas" w:cs="Consolas"/>
+          <w:sz w:val="19"/>
+          <w:szCs w:val="19"/>
+        </w:rPr>
+      </w:pPr>
+    </w:p>
+    <w:p>
+      <w:pPr>
+        <w:autoSpaceDE w:val="0"/>
+        <w:autoSpaceDN w:val="0"/>
+        <w:adjustRightInd w:val="0"/>
+        <w:spacing w:after="0" w:line="240" w:lineRule="auto"/>
+        <w:rPr>
+          <w:rFonts w:ascii="Consolas" w:hAnsi="Consolas" w:cs="Consolas"/>
+          <w:sz w:val="19"/>
+          <w:szCs w:val="19"/>
+        </w:rPr>
+      </w:pPr>
+      <w:r>
+        <w:rPr>
+          <w:rFonts w:ascii="Consolas" w:hAnsi="Consolas" w:cs="Consolas"/>
+          <w:sz w:val="19"/>
+          <w:szCs w:val="19"/>
+        </w:rPr>
+        <w:t>The following license applies to the Apache code:</w:t>
+      </w:r>
+    </w:p>
+    <w:p>
+      <w:pPr>
+        <w:autoSpaceDE w:val="0"/>
+        <w:autoSpaceDN w:val="0"/>
+        <w:adjustRightInd w:val="0"/>
+        <w:spacing w:after="0" w:line="240" w:lineRule="auto"/>
+        <w:rPr>
+          <w:rFonts w:ascii="Consolas" w:hAnsi="Consolas" w:cs="Consolas"/>
+          <w:sz w:val="19"/>
+          <w:szCs w:val="19"/>
+        </w:rPr>
+      </w:pPr>
+      <w:r>
+        <w:rPr>
+          <w:rFonts w:ascii="Consolas" w:hAnsi="Consolas" w:cs="Consolas"/>
+          <w:sz w:val="19"/>
+          <w:szCs w:val="19"/>
+        </w:rPr>
+        <w:t>-----------------------------------------------------------------------</w:t>
+      </w:r>
+    </w:p>
+    <w:p>
+      <w:pPr>
+        <w:autoSpaceDE w:val="0"/>
+        <w:autoSpaceDN w:val="0"/>
+        <w:adjustRightInd w:val="0"/>
+        <w:spacing w:after="0" w:line="240" w:lineRule="auto"/>
+        <w:rPr>
+          <w:rFonts w:ascii="Consolas" w:hAnsi="Consolas" w:cs="Consolas"/>
+          <w:sz w:val="19"/>
+          <w:szCs w:val="19"/>
+        </w:rPr>
+      </w:pPr>
+    </w:p>
+    <w:p>
+      <w:pPr>
+        <w:autoSpaceDE w:val="0"/>
+        <w:autoSpaceDN w:val="0"/>
+        <w:adjustRightInd w:val="0"/>
+        <w:spacing w:after="0" w:line="240" w:lineRule="auto"/>
+        <w:rPr>
+          <w:rFonts w:ascii="Consolas" w:hAnsi="Consolas" w:cs="Consolas"/>
+          <w:sz w:val="19"/>
+          <w:szCs w:val="19"/>
+        </w:rPr>
+      </w:pPr>
+      <w:r>
+        <w:rPr>
+          <w:rFonts w:ascii="Consolas" w:hAnsi="Consolas" w:cs="Consolas"/>
+          <w:sz w:val="19"/>
+          <w:szCs w:val="19"/>
+        </w:rPr>
+        <w:t>/*</w:t>
+      </w:r>
+    </w:p>
+    <w:p>
+      <w:pPr>
+        <w:autoSpaceDE w:val="0"/>
+        <w:autoSpaceDN w:val="0"/>
+        <w:adjustRightInd w:val="0"/>
+        <w:spacing w:after="0" w:line="240" w:lineRule="auto"/>
+        <w:rPr>
+          <w:rFonts w:ascii="Consolas" w:hAnsi="Consolas" w:cs="Consolas"/>
+          <w:sz w:val="19"/>
+          <w:szCs w:val="19"/>
+        </w:rPr>
+      </w:pPr>
+      <w:r>
+        <w:rPr>
+          <w:rFonts w:ascii="Consolas" w:hAnsi="Consolas" w:cs="Consolas"/>
+          <w:sz w:val="19"/>
+          <w:szCs w:val="19"/>
+        </w:rPr>
+        <w:t xml:space="preserve"> * Licensed to the Apache Software Foundation (ASF) under one</w:t>
+      </w:r>
+    </w:p>
+    <w:p>
+      <w:pPr>
+        <w:autoSpaceDE w:val="0"/>
+        <w:autoSpaceDN w:val="0"/>
+        <w:adjustRightInd w:val="0"/>
+        <w:spacing w:after="0" w:line="240" w:lineRule="auto"/>
+        <w:rPr>
+          <w:rFonts w:ascii="Consolas" w:hAnsi="Consolas" w:cs="Consolas"/>
+          <w:sz w:val="19"/>
+          <w:szCs w:val="19"/>
+        </w:rPr>
+      </w:pPr>
+      <w:r>
+        <w:rPr>
+          <w:rFonts w:ascii="Consolas" w:hAnsi="Consolas" w:cs="Consolas"/>
+          <w:sz w:val="19"/>
+          <w:szCs w:val="19"/>
+        </w:rPr>
+        <w:t xml:space="preserve"> * </w:t>
+      </w:r>
+      <w:proofErr w:type="gramStart"/>
+      <w:r>
+        <w:rPr>
+          <w:rFonts w:ascii="Consolas" w:hAnsi="Consolas" w:cs="Consolas"/>
+          <w:sz w:val="19"/>
+          <w:szCs w:val="19"/>
+        </w:rPr>
+        <w:t>or</w:t>
+      </w:r>
+      <w:proofErr w:type="gramEnd"/>
+      <w:r>
+        <w:rPr>
+          <w:rFonts w:ascii="Consolas" w:hAnsi="Consolas" w:cs="Consolas"/>
+          <w:sz w:val="19"/>
+          <w:szCs w:val="19"/>
+        </w:rPr>
+        <w:t xml:space="preserve"> more contributor license agreements.  See the NOTICE file</w:t>
+      </w:r>
+    </w:p>
+    <w:p>
+      <w:pPr>
+        <w:autoSpaceDE w:val="0"/>
+        <w:autoSpaceDN w:val="0"/>
+        <w:adjustRightInd w:val="0"/>
+        <w:spacing w:after="0" w:line="240" w:lineRule="auto"/>
+        <w:rPr>
+          <w:rFonts w:ascii="Consolas" w:hAnsi="Consolas" w:cs="Consolas"/>
+          <w:sz w:val="19"/>
+          <w:szCs w:val="19"/>
+        </w:rPr>
+      </w:pPr>
+      <w:r>
+        <w:rPr>
+          <w:rFonts w:ascii="Consolas" w:hAnsi="Consolas" w:cs="Consolas"/>
+          <w:sz w:val="19"/>
+          <w:szCs w:val="19"/>
+        </w:rPr>
+        <w:t xml:space="preserve"> * distributed with this work for additional information</w:t>
+      </w:r>
+    </w:p>
+    <w:p>
+      <w:pPr>
+        <w:autoSpaceDE w:val="0"/>
+        <w:autoSpaceDN w:val="0"/>
+        <w:adjustRightInd w:val="0"/>
+        <w:spacing w:after="0" w:line="240" w:lineRule="auto"/>
+        <w:rPr>
+          <w:rFonts w:ascii="Consolas" w:hAnsi="Consolas" w:cs="Consolas"/>
+          <w:sz w:val="19"/>
+          <w:szCs w:val="19"/>
+        </w:rPr>
+      </w:pPr>
+      <w:r>
+        <w:rPr>
+          <w:rFonts w:ascii="Consolas" w:hAnsi="Consolas" w:cs="Consolas"/>
+          <w:sz w:val="19"/>
+          <w:szCs w:val="19"/>
+        </w:rPr>
+        <w:t xml:space="preserve"> * regarding copyright ownership.  The ASF licenses this file</w:t>
+      </w:r>
+    </w:p>
+    <w:p>
+      <w:pPr>
+        <w:autoSpaceDE w:val="0"/>
+        <w:autoSpaceDN w:val="0"/>
+        <w:adjustRightInd w:val="0"/>
+        <w:spacing w:after="0" w:line="240" w:lineRule="auto"/>
+        <w:rPr>
+          <w:rFonts w:ascii="Consolas" w:hAnsi="Consolas" w:cs="Consolas"/>
+          <w:sz w:val="19"/>
+          <w:szCs w:val="19"/>
+        </w:rPr>
+      </w:pPr>
+      <w:r>
+        <w:rPr>
+          <w:rFonts w:ascii="Consolas" w:hAnsi="Consolas" w:cs="Consolas"/>
+          <w:sz w:val="19"/>
+          <w:szCs w:val="19"/>
+        </w:rPr>
+        <w:t xml:space="preserve"> * </w:t>
+      </w:r>
+      <w:proofErr w:type="gramStart"/>
+      <w:r>
+        <w:rPr>
+          <w:rFonts w:ascii="Consolas" w:hAnsi="Consolas" w:cs="Consolas"/>
+          <w:sz w:val="19"/>
+          <w:szCs w:val="19"/>
+        </w:rPr>
+        <w:t>to</w:t>
+      </w:r>
+      <w:proofErr w:type="gramEnd"/>
+      <w:r>
+        <w:rPr>
+          <w:rFonts w:ascii="Consolas" w:hAnsi="Consolas" w:cs="Consolas"/>
+          <w:sz w:val="19"/>
+          <w:szCs w:val="19"/>
+        </w:rPr>
+        <w:t xml:space="preserve"> you under the Apache License, Version 2.0 (the</w:t>
+      </w:r>
+    </w:p>
+    <w:p>
+      <w:pPr>
+        <w:autoSpaceDE w:val="0"/>
+        <w:autoSpaceDN w:val="0"/>
+        <w:adjustRightInd w:val="0"/>
+        <w:spacing w:after="0" w:line="240" w:lineRule="auto"/>
+        <w:rPr>
+          <w:rFonts w:ascii="Consolas" w:hAnsi="Consolas" w:cs="Consolas"/>
+          <w:sz w:val="19"/>
+          <w:szCs w:val="19"/>
+        </w:rPr>
+      </w:pPr>
+      <w:r>
+        <w:rPr>
+          <w:rFonts w:ascii="Consolas" w:hAnsi="Consolas" w:cs="Consolas"/>
+          <w:sz w:val="19"/>
+          <w:szCs w:val="19"/>
+        </w:rPr>
+        <w:t xml:space="preserve"> * "License"); you may not use this file except in compliance</w:t>
+      </w:r>
+    </w:p>
+    <w:p>
+      <w:pPr>
+        <w:autoSpaceDE w:val="0"/>
+        <w:autoSpaceDN w:val="0"/>
+        <w:adjustRightInd w:val="0"/>
+        <w:spacing w:after="0" w:line="240" w:lineRule="auto"/>
+        <w:rPr>
+          <w:rFonts w:ascii="Consolas" w:hAnsi="Consolas" w:cs="Consolas"/>
+          <w:sz w:val="19"/>
+          <w:szCs w:val="19"/>
+        </w:rPr>
+      </w:pPr>
+      <w:r>
+        <w:rPr>
+          <w:rFonts w:ascii="Consolas" w:hAnsi="Consolas" w:cs="Consolas"/>
+          <w:sz w:val="19"/>
+          <w:szCs w:val="19"/>
+        </w:rPr>
+        <w:t xml:space="preserve"> * </w:t>
+      </w:r>
+      <w:proofErr w:type="gramStart"/>
+      <w:r>
+        <w:rPr>
+          <w:rFonts w:ascii="Consolas" w:hAnsi="Consolas" w:cs="Consolas"/>
+          <w:sz w:val="19"/>
+          <w:szCs w:val="19"/>
+        </w:rPr>
+        <w:t>with</w:t>
+      </w:r>
+      <w:proofErr w:type="gramEnd"/>
+      <w:r>
+        <w:rPr>
+          <w:rFonts w:ascii="Consolas" w:hAnsi="Consolas" w:cs="Consolas"/>
+          <w:sz w:val="19"/>
+          <w:szCs w:val="19"/>
+        </w:rPr>
+        <w:t xml:space="preserve"> the License.  You may obtain a copy of the License at</w:t>
+      </w:r>
+    </w:p>
+    <w:p>
+      <w:pPr>
+        <w:autoSpaceDE w:val="0"/>
+        <w:autoSpaceDN w:val="0"/>
+        <w:adjustRightInd w:val="0"/>
+        <w:spacing w:after="0" w:line="240" w:lineRule="auto"/>
+        <w:rPr>
+          <w:rFonts w:ascii="Consolas" w:hAnsi="Consolas" w:cs="Consolas"/>
+          <w:sz w:val="19"/>
+          <w:szCs w:val="19"/>
+        </w:rPr>
+      </w:pPr>
+      <w:r>
+        <w:rPr>
+          <w:rFonts w:ascii="Consolas" w:hAnsi="Consolas" w:cs="Consolas"/>
+          <w:sz w:val="19"/>
+          <w:szCs w:val="19"/>
+        </w:rPr>
+        <w:t xml:space="preserve"> *</w:t>
+      </w:r>
+    </w:p>
+    <w:p>
+      <w:pPr>
+        <w:autoSpaceDE w:val="0"/>
+        <w:autoSpaceDN w:val="0"/>
+        <w:adjustRightInd w:val="0"/>
+        <w:spacing w:after="0" w:line="240" w:lineRule="auto"/>
+        <w:rPr>
+          <w:rFonts w:ascii="Consolas" w:hAnsi="Consolas" w:cs="Consolas"/>
+          <w:sz w:val="19"/>
+          <w:szCs w:val="19"/>
+        </w:rPr>
+      </w:pPr>
+      <w:r>
+        <w:rPr>
+          <w:rFonts w:ascii="Consolas" w:hAnsi="Consolas" w:cs="Consolas"/>
+          <w:sz w:val="19"/>
+          <w:szCs w:val="19"/>
+        </w:rPr>
+        <w:t xml:space="preserve"> * http://www.apache.org/licenses/LICENSE-2.0</w:t>
+      </w:r>
+    </w:p>
+    <w:p>
+      <w:pPr>
+        <w:autoSpaceDE w:val="0"/>
+        <w:autoSpaceDN w:val="0"/>
+        <w:adjustRightInd w:val="0"/>
+        <w:spacing w:after="0" w:line="240" w:lineRule="auto"/>
+        <w:rPr>
+          <w:rFonts w:ascii="Consolas" w:hAnsi="Consolas" w:cs="Consolas"/>
+          <w:sz w:val="19"/>
+          <w:szCs w:val="19"/>
+        </w:rPr>
+      </w:pPr>
+      <w:r>
+        <w:rPr>
+          <w:rFonts w:ascii="Consolas" w:hAnsi="Consolas" w:cs="Consolas"/>
+          <w:sz w:val="19"/>
+          <w:szCs w:val="19"/>
+        </w:rPr>
+        <w:t xml:space="preserve"> *</w:t>
+      </w:r>
+    </w:p>
+    <w:p>
+      <w:pPr>
+        <w:autoSpaceDE w:val="0"/>
+        <w:autoSpaceDN w:val="0"/>
+        <w:adjustRightInd w:val="0"/>
+        <w:spacing w:after="0" w:line="240" w:lineRule="auto"/>
+        <w:rPr>
+          <w:rFonts w:ascii="Consolas" w:hAnsi="Consolas" w:cs="Consolas"/>
+          <w:sz w:val="19"/>
+          <w:szCs w:val="19"/>
+        </w:rPr>
+      </w:pPr>
+      <w:r>
+        <w:rPr>
+          <w:rFonts w:ascii="Consolas" w:hAnsi="Consolas" w:cs="Consolas"/>
+          <w:sz w:val="19"/>
+          <w:szCs w:val="19"/>
+        </w:rPr>
+        <w:t xml:space="preserve"> * Unless required by applicable law or agreed to in writing,</w:t>
+      </w:r>
+    </w:p>
+    <w:p>
+      <w:pPr>
+        <w:autoSpaceDE w:val="0"/>
+        <w:autoSpaceDN w:val="0"/>
+        <w:adjustRightInd w:val="0"/>
+        <w:spacing w:after="0" w:line="240" w:lineRule="auto"/>
+        <w:rPr>
+          <w:rFonts w:ascii="Consolas" w:hAnsi="Consolas" w:cs="Consolas"/>
+          <w:sz w:val="19"/>
+          <w:szCs w:val="19"/>
+        </w:rPr>
+      </w:pPr>
+      <w:r>
+        <w:rPr>
+          <w:rFonts w:ascii="Consolas" w:hAnsi="Consolas" w:cs="Consolas"/>
+          <w:sz w:val="19"/>
+          <w:szCs w:val="19"/>
+        </w:rPr>
+        <w:t xml:space="preserve"> * </w:t>
+      </w:r>
+      <w:proofErr w:type="gramStart"/>
+      <w:r>
+        <w:rPr>
+          <w:rFonts w:ascii="Consolas" w:hAnsi="Consolas" w:cs="Consolas"/>
+          <w:sz w:val="19"/>
+          <w:szCs w:val="19"/>
+        </w:rPr>
+        <w:t>software</w:t>
+      </w:r>
+      <w:proofErr w:type="gramEnd"/>
+      <w:r>
+        <w:rPr>
+          <w:rFonts w:ascii="Consolas" w:hAnsi="Consolas" w:cs="Consolas"/>
+          <w:sz w:val="19"/>
+          <w:szCs w:val="19"/>
+        </w:rPr>
+        <w:t xml:space="preserve"> distributed under the License is distributed on an</w:t>
+      </w:r>
+    </w:p>
+    <w:p>
+      <w:pPr>
+        <w:autoSpaceDE w:val="0"/>
+        <w:autoSpaceDN w:val="0"/>
+        <w:adjustRightInd w:val="0"/>
+        <w:spacing w:after="0" w:line="240" w:lineRule="auto"/>
+        <w:rPr>
+          <w:rFonts w:ascii="Consolas" w:hAnsi="Consolas" w:cs="Consolas"/>
+          <w:sz w:val="19"/>
+          <w:szCs w:val="19"/>
+        </w:rPr>
+      </w:pPr>
+      <w:r>
+        <w:rPr>
+          <w:rFonts w:ascii="Consolas" w:hAnsi="Consolas" w:cs="Consolas"/>
+          <w:sz w:val="19"/>
+          <w:szCs w:val="19"/>
+        </w:rPr>
+        <w:t xml:space="preserve"> * "AS IS" BASIS, WITHOUT WARRANTIES OR CONDITIONS OF ANY</w:t>
+      </w:r>
+    </w:p>
+    <w:p>
+      <w:pPr>
+        <w:autoSpaceDE w:val="0"/>
+        <w:autoSpaceDN w:val="0"/>
+        <w:adjustRightInd w:val="0"/>
+        <w:spacing w:after="0" w:line="240" w:lineRule="auto"/>
+        <w:rPr>
+          <w:rFonts w:ascii="Consolas" w:hAnsi="Consolas" w:cs="Consolas"/>
+          <w:sz w:val="19"/>
+          <w:szCs w:val="19"/>
+        </w:rPr>
+      </w:pPr>
+      <w:r>
+        <w:rPr>
+          <w:rFonts w:ascii="Consolas" w:hAnsi="Consolas" w:cs="Consolas"/>
+          <w:sz w:val="19"/>
+          <w:szCs w:val="19"/>
+        </w:rPr>
+        <w:t xml:space="preserve"> * KIND, either express or implied.  See the License for the</w:t>
+      </w:r>
+    </w:p>
+    <w:p>
+      <w:pPr>
+        <w:autoSpaceDE w:val="0"/>
+        <w:autoSpaceDN w:val="0"/>
+        <w:adjustRightInd w:val="0"/>
+        <w:spacing w:after="0" w:line="240" w:lineRule="auto"/>
+        <w:rPr>
+          <w:rFonts w:ascii="Consolas" w:hAnsi="Consolas" w:cs="Consolas"/>
+          <w:sz w:val="19"/>
+          <w:szCs w:val="19"/>
+        </w:rPr>
+      </w:pPr>
+      <w:r>
+        <w:rPr>
+          <w:rFonts w:ascii="Consolas" w:hAnsi="Consolas" w:cs="Consolas"/>
+          <w:sz w:val="19"/>
+          <w:szCs w:val="19"/>
+        </w:rPr>
+        <w:t xml:space="preserve"> * </w:t>
+      </w:r>
+      <w:proofErr w:type="gramStart"/>
+      <w:r>
+        <w:rPr>
+          <w:rFonts w:ascii="Consolas" w:hAnsi="Consolas" w:cs="Consolas"/>
+          <w:sz w:val="19"/>
+          <w:szCs w:val="19"/>
+        </w:rPr>
+        <w:t>specific</w:t>
+      </w:r>
+      <w:proofErr w:type="gramEnd"/>
+      <w:r>
+        <w:rPr>
+          <w:rFonts w:ascii="Consolas" w:hAnsi="Consolas" w:cs="Consolas"/>
+          <w:sz w:val="19"/>
+          <w:szCs w:val="19"/>
+        </w:rPr>
+        <w:t xml:space="preserve"> language governing permissions and limitations</w:t>
+      </w:r>
+    </w:p>
+    <w:p>
+      <w:pPr>
+        <w:autoSpaceDE w:val="0"/>
+        <w:autoSpaceDN w:val="0"/>
+        <w:adjustRightInd w:val="0"/>
+        <w:spacing w:after="0" w:line="240" w:lineRule="auto"/>
+        <w:rPr>
+          <w:rFonts w:ascii="Consolas" w:hAnsi="Consolas" w:cs="Consolas"/>
+          <w:sz w:val="19"/>
+          <w:szCs w:val="19"/>
+        </w:rPr>
+      </w:pPr>
+      <w:r>
+        <w:rPr>
+          <w:rFonts w:ascii="Consolas" w:hAnsi="Consolas" w:cs="Consolas"/>
+          <w:sz w:val="19"/>
+          <w:szCs w:val="19"/>
+        </w:rPr>
         <w:lastRenderedPageBreak/>
-        <w:t xml:space="preserve"> </w:t>
-      </w:r>
-    </w:p>
-    <w:p>
-      <w:pPr>
-        <w:autoSpaceDE w:val="0"/>
-        <w:autoSpaceDN w:val="0"/>
-        <w:adjustRightInd w:val="0"/>
-        <w:spacing w:after="0" w:line="240" w:lineRule="auto"/>
-        <w:rPr>
-          <w:rFonts w:ascii="Consolas" w:hAnsi="Consolas" w:cs="Consolas"/>
-          <w:sz w:val="19"/>
-          <w:szCs w:val="19"/>
-        </w:rPr>
-      </w:pPr>
-      <w:r>
-        <w:rPr>
-          <w:rFonts w:ascii="Consolas" w:hAnsi="Consolas" w:cs="Consolas"/>
-          <w:sz w:val="19"/>
-          <w:szCs w:val="19"/>
-        </w:rPr>
-        <w:t xml:space="preserve">  </w:t>
-      </w:r>
-    </w:p>
-    <w:p>
-      <w:pPr>
-        <w:autoSpaceDE w:val="0"/>
-        <w:autoSpaceDN w:val="0"/>
-        <w:adjustRightInd w:val="0"/>
-        <w:spacing w:after="0" w:line="240" w:lineRule="auto"/>
-        <w:rPr>
-          <w:rFonts w:ascii="Consolas" w:hAnsi="Consolas" w:cs="Consolas"/>
-          <w:sz w:val="19"/>
-          <w:szCs w:val="19"/>
-        </w:rPr>
-      </w:pPr>
-      <w:r>
-        <w:rPr>
-          <w:rFonts w:ascii="Consolas" w:hAnsi="Consolas" w:cs="Consolas"/>
-          <w:sz w:val="19"/>
-          <w:szCs w:val="19"/>
-        </w:rPr>
-        <w:t xml:space="preserve"> </w:t>
-      </w:r>
-    </w:p>
-    <w:p>
-      <w:pPr>
-        <w:autoSpaceDE w:val="0"/>
-        <w:autoSpaceDN w:val="0"/>
-        <w:adjustRightInd w:val="0"/>
-        <w:spacing w:after="0" w:line="240" w:lineRule="auto"/>
-        <w:rPr>
-          <w:rFonts w:ascii="Consolas" w:hAnsi="Consolas" w:cs="Consolas"/>
-          <w:sz w:val="19"/>
-          <w:szCs w:val="19"/>
-        </w:rPr>
-      </w:pPr>
-    </w:p>
-    <w:p>
-      <w:pPr>
-        <w:autoSpaceDE w:val="0"/>
-        <w:autoSpaceDN w:val="0"/>
-        <w:adjustRightInd w:val="0"/>
-        <w:spacing w:after="0" w:line="240" w:lineRule="auto"/>
-        <w:rPr>
-          <w:rFonts w:ascii="Consolas" w:hAnsi="Consolas" w:cs="Consolas"/>
-          <w:sz w:val="19"/>
-          <w:szCs w:val="19"/>
-        </w:rPr>
-      </w:pPr>
-    </w:p>
-    <w:p>
-      <w:pPr>
-        <w:autoSpaceDE w:val="0"/>
-        <w:autoSpaceDN w:val="0"/>
-        <w:adjustRightInd w:val="0"/>
-        <w:spacing w:after="0" w:line="240" w:lineRule="auto"/>
-        <w:rPr>
-          <w:rFonts w:ascii="Consolas" w:hAnsi="Consolas" w:cs="Consolas"/>
-          <w:sz w:val="19"/>
-          <w:szCs w:val="19"/>
-        </w:rPr>
-      </w:pPr>
-    </w:p>
-    <w:p>
-      <w:pPr>
-        <w:autoSpaceDE w:val="0"/>
-        <w:autoSpaceDN w:val="0"/>
-        <w:adjustRightInd w:val="0"/>
-        <w:spacing w:after="0" w:line="240" w:lineRule="auto"/>
-        <w:rPr>
-          <w:rFonts w:ascii="Consolas" w:hAnsi="Consolas" w:cs="Consolas"/>
-          <w:sz w:val="19"/>
-          <w:szCs w:val="19"/>
-        </w:rPr>
-      </w:pPr>
-    </w:p>
-    <w:p>
-      <w:pPr>
-        <w:autoSpaceDE w:val="0"/>
-        <w:autoSpaceDN w:val="0"/>
-        <w:adjustRightInd w:val="0"/>
-        <w:spacing w:after="0" w:line="240" w:lineRule="auto"/>
-        <w:rPr>
-          <w:rFonts w:ascii="Consolas" w:hAnsi="Consolas" w:cs="Consolas"/>
-          <w:sz w:val="19"/>
-          <w:szCs w:val="19"/>
-        </w:rPr>
-      </w:pPr>
-      <w:r>
-        <w:rPr>
-          <w:rFonts w:ascii="Consolas" w:hAnsi="Consolas" w:cs="Consolas"/>
-          <w:sz w:val="19"/>
-          <w:szCs w:val="19"/>
-        </w:rPr>
-        <w:t xml:space="preserve">  </w:t>
-      </w:r>
-    </w:p>
-    <w:p>
-      <w:pPr>
-        <w:autoSpaceDE w:val="0"/>
-        <w:autoSpaceDN w:val="0"/>
-        <w:adjustRightInd w:val="0"/>
-        <w:spacing w:after="0" w:line="240" w:lineRule="auto"/>
-        <w:rPr>
-          <w:rFonts w:ascii="Consolas" w:hAnsi="Consolas" w:cs="Consolas"/>
-          <w:b/>
-          <w:sz w:val="19"/>
-          <w:szCs w:val="19"/>
-        </w:rPr>
-      </w:pPr>
-      <w:proofErr w:type="spellStart"/>
-      <w:r>
-        <w:rPr>
-          <w:rFonts w:ascii="Consolas" w:hAnsi="Consolas" w:cs="Consolas"/>
-          <w:b/>
-          <w:sz w:val="19"/>
-          <w:szCs w:val="19"/>
-        </w:rPr>
-        <w:t>DotNetZip</w:t>
-      </w:r>
-      <w:proofErr w:type="spellEnd"/>
-      <w:r>
-        <w:rPr>
-          <w:rFonts w:ascii="Consolas" w:hAnsi="Consolas" w:cs="Consolas"/>
-          <w:b/>
-          <w:sz w:val="19"/>
-          <w:szCs w:val="19"/>
-        </w:rPr>
-        <w:t xml:space="preserve"> BZIP2 License:</w:t>
-      </w:r>
-    </w:p>
-    <w:p>
-      <w:pPr>
-        <w:autoSpaceDE w:val="0"/>
-        <w:autoSpaceDN w:val="0"/>
-        <w:adjustRightInd w:val="0"/>
-        <w:spacing w:after="0" w:line="240" w:lineRule="auto"/>
-        <w:rPr>
-          <w:rFonts w:ascii="Consolas" w:hAnsi="Consolas" w:cs="Consolas"/>
-          <w:sz w:val="19"/>
-          <w:szCs w:val="19"/>
-        </w:rPr>
-      </w:pPr>
-    </w:p>
-    <w:p>
-      <w:pPr>
-        <w:autoSpaceDE w:val="0"/>
-        <w:autoSpaceDN w:val="0"/>
-        <w:adjustRightInd w:val="0"/>
-        <w:spacing w:after="0" w:line="240" w:lineRule="auto"/>
-        <w:rPr>
-          <w:rFonts w:ascii="Consolas" w:hAnsi="Consolas" w:cs="Consolas"/>
-          <w:sz w:val="19"/>
-          <w:szCs w:val="19"/>
-        </w:rPr>
-      </w:pPr>
-      <w:r>
-        <w:rPr>
-          <w:rFonts w:ascii="Consolas" w:hAnsi="Consolas" w:cs="Consolas"/>
-          <w:sz w:val="19"/>
-          <w:szCs w:val="19"/>
-        </w:rPr>
-        <w:t>The managed BZIP2 code included in Ionic.BZip2.dll and Ionic.Zip.dll is</w:t>
-      </w:r>
-    </w:p>
-    <w:p>
-      <w:pPr>
-        <w:autoSpaceDE w:val="0"/>
-        <w:autoSpaceDN w:val="0"/>
-        <w:adjustRightInd w:val="0"/>
-        <w:spacing w:after="0" w:line="240" w:lineRule="auto"/>
-        <w:rPr>
-          <w:rFonts w:ascii="Consolas" w:hAnsi="Consolas" w:cs="Consolas"/>
-          <w:sz w:val="19"/>
-          <w:szCs w:val="19"/>
-        </w:rPr>
-      </w:pPr>
-      <w:proofErr w:type="gramStart"/>
-      <w:r>
-        <w:rPr>
-          <w:rFonts w:ascii="Consolas" w:hAnsi="Consolas" w:cs="Consolas"/>
-          <w:sz w:val="19"/>
-          <w:szCs w:val="19"/>
-        </w:rPr>
-        <w:t>modified</w:t>
-      </w:r>
-      <w:proofErr w:type="gramEnd"/>
-      <w:r>
-        <w:rPr>
-          <w:rFonts w:ascii="Consolas" w:hAnsi="Consolas" w:cs="Consolas"/>
-          <w:sz w:val="19"/>
-          <w:szCs w:val="19"/>
-        </w:rPr>
-        <w:t xml:space="preserve"> code, based on the bzip2 code in the Apache commons compress</w:t>
-      </w:r>
-    </w:p>
-    <w:p>
-      <w:pPr>
-        <w:autoSpaceDE w:val="0"/>
-        <w:autoSpaceDN w:val="0"/>
-        <w:adjustRightInd w:val="0"/>
-        <w:spacing w:after="0" w:line="240" w:lineRule="auto"/>
-        <w:rPr>
-          <w:rFonts w:ascii="Consolas" w:hAnsi="Consolas" w:cs="Consolas"/>
-          <w:sz w:val="19"/>
-          <w:szCs w:val="19"/>
-        </w:rPr>
-      </w:pPr>
-      <w:proofErr w:type="gramStart"/>
-      <w:r>
-        <w:rPr>
-          <w:rFonts w:ascii="Consolas" w:hAnsi="Consolas" w:cs="Consolas"/>
-          <w:sz w:val="19"/>
-          <w:szCs w:val="19"/>
-        </w:rPr>
-        <w:t>library</w:t>
-      </w:r>
-      <w:proofErr w:type="gramEnd"/>
-      <w:r>
-        <w:rPr>
-          <w:rFonts w:ascii="Consolas" w:hAnsi="Consolas" w:cs="Consolas"/>
-          <w:sz w:val="19"/>
-          <w:szCs w:val="19"/>
-        </w:rPr>
-        <w:t>.</w:t>
-      </w:r>
-    </w:p>
-    <w:p>
-      <w:pPr>
-        <w:autoSpaceDE w:val="0"/>
-        <w:autoSpaceDN w:val="0"/>
-        <w:adjustRightInd w:val="0"/>
-        <w:spacing w:after="0" w:line="240" w:lineRule="auto"/>
-        <w:rPr>
-          <w:rFonts w:ascii="Consolas" w:hAnsi="Consolas" w:cs="Consolas"/>
-          <w:sz w:val="19"/>
-          <w:szCs w:val="19"/>
-        </w:rPr>
-      </w:pPr>
-    </w:p>
-    <w:p>
-      <w:pPr>
-        <w:autoSpaceDE w:val="0"/>
-        <w:autoSpaceDN w:val="0"/>
-        <w:adjustRightInd w:val="0"/>
-        <w:spacing w:after="0" w:line="240" w:lineRule="auto"/>
-        <w:rPr>
-          <w:rFonts w:ascii="Consolas" w:hAnsi="Consolas" w:cs="Consolas"/>
-          <w:sz w:val="19"/>
-          <w:szCs w:val="19"/>
-        </w:rPr>
-      </w:pPr>
-      <w:r>
-        <w:rPr>
-          <w:rFonts w:ascii="Consolas" w:hAnsi="Consolas" w:cs="Consolas"/>
-          <w:sz w:val="19"/>
-          <w:szCs w:val="19"/>
-        </w:rPr>
-        <w:t>The original BZip2 was created by Julian Seward, and is licensed under</w:t>
-      </w:r>
-    </w:p>
-    <w:p>
-      <w:pPr>
-        <w:autoSpaceDE w:val="0"/>
-        <w:autoSpaceDN w:val="0"/>
-        <w:adjustRightInd w:val="0"/>
-        <w:spacing w:after="0" w:line="240" w:lineRule="auto"/>
-        <w:rPr>
-          <w:rFonts w:ascii="Consolas" w:hAnsi="Consolas" w:cs="Consolas"/>
-          <w:sz w:val="19"/>
-          <w:szCs w:val="19"/>
-        </w:rPr>
-      </w:pPr>
-      <w:proofErr w:type="gramStart"/>
-      <w:r>
-        <w:rPr>
-          <w:rFonts w:ascii="Consolas" w:hAnsi="Consolas" w:cs="Consolas"/>
-          <w:sz w:val="19"/>
-          <w:szCs w:val="19"/>
-        </w:rPr>
-        <w:t>the</w:t>
-      </w:r>
-      <w:proofErr w:type="gramEnd"/>
-      <w:r>
-        <w:rPr>
-          <w:rFonts w:ascii="Consolas" w:hAnsi="Consolas" w:cs="Consolas"/>
-          <w:sz w:val="19"/>
-          <w:szCs w:val="19"/>
-        </w:rPr>
-        <w:t xml:space="preserve"> BSD license.</w:t>
-      </w:r>
-    </w:p>
-    <w:p>
-      <w:pPr>
-        <w:autoSpaceDE w:val="0"/>
-        <w:autoSpaceDN w:val="0"/>
-        <w:adjustRightInd w:val="0"/>
-        <w:spacing w:after="0" w:line="240" w:lineRule="auto"/>
-        <w:rPr>
-          <w:rFonts w:ascii="Consolas" w:hAnsi="Consolas" w:cs="Consolas"/>
-          <w:sz w:val="19"/>
-          <w:szCs w:val="19"/>
-        </w:rPr>
-      </w:pPr>
-    </w:p>
-    <w:p>
-      <w:pPr>
-        <w:autoSpaceDE w:val="0"/>
-        <w:autoSpaceDN w:val="0"/>
-        <w:adjustRightInd w:val="0"/>
-        <w:spacing w:after="0" w:line="240" w:lineRule="auto"/>
-        <w:rPr>
-          <w:rFonts w:ascii="Consolas" w:hAnsi="Consolas" w:cs="Consolas"/>
-          <w:sz w:val="19"/>
-          <w:szCs w:val="19"/>
-        </w:rPr>
-      </w:pPr>
-      <w:r>
-        <w:rPr>
-          <w:rFonts w:ascii="Consolas" w:hAnsi="Consolas" w:cs="Consolas"/>
-          <w:sz w:val="19"/>
-          <w:szCs w:val="19"/>
-        </w:rPr>
-        <w:t>The following license applies to the Apache code:</w:t>
-      </w:r>
-    </w:p>
-    <w:p>
-      <w:pPr>
-        <w:autoSpaceDE w:val="0"/>
-        <w:autoSpaceDN w:val="0"/>
-        <w:adjustRightInd w:val="0"/>
-        <w:spacing w:after="0" w:line="240" w:lineRule="auto"/>
-        <w:rPr>
-          <w:rFonts w:ascii="Consolas" w:hAnsi="Consolas" w:cs="Consolas"/>
-          <w:sz w:val="19"/>
-          <w:szCs w:val="19"/>
-        </w:rPr>
-      </w:pPr>
-      <w:r>
-        <w:rPr>
-          <w:rFonts w:ascii="Consolas" w:hAnsi="Consolas" w:cs="Consolas"/>
-          <w:sz w:val="19"/>
-          <w:szCs w:val="19"/>
-        </w:rPr>
-        <w:t>-----------------------------------------------------------------------</w:t>
-      </w:r>
-    </w:p>
-    <w:p>
-      <w:pPr>
-        <w:autoSpaceDE w:val="0"/>
-        <w:autoSpaceDN w:val="0"/>
-        <w:adjustRightInd w:val="0"/>
-        <w:spacing w:after="0" w:line="240" w:lineRule="auto"/>
-        <w:rPr>
-          <w:rFonts w:ascii="Consolas" w:hAnsi="Consolas" w:cs="Consolas"/>
-          <w:sz w:val="19"/>
-          <w:szCs w:val="19"/>
-        </w:rPr>
-      </w:pPr>
-    </w:p>
-    <w:p>
-      <w:pPr>
-        <w:autoSpaceDE w:val="0"/>
-        <w:autoSpaceDN w:val="0"/>
-        <w:adjustRightInd w:val="0"/>
-        <w:spacing w:after="0" w:line="240" w:lineRule="auto"/>
-        <w:rPr>
-          <w:rFonts w:ascii="Consolas" w:hAnsi="Consolas" w:cs="Consolas"/>
-          <w:sz w:val="19"/>
-          <w:szCs w:val="19"/>
-        </w:rPr>
-      </w:pPr>
-      <w:r>
-        <w:rPr>
-          <w:rFonts w:ascii="Consolas" w:hAnsi="Consolas" w:cs="Consolas"/>
-          <w:sz w:val="19"/>
-          <w:szCs w:val="19"/>
-        </w:rPr>
-        <w:t>/*</w:t>
-      </w:r>
-    </w:p>
-    <w:p>
-      <w:pPr>
-        <w:autoSpaceDE w:val="0"/>
-        <w:autoSpaceDN w:val="0"/>
-        <w:adjustRightInd w:val="0"/>
-        <w:spacing w:after="0" w:line="240" w:lineRule="auto"/>
-        <w:rPr>
-          <w:rFonts w:ascii="Consolas" w:hAnsi="Consolas" w:cs="Consolas"/>
-          <w:sz w:val="19"/>
-          <w:szCs w:val="19"/>
-        </w:rPr>
-      </w:pPr>
-      <w:r>
-        <w:rPr>
-          <w:rFonts w:ascii="Consolas" w:hAnsi="Consolas" w:cs="Consolas"/>
-          <w:sz w:val="19"/>
-          <w:szCs w:val="19"/>
-        </w:rPr>
-        <w:t xml:space="preserve"> * Licensed to the Apache Software Foundation (ASF) under one</w:t>
-      </w:r>
-    </w:p>
-    <w:p>
-      <w:pPr>
-        <w:autoSpaceDE w:val="0"/>
-        <w:autoSpaceDN w:val="0"/>
-        <w:adjustRightInd w:val="0"/>
-        <w:spacing w:after="0" w:line="240" w:lineRule="auto"/>
-        <w:rPr>
-          <w:rFonts w:ascii="Consolas" w:hAnsi="Consolas" w:cs="Consolas"/>
-          <w:sz w:val="19"/>
-          <w:szCs w:val="19"/>
-        </w:rPr>
-      </w:pPr>
-      <w:r>
-        <w:rPr>
-          <w:rFonts w:ascii="Consolas" w:hAnsi="Consolas" w:cs="Consolas"/>
-          <w:sz w:val="19"/>
-          <w:szCs w:val="19"/>
-        </w:rPr>
-        <w:t xml:space="preserve"> * </w:t>
-      </w:r>
-      <w:proofErr w:type="gramStart"/>
-      <w:r>
-        <w:rPr>
-          <w:rFonts w:ascii="Consolas" w:hAnsi="Consolas" w:cs="Consolas"/>
-          <w:sz w:val="19"/>
-          <w:szCs w:val="19"/>
-        </w:rPr>
-        <w:t>or</w:t>
-      </w:r>
-      <w:proofErr w:type="gramEnd"/>
-      <w:r>
-        <w:rPr>
-          <w:rFonts w:ascii="Consolas" w:hAnsi="Consolas" w:cs="Consolas"/>
-          <w:sz w:val="19"/>
-          <w:szCs w:val="19"/>
-        </w:rPr>
-        <w:t xml:space="preserve"> more contributor license agreements.  See the NOTICE file</w:t>
-      </w:r>
-    </w:p>
-    <w:p>
-      <w:pPr>
-        <w:autoSpaceDE w:val="0"/>
-        <w:autoSpaceDN w:val="0"/>
-        <w:adjustRightInd w:val="0"/>
-        <w:spacing w:after="0" w:line="240" w:lineRule="auto"/>
-        <w:rPr>
-          <w:rFonts w:ascii="Consolas" w:hAnsi="Consolas" w:cs="Consolas"/>
-          <w:sz w:val="19"/>
-          <w:szCs w:val="19"/>
-        </w:rPr>
-      </w:pPr>
-      <w:r>
-        <w:rPr>
-          <w:rFonts w:ascii="Consolas" w:hAnsi="Consolas" w:cs="Consolas"/>
-          <w:sz w:val="19"/>
-          <w:szCs w:val="19"/>
-        </w:rPr>
-        <w:t xml:space="preserve"> * distributed with this work for additional information</w:t>
-      </w:r>
-    </w:p>
-    <w:p>
-      <w:pPr>
-        <w:autoSpaceDE w:val="0"/>
-        <w:autoSpaceDN w:val="0"/>
-        <w:adjustRightInd w:val="0"/>
-        <w:spacing w:after="0" w:line="240" w:lineRule="auto"/>
-        <w:rPr>
-          <w:rFonts w:ascii="Consolas" w:hAnsi="Consolas" w:cs="Consolas"/>
-          <w:sz w:val="19"/>
-          <w:szCs w:val="19"/>
-        </w:rPr>
-      </w:pPr>
-      <w:r>
-        <w:rPr>
-          <w:rFonts w:ascii="Consolas" w:hAnsi="Consolas" w:cs="Consolas"/>
-          <w:sz w:val="19"/>
-          <w:szCs w:val="19"/>
-        </w:rPr>
-        <w:t xml:space="preserve"> * regarding copyright ownership.  The ASF licenses this file</w:t>
-      </w:r>
-    </w:p>
-    <w:p>
-      <w:pPr>
-        <w:autoSpaceDE w:val="0"/>
-        <w:autoSpaceDN w:val="0"/>
-        <w:adjustRightInd w:val="0"/>
-        <w:spacing w:after="0" w:line="240" w:lineRule="auto"/>
-        <w:rPr>
-          <w:rFonts w:ascii="Consolas" w:hAnsi="Consolas" w:cs="Consolas"/>
-          <w:sz w:val="19"/>
-          <w:szCs w:val="19"/>
-        </w:rPr>
-      </w:pPr>
-      <w:r>
-        <w:rPr>
-          <w:rFonts w:ascii="Consolas" w:hAnsi="Consolas" w:cs="Consolas"/>
-          <w:sz w:val="19"/>
-          <w:szCs w:val="19"/>
-        </w:rPr>
-        <w:t xml:space="preserve"> * </w:t>
-      </w:r>
-      <w:proofErr w:type="gramStart"/>
-      <w:r>
-        <w:rPr>
-          <w:rFonts w:ascii="Consolas" w:hAnsi="Consolas" w:cs="Consolas"/>
-          <w:sz w:val="19"/>
-          <w:szCs w:val="19"/>
-        </w:rPr>
-        <w:t>to</w:t>
-      </w:r>
-      <w:proofErr w:type="gramEnd"/>
-      <w:r>
-        <w:rPr>
-          <w:rFonts w:ascii="Consolas" w:hAnsi="Consolas" w:cs="Consolas"/>
-          <w:sz w:val="19"/>
-          <w:szCs w:val="19"/>
-        </w:rPr>
-        <w:t xml:space="preserve"> you under the Apache License, Version 2.0 (the</w:t>
-      </w:r>
-    </w:p>
-    <w:p>
-      <w:pPr>
-        <w:autoSpaceDE w:val="0"/>
-        <w:autoSpaceDN w:val="0"/>
-        <w:adjustRightInd w:val="0"/>
-        <w:spacing w:after="0" w:line="240" w:lineRule="auto"/>
-        <w:rPr>
-          <w:rFonts w:ascii="Consolas" w:hAnsi="Consolas" w:cs="Consolas"/>
-          <w:sz w:val="19"/>
-          <w:szCs w:val="19"/>
-        </w:rPr>
-      </w:pPr>
-      <w:r>
-        <w:rPr>
-          <w:rFonts w:ascii="Consolas" w:hAnsi="Consolas" w:cs="Consolas"/>
-          <w:sz w:val="19"/>
-          <w:szCs w:val="19"/>
-        </w:rPr>
-        <w:t xml:space="preserve"> * "License"); you may not use this file except in compliance</w:t>
-      </w:r>
-    </w:p>
-    <w:p>
-      <w:pPr>
-        <w:autoSpaceDE w:val="0"/>
-        <w:autoSpaceDN w:val="0"/>
-        <w:adjustRightInd w:val="0"/>
-        <w:spacing w:after="0" w:line="240" w:lineRule="auto"/>
-        <w:rPr>
-          <w:rFonts w:ascii="Consolas" w:hAnsi="Consolas" w:cs="Consolas"/>
-          <w:sz w:val="19"/>
-          <w:szCs w:val="19"/>
-        </w:rPr>
-      </w:pPr>
-      <w:r>
-        <w:rPr>
-          <w:rFonts w:ascii="Consolas" w:hAnsi="Consolas" w:cs="Consolas"/>
-          <w:sz w:val="19"/>
-          <w:szCs w:val="19"/>
-        </w:rPr>
-        <w:t xml:space="preserve"> * </w:t>
-      </w:r>
-      <w:proofErr w:type="gramStart"/>
-      <w:r>
-        <w:rPr>
-          <w:rFonts w:ascii="Consolas" w:hAnsi="Consolas" w:cs="Consolas"/>
-          <w:sz w:val="19"/>
-          <w:szCs w:val="19"/>
-        </w:rPr>
-        <w:t>with</w:t>
-      </w:r>
-      <w:proofErr w:type="gramEnd"/>
-      <w:r>
-        <w:rPr>
-          <w:rFonts w:ascii="Consolas" w:hAnsi="Consolas" w:cs="Consolas"/>
-          <w:sz w:val="19"/>
-          <w:szCs w:val="19"/>
-        </w:rPr>
-        <w:t xml:space="preserve"> the License.  You may obtain a copy of the License at</w:t>
-      </w:r>
-    </w:p>
-    <w:p>
-      <w:pPr>
-        <w:autoSpaceDE w:val="0"/>
-        <w:autoSpaceDN w:val="0"/>
-        <w:adjustRightInd w:val="0"/>
-        <w:spacing w:after="0" w:line="240" w:lineRule="auto"/>
-        <w:rPr>
-          <w:rFonts w:ascii="Consolas" w:hAnsi="Consolas" w:cs="Consolas"/>
-          <w:sz w:val="19"/>
-          <w:szCs w:val="19"/>
-        </w:rPr>
-      </w:pPr>
-      <w:r>
-        <w:rPr>
-          <w:rFonts w:ascii="Consolas" w:hAnsi="Consolas" w:cs="Consolas"/>
-          <w:sz w:val="19"/>
-          <w:szCs w:val="19"/>
-        </w:rPr>
-        <w:t xml:space="preserve"> *</w:t>
-      </w:r>
-    </w:p>
-    <w:p>
-      <w:pPr>
-        <w:autoSpaceDE w:val="0"/>
-        <w:autoSpaceDN w:val="0"/>
-        <w:adjustRightInd w:val="0"/>
-        <w:spacing w:after="0" w:line="240" w:lineRule="auto"/>
-        <w:rPr>
-          <w:rFonts w:ascii="Consolas" w:hAnsi="Consolas" w:cs="Consolas"/>
-          <w:sz w:val="19"/>
-          <w:szCs w:val="19"/>
-        </w:rPr>
-      </w:pPr>
-      <w:r>
-        <w:rPr>
-          <w:rFonts w:ascii="Consolas" w:hAnsi="Consolas" w:cs="Consolas"/>
-          <w:sz w:val="19"/>
-          <w:szCs w:val="19"/>
-        </w:rPr>
-        <w:t xml:space="preserve"> * http://www.apache.org/licenses/LICENSE-2.0</w:t>
-      </w:r>
-    </w:p>
-    <w:p>
-      <w:pPr>
-        <w:autoSpaceDE w:val="0"/>
-        <w:autoSpaceDN w:val="0"/>
-        <w:adjustRightInd w:val="0"/>
-        <w:spacing w:after="0" w:line="240" w:lineRule="auto"/>
-        <w:rPr>
-          <w:rFonts w:ascii="Consolas" w:hAnsi="Consolas" w:cs="Consolas"/>
-          <w:sz w:val="19"/>
-          <w:szCs w:val="19"/>
-        </w:rPr>
-      </w:pPr>
-      <w:r>
-        <w:rPr>
-          <w:rFonts w:ascii="Consolas" w:hAnsi="Consolas" w:cs="Consolas"/>
-          <w:sz w:val="19"/>
-          <w:szCs w:val="19"/>
-        </w:rPr>
-        <w:t xml:space="preserve"> *</w:t>
-      </w:r>
-    </w:p>
-    <w:p>
-      <w:pPr>
-        <w:autoSpaceDE w:val="0"/>
-        <w:autoSpaceDN w:val="0"/>
-        <w:adjustRightInd w:val="0"/>
-        <w:spacing w:after="0" w:line="240" w:lineRule="auto"/>
-        <w:rPr>
-          <w:rFonts w:ascii="Consolas" w:hAnsi="Consolas" w:cs="Consolas"/>
-          <w:sz w:val="19"/>
-          <w:szCs w:val="19"/>
-        </w:rPr>
-      </w:pPr>
-      <w:r>
-        <w:rPr>
-          <w:rFonts w:ascii="Consolas" w:hAnsi="Consolas" w:cs="Consolas"/>
-          <w:sz w:val="19"/>
-          <w:szCs w:val="19"/>
-        </w:rPr>
-        <w:t xml:space="preserve"> * Unless required by applicable law or agreed to in writing,</w:t>
-      </w:r>
-    </w:p>
-    <w:p>
-      <w:pPr>
-        <w:autoSpaceDE w:val="0"/>
-        <w:autoSpaceDN w:val="0"/>
-        <w:adjustRightInd w:val="0"/>
-        <w:spacing w:after="0" w:line="240" w:lineRule="auto"/>
-        <w:rPr>
-          <w:rFonts w:ascii="Consolas" w:hAnsi="Consolas" w:cs="Consolas"/>
-          <w:sz w:val="19"/>
-          <w:szCs w:val="19"/>
-        </w:rPr>
-      </w:pPr>
-      <w:r>
-        <w:rPr>
-          <w:rFonts w:ascii="Consolas" w:hAnsi="Consolas" w:cs="Consolas"/>
-          <w:sz w:val="19"/>
-          <w:szCs w:val="19"/>
-        </w:rPr>
-        <w:t xml:space="preserve"> * </w:t>
-      </w:r>
-      <w:proofErr w:type="gramStart"/>
-      <w:r>
-        <w:rPr>
-          <w:rFonts w:ascii="Consolas" w:hAnsi="Consolas" w:cs="Consolas"/>
-          <w:sz w:val="19"/>
-          <w:szCs w:val="19"/>
-        </w:rPr>
-        <w:t>software</w:t>
-      </w:r>
-      <w:proofErr w:type="gramEnd"/>
-      <w:r>
-        <w:rPr>
-          <w:rFonts w:ascii="Consolas" w:hAnsi="Consolas" w:cs="Consolas"/>
-          <w:sz w:val="19"/>
-          <w:szCs w:val="19"/>
-        </w:rPr>
-        <w:t xml:space="preserve"> distributed under the License is distributed on an</w:t>
-      </w:r>
-    </w:p>
-    <w:p>
-      <w:pPr>
-        <w:autoSpaceDE w:val="0"/>
-        <w:autoSpaceDN w:val="0"/>
-        <w:adjustRightInd w:val="0"/>
-        <w:spacing w:after="0" w:line="240" w:lineRule="auto"/>
-        <w:rPr>
-          <w:rFonts w:ascii="Consolas" w:hAnsi="Consolas" w:cs="Consolas"/>
-          <w:sz w:val="19"/>
-          <w:szCs w:val="19"/>
-        </w:rPr>
-      </w:pPr>
-      <w:r>
-        <w:rPr>
-          <w:rFonts w:ascii="Consolas" w:hAnsi="Consolas" w:cs="Consolas"/>
-          <w:sz w:val="19"/>
-          <w:szCs w:val="19"/>
-        </w:rPr>
-        <w:t xml:space="preserve"> * "AS IS" BASIS, WITHOUT WARRANTIES OR CONDITIONS OF ANY</w:t>
-      </w:r>
-    </w:p>
-    <w:p>
-      <w:pPr>
-        <w:autoSpaceDE w:val="0"/>
-        <w:autoSpaceDN w:val="0"/>
-        <w:adjustRightInd w:val="0"/>
-        <w:spacing w:after="0" w:line="240" w:lineRule="auto"/>
-        <w:rPr>
-          <w:rFonts w:ascii="Consolas" w:hAnsi="Consolas" w:cs="Consolas"/>
-          <w:sz w:val="19"/>
-          <w:szCs w:val="19"/>
-        </w:rPr>
-      </w:pPr>
-      <w:r>
-        <w:rPr>
-          <w:rFonts w:ascii="Consolas" w:hAnsi="Consolas" w:cs="Consolas"/>
-          <w:sz w:val="19"/>
-          <w:szCs w:val="19"/>
-        </w:rPr>
-        <w:t xml:space="preserve"> * KIND, either express or implied.  See the License for the</w:t>
-      </w:r>
-    </w:p>
-    <w:p>
-      <w:pPr>
-        <w:autoSpaceDE w:val="0"/>
-        <w:autoSpaceDN w:val="0"/>
-        <w:adjustRightInd w:val="0"/>
-        <w:spacing w:after="0" w:line="240" w:lineRule="auto"/>
-        <w:rPr>
-          <w:rFonts w:ascii="Consolas" w:hAnsi="Consolas" w:cs="Consolas"/>
-          <w:sz w:val="19"/>
-          <w:szCs w:val="19"/>
-        </w:rPr>
-      </w:pPr>
-      <w:r>
-        <w:rPr>
-          <w:rFonts w:ascii="Consolas" w:hAnsi="Consolas" w:cs="Consolas"/>
-          <w:sz w:val="19"/>
-          <w:szCs w:val="19"/>
-        </w:rPr>
-        <w:t xml:space="preserve"> * </w:t>
-      </w:r>
-      <w:proofErr w:type="gramStart"/>
-      <w:r>
-        <w:rPr>
-          <w:rFonts w:ascii="Consolas" w:hAnsi="Consolas" w:cs="Consolas"/>
-          <w:sz w:val="19"/>
-          <w:szCs w:val="19"/>
-        </w:rPr>
-        <w:t>specific</w:t>
-      </w:r>
-      <w:proofErr w:type="gramEnd"/>
-      <w:r>
-        <w:rPr>
-          <w:rFonts w:ascii="Consolas" w:hAnsi="Consolas" w:cs="Consolas"/>
-          <w:sz w:val="19"/>
-          <w:szCs w:val="19"/>
-        </w:rPr>
-        <w:t xml:space="preserve"> language governing permissions and limitations</w:t>
-      </w:r>
-    </w:p>
-    <w:p>
-      <w:pPr>
-        <w:autoSpaceDE w:val="0"/>
-        <w:autoSpaceDN w:val="0"/>
-        <w:adjustRightInd w:val="0"/>
-        <w:spacing w:after="0" w:line="240" w:lineRule="auto"/>
-        <w:rPr>
-          <w:rFonts w:ascii="Consolas" w:hAnsi="Consolas" w:cs="Consolas"/>
-          <w:sz w:val="19"/>
-          <w:szCs w:val="19"/>
-        </w:rPr>
-      </w:pPr>
-      <w:r>
-        <w:rPr>
-          <w:rFonts w:ascii="Consolas" w:hAnsi="Consolas" w:cs="Consolas"/>
-          <w:sz w:val="19"/>
-          <w:szCs w:val="19"/>
-        </w:rPr>
         <w:t xml:space="preserve"> * </w:t>
       </w:r>
       <w:proofErr w:type="gramStart"/>
@@ -11164,6 +11746,7 @@
           <w:sz w:val="19"/>
           <w:szCs w:val="19"/>
         </w:rPr>
+        <w:lastRenderedPageBreak/>
         <w:t>-----------------------------------------------------------------------</w:t>
       </w:r>
     </w:p>

</xml_diff>

<commit_message>
Added Command options to Compare (Detect Ransomware).  This adds the ability to execute a script if ransomware activity is detected.  Changed code to handle reading an open file in read only mode.  Updated documentation and created new version 2.0.4.1
</commit_message>
<xml_diff>
--- a/RansomwareDetectionService/RansomwareDetectionServiceDocumentation.docx
+++ b/RansomwareDetectionService/RansomwareDetectionServiceDocumentation.docx
@@ -101,6 +101,69 @@
         </w:rPr>
         <w:t>This program detects all present and future ransomware in Windows file shares or local drives.</w:t>
       </w:r>
+    </w:p>
+    <w:p>
+      <w:pPr>
+        <w:spacing w:after="0" w:line="240" w:lineRule="auto"/>
+        <w:rPr>
+          <w:rFonts w:ascii="Segoe UI" w:hAnsi="Segoe UI" w:cs="Segoe UI"/>
+          <w:color w:val="253340"/>
+          <w:sz w:val="20"/>
+          <w:szCs w:val="20"/>
+        </w:rPr>
+      </w:pPr>
+    </w:p>
+    <w:p>
+      <w:pPr>
+        <w:spacing w:after="0" w:line="240" w:lineRule="auto"/>
+        <w:rPr>
+          <w:rFonts w:ascii="Segoe UI" w:hAnsi="Segoe UI" w:cs="Segoe UI"/>
+          <w:color w:val="333333"/>
+          <w:sz w:val="20"/>
+          <w:szCs w:val="20"/>
+          <w:shd w:val="clear" w:color="auto" w:fill="FFFFFF"/>
+        </w:rPr>
+      </w:pPr>
+      <w:r>
+        <w:rPr>
+          <w:rFonts w:ascii="Segoe UI" w:hAnsi="Segoe UI" w:cs="Segoe UI"/>
+          <w:color w:val="253340"/>
+          <w:sz w:val="20"/>
+          <w:szCs w:val="20"/>
+        </w:rPr>
+        <w:t xml:space="preserve">This program works similar to an anti-virus program except in reverse. It compares known file signatures of good files and reports any that do not match the file extension during file share auditing. For early detection of </w:t>
+      </w:r>
+      <w:proofErr w:type="gramStart"/>
+      <w:r>
+        <w:rPr>
+          <w:rFonts w:ascii="Segoe UI" w:hAnsi="Segoe UI" w:cs="Segoe UI"/>
+          <w:color w:val="253340"/>
+          <w:sz w:val="20"/>
+          <w:szCs w:val="20"/>
+        </w:rPr>
+        <w:t>ransomware</w:t>
+      </w:r>
+      <w:proofErr w:type="gramEnd"/>
+      <w:r>
+        <w:rPr>
+          <w:rFonts w:ascii="Segoe UI" w:hAnsi="Segoe UI" w:cs="Segoe UI"/>
+          <w:color w:val="253340"/>
+          <w:sz w:val="20"/>
+          <w:szCs w:val="20"/>
+        </w:rPr>
+        <w:t xml:space="preserve"> you expect the ransomware to encrypt your sample files and you catch it in the act.</w:t>
+      </w:r>
+    </w:p>
+    <w:p>
+      <w:pPr>
+        <w:spacing w:after="0" w:line="240" w:lineRule="auto"/>
+        <w:rPr>
+          <w:rFonts w:ascii="Segoe UI" w:hAnsi="Segoe UI" w:cs="Segoe UI"/>
+          <w:color w:val="253340"/>
+          <w:sz w:val="20"/>
+          <w:szCs w:val="20"/>
+        </w:rPr>
+      </w:pPr>
       <w:r>
         <w:rPr>
           <w:rFonts w:ascii="Segoe UI" w:hAnsi="Segoe UI" w:cs="Segoe UI"/>
@@ -211,7 +274,27 @@
           <w:sz w:val="20"/>
           <w:szCs w:val="20"/>
         </w:rPr>
-        <w:t>How do I monitor my windows file shares for ransomware with minimal performance impact? (Compare tab)</w:t>
+        <w:t xml:space="preserve">How do I monitor my windows file shares for ransomware with minimal performance impact? (Compare tab and a few example files in </w:t>
+      </w:r>
+      <w:proofErr w:type="spellStart"/>
+      <w:r>
+        <w:rPr>
+          <w:rFonts w:ascii="Segoe UI" w:eastAsia="Times New Roman" w:hAnsi="Segoe UI" w:cs="Segoe UI"/>
+          <w:color w:val="253340"/>
+          <w:sz w:val="20"/>
+          <w:szCs w:val="20"/>
+        </w:rPr>
+        <w:t>SourcePath</w:t>
+      </w:r>
+      <w:proofErr w:type="spellEnd"/>
+      <w:r>
+        <w:rPr>
+          <w:rFonts w:ascii="Segoe UI" w:eastAsia="Times New Roman" w:hAnsi="Segoe UI" w:cs="Segoe UI"/>
+          <w:color w:val="253340"/>
+          <w:sz w:val="20"/>
+          <w:szCs w:val="20"/>
+        </w:rPr>
+        <w:t>)</w:t>
       </w:r>
     </w:p>
     <w:p>
@@ -237,7 +320,25 @@
           <w:sz w:val="20"/>
           <w:szCs w:val="20"/>
         </w:rPr>
-        <w:t>What files and how many files are corrupted in my windows file shares? (Audit Files tab)</w:t>
+        <w:t xml:space="preserve">How do </w:t>
+      </w:r>
+      <w:r>
+        <w:rPr>
+          <w:rFonts w:ascii="Segoe UI" w:eastAsia="Times New Roman" w:hAnsi="Segoe UI" w:cs="Segoe UI"/>
+          <w:color w:val="253340"/>
+          <w:sz w:val="20"/>
+          <w:szCs w:val="20"/>
+        </w:rPr>
+        <w:t>I</w:t>
+      </w:r>
+      <w:r>
+        <w:rPr>
+          <w:rFonts w:ascii="Segoe UI" w:eastAsia="Times New Roman" w:hAnsi="Segoe UI" w:cs="Segoe UI"/>
+          <w:color w:val="253340"/>
+          <w:sz w:val="20"/>
+          <w:szCs w:val="20"/>
+        </w:rPr>
+        <w:t xml:space="preserve"> detect a ransomware that does not create a ransom note in the file share or modify the file names in the share? (Compare tab)</w:t>
       </w:r>
     </w:p>
     <w:p>
@@ -263,7 +364,8 @@
           <w:sz w:val="20"/>
           <w:szCs w:val="20"/>
         </w:rPr>
-        <w:t>What files are still good in my windows file shares? (Audit Files tab)</w:t>
+        <w:lastRenderedPageBreak/>
+        <w:t>What files and how many files are corrupted in my windows file shares? (Audit Files tab)</w:t>
       </w:r>
     </w:p>
     <w:p>
@@ -289,25 +391,7 @@
           <w:sz w:val="20"/>
           <w:szCs w:val="20"/>
         </w:rPr>
-        <w:t xml:space="preserve">What files have been recently changed or created since that last good backup? </w:t>
-      </w:r>
-      <w:r>
-        <w:rPr>
-          <w:rFonts w:ascii="Segoe UI" w:eastAsia="Times New Roman" w:hAnsi="Segoe UI" w:cs="Segoe UI"/>
-          <w:color w:val="253340"/>
-          <w:sz w:val="20"/>
-          <w:szCs w:val="20"/>
-        </w:rPr>
-        <w:t xml:space="preserve"> </w:t>
-      </w:r>
-      <w:r>
-        <w:rPr>
-          <w:rFonts w:ascii="Segoe UI" w:eastAsia="Times New Roman" w:hAnsi="Segoe UI" w:cs="Segoe UI"/>
-          <w:color w:val="253340"/>
-          <w:sz w:val="20"/>
-          <w:szCs w:val="20"/>
-        </w:rPr>
-        <w:t>(Audit Files tab, or Compare tab for full binary comparison)</w:t>
+        <w:t>What files are still good in my windows file shares? (Audit Files tab)</w:t>
       </w:r>
     </w:p>
     <w:p>
@@ -333,7 +417,7 @@
           <w:sz w:val="20"/>
           <w:szCs w:val="20"/>
         </w:rPr>
-        <w:t>How do I detect encrypted or corrupted zip files</w:t>
+        <w:t xml:space="preserve">What files have been recently changed or created since that last good backup? </w:t>
       </w:r>
       <w:r>
         <w:rPr>
@@ -342,10 +426,8 @@
           <w:sz w:val="20"/>
           <w:szCs w:val="20"/>
         </w:rPr>
-        <w:t xml:space="preserve">, word documents, excel files, or </w:t>
-      </w:r>
-      <w:proofErr w:type="spellStart"/>
-      <w:proofErr w:type="gramStart"/>
+        <w:t xml:space="preserve"> </w:t>
+      </w:r>
       <w:r>
         <w:rPr>
           <w:rFonts w:ascii="Segoe UI" w:eastAsia="Times New Roman" w:hAnsi="Segoe UI" w:cs="Segoe UI"/>
@@ -353,68 +435,8 @@
           <w:sz w:val="20"/>
           <w:szCs w:val="20"/>
         </w:rPr>
-        <w:t>powerpoint</w:t>
-      </w:r>
-      <w:proofErr w:type="spellEnd"/>
-      <w:proofErr w:type="gramEnd"/>
-      <w:r>
-        <w:rPr>
-          <w:rFonts w:ascii="Segoe UI" w:eastAsia="Times New Roman" w:hAnsi="Segoe UI" w:cs="Segoe UI"/>
-          <w:color w:val="253340"/>
-          <w:sz w:val="20"/>
-          <w:szCs w:val="20"/>
-        </w:rPr>
-        <w:t xml:space="preserve"> files</w:t>
-      </w:r>
-      <w:r>
-        <w:rPr>
-          <w:rFonts w:ascii="Segoe UI" w:eastAsia="Times New Roman" w:hAnsi="Segoe UI" w:cs="Segoe UI"/>
-          <w:color w:val="253340"/>
-          <w:sz w:val="20"/>
-          <w:szCs w:val="20"/>
-        </w:rPr>
-        <w:t xml:space="preserve">? </w:t>
-      </w:r>
-      <w:r>
-        <w:rPr>
-          <w:rFonts w:ascii="Segoe UI" w:eastAsia="Times New Roman" w:hAnsi="Segoe UI" w:cs="Segoe UI"/>
-          <w:color w:val="253340"/>
-          <w:sz w:val="20"/>
-          <w:szCs w:val="20"/>
-        </w:rPr>
-        <w:t xml:space="preserve"> </w:t>
-      </w:r>
-      <w:r>
-        <w:rPr>
-          <w:rFonts w:ascii="Segoe UI" w:eastAsia="Times New Roman" w:hAnsi="Segoe UI" w:cs="Segoe UI"/>
-          <w:color w:val="253340"/>
-          <w:sz w:val="20"/>
-          <w:szCs w:val="20"/>
-        </w:rPr>
-        <w:t xml:space="preserve">(Audit Files tab - </w:t>
-      </w:r>
-      <w:proofErr w:type="spellStart"/>
-      <w:r>
-        <w:rPr>
-          <w:rFonts w:ascii="Segoe UI" w:eastAsia="Times New Roman" w:hAnsi="Segoe UI" w:cs="Segoe UI"/>
-          <w:color w:val="253340"/>
-          <w:sz w:val="20"/>
-          <w:szCs w:val="20"/>
-        </w:rPr>
-        <w:t>ValidateZipFiles</w:t>
-      </w:r>
-      <w:proofErr w:type="spellEnd"/>
-      <w:r>
-        <w:rPr>
-          <w:rFonts w:ascii="Segoe UI" w:eastAsia="Times New Roman" w:hAnsi="Segoe UI" w:cs="Segoe UI"/>
-          <w:color w:val="253340"/>
-          <w:sz w:val="20"/>
-          <w:szCs w:val="20"/>
-        </w:rPr>
-        <w:t xml:space="preserve"> option)</w:t>
-      </w:r>
-      <w:bookmarkStart w:id="0" w:name="_GoBack"/>
-      <w:bookmarkEnd w:id="0"/>
+        <w:t>(Audit Files tab, or Compare tab for full binary comparison)</w:t>
+      </w:r>
     </w:p>
     <w:p>
       <w:pPr>
@@ -439,8 +461,18 @@
           <w:sz w:val="20"/>
           <w:szCs w:val="20"/>
         </w:rPr>
-        <w:t xml:space="preserve">What files and how many </w:t>
-      </w:r>
+        <w:t>How do I detect encrypted or corrupted zip files</w:t>
+      </w:r>
+      <w:r>
+        <w:rPr>
+          <w:rFonts w:ascii="Segoe UI" w:eastAsia="Times New Roman" w:hAnsi="Segoe UI" w:cs="Segoe UI"/>
+          <w:color w:val="253340"/>
+          <w:sz w:val="20"/>
+          <w:szCs w:val="20"/>
+        </w:rPr>
+        <w:t xml:space="preserve">, word documents, excel files, or </w:t>
+      </w:r>
+      <w:proofErr w:type="spellStart"/>
       <w:proofErr w:type="gramStart"/>
       <w:r>
         <w:rPr>
@@ -449,8 +481,9 @@
           <w:sz w:val="20"/>
           <w:szCs w:val="20"/>
         </w:rPr>
-        <w:t>were repeatedly created</w:t>
-      </w:r>
+        <w:t>powerpoint</w:t>
+      </w:r>
+      <w:proofErr w:type="spellEnd"/>
       <w:proofErr w:type="gramEnd"/>
       <w:r>
         <w:rPr>
@@ -459,7 +492,54 @@
           <w:sz w:val="20"/>
           <w:szCs w:val="20"/>
         </w:rPr>
-        <w:t xml:space="preserve"> by the virus? (Find Ransom Files tab)</w:t>
+        <w:t xml:space="preserve"> files</w:t>
+      </w:r>
+      <w:r>
+        <w:rPr>
+          <w:rFonts w:ascii="Segoe UI" w:eastAsia="Times New Roman" w:hAnsi="Segoe UI" w:cs="Segoe UI"/>
+          <w:color w:val="253340"/>
+          <w:sz w:val="20"/>
+          <w:szCs w:val="20"/>
+        </w:rPr>
+        <w:t xml:space="preserve">? </w:t>
+      </w:r>
+      <w:r>
+        <w:rPr>
+          <w:rFonts w:ascii="Segoe UI" w:eastAsia="Times New Roman" w:hAnsi="Segoe UI" w:cs="Segoe UI"/>
+          <w:color w:val="253340"/>
+          <w:sz w:val="20"/>
+          <w:szCs w:val="20"/>
+        </w:rPr>
+        <w:t xml:space="preserve"> </w:t>
+      </w:r>
+      <w:r>
+        <w:rPr>
+          <w:rFonts w:ascii="Segoe UI" w:eastAsia="Times New Roman" w:hAnsi="Segoe UI" w:cs="Segoe UI"/>
+          <w:color w:val="253340"/>
+          <w:sz w:val="20"/>
+          <w:szCs w:val="20"/>
+        </w:rPr>
+        <w:t xml:space="preserve">(Audit Files tab - </w:t>
+      </w:r>
+      <w:proofErr w:type="spellStart"/>
+      <w:r>
+        <w:rPr>
+          <w:rFonts w:ascii="Segoe UI" w:eastAsia="Times New Roman" w:hAnsi="Segoe UI" w:cs="Segoe UI"/>
+          <w:color w:val="253340"/>
+          <w:sz w:val="20"/>
+          <w:szCs w:val="20"/>
+        </w:rPr>
+        <w:t>ValidateZipFiles</w:t>
+      </w:r>
+      <w:proofErr w:type="spellEnd"/>
+      <w:r>
+        <w:rPr>
+          <w:rFonts w:ascii="Segoe UI" w:eastAsia="Times New Roman" w:hAnsi="Segoe UI" w:cs="Segoe UI"/>
+          <w:color w:val="253340"/>
+          <w:sz w:val="20"/>
+          <w:szCs w:val="20"/>
+        </w:rPr>
+        <w:t xml:space="preserve"> option)</w:t>
       </w:r>
     </w:p>
     <w:p>
@@ -485,8 +565,27 @@
           <w:sz w:val="20"/>
           <w:szCs w:val="20"/>
         </w:rPr>
-        <w:lastRenderedPageBreak/>
-        <w:t>How do I delete the ransom note files created by the virus? (Find Ransom Files tab)</w:t>
+        <w:t xml:space="preserve">What files and how many </w:t>
+      </w:r>
+      <w:proofErr w:type="gramStart"/>
+      <w:r>
+        <w:rPr>
+          <w:rFonts w:ascii="Segoe UI" w:eastAsia="Times New Roman" w:hAnsi="Segoe UI" w:cs="Segoe UI"/>
+          <w:color w:val="253340"/>
+          <w:sz w:val="20"/>
+          <w:szCs w:val="20"/>
+        </w:rPr>
+        <w:t>were repeatedly created</w:t>
+      </w:r>
+      <w:proofErr w:type="gramEnd"/>
+      <w:r>
+        <w:rPr>
+          <w:rFonts w:ascii="Segoe UI" w:eastAsia="Times New Roman" w:hAnsi="Segoe UI" w:cs="Segoe UI"/>
+          <w:color w:val="253340"/>
+          <w:sz w:val="20"/>
+          <w:szCs w:val="20"/>
+        </w:rPr>
+        <w:t xml:space="preserve"> by the virus? (Find Ransom Files tab)</w:t>
       </w:r>
     </w:p>
     <w:p>
@@ -512,7 +611,25 @@
           <w:sz w:val="20"/>
           <w:szCs w:val="20"/>
         </w:rPr>
-        <w:t>How do I replace the corrupted files and keep the newest good files? (Audit Files tab)</w:t>
+        <w:t>How do I delete the ransom note files created by the virus? (</w:t>
+      </w:r>
+      <w:r>
+        <w:rPr>
+          <w:rFonts w:ascii="Segoe UI" w:eastAsia="Times New Roman" w:hAnsi="Segoe UI" w:cs="Segoe UI"/>
+          <w:color w:val="253340"/>
+          <w:sz w:val="20"/>
+          <w:szCs w:val="20"/>
+        </w:rPr>
+        <w:t>Find Ransom Files tab and Find Filters tab</w:t>
+      </w:r>
+      <w:r>
+        <w:rPr>
+          <w:rFonts w:ascii="Segoe UI" w:eastAsia="Times New Roman" w:hAnsi="Segoe UI" w:cs="Segoe UI"/>
+          <w:color w:val="253340"/>
+          <w:sz w:val="20"/>
+          <w:szCs w:val="20"/>
+        </w:rPr>
+        <w:t>)</w:t>
       </w:r>
     </w:p>
     <w:p>
@@ -538,7 +655,7 @@
           <w:sz w:val="20"/>
           <w:szCs w:val="20"/>
         </w:rPr>
-        <w:t>How do I detect ransomware no matter what type of ransom files it creates? (Compare tab)</w:t>
+        <w:t>How do I replace the corrupted files and keep the newest good files? (Audit Files tab)</w:t>
       </w:r>
     </w:p>
     <w:p>
@@ -564,7 +681,7 @@
           <w:sz w:val="20"/>
           <w:szCs w:val="20"/>
         </w:rPr>
-        <w:t>How do I quickly stop the Windows file server from sharing files during a virus outbreak? ("Stop File Sharing" button)</w:t>
+        <w:t>How do I detect ransomware no matter what type of ransom files it creates? (Compare tab)</w:t>
       </w:r>
     </w:p>
     <w:p>
@@ -590,7 +707,108 @@
           <w:sz w:val="20"/>
           <w:szCs w:val="20"/>
         </w:rPr>
-        <w:t>How do I find out what files have file permissions corrupted or files that are inaccessible? (Audit Files tab)</w:t>
+        <w:t>How do I quickly stop the Windows file server from sharing files during a virus outbreak? ("Stop File Sharing" button)</w:t>
+      </w:r>
+    </w:p>
+    <w:p>
+      <w:pPr>
+        <w:numPr>
+          <w:ilvl w:val="0"/>
+          <w:numId w:val="22"/>
+        </w:numPr>
+        <w:spacing w:before="72" w:after="72" w:line="285" w:lineRule="atLeast"/>
+        <w:ind w:left="600"/>
+        <w:textAlignment w:val="center"/>
+        <w:rPr>
+          <w:rFonts w:ascii="Segoe UI" w:eastAsia="Times New Roman" w:hAnsi="Segoe UI" w:cs="Segoe UI"/>
+          <w:color w:val="253340"/>
+          <w:sz w:val="20"/>
+          <w:szCs w:val="20"/>
+        </w:rPr>
+      </w:pPr>
+      <w:r>
+        <w:rPr>
+          <w:rFonts w:ascii="Segoe UI" w:eastAsia="Times New Roman" w:hAnsi="Segoe UI" w:cs="Segoe UI"/>
+          <w:color w:val="253340"/>
+          <w:sz w:val="20"/>
+          <w:szCs w:val="20"/>
+        </w:rPr>
+        <w:t xml:space="preserve">How do I restore files when long file paths are involved? (Audit Files tab, or </w:t>
+      </w:r>
+      <w:proofErr w:type="spellStart"/>
+      <w:r>
+        <w:rPr>
+          <w:rFonts w:ascii="Segoe UI" w:eastAsia="Times New Roman" w:hAnsi="Segoe UI" w:cs="Segoe UI"/>
+          <w:color w:val="253340"/>
+          <w:sz w:val="20"/>
+          <w:szCs w:val="20"/>
+        </w:rPr>
+        <w:t>FastCopy</w:t>
+      </w:r>
+      <w:proofErr w:type="spellEnd"/>
+      <w:r>
+        <w:rPr>
+          <w:rFonts w:ascii="Segoe UI" w:eastAsia="Times New Roman" w:hAnsi="Segoe UI" w:cs="Segoe UI"/>
+          <w:color w:val="253340"/>
+          <w:sz w:val="20"/>
+          <w:szCs w:val="20"/>
+        </w:rPr>
+        <w:t>)</w:t>
+      </w:r>
+    </w:p>
+    <w:p>
+      <w:pPr>
+        <w:numPr>
+          <w:ilvl w:val="0"/>
+          <w:numId w:val="22"/>
+        </w:numPr>
+        <w:spacing w:before="72" w:after="72" w:line="285" w:lineRule="atLeast"/>
+        <w:ind w:left="600"/>
+        <w:textAlignment w:val="center"/>
+        <w:rPr>
+          <w:rFonts w:ascii="Segoe UI" w:eastAsia="Times New Roman" w:hAnsi="Segoe UI" w:cs="Segoe UI"/>
+          <w:color w:val="253340"/>
+          <w:sz w:val="20"/>
+          <w:szCs w:val="20"/>
+        </w:rPr>
+      </w:pPr>
+      <w:r>
+        <w:rPr>
+          <w:rFonts w:ascii="Segoe UI" w:eastAsia="Times New Roman" w:hAnsi="Segoe UI" w:cs="Segoe UI"/>
+          <w:color w:val="253340"/>
+          <w:sz w:val="20"/>
+          <w:szCs w:val="20"/>
+        </w:rPr>
+        <w:t>How do I find out what files have file permissions corrupted or files that are inaccessible? (</w:t>
+      </w:r>
+      <w:r>
+        <w:rPr>
+          <w:rFonts w:ascii="Segoe UI" w:hAnsi="Segoe UI" w:cs="Segoe UI"/>
+          <w:color w:val="253340"/>
+          <w:sz w:val="20"/>
+          <w:szCs w:val="20"/>
+        </w:rPr>
+        <w:t xml:space="preserve">Audit Files tab - </w:t>
+      </w:r>
+      <w:proofErr w:type="spellStart"/>
+      <w:r>
+        <w:rPr>
+          <w:rFonts w:ascii="Segoe UI" w:hAnsi="Segoe UI" w:cs="Segoe UI"/>
+          <w:color w:val="253340"/>
+          <w:sz w:val="20"/>
+          <w:szCs w:val="20"/>
+        </w:rPr>
+        <w:t>ExportUnknownToCSV</w:t>
+      </w:r>
+      <w:proofErr w:type="spellEnd"/>
+      <w:r>
+        <w:rPr>
+          <w:rFonts w:ascii="Segoe UI" w:eastAsia="Times New Roman" w:hAnsi="Segoe UI" w:cs="Segoe UI"/>
+          <w:color w:val="253340"/>
+          <w:sz w:val="20"/>
+          <w:szCs w:val="20"/>
+        </w:rPr>
+        <w:t>)</w:t>
       </w:r>
     </w:p>
     <w:p>
@@ -1364,7 +1582,6 @@
           <w:sz w:val="21"/>
           <w:szCs w:val="21"/>
         </w:rPr>
-        <w:lastRenderedPageBreak/>
         <w:t>System Requirements:</w:t>
       </w:r>
     </w:p>
@@ -3058,8 +3275,27 @@
           <w:color w:val="444444"/>
           <w:sz w:val="20"/>
           <w:szCs w:val="20"/>
-        </w:rPr>
-        <w:t>Time Based or Interval Based Execution for each item in each configuration table.</w:t>
+          <w:u w:val="single"/>
+        </w:rPr>
+        <w:t>Enabled:</w:t>
+      </w:r>
+      <w:r>
+        <w:rPr>
+          <w:rFonts w:ascii="Segoe UI" w:eastAsia="Times New Roman" w:hAnsi="Segoe UI" w:cs="Segoe UI"/>
+          <w:color w:val="444444"/>
+          <w:sz w:val="20"/>
+          <w:szCs w:val="20"/>
+        </w:rPr>
+        <w:t xml:space="preserve">  Whether the</w:t>
+      </w:r>
+      <w:r>
+        <w:rPr>
+          <w:rFonts w:ascii="Segoe UI" w:eastAsia="Times New Roman" w:hAnsi="Segoe UI" w:cs="Segoe UI"/>
+          <w:color w:val="444444"/>
+          <w:sz w:val="20"/>
+          <w:szCs w:val="20"/>
+        </w:rPr>
+        <w:t xml:space="preserve"> schedule is enabled for the task</w:t>
       </w:r>
     </w:p>
     <w:p>
@@ -3086,7 +3322,7 @@
           <w:sz w:val="20"/>
           <w:szCs w:val="20"/>
         </w:rPr>
-        <w:t>Day of the Week Selection via check box for Monday - Sunday</w:t>
+        <w:t>Time Based or Interval Based Execution for each item in each configuration table.</w:t>
       </w:r>
     </w:p>
     <w:p>
@@ -3113,7 +3349,7 @@
           <w:sz w:val="20"/>
           <w:szCs w:val="20"/>
         </w:rPr>
-        <w:t>Day of the Month Enter in day 1-31 desired and this will override Day of the Week</w:t>
+        <w:t>Day of the Week Selection via check box for Monday - Sunday</w:t>
       </w:r>
     </w:p>
     <w:p>
@@ -3140,6 +3376,33 @@
           <w:sz w:val="20"/>
           <w:szCs w:val="20"/>
         </w:rPr>
+        <w:t>Day of the Month Enter in day 1-31 desired and this will override Day of the Week</w:t>
+      </w:r>
+    </w:p>
+    <w:p>
+      <w:pPr>
+        <w:pStyle w:val="ListParagraph"/>
+        <w:numPr>
+          <w:ilvl w:val="0"/>
+          <w:numId w:val="14"/>
+        </w:numPr>
+        <w:shd w:val="clear" w:color="auto" w:fill="FFFFFF"/>
+        <w:spacing w:before="100" w:beforeAutospacing="1" w:after="100" w:afterAutospacing="1" w:line="300" w:lineRule="atLeast"/>
+        <w:ind w:right="150"/>
+        <w:rPr>
+          <w:rFonts w:ascii="Segoe UI" w:eastAsia="Times New Roman" w:hAnsi="Segoe UI" w:cs="Segoe UI"/>
+          <w:color w:val="444444"/>
+          <w:sz w:val="20"/>
+          <w:szCs w:val="20"/>
+        </w:rPr>
+      </w:pPr>
+      <w:r>
+        <w:rPr>
+          <w:rFonts w:ascii="Segoe UI" w:eastAsia="Times New Roman" w:hAnsi="Segoe UI" w:cs="Segoe UI"/>
+          <w:color w:val="444444"/>
+          <w:sz w:val="20"/>
+          <w:szCs w:val="20"/>
+        </w:rPr>
         <w:t xml:space="preserve">Day of the Month Enter in -1 to -5 for </w:t>
       </w:r>
       <w:proofErr w:type="spellStart"/>
@@ -3236,6 +3499,7 @@
           <w:color w:val="444444"/>
           <w:sz w:val="20"/>
           <w:szCs w:val="20"/>
+          <w:u w:val="single"/>
         </w:rPr>
         <w:t>StartDate</w:t>
       </w:r>
@@ -3246,8 +3510,18 @@
           <w:color w:val="444444"/>
           <w:sz w:val="20"/>
           <w:szCs w:val="20"/>
-        </w:rPr>
-        <w:t>:  Date to task needs to start executing.</w:t>
+          <w:u w:val="single"/>
+        </w:rPr>
+        <w:t>:</w:t>
+      </w:r>
+      <w:r>
+        <w:rPr>
+          <w:rFonts w:ascii="Segoe UI" w:eastAsia="Times New Roman" w:hAnsi="Segoe UI" w:cs="Segoe UI"/>
+          <w:color w:val="444444"/>
+          <w:sz w:val="20"/>
+          <w:szCs w:val="20"/>
+        </w:rPr>
+        <w:t xml:space="preserve">  Date to task needs to start executing.</w:t>
       </w:r>
     </w:p>
     <w:p>
@@ -3273,6 +3547,7 @@
           <w:color w:val="444444"/>
           <w:sz w:val="20"/>
           <w:szCs w:val="20"/>
+          <w:u w:val="single"/>
         </w:rPr>
         <w:t>EndDate</w:t>
       </w:r>
@@ -3283,8 +3558,18 @@
           <w:color w:val="444444"/>
           <w:sz w:val="20"/>
           <w:szCs w:val="20"/>
-        </w:rPr>
-        <w:t>:  Date the task needs to stop executing.</w:t>
+          <w:u w:val="single"/>
+        </w:rPr>
+        <w:t>:</w:t>
+      </w:r>
+      <w:r>
+        <w:rPr>
+          <w:rFonts w:ascii="Segoe UI" w:eastAsia="Times New Roman" w:hAnsi="Segoe UI" w:cs="Segoe UI"/>
+          <w:color w:val="444444"/>
+          <w:sz w:val="20"/>
+          <w:szCs w:val="20"/>
+        </w:rPr>
+        <w:t xml:space="preserve">  Date the task needs to stop executing.</w:t>
       </w:r>
     </w:p>
     <w:p>
@@ -3299,21 +3584,23 @@
         <w:outlineLvl w:val="1"/>
         <w:rPr>
           <w:rFonts w:ascii="Segoe UI" w:eastAsia="Times New Roman" w:hAnsi="Segoe UI" w:cs="Segoe UI"/>
-          <w:b/>
-          <w:bCs/>
-          <w:color w:val="444444"/>
-          <w:sz w:val="20"/>
-          <w:szCs w:val="20"/>
-        </w:rPr>
-      </w:pPr>
-      <w:r>
-        <w:rPr>
-          <w:rFonts w:ascii="Segoe UI" w:eastAsia="Times New Roman" w:hAnsi="Segoe UI" w:cs="Segoe UI"/>
-          <w:b/>
-          <w:bCs/>
-          <w:color w:val="444444"/>
-          <w:sz w:val="20"/>
-          <w:szCs w:val="20"/>
+          <w:bCs/>
+          <w:i/>
+          <w:color w:val="444444"/>
+          <w:sz w:val="20"/>
+          <w:szCs w:val="20"/>
+          <w:u w:val="single"/>
+        </w:rPr>
+      </w:pPr>
+      <w:r>
+        <w:rPr>
+          <w:rFonts w:ascii="Segoe UI" w:eastAsia="Times New Roman" w:hAnsi="Segoe UI" w:cs="Segoe UI"/>
+          <w:bCs/>
+          <w:i/>
+          <w:color w:val="444444"/>
+          <w:sz w:val="20"/>
+          <w:szCs w:val="20"/>
+          <w:u w:val="single"/>
         </w:rPr>
         <w:t>Interval Type:</w:t>
       </w:r>
@@ -4148,6 +4435,7 @@
           <w:color w:val="444444"/>
           <w:sz w:val="20"/>
           <w:szCs w:val="20"/>
+          <w:u w:val="single"/>
         </w:rPr>
         <w:t>SourcePath</w:t>
       </w:r>
@@ -4158,8 +4446,18 @@
           <w:color w:val="444444"/>
           <w:sz w:val="20"/>
           <w:szCs w:val="20"/>
-        </w:rPr>
-        <w:t xml:space="preserve">:  Folder where files that will be used as the source for comparison (A file path that cannot be reached via a file share, and </w:t>
+          <w:u w:val="single"/>
+        </w:rPr>
+        <w:t>:</w:t>
+      </w:r>
+      <w:r>
+        <w:rPr>
+          <w:rFonts w:ascii="Segoe UI" w:eastAsia="Times New Roman" w:hAnsi="Segoe UI" w:cs="Segoe UI"/>
+          <w:color w:val="444444"/>
+          <w:sz w:val="20"/>
+          <w:szCs w:val="20"/>
+        </w:rPr>
+        <w:t xml:space="preserve">  Folder where files that will be used as the source for comparison (A file path that cannot be reached via a file share, and </w:t>
       </w:r>
       <w:r>
         <w:rPr>
@@ -4319,6 +4617,7 @@
           <w:color w:val="444444"/>
           <w:sz w:val="20"/>
           <w:szCs w:val="20"/>
+          <w:u w:val="single"/>
         </w:rPr>
         <w:t>FilePathToCheck</w:t>
       </w:r>
@@ -4329,6 +4628,7 @@
           <w:color w:val="444444"/>
           <w:sz w:val="20"/>
           <w:szCs w:val="20"/>
+          <w:u w:val="single"/>
         </w:rPr>
         <w:t>:</w:t>
       </w:r>
@@ -4369,6 +4669,7 @@
           <w:color w:val="444444"/>
           <w:sz w:val="20"/>
           <w:szCs w:val="20"/>
+          <w:u w:val="single"/>
         </w:rPr>
         <w:t>CheckMainFolder</w:t>
       </w:r>
@@ -4379,6 +4680,7 @@
           <w:color w:val="444444"/>
           <w:sz w:val="20"/>
           <w:szCs w:val="20"/>
+          <w:u w:val="single"/>
         </w:rPr>
         <w:t>:</w:t>
       </w:r>
@@ -4499,6 +4801,7 @@
           <w:color w:val="444444"/>
           <w:sz w:val="20"/>
           <w:szCs w:val="20"/>
+          <w:u w:val="single"/>
         </w:rPr>
         <w:lastRenderedPageBreak/>
         <w:t>CheckSubFolders</w:t>
@@ -4510,6 +4813,7 @@
           <w:color w:val="444444"/>
           <w:sz w:val="20"/>
           <w:szCs w:val="20"/>
+          <w:u w:val="single"/>
         </w:rPr>
         <w:t>:</w:t>
       </w:r>
@@ -4648,6 +4952,7 @@
           <w:color w:val="444444"/>
           <w:sz w:val="20"/>
           <w:szCs w:val="20"/>
+          <w:u w:val="single"/>
         </w:rPr>
         <w:t>CopySourceFiles</w:t>
       </w:r>
@@ -4658,6 +4963,7 @@
           <w:color w:val="444444"/>
           <w:sz w:val="20"/>
           <w:szCs w:val="20"/>
+          <w:u w:val="single"/>
         </w:rPr>
         <w:t>:</w:t>
       </w:r>
@@ -4747,6 +5053,7 @@
           <w:color w:val="444444"/>
           <w:sz w:val="20"/>
           <w:szCs w:val="20"/>
+          <w:u w:val="single"/>
         </w:rPr>
         <w:t>CopySourceFilesSubFolders</w:t>
       </w:r>
@@ -4757,6 +5064,7 @@
           <w:color w:val="444444"/>
           <w:sz w:val="20"/>
           <w:szCs w:val="20"/>
+          <w:u w:val="single"/>
         </w:rPr>
         <w:t>:</w:t>
       </w:r>
@@ -4855,6 +5163,7 @@
           <w:color w:val="444444"/>
           <w:sz w:val="20"/>
           <w:szCs w:val="20"/>
+          <w:u w:val="single"/>
         </w:rPr>
         <w:t>SendEmail</w:t>
       </w:r>
@@ -4864,6 +5173,7 @@
           <w:color w:val="444444"/>
           <w:sz w:val="20"/>
           <w:szCs w:val="20"/>
+          <w:u w:val="single"/>
         </w:rPr>
         <w:t>OnFailure</w:t>
       </w:r>
@@ -4874,6 +5184,7 @@
           <w:color w:val="444444"/>
           <w:sz w:val="20"/>
           <w:szCs w:val="20"/>
+          <w:u w:val="single"/>
         </w:rPr>
         <w:t>:</w:t>
       </w:r>
@@ -4952,6 +5263,7 @@
           <w:color w:val="444444"/>
           <w:sz w:val="20"/>
           <w:szCs w:val="20"/>
+          <w:u w:val="single"/>
         </w:rPr>
         <w:t>SendEmailOnSuccess</w:t>
       </w:r>
@@ -4962,8 +5274,18 @@
           <w:color w:val="444444"/>
           <w:sz w:val="20"/>
           <w:szCs w:val="20"/>
-        </w:rPr>
-        <w:t xml:space="preserve">: Sends summary email notifying you that the file path </w:t>
+          <w:u w:val="single"/>
+        </w:rPr>
+        <w:t>:</w:t>
+      </w:r>
+      <w:r>
+        <w:rPr>
+          <w:rFonts w:ascii="Segoe UI" w:eastAsia="Times New Roman" w:hAnsi="Segoe UI" w:cs="Segoe UI"/>
+          <w:color w:val="444444"/>
+          <w:sz w:val="20"/>
+          <w:szCs w:val="20"/>
+        </w:rPr>
+        <w:t xml:space="preserve"> Sends summary email notifying you that the file path </w:t>
       </w:r>
       <w:proofErr w:type="gramStart"/>
       <w:r>
@@ -5013,6 +5335,7 @@
           <w:color w:val="444444"/>
           <w:sz w:val="20"/>
           <w:szCs w:val="20"/>
+          <w:u w:val="single"/>
         </w:rPr>
         <w:t>ExcludedFolders</w:t>
       </w:r>
@@ -5023,8 +5346,18 @@
           <w:color w:val="444444"/>
           <w:sz w:val="20"/>
           <w:szCs w:val="20"/>
-        </w:rPr>
-        <w:t>:  Excludes list of folders separated by semicolon from the immediate sub folder check and immediate sub folder copy as well.</w:t>
+          <w:u w:val="single"/>
+        </w:rPr>
+        <w:t>:</w:t>
+      </w:r>
+      <w:r>
+        <w:rPr>
+          <w:rFonts w:ascii="Segoe UI" w:eastAsia="Times New Roman" w:hAnsi="Segoe UI" w:cs="Segoe UI"/>
+          <w:color w:val="444444"/>
+          <w:sz w:val="20"/>
+          <w:szCs w:val="20"/>
+        </w:rPr>
+        <w:t xml:space="preserve">  Excludes list of folders separated by semicolon from the immediate sub folder check and immediate sub folder copy as well.</w:t>
       </w:r>
     </w:p>
     <w:p>
@@ -5052,6 +5385,7 @@
           <w:color w:val="444444"/>
           <w:sz w:val="20"/>
           <w:szCs w:val="20"/>
+          <w:u w:val="single"/>
         </w:rPr>
         <w:t>ExportCSVPath</w:t>
       </w:r>
@@ -5062,8 +5396,18 @@
           <w:color w:val="444444"/>
           <w:sz w:val="20"/>
           <w:szCs w:val="20"/>
-        </w:rPr>
-        <w:t xml:space="preserve">: Path to where csv files </w:t>
+          <w:u w:val="single"/>
+        </w:rPr>
+        <w:t>:</w:t>
+      </w:r>
+      <w:r>
+        <w:rPr>
+          <w:rFonts w:ascii="Segoe UI" w:eastAsia="Times New Roman" w:hAnsi="Segoe UI" w:cs="Segoe UI"/>
+          <w:color w:val="444444"/>
+          <w:sz w:val="20"/>
+          <w:szCs w:val="20"/>
+        </w:rPr>
+        <w:t xml:space="preserve"> Path to where csv files </w:t>
       </w:r>
       <w:proofErr w:type="gramStart"/>
       <w:r>
@@ -5111,6 +5455,7 @@
           <w:color w:val="444444"/>
           <w:sz w:val="20"/>
           <w:szCs w:val="20"/>
+          <w:u w:val="single"/>
         </w:rPr>
         <w:t>ExportFilesDifferentToCSV</w:t>
       </w:r>
@@ -5121,8 +5466,18 @@
           <w:color w:val="444444"/>
           <w:sz w:val="20"/>
           <w:szCs w:val="20"/>
-        </w:rPr>
-        <w:t>:  Export files changed to csv file.</w:t>
+          <w:u w:val="single"/>
+        </w:rPr>
+        <w:t>:</w:t>
+      </w:r>
+      <w:r>
+        <w:rPr>
+          <w:rFonts w:ascii="Segoe UI" w:eastAsia="Times New Roman" w:hAnsi="Segoe UI" w:cs="Segoe UI"/>
+          <w:color w:val="444444"/>
+          <w:sz w:val="20"/>
+          <w:szCs w:val="20"/>
+        </w:rPr>
+        <w:t xml:space="preserve">  Export files changed to csv file.</w:t>
       </w:r>
     </w:p>
     <w:p>
@@ -5150,6 +5505,7 @@
           <w:color w:val="444444"/>
           <w:sz w:val="20"/>
           <w:szCs w:val="20"/>
+          <w:u w:val="single"/>
         </w:rPr>
         <w:t>ExportFilesMissingToCSV</w:t>
       </w:r>
@@ -5160,8 +5516,870 @@
           <w:color w:val="444444"/>
           <w:sz w:val="20"/>
           <w:szCs w:val="20"/>
-        </w:rPr>
-        <w:t>:  Export files missing to csv file.</w:t>
+          <w:u w:val="single"/>
+        </w:rPr>
+        <w:t>:</w:t>
+      </w:r>
+      <w:r>
+        <w:rPr>
+          <w:rFonts w:ascii="Segoe UI" w:eastAsia="Times New Roman" w:hAnsi="Segoe UI" w:cs="Segoe UI"/>
+          <w:color w:val="444444"/>
+          <w:sz w:val="20"/>
+          <w:szCs w:val="20"/>
+        </w:rPr>
+        <w:t xml:space="preserve">  Export files missing to csv file.</w:t>
+      </w:r>
+    </w:p>
+    <w:p>
+      <w:pPr>
+        <w:pStyle w:val="ListParagraph"/>
+        <w:numPr>
+          <w:ilvl w:val="0"/>
+          <w:numId w:val="15"/>
+        </w:numPr>
+        <w:shd w:val="clear" w:color="auto" w:fill="FFFFFF"/>
+        <w:spacing w:before="297" w:beforeAutospacing="1" w:after="148" w:afterAutospacing="1" w:line="300" w:lineRule="atLeast"/>
+        <w:ind w:right="150"/>
+        <w:outlineLvl w:val="2"/>
+        <w:rPr>
+          <w:rFonts w:ascii="Segoe UI" w:eastAsia="Times New Roman" w:hAnsi="Segoe UI" w:cs="Segoe UI"/>
+          <w:color w:val="444444"/>
+          <w:sz w:val="20"/>
+          <w:szCs w:val="20"/>
+          <w:u w:val="single"/>
+        </w:rPr>
+      </w:pPr>
+      <w:proofErr w:type="spellStart"/>
+      <w:r>
+        <w:rPr>
+          <w:rFonts w:ascii="Segoe UI" w:eastAsia="Times New Roman" w:hAnsi="Segoe UI" w:cs="Segoe UI"/>
+          <w:color w:val="444444"/>
+          <w:sz w:val="20"/>
+          <w:szCs w:val="20"/>
+          <w:u w:val="single"/>
+        </w:rPr>
+        <w:t>ExecuteCommandOnDetectFileMissing</w:t>
+      </w:r>
+      <w:proofErr w:type="spellEnd"/>
+      <w:r>
+        <w:rPr>
+          <w:rFonts w:ascii="Segoe UI" w:eastAsia="Times New Roman" w:hAnsi="Segoe UI" w:cs="Segoe UI"/>
+          <w:color w:val="444444"/>
+          <w:sz w:val="20"/>
+          <w:szCs w:val="20"/>
+          <w:u w:val="single"/>
+        </w:rPr>
+        <w:t>:</w:t>
+      </w:r>
+      <w:r>
+        <w:rPr>
+          <w:rFonts w:ascii="Segoe UI" w:eastAsia="Times New Roman" w:hAnsi="Segoe UI" w:cs="Segoe UI"/>
+          <w:color w:val="444444"/>
+          <w:sz w:val="20"/>
+          <w:szCs w:val="20"/>
+          <w:u w:val="single"/>
+        </w:rPr>
+        <w:t xml:space="preserve"> </w:t>
+      </w:r>
+      <w:r>
+        <w:rPr>
+          <w:rFonts w:ascii="Segoe UI" w:eastAsia="Times New Roman" w:hAnsi="Segoe UI" w:cs="Segoe UI"/>
+          <w:color w:val="444444"/>
+          <w:sz w:val="20"/>
+          <w:szCs w:val="20"/>
+        </w:rPr>
+        <w:t xml:space="preserve">Executes </w:t>
+      </w:r>
+      <w:proofErr w:type="spellStart"/>
+      <w:r>
+        <w:rPr>
+          <w:rFonts w:ascii="Segoe UI" w:eastAsia="Times New Roman" w:hAnsi="Segoe UI" w:cs="Segoe UI"/>
+          <w:color w:val="444444"/>
+          <w:sz w:val="20"/>
+          <w:szCs w:val="20"/>
+        </w:rPr>
+        <w:t>CommandProgram</w:t>
+      </w:r>
+      <w:proofErr w:type="spellEnd"/>
+      <w:r>
+        <w:rPr>
+          <w:rFonts w:ascii="Segoe UI" w:eastAsia="Times New Roman" w:hAnsi="Segoe UI" w:cs="Segoe UI"/>
+          <w:color w:val="444444"/>
+          <w:sz w:val="20"/>
+          <w:szCs w:val="20"/>
+        </w:rPr>
+        <w:t xml:space="preserve"> if File Missing </w:t>
+      </w:r>
+      <w:proofErr w:type="gramStart"/>
+      <w:r>
+        <w:rPr>
+          <w:rFonts w:ascii="Segoe UI" w:eastAsia="Times New Roman" w:hAnsi="Segoe UI" w:cs="Segoe UI"/>
+          <w:color w:val="444444"/>
+          <w:sz w:val="20"/>
+          <w:szCs w:val="20"/>
+        </w:rPr>
+        <w:t>is detected</w:t>
+      </w:r>
+      <w:proofErr w:type="gramEnd"/>
+      <w:r>
+        <w:rPr>
+          <w:rFonts w:ascii="Segoe UI" w:eastAsia="Times New Roman" w:hAnsi="Segoe UI" w:cs="Segoe UI"/>
+          <w:color w:val="444444"/>
+          <w:sz w:val="20"/>
+          <w:szCs w:val="20"/>
+        </w:rPr>
+        <w:t>.</w:t>
+      </w:r>
+    </w:p>
+    <w:p>
+      <w:pPr>
+        <w:pStyle w:val="ListParagraph"/>
+        <w:numPr>
+          <w:ilvl w:val="0"/>
+          <w:numId w:val="15"/>
+        </w:numPr>
+        <w:shd w:val="clear" w:color="auto" w:fill="FFFFFF"/>
+        <w:spacing w:before="297" w:beforeAutospacing="1" w:after="148" w:afterAutospacing="1" w:line="300" w:lineRule="atLeast"/>
+        <w:ind w:right="150"/>
+        <w:outlineLvl w:val="2"/>
+        <w:rPr>
+          <w:rFonts w:ascii="Segoe UI" w:eastAsia="Times New Roman" w:hAnsi="Segoe UI" w:cs="Segoe UI"/>
+          <w:color w:val="444444"/>
+          <w:sz w:val="20"/>
+          <w:szCs w:val="20"/>
+          <w:u w:val="single"/>
+        </w:rPr>
+      </w:pPr>
+      <w:proofErr w:type="spellStart"/>
+      <w:r>
+        <w:rPr>
+          <w:rFonts w:ascii="Segoe UI" w:eastAsia="Times New Roman" w:hAnsi="Segoe UI" w:cs="Segoe UI"/>
+          <w:color w:val="444444"/>
+          <w:sz w:val="20"/>
+          <w:szCs w:val="20"/>
+          <w:u w:val="single"/>
+        </w:rPr>
+        <w:t>ExecuteCommandOnDetectFileDifferent</w:t>
+      </w:r>
+      <w:proofErr w:type="spellEnd"/>
+      <w:r>
+        <w:rPr>
+          <w:rFonts w:ascii="Segoe UI" w:eastAsia="Times New Roman" w:hAnsi="Segoe UI" w:cs="Segoe UI"/>
+          <w:color w:val="444444"/>
+          <w:sz w:val="20"/>
+          <w:szCs w:val="20"/>
+          <w:u w:val="single"/>
+        </w:rPr>
+        <w:t xml:space="preserve">: </w:t>
+      </w:r>
+      <w:r>
+        <w:rPr>
+          <w:rFonts w:ascii="Segoe UI" w:eastAsia="Times New Roman" w:hAnsi="Segoe UI" w:cs="Segoe UI"/>
+          <w:color w:val="444444"/>
+          <w:sz w:val="20"/>
+          <w:szCs w:val="20"/>
+        </w:rPr>
+        <w:t xml:space="preserve">Executes </w:t>
+      </w:r>
+      <w:proofErr w:type="spellStart"/>
+      <w:r>
+        <w:rPr>
+          <w:rFonts w:ascii="Segoe UI" w:eastAsia="Times New Roman" w:hAnsi="Segoe UI" w:cs="Segoe UI"/>
+          <w:color w:val="444444"/>
+          <w:sz w:val="20"/>
+          <w:szCs w:val="20"/>
+        </w:rPr>
+        <w:t>CommandProgram</w:t>
+      </w:r>
+      <w:proofErr w:type="spellEnd"/>
+      <w:r>
+        <w:rPr>
+          <w:rFonts w:ascii="Segoe UI" w:eastAsia="Times New Roman" w:hAnsi="Segoe UI" w:cs="Segoe UI"/>
+          <w:color w:val="444444"/>
+          <w:sz w:val="20"/>
+          <w:szCs w:val="20"/>
+        </w:rPr>
+        <w:t xml:space="preserve"> if File</w:t>
+      </w:r>
+      <w:r>
+        <w:rPr>
+          <w:rFonts w:ascii="Segoe UI" w:eastAsia="Times New Roman" w:hAnsi="Segoe UI" w:cs="Segoe UI"/>
+          <w:color w:val="444444"/>
+          <w:sz w:val="20"/>
+          <w:szCs w:val="20"/>
+        </w:rPr>
+        <w:t xml:space="preserve"> Change</w:t>
+      </w:r>
+      <w:r>
+        <w:rPr>
+          <w:rFonts w:ascii="Segoe UI" w:eastAsia="Times New Roman" w:hAnsi="Segoe UI" w:cs="Segoe UI"/>
+          <w:color w:val="444444"/>
+          <w:sz w:val="20"/>
+          <w:szCs w:val="20"/>
+        </w:rPr>
+        <w:t xml:space="preserve"> </w:t>
+      </w:r>
+      <w:proofErr w:type="gramStart"/>
+      <w:r>
+        <w:rPr>
+          <w:rFonts w:ascii="Segoe UI" w:eastAsia="Times New Roman" w:hAnsi="Segoe UI" w:cs="Segoe UI"/>
+          <w:color w:val="444444"/>
+          <w:sz w:val="20"/>
+          <w:szCs w:val="20"/>
+        </w:rPr>
+        <w:t>is detected</w:t>
+      </w:r>
+      <w:proofErr w:type="gramEnd"/>
+      <w:r>
+        <w:rPr>
+          <w:rFonts w:ascii="Segoe UI" w:eastAsia="Times New Roman" w:hAnsi="Segoe UI" w:cs="Segoe UI"/>
+          <w:color w:val="444444"/>
+          <w:sz w:val="20"/>
+          <w:szCs w:val="20"/>
+        </w:rPr>
+        <w:t>.</w:t>
+      </w:r>
+    </w:p>
+    <w:p>
+      <w:pPr>
+        <w:pStyle w:val="ListParagraph"/>
+        <w:numPr>
+          <w:ilvl w:val="0"/>
+          <w:numId w:val="15"/>
+        </w:numPr>
+        <w:shd w:val="clear" w:color="auto" w:fill="FFFFFF"/>
+        <w:spacing w:before="297" w:beforeAutospacing="1" w:after="148" w:afterAutospacing="1" w:line="300" w:lineRule="atLeast"/>
+        <w:ind w:right="150"/>
+        <w:outlineLvl w:val="2"/>
+        <w:rPr>
+          <w:rFonts w:ascii="Segoe UI" w:eastAsia="Times New Roman" w:hAnsi="Segoe UI" w:cs="Segoe UI"/>
+          <w:color w:val="444444"/>
+          <w:sz w:val="20"/>
+          <w:szCs w:val="20"/>
+          <w:u w:val="single"/>
+        </w:rPr>
+      </w:pPr>
+      <w:proofErr w:type="spellStart"/>
+      <w:r>
+        <w:rPr>
+          <w:rFonts w:ascii="Segoe UI" w:eastAsia="Times New Roman" w:hAnsi="Segoe UI" w:cs="Segoe UI"/>
+          <w:color w:val="444444"/>
+          <w:sz w:val="20"/>
+          <w:szCs w:val="20"/>
+          <w:u w:val="single"/>
+        </w:rPr>
+        <w:t>ExecuteCommandOnDetectFolderMissing</w:t>
+      </w:r>
+      <w:proofErr w:type="spellEnd"/>
+      <w:r>
+        <w:rPr>
+          <w:rFonts w:ascii="Segoe UI" w:eastAsia="Times New Roman" w:hAnsi="Segoe UI" w:cs="Segoe UI"/>
+          <w:color w:val="444444"/>
+          <w:sz w:val="20"/>
+          <w:szCs w:val="20"/>
+          <w:u w:val="single"/>
+        </w:rPr>
+        <w:t xml:space="preserve">: </w:t>
+      </w:r>
+      <w:r>
+        <w:rPr>
+          <w:rFonts w:ascii="Segoe UI" w:eastAsia="Times New Roman" w:hAnsi="Segoe UI" w:cs="Segoe UI"/>
+          <w:color w:val="444444"/>
+          <w:sz w:val="20"/>
+          <w:szCs w:val="20"/>
+        </w:rPr>
+        <w:t xml:space="preserve">Executes </w:t>
+      </w:r>
+      <w:proofErr w:type="spellStart"/>
+      <w:r>
+        <w:rPr>
+          <w:rFonts w:ascii="Segoe UI" w:eastAsia="Times New Roman" w:hAnsi="Segoe UI" w:cs="Segoe UI"/>
+          <w:color w:val="444444"/>
+          <w:sz w:val="20"/>
+          <w:szCs w:val="20"/>
+        </w:rPr>
+        <w:t>CommandProgram</w:t>
+      </w:r>
+      <w:proofErr w:type="spellEnd"/>
+      <w:r>
+        <w:rPr>
+          <w:rFonts w:ascii="Segoe UI" w:eastAsia="Times New Roman" w:hAnsi="Segoe UI" w:cs="Segoe UI"/>
+          <w:color w:val="444444"/>
+          <w:sz w:val="20"/>
+          <w:szCs w:val="20"/>
+        </w:rPr>
+        <w:t xml:space="preserve"> if </w:t>
+      </w:r>
+      <w:r>
+        <w:rPr>
+          <w:rFonts w:ascii="Segoe UI" w:eastAsia="Times New Roman" w:hAnsi="Segoe UI" w:cs="Segoe UI"/>
+          <w:color w:val="444444"/>
+          <w:sz w:val="20"/>
+          <w:szCs w:val="20"/>
+        </w:rPr>
+        <w:t>folder missing</w:t>
+      </w:r>
+      <w:r>
+        <w:rPr>
+          <w:rFonts w:ascii="Segoe UI" w:eastAsia="Times New Roman" w:hAnsi="Segoe UI" w:cs="Segoe UI"/>
+          <w:color w:val="444444"/>
+          <w:sz w:val="20"/>
+          <w:szCs w:val="20"/>
+        </w:rPr>
+        <w:t xml:space="preserve"> </w:t>
+      </w:r>
+      <w:proofErr w:type="gramStart"/>
+      <w:r>
+        <w:rPr>
+          <w:rFonts w:ascii="Segoe UI" w:eastAsia="Times New Roman" w:hAnsi="Segoe UI" w:cs="Segoe UI"/>
+          <w:color w:val="444444"/>
+          <w:sz w:val="20"/>
+          <w:szCs w:val="20"/>
+        </w:rPr>
+        <w:t>is detected</w:t>
+      </w:r>
+      <w:proofErr w:type="gramEnd"/>
+      <w:r>
+        <w:rPr>
+          <w:rFonts w:ascii="Segoe UI" w:eastAsia="Times New Roman" w:hAnsi="Segoe UI" w:cs="Segoe UI"/>
+          <w:color w:val="444444"/>
+          <w:sz w:val="20"/>
+          <w:szCs w:val="20"/>
+        </w:rPr>
+        <w:t>.</w:t>
+      </w:r>
+    </w:p>
+    <w:p>
+      <w:pPr>
+        <w:pStyle w:val="ListParagraph"/>
+        <w:numPr>
+          <w:ilvl w:val="0"/>
+          <w:numId w:val="15"/>
+        </w:numPr>
+        <w:shd w:val="clear" w:color="auto" w:fill="FFFFFF"/>
+        <w:spacing w:before="297" w:beforeAutospacing="1" w:after="148" w:afterAutospacing="1" w:line="300" w:lineRule="atLeast"/>
+        <w:ind w:right="150"/>
+        <w:outlineLvl w:val="2"/>
+        <w:rPr>
+          <w:rFonts w:ascii="Segoe UI" w:eastAsia="Times New Roman" w:hAnsi="Segoe UI" w:cs="Segoe UI"/>
+          <w:color w:val="444444"/>
+          <w:sz w:val="20"/>
+          <w:szCs w:val="20"/>
+          <w:u w:val="single"/>
+        </w:rPr>
+      </w:pPr>
+      <w:proofErr w:type="spellStart"/>
+      <w:r>
+        <w:rPr>
+          <w:rFonts w:ascii="Segoe UI" w:eastAsia="Times New Roman" w:hAnsi="Segoe UI" w:cs="Segoe UI"/>
+          <w:color w:val="444444"/>
+          <w:sz w:val="20"/>
+          <w:szCs w:val="20"/>
+          <w:u w:val="single"/>
+        </w:rPr>
+        <w:t>ExecuteCommandOnUserScopeOnly</w:t>
+      </w:r>
+      <w:proofErr w:type="spellEnd"/>
+      <w:r>
+        <w:rPr>
+          <w:rFonts w:ascii="Segoe UI" w:eastAsia="Times New Roman" w:hAnsi="Segoe UI" w:cs="Segoe UI"/>
+          <w:color w:val="444444"/>
+          <w:sz w:val="20"/>
+          <w:szCs w:val="20"/>
+          <w:u w:val="single"/>
+        </w:rPr>
+        <w:t xml:space="preserve">: </w:t>
+      </w:r>
+      <w:r>
+        <w:rPr>
+          <w:rFonts w:ascii="Segoe UI" w:eastAsia="Times New Roman" w:hAnsi="Segoe UI" w:cs="Segoe UI"/>
+          <w:color w:val="444444"/>
+          <w:sz w:val="20"/>
+          <w:szCs w:val="20"/>
+        </w:rPr>
+        <w:t>Only executes</w:t>
+      </w:r>
+      <w:r>
+        <w:rPr>
+          <w:rFonts w:ascii="Segoe UI" w:eastAsia="Times New Roman" w:hAnsi="Segoe UI" w:cs="Segoe UI"/>
+          <w:color w:val="444444"/>
+          <w:sz w:val="20"/>
+          <w:szCs w:val="20"/>
+        </w:rPr>
+        <w:t xml:space="preserve"> the</w:t>
+      </w:r>
+      <w:r>
+        <w:rPr>
+          <w:rFonts w:ascii="Segoe UI" w:eastAsia="Times New Roman" w:hAnsi="Segoe UI" w:cs="Segoe UI"/>
+          <w:color w:val="444444"/>
+          <w:sz w:val="20"/>
+          <w:szCs w:val="20"/>
+        </w:rPr>
+        <w:t xml:space="preserve"> </w:t>
+      </w:r>
+      <w:proofErr w:type="spellStart"/>
+      <w:r>
+        <w:rPr>
+          <w:rFonts w:ascii="Segoe UI" w:eastAsia="Times New Roman" w:hAnsi="Segoe UI" w:cs="Segoe UI"/>
+          <w:color w:val="444444"/>
+          <w:sz w:val="20"/>
+          <w:szCs w:val="20"/>
+        </w:rPr>
+        <w:t>CommandProgram</w:t>
+      </w:r>
+      <w:proofErr w:type="spellEnd"/>
+      <w:r>
+        <w:rPr>
+          <w:rFonts w:ascii="Segoe UI" w:eastAsia="Times New Roman" w:hAnsi="Segoe UI" w:cs="Segoe UI"/>
+          <w:color w:val="444444"/>
+          <w:sz w:val="20"/>
+          <w:szCs w:val="20"/>
+        </w:rPr>
+        <w:t xml:space="preserve"> if a username is determined from the file changed in a home directory or file is missing in a home directory</w:t>
+      </w:r>
+      <w:r>
+        <w:rPr>
+          <w:rFonts w:ascii="Segoe UI" w:eastAsia="Times New Roman" w:hAnsi="Segoe UI" w:cs="Segoe UI"/>
+          <w:color w:val="444444"/>
+          <w:sz w:val="20"/>
+          <w:szCs w:val="20"/>
+        </w:rPr>
+        <w:t xml:space="preserve">. Home directories must be sub folders of </w:t>
+      </w:r>
+      <w:proofErr w:type="spellStart"/>
+      <w:r>
+        <w:rPr>
+          <w:rFonts w:ascii="Segoe UI" w:eastAsia="Times New Roman" w:hAnsi="Segoe UI" w:cs="Segoe UI"/>
+          <w:color w:val="444444"/>
+          <w:sz w:val="20"/>
+          <w:szCs w:val="20"/>
+        </w:rPr>
+        <w:t>FilePathToCheck</w:t>
+      </w:r>
+      <w:proofErr w:type="spellEnd"/>
+      <w:r>
+        <w:rPr>
+          <w:rFonts w:ascii="Segoe UI" w:eastAsia="Times New Roman" w:hAnsi="Segoe UI" w:cs="Segoe UI"/>
+          <w:color w:val="444444"/>
+          <w:sz w:val="20"/>
+          <w:szCs w:val="20"/>
+        </w:rPr>
+        <w:t xml:space="preserve"> and </w:t>
+      </w:r>
+      <w:proofErr w:type="spellStart"/>
+      <w:r>
+        <w:rPr>
+          <w:rFonts w:ascii="Segoe UI" w:eastAsia="Times New Roman" w:hAnsi="Segoe UI" w:cs="Segoe UI"/>
+          <w:color w:val="444444"/>
+          <w:sz w:val="20"/>
+          <w:szCs w:val="20"/>
+        </w:rPr>
+        <w:t>CheckSubFolders</w:t>
+      </w:r>
+      <w:proofErr w:type="spellEnd"/>
+      <w:r>
+        <w:rPr>
+          <w:rFonts w:ascii="Segoe UI" w:eastAsia="Times New Roman" w:hAnsi="Segoe UI" w:cs="Segoe UI"/>
+          <w:color w:val="444444"/>
+          <w:sz w:val="20"/>
+          <w:szCs w:val="20"/>
+        </w:rPr>
+        <w:t xml:space="preserve"> must be true.</w:t>
+      </w:r>
+    </w:p>
+    <w:p>
+      <w:pPr>
+        <w:pStyle w:val="ListParagraph"/>
+        <w:numPr>
+          <w:ilvl w:val="0"/>
+          <w:numId w:val="15"/>
+        </w:numPr>
+        <w:shd w:val="clear" w:color="auto" w:fill="FFFFFF"/>
+        <w:spacing w:before="297" w:beforeAutospacing="1" w:after="148" w:afterAutospacing="1" w:line="300" w:lineRule="atLeast"/>
+        <w:ind w:right="150"/>
+        <w:outlineLvl w:val="2"/>
+        <w:rPr>
+          <w:rFonts w:ascii="Segoe UI" w:eastAsia="Times New Roman" w:hAnsi="Segoe UI" w:cs="Segoe UI"/>
+          <w:color w:val="444444"/>
+          <w:sz w:val="20"/>
+          <w:szCs w:val="20"/>
+          <w:u w:val="single"/>
+        </w:rPr>
+      </w:pPr>
+      <w:proofErr w:type="spellStart"/>
+      <w:r>
+        <w:rPr>
+          <w:rFonts w:ascii="Segoe UI" w:eastAsia="Times New Roman" w:hAnsi="Segoe UI" w:cs="Segoe UI"/>
+          <w:color w:val="444444"/>
+          <w:sz w:val="20"/>
+          <w:szCs w:val="20"/>
+          <w:u w:val="single"/>
+        </w:rPr>
+        <w:t>CommandWorkingDirectory</w:t>
+      </w:r>
+      <w:proofErr w:type="spellEnd"/>
+      <w:r>
+        <w:rPr>
+          <w:rFonts w:ascii="Segoe UI" w:eastAsia="Times New Roman" w:hAnsi="Segoe UI" w:cs="Segoe UI"/>
+          <w:color w:val="444444"/>
+          <w:sz w:val="20"/>
+          <w:szCs w:val="20"/>
+          <w:u w:val="single"/>
+        </w:rPr>
+        <w:t xml:space="preserve">: </w:t>
+      </w:r>
+      <w:r>
+        <w:rPr>
+          <w:rFonts w:ascii="Segoe UI" w:eastAsia="Times New Roman" w:hAnsi="Segoe UI" w:cs="Segoe UI"/>
+          <w:color w:val="444444"/>
+          <w:sz w:val="20"/>
+          <w:szCs w:val="20"/>
+        </w:rPr>
+        <w:t>The directory where the script or program will be located.</w:t>
+      </w:r>
+    </w:p>
+    <w:p>
+      <w:pPr>
+        <w:pStyle w:val="ListParagraph"/>
+        <w:numPr>
+          <w:ilvl w:val="0"/>
+          <w:numId w:val="15"/>
+        </w:numPr>
+        <w:shd w:val="clear" w:color="auto" w:fill="FFFFFF"/>
+        <w:spacing w:before="297" w:beforeAutospacing="1" w:after="148" w:afterAutospacing="1" w:line="300" w:lineRule="atLeast"/>
+        <w:ind w:right="150"/>
+        <w:outlineLvl w:val="2"/>
+        <w:rPr>
+          <w:rFonts w:ascii="Segoe UI" w:eastAsia="Times New Roman" w:hAnsi="Segoe UI" w:cs="Segoe UI"/>
+          <w:color w:val="444444"/>
+          <w:sz w:val="20"/>
+          <w:szCs w:val="20"/>
+        </w:rPr>
+      </w:pPr>
+      <w:proofErr w:type="spellStart"/>
+      <w:r>
+        <w:rPr>
+          <w:rFonts w:ascii="Segoe UI" w:eastAsia="Times New Roman" w:hAnsi="Segoe UI" w:cs="Segoe UI"/>
+          <w:color w:val="444444"/>
+          <w:sz w:val="20"/>
+          <w:szCs w:val="20"/>
+          <w:u w:val="single"/>
+        </w:rPr>
+        <w:t>CommandProgram</w:t>
+      </w:r>
+      <w:proofErr w:type="spellEnd"/>
+      <w:r>
+        <w:rPr>
+          <w:rFonts w:ascii="Segoe UI" w:eastAsia="Times New Roman" w:hAnsi="Segoe UI" w:cs="Segoe UI"/>
+          <w:color w:val="444444"/>
+          <w:sz w:val="20"/>
+          <w:szCs w:val="20"/>
+          <w:u w:val="single"/>
+        </w:rPr>
+        <w:t xml:space="preserve">: </w:t>
+      </w:r>
+      <w:r>
+        <w:rPr>
+          <w:rFonts w:ascii="Segoe UI" w:eastAsia="Times New Roman" w:hAnsi="Segoe UI" w:cs="Segoe UI"/>
+          <w:color w:val="444444"/>
+          <w:sz w:val="20"/>
+          <w:szCs w:val="20"/>
+        </w:rPr>
+        <w:t>The program or batch command script to run</w:t>
+      </w:r>
+    </w:p>
+    <w:p>
+      <w:pPr>
+        <w:pStyle w:val="ListParagraph"/>
+        <w:numPr>
+          <w:ilvl w:val="0"/>
+          <w:numId w:val="15"/>
+        </w:numPr>
+        <w:shd w:val="clear" w:color="auto" w:fill="FFFFFF"/>
+        <w:spacing w:before="297" w:beforeAutospacing="1" w:after="148" w:afterAutospacing="1" w:line="300" w:lineRule="atLeast"/>
+        <w:ind w:right="150"/>
+        <w:outlineLvl w:val="2"/>
+        <w:rPr>
+          <w:rFonts w:ascii="Segoe UI" w:eastAsia="Times New Roman" w:hAnsi="Segoe UI" w:cs="Segoe UI"/>
+          <w:color w:val="444444"/>
+          <w:sz w:val="20"/>
+          <w:szCs w:val="20"/>
+          <w:u w:val="single"/>
+        </w:rPr>
+      </w:pPr>
+      <w:proofErr w:type="spellStart"/>
+      <w:r>
+        <w:rPr>
+          <w:rFonts w:ascii="Segoe UI" w:eastAsia="Times New Roman" w:hAnsi="Segoe UI" w:cs="Segoe UI"/>
+          <w:color w:val="444444"/>
+          <w:sz w:val="20"/>
+          <w:szCs w:val="20"/>
+          <w:u w:val="single"/>
+        </w:rPr>
+        <w:t>CommandArguments</w:t>
+      </w:r>
+      <w:proofErr w:type="spellEnd"/>
+      <w:r>
+        <w:rPr>
+          <w:rFonts w:ascii="Segoe UI" w:eastAsia="Times New Roman" w:hAnsi="Segoe UI" w:cs="Segoe UI"/>
+          <w:color w:val="444444"/>
+          <w:sz w:val="20"/>
+          <w:szCs w:val="20"/>
+          <w:u w:val="single"/>
+        </w:rPr>
+        <w:t xml:space="preserve">: </w:t>
+      </w:r>
+      <w:r>
+        <w:rPr>
+          <w:rFonts w:ascii="Segoe UI" w:eastAsia="Times New Roman" w:hAnsi="Segoe UI" w:cs="Segoe UI"/>
+          <w:color w:val="444444"/>
+          <w:sz w:val="20"/>
+          <w:szCs w:val="20"/>
+        </w:rPr>
+        <w:t xml:space="preserve">Arguments for the program.  These place holders [Username] will replace </w:t>
+      </w:r>
+      <w:r>
+        <w:rPr>
+          <w:rFonts w:ascii="Segoe UI" w:eastAsia="Times New Roman" w:hAnsi="Segoe UI" w:cs="Segoe UI"/>
+          <w:color w:val="444444"/>
+          <w:sz w:val="20"/>
+          <w:szCs w:val="20"/>
+        </w:rPr>
+        <w:t xml:space="preserve">with the </w:t>
+      </w:r>
+      <w:r>
+        <w:rPr>
+          <w:rFonts w:ascii="Segoe UI" w:eastAsia="Times New Roman" w:hAnsi="Segoe UI" w:cs="Segoe UI"/>
+          <w:color w:val="444444"/>
+          <w:sz w:val="20"/>
+          <w:szCs w:val="20"/>
+        </w:rPr>
+        <w:t>username found, [</w:t>
+      </w:r>
+      <w:proofErr w:type="spellStart"/>
+      <w:r>
+        <w:rPr>
+          <w:rFonts w:ascii="Segoe UI" w:eastAsia="Times New Roman" w:hAnsi="Segoe UI" w:cs="Segoe UI"/>
+          <w:color w:val="444444"/>
+          <w:sz w:val="20"/>
+          <w:szCs w:val="20"/>
+        </w:rPr>
+        <w:t>FullFilePath</w:t>
+      </w:r>
+      <w:proofErr w:type="spellEnd"/>
+      <w:r>
+        <w:rPr>
+          <w:rFonts w:ascii="Segoe UI" w:eastAsia="Times New Roman" w:hAnsi="Segoe UI" w:cs="Segoe UI"/>
+          <w:color w:val="444444"/>
+          <w:sz w:val="20"/>
+          <w:szCs w:val="20"/>
+        </w:rPr>
+        <w:t>] will replace</w:t>
+      </w:r>
+      <w:r>
+        <w:rPr>
+          <w:rFonts w:ascii="Segoe UI" w:eastAsia="Times New Roman" w:hAnsi="Segoe UI" w:cs="Segoe UI"/>
+          <w:color w:val="444444"/>
+          <w:sz w:val="20"/>
+          <w:szCs w:val="20"/>
+        </w:rPr>
+        <w:t xml:space="preserve"> with</w:t>
+      </w:r>
+      <w:r>
+        <w:rPr>
+          <w:rFonts w:ascii="Segoe UI" w:eastAsia="Times New Roman" w:hAnsi="Segoe UI" w:cs="Segoe UI"/>
+          <w:color w:val="444444"/>
+          <w:sz w:val="20"/>
+          <w:szCs w:val="20"/>
+        </w:rPr>
+        <w:t xml:space="preserve"> </w:t>
+      </w:r>
+      <w:r>
+        <w:rPr>
+          <w:rFonts w:ascii="Segoe UI" w:eastAsia="Times New Roman" w:hAnsi="Segoe UI" w:cs="Segoe UI"/>
+          <w:color w:val="444444"/>
+          <w:sz w:val="20"/>
+          <w:szCs w:val="20"/>
+        </w:rPr>
+        <w:t xml:space="preserve">full </w:t>
+      </w:r>
+      <w:r>
+        <w:rPr>
+          <w:rFonts w:ascii="Segoe UI" w:eastAsia="Times New Roman" w:hAnsi="Segoe UI" w:cs="Segoe UI"/>
+          <w:color w:val="444444"/>
+          <w:sz w:val="20"/>
+          <w:szCs w:val="20"/>
+        </w:rPr>
+        <w:t>file</w:t>
+      </w:r>
+      <w:r>
+        <w:rPr>
+          <w:rFonts w:ascii="Segoe UI" w:eastAsia="Times New Roman" w:hAnsi="Segoe UI" w:cs="Segoe UI"/>
+          <w:color w:val="444444"/>
+          <w:sz w:val="20"/>
+          <w:szCs w:val="20"/>
+        </w:rPr>
+        <w:t xml:space="preserve"> path of file </w:t>
+      </w:r>
+      <w:r>
+        <w:rPr>
+          <w:rFonts w:ascii="Segoe UI" w:eastAsia="Times New Roman" w:hAnsi="Segoe UI" w:cs="Segoe UI"/>
+          <w:color w:val="444444"/>
+          <w:sz w:val="20"/>
+          <w:szCs w:val="20"/>
+        </w:rPr>
+        <w:t>changed, and [</w:t>
+      </w:r>
+      <w:proofErr w:type="spellStart"/>
+      <w:r>
+        <w:rPr>
+          <w:rFonts w:ascii="Segoe UI" w:eastAsia="Times New Roman" w:hAnsi="Segoe UI" w:cs="Segoe UI"/>
+          <w:color w:val="444444"/>
+          <w:sz w:val="20"/>
+          <w:szCs w:val="20"/>
+        </w:rPr>
+        <w:t>FullFolderPath</w:t>
+      </w:r>
+      <w:proofErr w:type="spellEnd"/>
+      <w:r>
+        <w:rPr>
+          <w:rFonts w:ascii="Segoe UI" w:eastAsia="Times New Roman" w:hAnsi="Segoe UI" w:cs="Segoe UI"/>
+          <w:color w:val="444444"/>
+          <w:sz w:val="20"/>
+          <w:szCs w:val="20"/>
+        </w:rPr>
+        <w:t>] will replace parent folder</w:t>
+      </w:r>
+      <w:r>
+        <w:rPr>
+          <w:rFonts w:ascii="Segoe UI" w:eastAsia="Times New Roman" w:hAnsi="Segoe UI" w:cs="Segoe UI"/>
+          <w:color w:val="444444"/>
+          <w:sz w:val="20"/>
+          <w:szCs w:val="20"/>
+        </w:rPr>
+        <w:t xml:space="preserve"> full file path</w:t>
+      </w:r>
+      <w:r>
+        <w:rPr>
+          <w:rFonts w:ascii="Segoe UI" w:eastAsia="Times New Roman" w:hAnsi="Segoe UI" w:cs="Segoe UI"/>
+          <w:color w:val="444444"/>
+          <w:sz w:val="20"/>
+          <w:szCs w:val="20"/>
+        </w:rPr>
+        <w:t xml:space="preserve"> or </w:t>
+      </w:r>
+      <w:proofErr w:type="spellStart"/>
+      <w:r>
+        <w:rPr>
+          <w:rFonts w:ascii="Segoe UI" w:eastAsia="Times New Roman" w:hAnsi="Segoe UI" w:cs="Segoe UI"/>
+          <w:color w:val="444444"/>
+          <w:sz w:val="20"/>
+          <w:szCs w:val="20"/>
+        </w:rPr>
+        <w:t>FilePathToCheck</w:t>
+      </w:r>
+      <w:proofErr w:type="spellEnd"/>
+      <w:r>
+        <w:rPr>
+          <w:rFonts w:ascii="Segoe UI" w:eastAsia="Times New Roman" w:hAnsi="Segoe UI" w:cs="Segoe UI"/>
+          <w:color w:val="444444"/>
+          <w:sz w:val="20"/>
+          <w:szCs w:val="20"/>
+        </w:rPr>
+        <w:t>.</w:t>
+      </w:r>
+    </w:p>
+    <w:p>
+      <w:pPr>
+        <w:pStyle w:val="ListParagraph"/>
+        <w:numPr>
+          <w:ilvl w:val="0"/>
+          <w:numId w:val="15"/>
+        </w:numPr>
+        <w:shd w:val="clear" w:color="auto" w:fill="FFFFFF"/>
+        <w:spacing w:before="297" w:beforeAutospacing="1" w:after="148" w:afterAutospacing="1" w:line="300" w:lineRule="atLeast"/>
+        <w:ind w:right="150"/>
+        <w:outlineLvl w:val="2"/>
+        <w:rPr>
+          <w:rFonts w:ascii="Segoe UI" w:eastAsia="Times New Roman" w:hAnsi="Segoe UI" w:cs="Segoe UI"/>
+          <w:color w:val="444444"/>
+          <w:sz w:val="20"/>
+          <w:szCs w:val="20"/>
+          <w:u w:val="single"/>
+        </w:rPr>
+      </w:pPr>
+      <w:proofErr w:type="spellStart"/>
+      <w:r>
+        <w:rPr>
+          <w:rFonts w:ascii="Segoe UI" w:eastAsia="Times New Roman" w:hAnsi="Segoe UI" w:cs="Segoe UI"/>
+          <w:color w:val="444444"/>
+          <w:sz w:val="20"/>
+          <w:szCs w:val="20"/>
+          <w:u w:val="single"/>
+        </w:rPr>
+        <w:t>CommandTimeout</w:t>
+      </w:r>
+      <w:proofErr w:type="spellEnd"/>
+      <w:r>
+        <w:rPr>
+          <w:rFonts w:ascii="Segoe UI" w:eastAsia="Times New Roman" w:hAnsi="Segoe UI" w:cs="Segoe UI"/>
+          <w:color w:val="444444"/>
+          <w:sz w:val="20"/>
+          <w:szCs w:val="20"/>
+          <w:u w:val="single"/>
+        </w:rPr>
+        <w:t xml:space="preserve">:  </w:t>
+      </w:r>
+      <w:r>
+        <w:rPr>
+          <w:rFonts w:ascii="Segoe UI" w:eastAsia="Times New Roman" w:hAnsi="Segoe UI" w:cs="Segoe UI"/>
+          <w:color w:val="444444"/>
+          <w:sz w:val="20"/>
+          <w:szCs w:val="20"/>
+        </w:rPr>
+        <w:t xml:space="preserve">Timeout in minutes before the </w:t>
+      </w:r>
+      <w:proofErr w:type="spellStart"/>
+      <w:r>
+        <w:rPr>
+          <w:rFonts w:ascii="Segoe UI" w:eastAsia="Times New Roman" w:hAnsi="Segoe UI" w:cs="Segoe UI"/>
+          <w:color w:val="444444"/>
+          <w:sz w:val="20"/>
+          <w:szCs w:val="20"/>
+        </w:rPr>
+        <w:t>CommandProgram</w:t>
+      </w:r>
+      <w:proofErr w:type="spellEnd"/>
+      <w:r>
+        <w:rPr>
+          <w:rFonts w:ascii="Segoe UI" w:eastAsia="Times New Roman" w:hAnsi="Segoe UI" w:cs="Segoe UI"/>
+          <w:color w:val="444444"/>
+          <w:sz w:val="20"/>
+          <w:szCs w:val="20"/>
+        </w:rPr>
+        <w:t xml:space="preserve"> process </w:t>
+      </w:r>
+      <w:bookmarkStart w:id="0" w:name="_GoBack"/>
+      <w:bookmarkEnd w:id="0"/>
+      <w:proofErr w:type="gramStart"/>
+      <w:r>
+        <w:rPr>
+          <w:rFonts w:ascii="Segoe UI" w:eastAsia="Times New Roman" w:hAnsi="Segoe UI" w:cs="Segoe UI"/>
+          <w:color w:val="444444"/>
+          <w:sz w:val="20"/>
+          <w:szCs w:val="20"/>
+        </w:rPr>
+        <w:t>will be killed</w:t>
+      </w:r>
+      <w:proofErr w:type="gramEnd"/>
+      <w:r>
+        <w:rPr>
+          <w:rFonts w:ascii="Segoe UI" w:eastAsia="Times New Roman" w:hAnsi="Segoe UI" w:cs="Segoe UI"/>
+          <w:color w:val="444444"/>
+          <w:sz w:val="20"/>
+          <w:szCs w:val="20"/>
+        </w:rPr>
+        <w:t>.</w:t>
       </w:r>
     </w:p>
     <w:p>
@@ -5455,7 +6673,9 @@
           <w:color w:val="444444"/>
           <w:sz w:val="20"/>
           <w:szCs w:val="20"/>
-        </w:rPr>
+          <w:u w:val="single"/>
+        </w:rPr>
+        <w:lastRenderedPageBreak/>
         <w:t>FilePathToCheck</w:t>
       </w:r>
       <w:proofErr w:type="spellEnd"/>
@@ -5465,8 +6685,18 @@
           <w:color w:val="444444"/>
           <w:sz w:val="20"/>
           <w:szCs w:val="20"/>
-        </w:rPr>
-        <w:t>:  This is the file share that you want to monitor for ransomware or monitor the files for changes</w:t>
+          <w:u w:val="single"/>
+        </w:rPr>
+        <w:t>:</w:t>
+      </w:r>
+      <w:r>
+        <w:rPr>
+          <w:rFonts w:ascii="Segoe UI" w:eastAsia="Times New Roman" w:hAnsi="Segoe UI" w:cs="Segoe UI"/>
+          <w:color w:val="444444"/>
+          <w:sz w:val="20"/>
+          <w:szCs w:val="20"/>
+        </w:rPr>
+        <w:t xml:space="preserve">  This is the file share that you want to monitor for ransomware or monitor the files for changes</w:t>
       </w:r>
     </w:p>
     <w:p>
@@ -5496,6 +6726,7 @@
           <w:color w:val="444444"/>
           <w:sz w:val="20"/>
           <w:szCs w:val="20"/>
+          <w:u w:val="single"/>
         </w:rPr>
         <w:t>CheckSubFolders</w:t>
       </w:r>
@@ -5506,8 +6737,18 @@
           <w:color w:val="444444"/>
           <w:sz w:val="20"/>
           <w:szCs w:val="20"/>
-        </w:rPr>
-        <w:t xml:space="preserve">: Recursively check all the sub folders of </w:t>
+          <w:u w:val="single"/>
+        </w:rPr>
+        <w:t>:</w:t>
+      </w:r>
+      <w:r>
+        <w:rPr>
+          <w:rFonts w:ascii="Segoe UI" w:eastAsia="Times New Roman" w:hAnsi="Segoe UI" w:cs="Segoe UI"/>
+          <w:color w:val="444444"/>
+          <w:sz w:val="20"/>
+          <w:szCs w:val="20"/>
+        </w:rPr>
+        <w:t xml:space="preserve"> Recursively check all the sub folders of </w:t>
       </w:r>
       <w:proofErr w:type="spellStart"/>
       <w:r>
@@ -5557,6 +6798,7 @@
           <w:color w:val="444444"/>
           <w:sz w:val="21"/>
           <w:szCs w:val="21"/>
+          <w:u w:val="single"/>
         </w:rPr>
         <w:t>ExportCSVPath</w:t>
       </w:r>
@@ -5568,8 +6810,19 @@
           <w:color w:val="444444"/>
           <w:sz w:val="21"/>
           <w:szCs w:val="21"/>
-        </w:rPr>
-        <w:t xml:space="preserve">: The path where the csv result files </w:t>
+          <w:u w:val="single"/>
+        </w:rPr>
+        <w:t>:</w:t>
+      </w:r>
+      <w:r>
+        <w:rPr>
+          <w:rFonts w:ascii="Segoe UI" w:eastAsia="Times New Roman" w:hAnsi="Segoe UI" w:cs="Segoe UI"/>
+          <w:bCs/>
+          <w:color w:val="444444"/>
+          <w:sz w:val="21"/>
+          <w:szCs w:val="21"/>
+        </w:rPr>
+        <w:t xml:space="preserve"> The path where the csv result files </w:t>
       </w:r>
       <w:proofErr w:type="gramStart"/>
       <w:r>
@@ -5621,6 +6874,7 @@
           <w:color w:val="444444"/>
           <w:sz w:val="21"/>
           <w:szCs w:val="21"/>
+          <w:u w:val="single"/>
         </w:rPr>
         <w:t>ExportFilesFoundToCSV</w:t>
       </w:r>
@@ -5632,8 +6886,19 @@
           <w:color w:val="444444"/>
           <w:sz w:val="21"/>
           <w:szCs w:val="21"/>
-        </w:rPr>
-        <w:t>:  Export a list of ransomware related files found to a csv file.</w:t>
+          <w:u w:val="single"/>
+        </w:rPr>
+        <w:t>:</w:t>
+      </w:r>
+      <w:r>
+        <w:rPr>
+          <w:rFonts w:ascii="Segoe UI" w:eastAsia="Times New Roman" w:hAnsi="Segoe UI" w:cs="Segoe UI"/>
+          <w:bCs/>
+          <w:color w:val="444444"/>
+          <w:sz w:val="21"/>
+          <w:szCs w:val="21"/>
+        </w:rPr>
+        <w:t xml:space="preserve">  Export a list of ransomware related files found to a csv file.</w:t>
       </w:r>
     </w:p>
     <w:p>
@@ -5663,6 +6928,7 @@
           <w:color w:val="444444"/>
           <w:sz w:val="21"/>
           <w:szCs w:val="21"/>
+          <w:u w:val="single"/>
         </w:rPr>
         <w:t>ExportFoldersFoundToCSV</w:t>
       </w:r>
@@ -5674,8 +6940,19 @@
           <w:color w:val="444444"/>
           <w:sz w:val="21"/>
           <w:szCs w:val="21"/>
-        </w:rPr>
-        <w:t>:  Export list of folders found to a csv file.</w:t>
+          <w:u w:val="single"/>
+        </w:rPr>
+        <w:t>:</w:t>
+      </w:r>
+      <w:r>
+        <w:rPr>
+          <w:rFonts w:ascii="Segoe UI" w:eastAsia="Times New Roman" w:hAnsi="Segoe UI" w:cs="Segoe UI"/>
+          <w:bCs/>
+          <w:color w:val="444444"/>
+          <w:sz w:val="21"/>
+          <w:szCs w:val="21"/>
+        </w:rPr>
+        <w:t xml:space="preserve">  Export list of folders found to a csv file.</w:t>
       </w:r>
     </w:p>
     <w:p>
@@ -5705,6 +6982,7 @@
           <w:color w:val="444444"/>
           <w:sz w:val="21"/>
           <w:szCs w:val="21"/>
+          <w:u w:val="single"/>
         </w:rPr>
         <w:t>ExportFilesDeletedToCSV</w:t>
       </w:r>
@@ -5716,8 +6994,19 @@
           <w:color w:val="444444"/>
           <w:sz w:val="21"/>
           <w:szCs w:val="21"/>
-        </w:rPr>
-        <w:t>:  Export list of files deleted to a csv file.</w:t>
+          <w:u w:val="single"/>
+        </w:rPr>
+        <w:t>:</w:t>
+      </w:r>
+      <w:r>
+        <w:rPr>
+          <w:rFonts w:ascii="Segoe UI" w:eastAsia="Times New Roman" w:hAnsi="Segoe UI" w:cs="Segoe UI"/>
+          <w:bCs/>
+          <w:color w:val="444444"/>
+          <w:sz w:val="21"/>
+          <w:szCs w:val="21"/>
+        </w:rPr>
+        <w:t xml:space="preserve">  Export list of files deleted to a csv file.</w:t>
       </w:r>
     </w:p>
     <w:p>
@@ -5747,6 +7036,7 @@
           <w:color w:val="444444"/>
           <w:sz w:val="21"/>
           <w:szCs w:val="21"/>
+          <w:u w:val="single"/>
         </w:rPr>
         <w:t>ExportFileErrorToCSV</w:t>
       </w:r>
@@ -5758,8 +7048,19 @@
           <w:color w:val="444444"/>
           <w:sz w:val="21"/>
           <w:szCs w:val="21"/>
-        </w:rPr>
-        <w:t>:  Export file access/permission error list to a csv file.</w:t>
+          <w:u w:val="single"/>
+        </w:rPr>
+        <w:t>:</w:t>
+      </w:r>
+      <w:r>
+        <w:rPr>
+          <w:rFonts w:ascii="Segoe UI" w:eastAsia="Times New Roman" w:hAnsi="Segoe UI" w:cs="Segoe UI"/>
+          <w:bCs/>
+          <w:color w:val="444444"/>
+          <w:sz w:val="21"/>
+          <w:szCs w:val="21"/>
+        </w:rPr>
+        <w:t xml:space="preserve">  Export file access/permission error list to a csv file.</w:t>
       </w:r>
     </w:p>
     <w:p>
@@ -5789,6 +7090,7 @@
           <w:color w:val="444444"/>
           <w:sz w:val="20"/>
           <w:szCs w:val="20"/>
+          <w:u w:val="single"/>
         </w:rPr>
         <w:t>SendEmailOnFailure</w:t>
       </w:r>
@@ -5799,8 +7101,18 @@
           <w:color w:val="444444"/>
           <w:sz w:val="20"/>
           <w:szCs w:val="20"/>
-        </w:rPr>
-        <w:t xml:space="preserve">: Sends summary email when files are changed or if files are missing each time the directory </w:t>
+          <w:u w:val="single"/>
+        </w:rPr>
+        <w:t>:</w:t>
+      </w:r>
+      <w:r>
+        <w:rPr>
+          <w:rFonts w:ascii="Segoe UI" w:eastAsia="Times New Roman" w:hAnsi="Segoe UI" w:cs="Segoe UI"/>
+          <w:color w:val="444444"/>
+          <w:sz w:val="20"/>
+          <w:szCs w:val="20"/>
+        </w:rPr>
+        <w:t xml:space="preserve"> Sends summary email when files are changed or if files are missing each time the directory </w:t>
       </w:r>
       <w:proofErr w:type="gramStart"/>
       <w:r>
@@ -5850,6 +7162,7 @@
           <w:color w:val="444444"/>
           <w:sz w:val="20"/>
           <w:szCs w:val="20"/>
+          <w:u w:val="single"/>
         </w:rPr>
         <w:t>SendEmailOnSuccess</w:t>
       </w:r>
@@ -5860,8 +7173,18 @@
           <w:color w:val="444444"/>
           <w:sz w:val="20"/>
           <w:szCs w:val="20"/>
-        </w:rPr>
-        <w:t xml:space="preserve">: Sends summary email notifying you that the file path </w:t>
+          <w:u w:val="single"/>
+        </w:rPr>
+        <w:t>:</w:t>
+      </w:r>
+      <w:r>
+        <w:rPr>
+          <w:rFonts w:ascii="Segoe UI" w:eastAsia="Times New Roman" w:hAnsi="Segoe UI" w:cs="Segoe UI"/>
+          <w:color w:val="444444"/>
+          <w:sz w:val="20"/>
+          <w:szCs w:val="20"/>
+        </w:rPr>
+        <w:t xml:space="preserve"> Sends summary email notifying you that the file path </w:t>
       </w:r>
       <w:proofErr w:type="gramStart"/>
       <w:r>
@@ -5911,8 +7234,8 @@
           <w:color w:val="444444"/>
           <w:sz w:val="20"/>
           <w:szCs w:val="20"/>
-        </w:rPr>
-        <w:lastRenderedPageBreak/>
+          <w:u w:val="single"/>
+        </w:rPr>
         <w:t>ExcludedFolders</w:t>
       </w:r>
       <w:proofErr w:type="spellEnd"/>
@@ -5922,8 +7245,18 @@
           <w:color w:val="444444"/>
           <w:sz w:val="20"/>
           <w:szCs w:val="20"/>
-        </w:rPr>
-        <w:t xml:space="preserve">:  Excludes list of folders separated by semicolon </w:t>
+          <w:u w:val="single"/>
+        </w:rPr>
+        <w:t>:</w:t>
+      </w:r>
+      <w:r>
+        <w:rPr>
+          <w:rFonts w:ascii="Segoe UI" w:eastAsia="Times New Roman" w:hAnsi="Segoe UI" w:cs="Segoe UI"/>
+          <w:color w:val="444444"/>
+          <w:sz w:val="20"/>
+          <w:szCs w:val="20"/>
+        </w:rPr>
+        <w:t xml:space="preserve">  Excludes list of folders separated by semicolon </w:t>
       </w:r>
       <w:r>
         <w:rPr>
@@ -5998,20 +7331,34 @@
         <w:rPr>
           <w:rFonts w:ascii="Segoe UI" w:eastAsia="Times New Roman" w:hAnsi="Segoe UI" w:cs="Segoe UI"/>
           <w:bCs/>
-          <w:color w:val="444444"/>
-          <w:sz w:val="20"/>
-          <w:szCs w:val="20"/>
-        </w:rPr>
-      </w:pPr>
-      <w:r>
-        <w:rPr>
-          <w:rFonts w:ascii="Segoe UI" w:eastAsia="Times New Roman" w:hAnsi="Segoe UI" w:cs="Segoe UI"/>
-          <w:bCs/>
-          <w:color w:val="444444"/>
-          <w:sz w:val="20"/>
-          <w:szCs w:val="20"/>
-        </w:rPr>
-        <w:t>Ransomware File Filters (tab)</w:t>
+          <w:i/>
+          <w:color w:val="444444"/>
+          <w:sz w:val="20"/>
+          <w:szCs w:val="20"/>
+        </w:rPr>
+      </w:pPr>
+      <w:r>
+        <w:rPr>
+          <w:rFonts w:ascii="Segoe UI" w:eastAsia="Times New Roman" w:hAnsi="Segoe UI" w:cs="Segoe UI"/>
+          <w:bCs/>
+          <w:i/>
+          <w:color w:val="444444"/>
+          <w:sz w:val="20"/>
+          <w:szCs w:val="20"/>
+          <w:u w:val="single"/>
+        </w:rPr>
+        <w:t>Ransomware File Filters</w:t>
+      </w:r>
+      <w:r>
+        <w:rPr>
+          <w:rFonts w:ascii="Segoe UI" w:eastAsia="Times New Roman" w:hAnsi="Segoe UI" w:cs="Segoe UI"/>
+          <w:bCs/>
+          <w:i/>
+          <w:color w:val="444444"/>
+          <w:sz w:val="20"/>
+          <w:szCs w:val="20"/>
+        </w:rPr>
+        <w:t xml:space="preserve"> (tab)</w:t>
       </w:r>
     </w:p>
     <w:p>
@@ -6438,6 +7785,7 @@
           <w:sz w:val="21"/>
           <w:szCs w:val="21"/>
         </w:rPr>
+        <w:lastRenderedPageBreak/>
         <w:drawing>
           <wp:inline distT="0" distB="0" distL="0" distR="0" wp14:anchorId="2E2E63D2" wp14:editId="1702206D">
             <wp:extent cx="5943600" cy="3048000"/>
@@ -6549,7 +7897,6 @@
           <w:sz w:val="21"/>
           <w:szCs w:val="21"/>
         </w:rPr>
-        <w:lastRenderedPageBreak/>
         <w:drawing>
           <wp:inline distT="0" distB="0" distL="0" distR="0" wp14:anchorId="30E2E08D" wp14:editId="4522FB8F">
             <wp:extent cx="5943600" cy="2183130"/>
@@ -6709,6 +8056,7 @@
           <w:sz w:val="20"/>
           <w:szCs w:val="20"/>
         </w:rPr>
+        <w:lastRenderedPageBreak/>
         <w:t xml:space="preserve">If a ransomware </w:t>
       </w:r>
       <w:proofErr w:type="gramStart"/>
@@ -7074,6 +8422,7 @@
           <w:color w:val="444444"/>
           <w:sz w:val="20"/>
           <w:szCs w:val="20"/>
+          <w:u w:val="single"/>
         </w:rPr>
         <w:t>FilePathToCheck</w:t>
       </w:r>
@@ -7084,8 +8433,18 @@
           <w:color w:val="444444"/>
           <w:sz w:val="20"/>
           <w:szCs w:val="20"/>
-        </w:rPr>
-        <w:t>:  This is the file share that you want to monitor for ransomware or monitor the files for changes</w:t>
+          <w:u w:val="single"/>
+        </w:rPr>
+        <w:t>:</w:t>
+      </w:r>
+      <w:r>
+        <w:rPr>
+          <w:rFonts w:ascii="Segoe UI" w:eastAsia="Times New Roman" w:hAnsi="Segoe UI" w:cs="Segoe UI"/>
+          <w:color w:val="444444"/>
+          <w:sz w:val="20"/>
+          <w:szCs w:val="20"/>
+        </w:rPr>
+        <w:t xml:space="preserve">  This is the file share that you want to monitor for ransomware or monitor the files for changes</w:t>
       </w:r>
     </w:p>
     <w:p>
@@ -7115,6 +8474,7 @@
           <w:color w:val="444444"/>
           <w:sz w:val="20"/>
           <w:szCs w:val="20"/>
+          <w:u w:val="single"/>
         </w:rPr>
         <w:t>CheckSubFolders</w:t>
       </w:r>
@@ -7125,8 +8485,18 @@
           <w:color w:val="444444"/>
           <w:sz w:val="20"/>
           <w:szCs w:val="20"/>
-        </w:rPr>
-        <w:t xml:space="preserve">: Recursively check all the sub folders of </w:t>
+          <w:u w:val="single"/>
+        </w:rPr>
+        <w:t>:</w:t>
+      </w:r>
+      <w:r>
+        <w:rPr>
+          <w:rFonts w:ascii="Segoe UI" w:eastAsia="Times New Roman" w:hAnsi="Segoe UI" w:cs="Segoe UI"/>
+          <w:color w:val="444444"/>
+          <w:sz w:val="20"/>
+          <w:szCs w:val="20"/>
+        </w:rPr>
+        <w:t xml:space="preserve"> Recursively check all the sub folders of </w:t>
       </w:r>
       <w:proofErr w:type="spellStart"/>
       <w:r>
@@ -7176,8 +8546,8 @@
           <w:color w:val="444444"/>
           <w:sz w:val="20"/>
           <w:szCs w:val="20"/>
-        </w:rPr>
-        <w:lastRenderedPageBreak/>
+          <w:u w:val="single"/>
+        </w:rPr>
         <w:t>ExcludedFolders</w:t>
       </w:r>
       <w:proofErr w:type="spellEnd"/>
@@ -7187,8 +8557,18 @@
           <w:color w:val="444444"/>
           <w:sz w:val="20"/>
           <w:szCs w:val="20"/>
-        </w:rPr>
-        <w:t xml:space="preserve">:  Excludes list of folders separated by semicolon from </w:t>
+          <w:u w:val="single"/>
+        </w:rPr>
+        <w:t>:</w:t>
+      </w:r>
+      <w:r>
+        <w:rPr>
+          <w:rFonts w:ascii="Segoe UI" w:eastAsia="Times New Roman" w:hAnsi="Segoe UI" w:cs="Segoe UI"/>
+          <w:color w:val="444444"/>
+          <w:sz w:val="20"/>
+          <w:szCs w:val="20"/>
+        </w:rPr>
+        <w:t xml:space="preserve">  Excludes list of folders separated by semicolon from </w:t>
       </w:r>
       <w:proofErr w:type="spellStart"/>
       <w:r>
@@ -7258,6 +8638,7 @@
           <w:color w:val="444444"/>
           <w:sz w:val="20"/>
           <w:szCs w:val="20"/>
+          <w:u w:val="single"/>
         </w:rPr>
         <w:t>ExportCSVPath</w:t>
       </w:r>
@@ -7268,8 +8649,18 @@
           <w:color w:val="444444"/>
           <w:sz w:val="20"/>
           <w:szCs w:val="20"/>
-        </w:rPr>
-        <w:t>:  The path where the csv files will be saved (UnknownFiles.csv, UnVerifiedFiles.csv, and VerifiedFiles.csv)</w:t>
+          <w:u w:val="single"/>
+        </w:rPr>
+        <w:t>:</w:t>
+      </w:r>
+      <w:r>
+        <w:rPr>
+          <w:rFonts w:ascii="Segoe UI" w:eastAsia="Times New Roman" w:hAnsi="Segoe UI" w:cs="Segoe UI"/>
+          <w:color w:val="444444"/>
+          <w:sz w:val="20"/>
+          <w:szCs w:val="20"/>
+        </w:rPr>
+        <w:t xml:space="preserve">  The path where the csv files will be saved (UnknownFiles.csv, UnVerifiedFiles.csv, and VerifiedFiles.csv)</w:t>
       </w:r>
     </w:p>
     <w:p>
@@ -7299,6 +8690,7 @@
           <w:color w:val="444444"/>
           <w:sz w:val="21"/>
           <w:szCs w:val="21"/>
+          <w:u w:val="single"/>
         </w:rPr>
         <w:t>ValidateZipFiles</w:t>
       </w:r>
@@ -7310,8 +8702,19 @@
           <w:color w:val="444444"/>
           <w:sz w:val="21"/>
           <w:szCs w:val="21"/>
-        </w:rPr>
-        <w:t xml:space="preserve">:  Any file starting with zip file header will be test extracted to confirm that the file is not corrupted or encrypted. (zip, </w:t>
+          <w:u w:val="single"/>
+        </w:rPr>
+        <w:t>:</w:t>
+      </w:r>
+      <w:r>
+        <w:rPr>
+          <w:rFonts w:ascii="Segoe UI" w:eastAsia="Times New Roman" w:hAnsi="Segoe UI" w:cs="Segoe UI"/>
+          <w:bCs/>
+          <w:color w:val="444444"/>
+          <w:sz w:val="21"/>
+          <w:szCs w:val="21"/>
+        </w:rPr>
+        <w:t xml:space="preserve">  Any file starting with zip file header will be test extracted to confirm that the file is not corrupted or encrypted. (zip, </w:t>
       </w:r>
       <w:proofErr w:type="spellStart"/>
       <w:r>
@@ -7495,6 +8898,7 @@
           <w:color w:val="444444"/>
           <w:sz w:val="20"/>
           <w:szCs w:val="20"/>
+          <w:u w:val="single"/>
         </w:rPr>
         <w:t>ExportUnVerifiedToCSV</w:t>
       </w:r>
@@ -7505,8 +8909,18 @@
           <w:color w:val="444444"/>
           <w:sz w:val="20"/>
           <w:szCs w:val="20"/>
-        </w:rPr>
-        <w:t xml:space="preserve">: </w:t>
+          <w:u w:val="single"/>
+        </w:rPr>
+        <w:t>:</w:t>
+      </w:r>
+      <w:r>
+        <w:rPr>
+          <w:rFonts w:ascii="Segoe UI" w:eastAsia="Times New Roman" w:hAnsi="Segoe UI" w:cs="Segoe UI"/>
+          <w:color w:val="444444"/>
+          <w:sz w:val="20"/>
+          <w:szCs w:val="20"/>
+        </w:rPr>
+        <w:t xml:space="preserve"> </w:t>
       </w:r>
       <w:r>
         <w:rPr>
@@ -7545,6 +8959,7 @@
           <w:color w:val="444444"/>
           <w:sz w:val="20"/>
           <w:szCs w:val="20"/>
+          <w:u w:val="single"/>
         </w:rPr>
         <w:t>ExportVerifiedToCSV</w:t>
       </w:r>
@@ -7555,6 +8970,7 @@
           <w:color w:val="444444"/>
           <w:sz w:val="20"/>
           <w:szCs w:val="20"/>
+          <w:u w:val="single"/>
         </w:rPr>
         <w:t>:</w:t>
       </w:r>
@@ -7604,6 +9020,7 @@
           <w:color w:val="444444"/>
           <w:sz w:val="20"/>
           <w:szCs w:val="20"/>
+          <w:u w:val="single"/>
         </w:rPr>
         <w:t>ExportUnknownToCSV</w:t>
       </w:r>
@@ -7614,6 +9031,7 @@
           <w:color w:val="444444"/>
           <w:sz w:val="20"/>
           <w:szCs w:val="20"/>
+          <w:u w:val="single"/>
         </w:rPr>
         <w:t>:</w:t>
       </w:r>
@@ -7654,6 +9072,7 @@
           <w:color w:val="444444"/>
           <w:sz w:val="20"/>
           <w:szCs w:val="20"/>
+          <w:u w:val="single"/>
         </w:rPr>
         <w:t>ExportProhibitedToCSV</w:t>
       </w:r>
@@ -7664,8 +9083,18 @@
           <w:color w:val="444444"/>
           <w:sz w:val="20"/>
           <w:szCs w:val="20"/>
-        </w:rPr>
-        <w:t xml:space="preserve">:  If any signatures and extensions </w:t>
+          <w:u w:val="single"/>
+        </w:rPr>
+        <w:t>:</w:t>
+      </w:r>
+      <w:r>
+        <w:rPr>
+          <w:rFonts w:ascii="Segoe UI" w:eastAsia="Times New Roman" w:hAnsi="Segoe UI" w:cs="Segoe UI"/>
+          <w:color w:val="444444"/>
+          <w:sz w:val="20"/>
+          <w:szCs w:val="20"/>
+        </w:rPr>
+        <w:t xml:space="preserve">  If any signatures and extensions </w:t>
       </w:r>
       <w:proofErr w:type="gramStart"/>
       <w:r>
@@ -7715,6 +9144,7 @@
           <w:color w:val="444444"/>
           <w:sz w:val="21"/>
           <w:szCs w:val="21"/>
+          <w:u w:val="single"/>
         </w:rPr>
         <w:t>ProhibitedFilesIgnoreFileExtension</w:t>
       </w:r>
@@ -7726,8 +9156,19 @@
           <w:color w:val="444444"/>
           <w:sz w:val="21"/>
           <w:szCs w:val="21"/>
-        </w:rPr>
-        <w:t xml:space="preserve">:  If a file signature </w:t>
+          <w:u w:val="single"/>
+        </w:rPr>
+        <w:t>:</w:t>
+      </w:r>
+      <w:r>
+        <w:rPr>
+          <w:rFonts w:ascii="Segoe UI" w:eastAsia="Times New Roman" w:hAnsi="Segoe UI" w:cs="Segoe UI"/>
+          <w:bCs/>
+          <w:color w:val="444444"/>
+          <w:sz w:val="21"/>
+          <w:szCs w:val="21"/>
+        </w:rPr>
+        <w:t xml:space="preserve">  If a file signature </w:t>
       </w:r>
       <w:proofErr w:type="gramStart"/>
       <w:r>
@@ -7779,6 +9220,7 @@
           <w:color w:val="444444"/>
           <w:sz w:val="21"/>
           <w:szCs w:val="21"/>
+          <w:u w:val="single"/>
         </w:rPr>
         <w:t>FixUnverifiedFilesFromBackup</w:t>
       </w:r>
@@ -7790,8 +9232,19 @@
           <w:color w:val="444444"/>
           <w:sz w:val="21"/>
           <w:szCs w:val="21"/>
-        </w:rPr>
-        <w:t xml:space="preserve">: Replace unverified files with files from restored backup.  Make sure to run a full backup of </w:t>
+          <w:u w:val="single"/>
+        </w:rPr>
+        <w:t>:</w:t>
+      </w:r>
+      <w:r>
+        <w:rPr>
+          <w:rFonts w:ascii="Segoe UI" w:eastAsia="Times New Roman" w:hAnsi="Segoe UI" w:cs="Segoe UI"/>
+          <w:bCs/>
+          <w:color w:val="444444"/>
+          <w:sz w:val="21"/>
+          <w:szCs w:val="21"/>
+        </w:rPr>
+        <w:t xml:space="preserve"> Replace unverified files with files from restored backup.  Make sure to run a full backup of </w:t>
       </w:r>
       <w:proofErr w:type="spellStart"/>
       <w:r>
@@ -7897,7 +9350,9 @@
           <w:color w:val="444444"/>
           <w:sz w:val="21"/>
           <w:szCs w:val="21"/>
-        </w:rPr>
+          <w:u w:val="single"/>
+        </w:rPr>
+        <w:lastRenderedPageBreak/>
         <w:t>RestoredFilesPath</w:t>
       </w:r>
       <w:proofErr w:type="spellEnd"/>
@@ -7908,8 +9363,19 @@
           <w:color w:val="444444"/>
           <w:sz w:val="21"/>
           <w:szCs w:val="21"/>
-        </w:rPr>
-        <w:t xml:space="preserve">: </w:t>
+          <w:u w:val="single"/>
+        </w:rPr>
+        <w:t>:</w:t>
+      </w:r>
+      <w:r>
+        <w:rPr>
+          <w:rFonts w:ascii="Segoe UI" w:eastAsia="Times New Roman" w:hAnsi="Segoe UI" w:cs="Segoe UI"/>
+          <w:bCs/>
+          <w:color w:val="444444"/>
+          <w:sz w:val="21"/>
+          <w:szCs w:val="21"/>
+        </w:rPr>
+        <w:t xml:space="preserve"> </w:t>
       </w:r>
       <w:r>
         <w:rPr>
@@ -8055,18 +9521,7 @@
           <w:sz w:val="21"/>
           <w:szCs w:val="21"/>
         </w:rPr>
-        <w:t xml:space="preserve"> any unverified </w:t>
-      </w:r>
-      <w:proofErr w:type="spellStart"/>
-      <w:r>
-        <w:rPr>
-          <w:rFonts w:ascii="Segoe UI" w:eastAsia="Times New Roman" w:hAnsi="Segoe UI" w:cs="Segoe UI"/>
-          <w:bCs/>
-          <w:color w:val="444444"/>
-          <w:sz w:val="21"/>
-          <w:szCs w:val="21"/>
-        </w:rPr>
-        <w:t>files.</w:t>
+        <w:t xml:space="preserve"> any unverified files.</w:t>
       </w:r>
     </w:p>
     <w:p>
@@ -8088,12 +9543,14 @@
           <w:szCs w:val="21"/>
         </w:rPr>
       </w:pPr>
+      <w:proofErr w:type="spellStart"/>
       <w:r>
         <w:rPr>
           <w:rFonts w:ascii="Segoe UI" w:eastAsia="Times New Roman" w:hAnsi="Segoe UI" w:cs="Segoe UI"/>
           <w:color w:val="253340"/>
           <w:sz w:val="20"/>
           <w:szCs w:val="20"/>
+          <w:u w:val="single"/>
         </w:rPr>
         <w:t>DetectDifferentFilesComparedWithBackup</w:t>
       </w:r>
@@ -8104,10 +9561,10 @@
           <w:color w:val="253340"/>
           <w:sz w:val="20"/>
           <w:szCs w:val="20"/>
-        </w:rPr>
-        <w:t xml:space="preserve">: Export files with different file sizes or different modified date or files missing when compared with restored backup path to a csv </w:t>
-      </w:r>
-      <w:proofErr w:type="spellStart"/>
+          <w:u w:val="single"/>
+        </w:rPr>
+        <w:t>:</w:t>
+      </w:r>
       <w:r>
         <w:rPr>
           <w:rFonts w:ascii="Segoe UI" w:eastAsia="Times New Roman" w:hAnsi="Segoe UI" w:cs="Segoe UI"/>
@@ -8115,9 +9572,8 @@
           <w:sz w:val="20"/>
           <w:szCs w:val="20"/>
         </w:rPr>
-        <w:t>file.</w:t>
-      </w:r>
-      <w:proofErr w:type="spellEnd"/>
+        <w:t xml:space="preserve"> Export files with different file sizes or different modified date or files missing when compared with restored backup path to a csv file.</w:t>
+      </w:r>
     </w:p>
     <w:p>
       <w:pPr>
@@ -8145,6 +9601,7 @@
           <w:color w:val="444444"/>
           <w:sz w:val="20"/>
           <w:szCs w:val="20"/>
+          <w:u w:val="single"/>
         </w:rPr>
         <w:t>SendEmailOnFailure</w:t>
       </w:r>
@@ -8155,8 +9612,18 @@
           <w:color w:val="444444"/>
           <w:sz w:val="20"/>
           <w:szCs w:val="20"/>
-        </w:rPr>
-        <w:t xml:space="preserve">: Sends summary email of files that </w:t>
+          <w:u w:val="single"/>
+        </w:rPr>
+        <w:t>:</w:t>
+      </w:r>
+      <w:r>
+        <w:rPr>
+          <w:rFonts w:ascii="Segoe UI" w:eastAsia="Times New Roman" w:hAnsi="Segoe UI" w:cs="Segoe UI"/>
+          <w:color w:val="444444"/>
+          <w:sz w:val="20"/>
+          <w:szCs w:val="20"/>
+        </w:rPr>
+        <w:t xml:space="preserve"> Sends summary email of files that </w:t>
       </w:r>
       <w:proofErr w:type="gramStart"/>
       <w:r>
@@ -8206,6 +9673,7 @@
           <w:color w:val="444444"/>
           <w:sz w:val="20"/>
           <w:szCs w:val="20"/>
+          <w:u w:val="single"/>
         </w:rPr>
         <w:t>SendEmailOnSuccess</w:t>
       </w:r>
@@ -8216,8 +9684,18 @@
           <w:color w:val="444444"/>
           <w:sz w:val="20"/>
           <w:szCs w:val="20"/>
-        </w:rPr>
-        <w:t xml:space="preserve">: Sends summary email notifying you that the file path </w:t>
+          <w:u w:val="single"/>
+        </w:rPr>
+        <w:t>:</w:t>
+      </w:r>
+      <w:r>
+        <w:rPr>
+          <w:rFonts w:ascii="Segoe UI" w:eastAsia="Times New Roman" w:hAnsi="Segoe UI" w:cs="Segoe UI"/>
+          <w:color w:val="444444"/>
+          <w:sz w:val="20"/>
+          <w:szCs w:val="20"/>
+        </w:rPr>
+        <w:t xml:space="preserve"> Sends summary email notifying you that the file path </w:t>
       </w:r>
       <w:proofErr w:type="gramStart"/>
       <w:r>
@@ -8263,9 +9741,11 @@
         <w:rPr>
           <w:rFonts w:ascii="Segoe UI" w:eastAsia="Times New Roman" w:hAnsi="Segoe UI" w:cs="Segoe UI"/>
           <w:bCs/>
-          <w:color w:val="444444"/>
-          <w:sz w:val="21"/>
-          <w:szCs w:val="21"/>
+          <w:i/>
+          <w:color w:val="444444"/>
+          <w:sz w:val="21"/>
+          <w:szCs w:val="21"/>
+          <w:u w:val="single"/>
         </w:rPr>
         <w:t>Audit Signatures tab</w:t>
       </w:r>
@@ -8326,8 +9806,19 @@
           <w:color w:val="444444"/>
           <w:sz w:val="21"/>
           <w:szCs w:val="21"/>
-        </w:rPr>
-        <w:t>Enabled:  Whether signature check is enabled</w:t>
+          <w:u w:val="single"/>
+        </w:rPr>
+        <w:t>Enabled:</w:t>
+      </w:r>
+      <w:r>
+        <w:rPr>
+          <w:rFonts w:ascii="Segoe UI" w:eastAsia="Times New Roman" w:hAnsi="Segoe UI" w:cs="Segoe UI"/>
+          <w:bCs/>
+          <w:color w:val="444444"/>
+          <w:sz w:val="21"/>
+          <w:szCs w:val="21"/>
+        </w:rPr>
+        <w:t xml:space="preserve">  Whether signature check is enabled</w:t>
       </w:r>
     </w:p>
     <w:p>
@@ -8357,6 +9848,7 @@
           <w:color w:val="444444"/>
           <w:sz w:val="21"/>
           <w:szCs w:val="21"/>
+          <w:u w:val="single"/>
         </w:rPr>
         <w:t>ByteOffset</w:t>
       </w:r>
@@ -8368,8 +9860,19 @@
           <w:color w:val="444444"/>
           <w:sz w:val="21"/>
           <w:szCs w:val="21"/>
-        </w:rPr>
-        <w:t xml:space="preserve">:  Number of bytes to ignore </w:t>
+          <w:u w:val="single"/>
+        </w:rPr>
+        <w:t>:</w:t>
+      </w:r>
+      <w:r>
+        <w:rPr>
+          <w:rFonts w:ascii="Segoe UI" w:eastAsia="Times New Roman" w:hAnsi="Segoe UI" w:cs="Segoe UI"/>
+          <w:bCs/>
+          <w:color w:val="444444"/>
+          <w:sz w:val="21"/>
+          <w:szCs w:val="21"/>
+        </w:rPr>
+        <w:t xml:space="preserve">  Number of bytes to ignore </w:t>
       </w:r>
       <w:proofErr w:type="gramStart"/>
       <w:r>
@@ -8421,6 +9924,7 @@
           <w:color w:val="444444"/>
           <w:sz w:val="21"/>
           <w:szCs w:val="21"/>
+          <w:u w:val="single"/>
         </w:rPr>
         <w:t>FirstNumberOfBytesToRead</w:t>
       </w:r>
@@ -8432,8 +9936,19 @@
           <w:color w:val="444444"/>
           <w:sz w:val="21"/>
           <w:szCs w:val="21"/>
-        </w:rPr>
-        <w:t xml:space="preserve">:  Number of bytes to read from the file to compare with the </w:t>
+          <w:u w:val="single"/>
+        </w:rPr>
+        <w:t>:</w:t>
+      </w:r>
+      <w:r>
+        <w:rPr>
+          <w:rFonts w:ascii="Segoe UI" w:eastAsia="Times New Roman" w:hAnsi="Segoe UI" w:cs="Segoe UI"/>
+          <w:bCs/>
+          <w:color w:val="444444"/>
+          <w:sz w:val="21"/>
+          <w:szCs w:val="21"/>
+        </w:rPr>
+        <w:t xml:space="preserve">  Number of bytes to read from the file to compare with the </w:t>
       </w:r>
       <w:proofErr w:type="spellStart"/>
       <w:r>
@@ -8529,6 +10044,7 @@
           <w:color w:val="444444"/>
           <w:sz w:val="21"/>
           <w:szCs w:val="21"/>
+          <w:u w:val="single"/>
         </w:rPr>
         <w:t>HexPattern</w:t>
       </w:r>
@@ -8540,8 +10056,19 @@
           <w:color w:val="444444"/>
           <w:sz w:val="21"/>
           <w:szCs w:val="21"/>
-        </w:rPr>
-        <w:t>:  The hexadecimal pattern to find within the first 100 bytes of a file.</w:t>
+          <w:u w:val="single"/>
+        </w:rPr>
+        <w:t>:</w:t>
+      </w:r>
+      <w:r>
+        <w:rPr>
+          <w:rFonts w:ascii="Segoe UI" w:eastAsia="Times New Roman" w:hAnsi="Segoe UI" w:cs="Segoe UI"/>
+          <w:bCs/>
+          <w:color w:val="444444"/>
+          <w:sz w:val="21"/>
+          <w:szCs w:val="21"/>
+        </w:rPr>
+        <w:t xml:space="preserve">  The hexadecimal pattern to find within the first 100 bytes of a file.</w:t>
       </w:r>
     </w:p>
     <w:p>
@@ -8571,6 +10098,7 @@
           <w:color w:val="444444"/>
           <w:sz w:val="21"/>
           <w:szCs w:val="21"/>
+          <w:u w:val="single"/>
         </w:rPr>
         <w:t>SignaturesName</w:t>
       </w:r>
@@ -8582,8 +10110,19 @@
           <w:color w:val="444444"/>
           <w:sz w:val="21"/>
           <w:szCs w:val="21"/>
-        </w:rPr>
-        <w:t>:  The file type title or signature name</w:t>
+          <w:u w:val="single"/>
+        </w:rPr>
+        <w:t>:</w:t>
+      </w:r>
+      <w:r>
+        <w:rPr>
+          <w:rFonts w:ascii="Segoe UI" w:eastAsia="Times New Roman" w:hAnsi="Segoe UI" w:cs="Segoe UI"/>
+          <w:bCs/>
+          <w:color w:val="444444"/>
+          <w:sz w:val="21"/>
+          <w:szCs w:val="21"/>
+        </w:rPr>
+        <w:t xml:space="preserve">  The file type title or signature name</w:t>
       </w:r>
     </w:p>
     <w:p>
@@ -8613,6 +10152,7 @@
           <w:color w:val="444444"/>
           <w:sz w:val="21"/>
           <w:szCs w:val="21"/>
+          <w:u w:val="single"/>
         </w:rPr>
         <w:t>FileExtensions</w:t>
       </w:r>
@@ -8624,8 +10164,19 @@
           <w:color w:val="444444"/>
           <w:sz w:val="21"/>
           <w:szCs w:val="21"/>
-        </w:rPr>
-        <w:t xml:space="preserve">: a </w:t>
+          <w:u w:val="single"/>
+        </w:rPr>
+        <w:t>:</w:t>
+      </w:r>
+      <w:r>
+        <w:rPr>
+          <w:rFonts w:ascii="Segoe UI" w:eastAsia="Times New Roman" w:hAnsi="Segoe UI" w:cs="Segoe UI"/>
+          <w:bCs/>
+          <w:color w:val="444444"/>
+          <w:sz w:val="21"/>
+          <w:szCs w:val="21"/>
+        </w:rPr>
+        <w:t xml:space="preserve"> a </w:t>
       </w:r>
       <w:proofErr w:type="gramStart"/>
       <w:r>
@@ -8688,9 +10239,19 @@
           <w:color w:val="444444"/>
           <w:sz w:val="21"/>
           <w:szCs w:val="21"/>
-        </w:rPr>
-        <w:lastRenderedPageBreak/>
-        <w:t xml:space="preserve">Prohibited:  If prohibited then any file with the extension and signature will be added to the prohibited list.  The file </w:t>
+          <w:u w:val="single"/>
+        </w:rPr>
+        <w:t>Prohibited:</w:t>
+      </w:r>
+      <w:r>
+        <w:rPr>
+          <w:rFonts w:ascii="Segoe UI" w:eastAsia="Times New Roman" w:hAnsi="Segoe UI" w:cs="Segoe UI"/>
+          <w:bCs/>
+          <w:color w:val="444444"/>
+          <w:sz w:val="21"/>
+          <w:szCs w:val="21"/>
+        </w:rPr>
+        <w:t xml:space="preserve">  If prohibited then any file with the extension and signature will be added to the prohibited list.  The file </w:t>
       </w:r>
       <w:proofErr w:type="gramStart"/>
       <w:r>
@@ -8741,8 +10302,19 @@
           <w:color w:val="444444"/>
           <w:sz w:val="21"/>
           <w:szCs w:val="21"/>
-        </w:rPr>
-        <w:t>Comment:  A comment for the signature.</w:t>
+          <w:u w:val="single"/>
+        </w:rPr>
+        <w:t>Comment:</w:t>
+      </w:r>
+      <w:r>
+        <w:rPr>
+          <w:rFonts w:ascii="Segoe UI" w:eastAsia="Times New Roman" w:hAnsi="Segoe UI" w:cs="Segoe UI"/>
+          <w:bCs/>
+          <w:color w:val="444444"/>
+          <w:sz w:val="21"/>
+          <w:szCs w:val="21"/>
+        </w:rPr>
+        <w:t xml:space="preserve">  A comment for the signature.</w:t>
       </w:r>
     </w:p>
     <w:p>
@@ -9074,6 +10646,7 @@
           <w:sz w:val="21"/>
           <w:szCs w:val="21"/>
         </w:rPr>
+        <w:lastRenderedPageBreak/>
         <w:t>THIS SOFTWARE IS PROVIDED BY THE COPYRIGHT HOLDERS AND CONTRIBUTORS "AS IS"</w:t>
       </w:r>
       <w:proofErr w:type="gramEnd"/>
@@ -9715,7 +11288,6 @@
           <w:sz w:val="19"/>
           <w:szCs w:val="19"/>
         </w:rPr>
-        <w:lastRenderedPageBreak/>
         <w:t>The terms "reproduce," "reproduction," "derivative works," and "distribution" have the same meaning here as under U.S. copyright law.</w:t>
       </w:r>
     </w:p>
@@ -10128,6 +11700,7 @@
           <w:sz w:val="19"/>
           <w:szCs w:val="19"/>
         </w:rPr>
+        <w:lastRenderedPageBreak/>
         <w:t>(D) If you distribute any portion of the software in source code form, you may do so only under this license by including a complete copy of this license with your distribution. If you distribute any portion of the software in compiled or object code form, you may only do so under a license that complies with this license.</w:t>
       </w:r>
     </w:p>
@@ -11570,7 +13143,6 @@
           <w:sz w:val="19"/>
           <w:szCs w:val="19"/>
         </w:rPr>
-        <w:lastRenderedPageBreak/>
         <w:t>-----------------------------------------------------------------------</w:t>
       </w:r>
     </w:p>
@@ -12315,6 +13887,7 @@
           <w:sz w:val="19"/>
           <w:szCs w:val="19"/>
         </w:rPr>
+        <w:lastRenderedPageBreak/>
         <w:t xml:space="preserve">The following notice applies to </w:t>
       </w:r>
       <w:proofErr w:type="spellStart"/>
@@ -12908,7 +14481,6 @@
           <w:sz w:val="19"/>
           <w:szCs w:val="19"/>
         </w:rPr>
-        <w:lastRenderedPageBreak/>
         <w:t xml:space="preserve">     </w:t>
       </w:r>
       <w:proofErr w:type="gramStart"/>
@@ -14864,6 +16436,155 @@
     </w:lvl>
   </w:abstractNum>
   <w:abstractNum w:abstractNumId="13" w15:restartNumberingAfterBreak="0">
+    <w:nsid w:val="47FB3671"/>
+    <w:multiLevelType w:val="multilevel"/>
+    <w:tmpl w:val="B05ADC82"/>
+    <w:lvl w:ilvl="0">
+      <w:start w:val="1"/>
+      <w:numFmt w:val="bullet"/>
+      <w:lvlText w:val=""/>
+      <w:lvlJc w:val="left"/>
+      <w:pPr>
+        <w:tabs>
+          <w:tab w:val="num" w:pos="720"/>
+        </w:tabs>
+        <w:ind w:left="720" w:hanging="360"/>
+      </w:pPr>
+      <w:rPr>
+        <w:rFonts w:ascii="Symbol" w:hAnsi="Symbol" w:hint="default"/>
+        <w:sz w:val="20"/>
+      </w:rPr>
+    </w:lvl>
+    <w:lvl w:ilvl="1" w:tentative="1">
+      <w:start w:val="1"/>
+      <w:numFmt w:val="bullet"/>
+      <w:lvlText w:val="o"/>
+      <w:lvlJc w:val="left"/>
+      <w:pPr>
+        <w:tabs>
+          <w:tab w:val="num" w:pos="1440"/>
+        </w:tabs>
+        <w:ind w:left="1440" w:hanging="360"/>
+      </w:pPr>
+      <w:rPr>
+        <w:rFonts w:ascii="Courier New" w:hAnsi="Courier New" w:hint="default"/>
+        <w:sz w:val="20"/>
+      </w:rPr>
+    </w:lvl>
+    <w:lvl w:ilvl="2" w:tentative="1">
+      <w:start w:val="1"/>
+      <w:numFmt w:val="bullet"/>
+      <w:lvlText w:val=""/>
+      <w:lvlJc w:val="left"/>
+      <w:pPr>
+        <w:tabs>
+          <w:tab w:val="num" w:pos="2160"/>
+        </w:tabs>
+        <w:ind w:left="2160" w:hanging="360"/>
+      </w:pPr>
+      <w:rPr>
+        <w:rFonts w:ascii="Wingdings" w:hAnsi="Wingdings" w:hint="default"/>
+        <w:sz w:val="20"/>
+      </w:rPr>
+    </w:lvl>
+    <w:lvl w:ilvl="3" w:tentative="1">
+      <w:start w:val="1"/>
+      <w:numFmt w:val="bullet"/>
+      <w:lvlText w:val=""/>
+      <w:lvlJc w:val="left"/>
+      <w:pPr>
+        <w:tabs>
+          <w:tab w:val="num" w:pos="2880"/>
+        </w:tabs>
+        <w:ind w:left="2880" w:hanging="360"/>
+      </w:pPr>
+      <w:rPr>
+        <w:rFonts w:ascii="Wingdings" w:hAnsi="Wingdings" w:hint="default"/>
+        <w:sz w:val="20"/>
+      </w:rPr>
+    </w:lvl>
+    <w:lvl w:ilvl="4" w:tentative="1">
+      <w:start w:val="1"/>
+      <w:numFmt w:val="bullet"/>
+      <w:lvlText w:val=""/>
+      <w:lvlJc w:val="left"/>
+      <w:pPr>
+        <w:tabs>
+          <w:tab w:val="num" w:pos="3600"/>
+        </w:tabs>
+        <w:ind w:left="3600" w:hanging="360"/>
+      </w:pPr>
+      <w:rPr>
+        <w:rFonts w:ascii="Wingdings" w:hAnsi="Wingdings" w:hint="default"/>
+        <w:sz w:val="20"/>
+      </w:rPr>
+    </w:lvl>
+    <w:lvl w:ilvl="5" w:tentative="1">
+      <w:start w:val="1"/>
+      <w:numFmt w:val="bullet"/>
+      <w:lvlText w:val=""/>
+      <w:lvlJc w:val="left"/>
+      <w:pPr>
+        <w:tabs>
+          <w:tab w:val="num" w:pos="4320"/>
+        </w:tabs>
+        <w:ind w:left="4320" w:hanging="360"/>
+      </w:pPr>
+      <w:rPr>
+        <w:rFonts w:ascii="Wingdings" w:hAnsi="Wingdings" w:hint="default"/>
+        <w:sz w:val="20"/>
+      </w:rPr>
+    </w:lvl>
+    <w:lvl w:ilvl="6" w:tentative="1">
+      <w:start w:val="1"/>
+      <w:numFmt w:val="bullet"/>
+      <w:lvlText w:val=""/>
+      <w:lvlJc w:val="left"/>
+      <w:pPr>
+        <w:tabs>
+          <w:tab w:val="num" w:pos="5040"/>
+        </w:tabs>
+        <w:ind w:left="5040" w:hanging="360"/>
+      </w:pPr>
+      <w:rPr>
+        <w:rFonts w:ascii="Wingdings" w:hAnsi="Wingdings" w:hint="default"/>
+        <w:sz w:val="20"/>
+      </w:rPr>
+    </w:lvl>
+    <w:lvl w:ilvl="7" w:tentative="1">
+      <w:start w:val="1"/>
+      <w:numFmt w:val="bullet"/>
+      <w:lvlText w:val=""/>
+      <w:lvlJc w:val="left"/>
+      <w:pPr>
+        <w:tabs>
+          <w:tab w:val="num" w:pos="5760"/>
+        </w:tabs>
+        <w:ind w:left="5760" w:hanging="360"/>
+      </w:pPr>
+      <w:rPr>
+        <w:rFonts w:ascii="Wingdings" w:hAnsi="Wingdings" w:hint="default"/>
+        <w:sz w:val="20"/>
+      </w:rPr>
+    </w:lvl>
+    <w:lvl w:ilvl="8" w:tentative="1">
+      <w:start w:val="1"/>
+      <w:numFmt w:val="bullet"/>
+      <w:lvlText w:val=""/>
+      <w:lvlJc w:val="left"/>
+      <w:pPr>
+        <w:tabs>
+          <w:tab w:val="num" w:pos="6480"/>
+        </w:tabs>
+        <w:ind w:left="6480" w:hanging="360"/>
+      </w:pPr>
+      <w:rPr>
+        <w:rFonts w:ascii="Wingdings" w:hAnsi="Wingdings" w:hint="default"/>
+        <w:sz w:val="20"/>
+      </w:rPr>
+    </w:lvl>
+  </w:abstractNum>
+  <w:abstractNum w:abstractNumId="14" w15:restartNumberingAfterBreak="0">
     <w:nsid w:val="4C9A7332"/>
     <w:multiLevelType w:val="multilevel"/>
     <w:tmpl w:val="35FA1456"/>
@@ -15012,7 +16733,156 @@
       </w:rPr>
     </w:lvl>
   </w:abstractNum>
-  <w:abstractNum w:abstractNumId="14" w15:restartNumberingAfterBreak="0">
+  <w:abstractNum w:abstractNumId="15" w15:restartNumberingAfterBreak="0">
+    <w:nsid w:val="50FD4C01"/>
+    <w:multiLevelType w:val="multilevel"/>
+    <w:tmpl w:val="ECCA9686"/>
+    <w:lvl w:ilvl="0">
+      <w:start w:val="1"/>
+      <w:numFmt w:val="bullet"/>
+      <w:lvlText w:val=""/>
+      <w:lvlJc w:val="left"/>
+      <w:pPr>
+        <w:tabs>
+          <w:tab w:val="num" w:pos="720"/>
+        </w:tabs>
+        <w:ind w:left="720" w:hanging="360"/>
+      </w:pPr>
+      <w:rPr>
+        <w:rFonts w:ascii="Symbol" w:hAnsi="Symbol" w:hint="default"/>
+        <w:sz w:val="20"/>
+      </w:rPr>
+    </w:lvl>
+    <w:lvl w:ilvl="1" w:tentative="1">
+      <w:start w:val="1"/>
+      <w:numFmt w:val="bullet"/>
+      <w:lvlText w:val="o"/>
+      <w:lvlJc w:val="left"/>
+      <w:pPr>
+        <w:tabs>
+          <w:tab w:val="num" w:pos="1440"/>
+        </w:tabs>
+        <w:ind w:left="1440" w:hanging="360"/>
+      </w:pPr>
+      <w:rPr>
+        <w:rFonts w:ascii="Courier New" w:hAnsi="Courier New" w:hint="default"/>
+        <w:sz w:val="20"/>
+      </w:rPr>
+    </w:lvl>
+    <w:lvl w:ilvl="2" w:tentative="1">
+      <w:start w:val="1"/>
+      <w:numFmt w:val="bullet"/>
+      <w:lvlText w:val=""/>
+      <w:lvlJc w:val="left"/>
+      <w:pPr>
+        <w:tabs>
+          <w:tab w:val="num" w:pos="2160"/>
+        </w:tabs>
+        <w:ind w:left="2160" w:hanging="360"/>
+      </w:pPr>
+      <w:rPr>
+        <w:rFonts w:ascii="Wingdings" w:hAnsi="Wingdings" w:hint="default"/>
+        <w:sz w:val="20"/>
+      </w:rPr>
+    </w:lvl>
+    <w:lvl w:ilvl="3" w:tentative="1">
+      <w:start w:val="1"/>
+      <w:numFmt w:val="bullet"/>
+      <w:lvlText w:val=""/>
+      <w:lvlJc w:val="left"/>
+      <w:pPr>
+        <w:tabs>
+          <w:tab w:val="num" w:pos="2880"/>
+        </w:tabs>
+        <w:ind w:left="2880" w:hanging="360"/>
+      </w:pPr>
+      <w:rPr>
+        <w:rFonts w:ascii="Wingdings" w:hAnsi="Wingdings" w:hint="default"/>
+        <w:sz w:val="20"/>
+      </w:rPr>
+    </w:lvl>
+    <w:lvl w:ilvl="4" w:tentative="1">
+      <w:start w:val="1"/>
+      <w:numFmt w:val="bullet"/>
+      <w:lvlText w:val=""/>
+      <w:lvlJc w:val="left"/>
+      <w:pPr>
+        <w:tabs>
+          <w:tab w:val="num" w:pos="3600"/>
+        </w:tabs>
+        <w:ind w:left="3600" w:hanging="360"/>
+      </w:pPr>
+      <w:rPr>
+        <w:rFonts w:ascii="Wingdings" w:hAnsi="Wingdings" w:hint="default"/>
+        <w:sz w:val="20"/>
+      </w:rPr>
+    </w:lvl>
+    <w:lvl w:ilvl="5" w:tentative="1">
+      <w:start w:val="1"/>
+      <w:numFmt w:val="bullet"/>
+      <w:lvlText w:val=""/>
+      <w:lvlJc w:val="left"/>
+      <w:pPr>
+        <w:tabs>
+          <w:tab w:val="num" w:pos="4320"/>
+        </w:tabs>
+        <w:ind w:left="4320" w:hanging="360"/>
+      </w:pPr>
+      <w:rPr>
+        <w:rFonts w:ascii="Wingdings" w:hAnsi="Wingdings" w:hint="default"/>
+        <w:sz w:val="20"/>
+      </w:rPr>
+    </w:lvl>
+    <w:lvl w:ilvl="6" w:tentative="1">
+      <w:start w:val="1"/>
+      <w:numFmt w:val="bullet"/>
+      <w:lvlText w:val=""/>
+      <w:lvlJc w:val="left"/>
+      <w:pPr>
+        <w:tabs>
+          <w:tab w:val="num" w:pos="5040"/>
+        </w:tabs>
+        <w:ind w:left="5040" w:hanging="360"/>
+      </w:pPr>
+      <w:rPr>
+        <w:rFonts w:ascii="Wingdings" w:hAnsi="Wingdings" w:hint="default"/>
+        <w:sz w:val="20"/>
+      </w:rPr>
+    </w:lvl>
+    <w:lvl w:ilvl="7" w:tentative="1">
+      <w:start w:val="1"/>
+      <w:numFmt w:val="bullet"/>
+      <w:lvlText w:val=""/>
+      <w:lvlJc w:val="left"/>
+      <w:pPr>
+        <w:tabs>
+          <w:tab w:val="num" w:pos="5760"/>
+        </w:tabs>
+        <w:ind w:left="5760" w:hanging="360"/>
+      </w:pPr>
+      <w:rPr>
+        <w:rFonts w:ascii="Wingdings" w:hAnsi="Wingdings" w:hint="default"/>
+        <w:sz w:val="20"/>
+      </w:rPr>
+    </w:lvl>
+    <w:lvl w:ilvl="8" w:tentative="1">
+      <w:start w:val="1"/>
+      <w:numFmt w:val="bullet"/>
+      <w:lvlText w:val=""/>
+      <w:lvlJc w:val="left"/>
+      <w:pPr>
+        <w:tabs>
+          <w:tab w:val="num" w:pos="6480"/>
+        </w:tabs>
+        <w:ind w:left="6480" w:hanging="360"/>
+      </w:pPr>
+      <w:rPr>
+        <w:rFonts w:ascii="Wingdings" w:hAnsi="Wingdings" w:hint="default"/>
+        <w:sz w:val="20"/>
+      </w:rPr>
+    </w:lvl>
+  </w:abstractNum>
+  <w:abstractNum w:abstractNumId="16" w15:restartNumberingAfterBreak="0">
     <w:nsid w:val="531D4587"/>
     <w:multiLevelType w:val="multilevel"/>
     <w:tmpl w:val="295633BA"/>
@@ -15161,7 +17031,7 @@
       </w:rPr>
     </w:lvl>
   </w:abstractNum>
-  <w:abstractNum w:abstractNumId="15" w15:restartNumberingAfterBreak="0">
+  <w:abstractNum w:abstractNumId="17" w15:restartNumberingAfterBreak="0">
     <w:nsid w:val="53D3071F"/>
     <w:multiLevelType w:val="hybridMultilevel"/>
     <w:tmpl w:val="D9F8999C"/>
@@ -15274,7 +17144,7 @@
       </w:rPr>
     </w:lvl>
   </w:abstractNum>
-  <w:abstractNum w:abstractNumId="16" w15:restartNumberingAfterBreak="0">
+  <w:abstractNum w:abstractNumId="18" w15:restartNumberingAfterBreak="0">
     <w:nsid w:val="58340D58"/>
     <w:multiLevelType w:val="hybridMultilevel"/>
     <w:tmpl w:val="2382A510"/>
@@ -15387,7 +17257,7 @@
       </w:rPr>
     </w:lvl>
   </w:abstractNum>
-  <w:abstractNum w:abstractNumId="17" w15:restartNumberingAfterBreak="0">
+  <w:abstractNum w:abstractNumId="19" w15:restartNumberingAfterBreak="0">
     <w:nsid w:val="59E20611"/>
     <w:multiLevelType w:val="multilevel"/>
     <w:tmpl w:val="5FDCEBCA"/>
@@ -15536,7 +17406,7 @@
       </w:rPr>
     </w:lvl>
   </w:abstractNum>
-  <w:abstractNum w:abstractNumId="18" w15:restartNumberingAfterBreak="0">
+  <w:abstractNum w:abstractNumId="20" w15:restartNumberingAfterBreak="0">
     <w:nsid w:val="626A508D"/>
     <w:multiLevelType w:val="multilevel"/>
     <w:tmpl w:val="DB3AC9E0"/>
@@ -15685,7 +17555,7 @@
       </w:rPr>
     </w:lvl>
   </w:abstractNum>
-  <w:abstractNum w:abstractNumId="19" w15:restartNumberingAfterBreak="0">
+  <w:abstractNum w:abstractNumId="21" w15:restartNumberingAfterBreak="0">
     <w:nsid w:val="64A13E5C"/>
     <w:multiLevelType w:val="multilevel"/>
     <w:tmpl w:val="3580F510"/>
@@ -15834,7 +17704,7 @@
       </w:rPr>
     </w:lvl>
   </w:abstractNum>
-  <w:abstractNum w:abstractNumId="20" w15:restartNumberingAfterBreak="0">
+  <w:abstractNum w:abstractNumId="22" w15:restartNumberingAfterBreak="0">
     <w:nsid w:val="65705693"/>
     <w:multiLevelType w:val="multilevel"/>
     <w:tmpl w:val="1EBC87D8"/>
@@ -15947,7 +17817,7 @@
       </w:pPr>
     </w:lvl>
   </w:abstractNum>
-  <w:abstractNum w:abstractNumId="21" w15:restartNumberingAfterBreak="0">
+  <w:abstractNum w:abstractNumId="23" w15:restartNumberingAfterBreak="0">
     <w:nsid w:val="68914803"/>
     <w:multiLevelType w:val="hybridMultilevel"/>
     <w:tmpl w:val="C2E8E896"/>
@@ -16060,7 +17930,7 @@
       </w:rPr>
     </w:lvl>
   </w:abstractNum>
-  <w:abstractNum w:abstractNumId="22" w15:restartNumberingAfterBreak="0">
+  <w:abstractNum w:abstractNumId="24" w15:restartNumberingAfterBreak="0">
     <w:nsid w:val="6D8E3E6D"/>
     <w:multiLevelType w:val="multilevel"/>
     <w:tmpl w:val="591016F0"/>
@@ -16209,7 +18079,7 @@
       </w:rPr>
     </w:lvl>
   </w:abstractNum>
-  <w:abstractNum w:abstractNumId="23" w15:restartNumberingAfterBreak="0">
+  <w:abstractNum w:abstractNumId="25" w15:restartNumberingAfterBreak="0">
     <w:nsid w:val="6DA81925"/>
     <w:multiLevelType w:val="hybridMultilevel"/>
     <w:tmpl w:val="B862034C"/>
@@ -16322,7 +18192,7 @@
       </w:rPr>
     </w:lvl>
   </w:abstractNum>
-  <w:abstractNum w:abstractNumId="24" w15:restartNumberingAfterBreak="0">
+  <w:abstractNum w:abstractNumId="26" w15:restartNumberingAfterBreak="0">
     <w:nsid w:val="6EEC1BB1"/>
     <w:multiLevelType w:val="multilevel"/>
     <w:tmpl w:val="17849954"/>
@@ -16471,7 +18341,7 @@
       </w:rPr>
     </w:lvl>
   </w:abstractNum>
-  <w:abstractNum w:abstractNumId="25" w15:restartNumberingAfterBreak="0">
+  <w:abstractNum w:abstractNumId="27" w15:restartNumberingAfterBreak="0">
     <w:nsid w:val="78733488"/>
     <w:multiLevelType w:val="multilevel"/>
     <w:tmpl w:val="292AB684"/>
@@ -16620,7 +18490,7 @@
       </w:rPr>
     </w:lvl>
   </w:abstractNum>
-  <w:abstractNum w:abstractNumId="26" w15:restartNumberingAfterBreak="0">
+  <w:abstractNum w:abstractNumId="28" w15:restartNumberingAfterBreak="0">
     <w:nsid w:val="7A804CBB"/>
     <w:multiLevelType w:val="multilevel"/>
     <w:tmpl w:val="CC6E1904"/>
@@ -16776,25 +18646,25 @@
     <w:abstractNumId w:val="6"/>
   </w:num>
   <w:num w:numId="3">
-    <w:abstractNumId w:val="14"/>
+    <w:abstractNumId w:val="16"/>
   </w:num>
   <w:num w:numId="4">
+    <w:abstractNumId w:val="26"/>
+  </w:num>
+  <w:num w:numId="5">
     <w:abstractNumId w:val="24"/>
   </w:num>
-  <w:num w:numId="5">
+  <w:num w:numId="6">
     <w:abstractNumId w:val="22"/>
   </w:num>
-  <w:num w:numId="6">
-    <w:abstractNumId w:val="20"/>
-  </w:num>
   <w:num w:numId="7">
-    <w:abstractNumId w:val="15"/>
+    <w:abstractNumId w:val="17"/>
   </w:num>
   <w:num w:numId="8">
     <w:abstractNumId w:val="5"/>
   </w:num>
   <w:num w:numId="9">
-    <w:abstractNumId w:val="18"/>
+    <w:abstractNumId w:val="20"/>
   </w:num>
   <w:num w:numId="10">
     <w:abstractNumId w:val="11"/>
@@ -16815,19 +18685,19 @@
     <w:abstractNumId w:val="0"/>
   </w:num>
   <w:num w:numId="16">
-    <w:abstractNumId w:val="17"/>
+    <w:abstractNumId w:val="19"/>
   </w:num>
   <w:num w:numId="17">
     <w:abstractNumId w:val="10"/>
   </w:num>
   <w:num w:numId="18">
-    <w:abstractNumId w:val="21"/>
+    <w:abstractNumId w:val="23"/>
   </w:num>
   <w:num w:numId="19">
-    <w:abstractNumId w:val="16"/>
+    <w:abstractNumId w:val="18"/>
   </w:num>
   <w:num w:numId="20">
-    <w:abstractNumId w:val="23"/>
+    <w:abstractNumId w:val="25"/>
   </w:num>
   <w:num w:numId="21">
     <w:abstractNumId w:val="8"/>
@@ -16839,16 +18709,22 @@
     <w:abstractNumId w:val="3"/>
   </w:num>
   <w:num w:numId="24">
-    <w:abstractNumId w:val="26"/>
+    <w:abstractNumId w:val="28"/>
   </w:num>
   <w:num w:numId="25">
-    <w:abstractNumId w:val="19"/>
+    <w:abstractNumId w:val="21"/>
   </w:num>
   <w:num w:numId="26">
-    <w:abstractNumId w:val="13"/>
+    <w:abstractNumId w:val="14"/>
   </w:num>
   <w:num w:numId="27">
-    <w:abstractNumId w:val="25"/>
+    <w:abstractNumId w:val="27"/>
+  </w:num>
+  <w:num w:numId="28">
+    <w:abstractNumId w:val="15"/>
+  </w:num>
+  <w:num w:numId="29">
+    <w:abstractNumId w:val="13"/>
   </w:num>
 </w:numbering>
 </file>

</xml_diff>

<commit_message>
Added tray code to validate the new command fields.  Updated documentation in the powershell script.
</commit_message>
<xml_diff>
--- a/RansomwareDetectionService/RansomwareDetectionServiceDocumentation.docx
+++ b/RansomwareDetectionService/RansomwareDetectionServiceDocumentation.docx
@@ -783,7 +783,7 @@
       </w:r>
       <w:r>
         <w:rPr>
-          <w:rFonts w:ascii="Segoe UI" w:hAnsi="Segoe UI" w:cs="Segoe UI"/>
+          <w:rFonts w:ascii="Segoe UI" w:eastAsia="Times New Roman" w:hAnsi="Segoe UI" w:cs="Segoe UI"/>
           <w:color w:val="253340"/>
           <w:sz w:val="20"/>
           <w:szCs w:val="20"/>
@@ -793,7 +793,7 @@
       <w:proofErr w:type="spellStart"/>
       <w:r>
         <w:rPr>
-          <w:rFonts w:ascii="Segoe UI" w:hAnsi="Segoe UI" w:cs="Segoe UI"/>
+          <w:rFonts w:ascii="Segoe UI" w:eastAsia="Times New Roman" w:hAnsi="Segoe UI" w:cs="Segoe UI"/>
           <w:color w:val="253340"/>
           <w:sz w:val="20"/>
           <w:szCs w:val="20"/>
@@ -810,6 +810,67 @@
         </w:rPr>
         <w:t>)</w:t>
       </w:r>
+    </w:p>
+    <w:p>
+      <w:pPr>
+        <w:numPr>
+          <w:ilvl w:val="0"/>
+          <w:numId w:val="22"/>
+        </w:numPr>
+        <w:spacing w:before="72" w:after="72" w:line="285" w:lineRule="atLeast"/>
+        <w:ind w:left="600"/>
+        <w:textAlignment w:val="center"/>
+        <w:rPr>
+          <w:rFonts w:ascii="Segoe UI" w:eastAsia="Times New Roman" w:hAnsi="Segoe UI" w:cs="Segoe UI"/>
+          <w:color w:val="253340"/>
+          <w:sz w:val="20"/>
+          <w:szCs w:val="20"/>
+        </w:rPr>
+      </w:pPr>
+      <w:r>
+        <w:rPr>
+          <w:rFonts w:ascii="Segoe UI" w:eastAsia="Times New Roman" w:hAnsi="Segoe UI" w:cs="Segoe UI"/>
+          <w:color w:val="253340"/>
+          <w:sz w:val="20"/>
+          <w:szCs w:val="20"/>
+        </w:rPr>
+        <w:t xml:space="preserve">How do I automatically stop an infection from encrypting more files and only stop the user that was infected? (Compare tab - </w:t>
+      </w:r>
+      <w:proofErr w:type="spellStart"/>
+      <w:r>
+        <w:rPr>
+          <w:rFonts w:ascii="Segoe UI" w:eastAsia="Times New Roman" w:hAnsi="Segoe UI" w:cs="Segoe UI"/>
+          <w:color w:val="253340"/>
+          <w:sz w:val="20"/>
+          <w:szCs w:val="20"/>
+        </w:rPr>
+        <w:t>CommandProgram</w:t>
+      </w:r>
+      <w:proofErr w:type="spellEnd"/>
+      <w:r>
+        <w:rPr>
+          <w:rFonts w:ascii="Segoe UI" w:eastAsia="Times New Roman" w:hAnsi="Segoe UI" w:cs="Segoe UI"/>
+          <w:color w:val="253340"/>
+          <w:sz w:val="20"/>
+          <w:szCs w:val="20"/>
+        </w:rPr>
+        <w:t>)</w:t>
+      </w:r>
+    </w:p>
+    <w:p>
+      <w:pPr>
+        <w:spacing w:before="72" w:after="72" w:line="285" w:lineRule="atLeast"/>
+        <w:ind w:left="600"/>
+        <w:textAlignment w:val="center"/>
+        <w:rPr>
+          <w:rFonts w:ascii="Segoe UI" w:eastAsia="Times New Roman" w:hAnsi="Segoe UI" w:cs="Segoe UI"/>
+          <w:color w:val="253340"/>
+          <w:sz w:val="20"/>
+          <w:szCs w:val="20"/>
+        </w:rPr>
+      </w:pPr>
+      <w:bookmarkStart w:id="0" w:name="_GoBack"/>
+      <w:bookmarkEnd w:id="0"/>
     </w:p>
     <w:p>
       <w:pPr>
@@ -1238,7 +1299,18 @@
           <w:szCs w:val="20"/>
           <w:shd w:val="clear" w:color="auto" w:fill="FFFFFF"/>
         </w:rPr>
-        <w:t xml:space="preserve"> and create a verified files list, unverified files list (possible corrupted/encrypted files), unknown files list, and prohibited files list.  This helps to determine the damage caused by a ransomware.  The lists will aide the restore of encrypted/corrupted files.</w:t>
+        <w:t xml:space="preserve"> and create a verified files list, unverified files list (possible corrupted/encrypted files), unknown files list, and prohibited </w:t>
+      </w:r>
+      <w:r>
+        <w:rPr>
+          <w:rFonts w:ascii="Segoe UI" w:hAnsi="Segoe UI" w:cs="Segoe UI"/>
+          <w:color w:val="333333"/>
+          <w:sz w:val="20"/>
+          <w:szCs w:val="20"/>
+          <w:shd w:val="clear" w:color="auto" w:fill="FFFFFF"/>
+        </w:rPr>
+        <w:lastRenderedPageBreak/>
+        <w:t>files list.  This helps to determine the damage caused by a ransomware.  The lists will aide the restore of encrypted/corrupted files.</w:t>
       </w:r>
       <w:r>
         <w:rPr>
@@ -2289,6 +2361,7 @@
           <w:sz w:val="20"/>
           <w:szCs w:val="20"/>
         </w:rPr>
+        <w:lastRenderedPageBreak/>
         <w:t xml:space="preserve">If you specified the username correctly </w:t>
       </w:r>
       <w:r>
@@ -2375,7 +2448,6 @@
           <w:sz w:val="20"/>
           <w:szCs w:val="20"/>
         </w:rPr>
-        <w:lastRenderedPageBreak/>
         <w:drawing>
           <wp:inline distT="0" distB="0" distL="0" distR="0" wp14:anchorId="1CE0B279" wp14:editId="5965A560">
             <wp:extent cx="4737003" cy="3859102"/>
@@ -2637,7 +2709,6 @@
           <w:sz w:val="20"/>
           <w:szCs w:val="20"/>
         </w:rPr>
-        <w:lastRenderedPageBreak/>
         <w:drawing>
           <wp:inline distT="0" distB="0" distL="0" distR="0" wp14:anchorId="69387FCC" wp14:editId="0FF05BF9">
             <wp:extent cx="5943600" cy="2700655"/>
@@ -3403,6 +3474,7 @@
           <w:sz w:val="20"/>
           <w:szCs w:val="20"/>
         </w:rPr>
+        <w:lastRenderedPageBreak/>
         <w:t xml:space="preserve">Day of the Month Enter in -1 to -5 for </w:t>
       </w:r>
       <w:proofErr w:type="spellStart"/>
@@ -3472,7 +3544,6 @@
           <w:sz w:val="20"/>
           <w:szCs w:val="20"/>
         </w:rPr>
-        <w:lastRenderedPageBreak/>
         <w:t>Each configuration runs on a different thread so that they can run at the same time if needed and you don't see a file locking problem possible.</w:t>
       </w:r>
     </w:p>
@@ -3971,6 +4042,7 @@
           <w:sz w:val="20"/>
           <w:szCs w:val="20"/>
         </w:rPr>
+        <w:lastRenderedPageBreak/>
         <w:t>SourcePath</w:t>
       </w:r>
       <w:proofErr w:type="spellEnd"/>
@@ -4004,7 +4076,6 @@
           <w:sz w:val="20"/>
           <w:szCs w:val="20"/>
         </w:rPr>
-        <w:lastRenderedPageBreak/>
         <w:t>SourceFiles</w:t>
       </w:r>
       <w:proofErr w:type="spellEnd"/>
@@ -4619,6 +4690,7 @@
           <w:szCs w:val="20"/>
           <w:u w:val="single"/>
         </w:rPr>
+        <w:lastRenderedPageBreak/>
         <w:t>FilePathToCheck</w:t>
       </w:r>
       <w:proofErr w:type="spellEnd"/>
@@ -4803,7 +4875,6 @@
           <w:szCs w:val="20"/>
           <w:u w:val="single"/>
         </w:rPr>
-        <w:lastRenderedPageBreak/>
         <w:t>CheckSubFolders</w:t>
       </w:r>
       <w:proofErr w:type="spellEnd"/>
@@ -6147,8 +6218,6 @@
         </w:rPr>
         <w:t>.  This script will only work on home share monitoring not a share with multiple users creating and modifying files.</w:t>
       </w:r>
-      <w:bookmarkStart w:id="0" w:name="_GoBack"/>
-      <w:bookmarkEnd w:id="0"/>
       <w:r>
         <w:rPr>
           <w:rFonts w:ascii="Segoe UI" w:eastAsia="Times New Roman" w:hAnsi="Segoe UI" w:cs="Segoe UI"/>
@@ -6649,6 +6718,7 @@
           <w:sz w:val="24"/>
           <w:szCs w:val="24"/>
         </w:rPr>
+        <w:lastRenderedPageBreak/>
         <w:t xml:space="preserve">Find Ransomware </w:t>
       </w:r>
       <w:proofErr w:type="gramStart"/>
@@ -6697,7 +6767,6 @@
           <w:sz w:val="20"/>
           <w:szCs w:val="20"/>
         </w:rPr>
-        <w:lastRenderedPageBreak/>
         <w:t xml:space="preserve">The </w:t>
       </w:r>
       <w:r>
@@ -7987,6 +8056,7 @@
           <w:sz w:val="21"/>
           <w:szCs w:val="21"/>
         </w:rPr>
+        <w:lastRenderedPageBreak/>
         <w:t>Find Ransomware Files (Off Hours Only) tab:</w:t>
       </w:r>
     </w:p>
@@ -8014,7 +8084,6 @@
           <w:sz w:val="21"/>
           <w:szCs w:val="21"/>
         </w:rPr>
-        <w:lastRenderedPageBreak/>
         <w:drawing>
           <wp:inline distT="0" distB="0" distL="0" distR="0" wp14:anchorId="2E2E63D2" wp14:editId="1702206D">
             <wp:extent cx="5943600" cy="3048000"/>
@@ -8261,6 +8330,7 @@
           <w:sz w:val="24"/>
           <w:szCs w:val="24"/>
         </w:rPr>
+        <w:lastRenderedPageBreak/>
         <w:t>Audit Files (Search for Ransomware Affected Files)</w:t>
       </w:r>
     </w:p>
@@ -8285,7 +8355,6 @@
           <w:sz w:val="20"/>
           <w:szCs w:val="20"/>
         </w:rPr>
-        <w:lastRenderedPageBreak/>
         <w:t xml:space="preserve">If a ransomware </w:t>
       </w:r>
       <w:proofErr w:type="gramStart"/>
@@ -9549,7 +9618,18 @@
           <w:sz w:val="21"/>
           <w:szCs w:val="21"/>
         </w:rPr>
-        <w:t xml:space="preserve"> This makes the process of leaving good files alone and replacing corrupted/encrypted files with a backup file a lot easier.</w:t>
+        <w:t xml:space="preserve"> This makes the </w:t>
+      </w:r>
+      <w:r>
+        <w:rPr>
+          <w:rFonts w:ascii="Segoe UI" w:eastAsia="Times New Roman" w:hAnsi="Segoe UI" w:cs="Segoe UI"/>
+          <w:bCs/>
+          <w:color w:val="444444"/>
+          <w:sz w:val="21"/>
+          <w:szCs w:val="21"/>
+        </w:rPr>
+        <w:lastRenderedPageBreak/>
+        <w:t>process of leaving good files alone and replacing corrupted/encrypted files with a backup file a lot easier.</w:t>
       </w:r>
     </w:p>
     <w:p>
@@ -9581,7 +9661,6 @@
           <w:szCs w:val="21"/>
           <w:u w:val="single"/>
         </w:rPr>
-        <w:lastRenderedPageBreak/>
         <w:t>RestoredFilesPath</w:t>
       </w:r>
       <w:proofErr w:type="spellEnd"/>
@@ -10833,6 +10912,7 @@
           <w:sz w:val="21"/>
           <w:szCs w:val="21"/>
         </w:rPr>
+        <w:lastRenderedPageBreak/>
         <w:t xml:space="preserve">3. Neither the name of the copyright holder nor the names of its contributors </w:t>
       </w:r>
       <w:proofErr w:type="gramStart"/>
@@ -10875,7 +10955,6 @@
           <w:sz w:val="21"/>
           <w:szCs w:val="21"/>
         </w:rPr>
-        <w:lastRenderedPageBreak/>
         <w:t>THIS SOFTWARE IS PROVIDED BY THE COPYRIGHT HOLDERS AND CONTRIBUTORS "AS IS"</w:t>
       </w:r>
       <w:proofErr w:type="gramEnd"/>
@@ -11194,6 +11273,7 @@
           <w:sz w:val="19"/>
           <w:szCs w:val="19"/>
         </w:rPr>
+        <w:lastRenderedPageBreak/>
         <w:t xml:space="preserve">IN NO EVENT SHALL THE AUTHORS OR COPYRIGHT HOLDERS BE LIABLE FOR ANY CLAIM, DAMAGES OR OTHER LIABILITY, WHETHER IN AN ACTION OF CONTRACT, TORT OR OTHERWISE, ARISING FROM, OUT OF OR IN CONNECTION WITH THE SOFTWARE OR THE USE OR OTHER DEALINGS IN THE SOFTWARE. </w:t>
       </w:r>
     </w:p>
@@ -11929,7 +12009,6 @@
           <w:sz w:val="19"/>
           <w:szCs w:val="19"/>
         </w:rPr>
-        <w:lastRenderedPageBreak/>
         <w:t>(D) If you distribute any portion of the software in source code form, you may do so only under this license by including a complete copy of this license with your distribution. If you distribute any portion of the software in compiled or object code form, you may only do so under a license that complies with this license.</w:t>
       </w:r>
     </w:p>
@@ -12893,6 +12972,7 @@
           <w:sz w:val="19"/>
           <w:szCs w:val="19"/>
         </w:rPr>
+        <w:lastRenderedPageBreak/>
         <w:t xml:space="preserve"> */ </w:t>
       </w:r>
     </w:p>
@@ -14036,6 +14116,7 @@
           <w:sz w:val="19"/>
           <w:szCs w:val="19"/>
         </w:rPr>
+        <w:lastRenderedPageBreak/>
         <w:t>-----------------------------------------------------------------------</w:t>
       </w:r>
     </w:p>
@@ -14116,7 +14197,6 @@
           <w:sz w:val="19"/>
           <w:szCs w:val="19"/>
         </w:rPr>
-        <w:lastRenderedPageBreak/>
         <w:t xml:space="preserve">The following notice applies to </w:t>
       </w:r>
       <w:proofErr w:type="spellStart"/>
@@ -18571,6 +18651,155 @@
     </w:lvl>
   </w:abstractNum>
   <w:abstractNum w:abstractNumId="27" w15:restartNumberingAfterBreak="0">
+    <w:nsid w:val="78687F9F"/>
+    <w:multiLevelType w:val="multilevel"/>
+    <w:tmpl w:val="9244CBFC"/>
+    <w:lvl w:ilvl="0">
+      <w:start w:val="1"/>
+      <w:numFmt w:val="bullet"/>
+      <w:lvlText w:val=""/>
+      <w:lvlJc w:val="left"/>
+      <w:pPr>
+        <w:tabs>
+          <w:tab w:val="num" w:pos="720"/>
+        </w:tabs>
+        <w:ind w:left="720" w:hanging="360"/>
+      </w:pPr>
+      <w:rPr>
+        <w:rFonts w:ascii="Symbol" w:hAnsi="Symbol" w:hint="default"/>
+        <w:sz w:val="20"/>
+      </w:rPr>
+    </w:lvl>
+    <w:lvl w:ilvl="1" w:tentative="1">
+      <w:start w:val="1"/>
+      <w:numFmt w:val="bullet"/>
+      <w:lvlText w:val="o"/>
+      <w:lvlJc w:val="left"/>
+      <w:pPr>
+        <w:tabs>
+          <w:tab w:val="num" w:pos="1440"/>
+        </w:tabs>
+        <w:ind w:left="1440" w:hanging="360"/>
+      </w:pPr>
+      <w:rPr>
+        <w:rFonts w:ascii="Courier New" w:hAnsi="Courier New" w:hint="default"/>
+        <w:sz w:val="20"/>
+      </w:rPr>
+    </w:lvl>
+    <w:lvl w:ilvl="2" w:tentative="1">
+      <w:start w:val="1"/>
+      <w:numFmt w:val="bullet"/>
+      <w:lvlText w:val=""/>
+      <w:lvlJc w:val="left"/>
+      <w:pPr>
+        <w:tabs>
+          <w:tab w:val="num" w:pos="2160"/>
+        </w:tabs>
+        <w:ind w:left="2160" w:hanging="360"/>
+      </w:pPr>
+      <w:rPr>
+        <w:rFonts w:ascii="Wingdings" w:hAnsi="Wingdings" w:hint="default"/>
+        <w:sz w:val="20"/>
+      </w:rPr>
+    </w:lvl>
+    <w:lvl w:ilvl="3" w:tentative="1">
+      <w:start w:val="1"/>
+      <w:numFmt w:val="bullet"/>
+      <w:lvlText w:val=""/>
+      <w:lvlJc w:val="left"/>
+      <w:pPr>
+        <w:tabs>
+          <w:tab w:val="num" w:pos="2880"/>
+        </w:tabs>
+        <w:ind w:left="2880" w:hanging="360"/>
+      </w:pPr>
+      <w:rPr>
+        <w:rFonts w:ascii="Wingdings" w:hAnsi="Wingdings" w:hint="default"/>
+        <w:sz w:val="20"/>
+      </w:rPr>
+    </w:lvl>
+    <w:lvl w:ilvl="4" w:tentative="1">
+      <w:start w:val="1"/>
+      <w:numFmt w:val="bullet"/>
+      <w:lvlText w:val=""/>
+      <w:lvlJc w:val="left"/>
+      <w:pPr>
+        <w:tabs>
+          <w:tab w:val="num" w:pos="3600"/>
+        </w:tabs>
+        <w:ind w:left="3600" w:hanging="360"/>
+      </w:pPr>
+      <w:rPr>
+        <w:rFonts w:ascii="Wingdings" w:hAnsi="Wingdings" w:hint="default"/>
+        <w:sz w:val="20"/>
+      </w:rPr>
+    </w:lvl>
+    <w:lvl w:ilvl="5" w:tentative="1">
+      <w:start w:val="1"/>
+      <w:numFmt w:val="bullet"/>
+      <w:lvlText w:val=""/>
+      <w:lvlJc w:val="left"/>
+      <w:pPr>
+        <w:tabs>
+          <w:tab w:val="num" w:pos="4320"/>
+        </w:tabs>
+        <w:ind w:left="4320" w:hanging="360"/>
+      </w:pPr>
+      <w:rPr>
+        <w:rFonts w:ascii="Wingdings" w:hAnsi="Wingdings" w:hint="default"/>
+        <w:sz w:val="20"/>
+      </w:rPr>
+    </w:lvl>
+    <w:lvl w:ilvl="6" w:tentative="1">
+      <w:start w:val="1"/>
+      <w:numFmt w:val="bullet"/>
+      <w:lvlText w:val=""/>
+      <w:lvlJc w:val="left"/>
+      <w:pPr>
+        <w:tabs>
+          <w:tab w:val="num" w:pos="5040"/>
+        </w:tabs>
+        <w:ind w:left="5040" w:hanging="360"/>
+      </w:pPr>
+      <w:rPr>
+        <w:rFonts w:ascii="Wingdings" w:hAnsi="Wingdings" w:hint="default"/>
+        <w:sz w:val="20"/>
+      </w:rPr>
+    </w:lvl>
+    <w:lvl w:ilvl="7" w:tentative="1">
+      <w:start w:val="1"/>
+      <w:numFmt w:val="bullet"/>
+      <w:lvlText w:val=""/>
+      <w:lvlJc w:val="left"/>
+      <w:pPr>
+        <w:tabs>
+          <w:tab w:val="num" w:pos="5760"/>
+        </w:tabs>
+        <w:ind w:left="5760" w:hanging="360"/>
+      </w:pPr>
+      <w:rPr>
+        <w:rFonts w:ascii="Wingdings" w:hAnsi="Wingdings" w:hint="default"/>
+        <w:sz w:val="20"/>
+      </w:rPr>
+    </w:lvl>
+    <w:lvl w:ilvl="8" w:tentative="1">
+      <w:start w:val="1"/>
+      <w:numFmt w:val="bullet"/>
+      <w:lvlText w:val=""/>
+      <w:lvlJc w:val="left"/>
+      <w:pPr>
+        <w:tabs>
+          <w:tab w:val="num" w:pos="6480"/>
+        </w:tabs>
+        <w:ind w:left="6480" w:hanging="360"/>
+      </w:pPr>
+      <w:rPr>
+        <w:rFonts w:ascii="Wingdings" w:hAnsi="Wingdings" w:hint="default"/>
+        <w:sz w:val="20"/>
+      </w:rPr>
+    </w:lvl>
+  </w:abstractNum>
+  <w:abstractNum w:abstractNumId="28" w15:restartNumberingAfterBreak="0">
     <w:nsid w:val="78733488"/>
     <w:multiLevelType w:val="multilevel"/>
     <w:tmpl w:val="292AB684"/>
@@ -18719,7 +18948,7 @@
       </w:rPr>
     </w:lvl>
   </w:abstractNum>
-  <w:abstractNum w:abstractNumId="28" w15:restartNumberingAfterBreak="0">
+  <w:abstractNum w:abstractNumId="29" w15:restartNumberingAfterBreak="0">
     <w:nsid w:val="7A804CBB"/>
     <w:multiLevelType w:val="multilevel"/>
     <w:tmpl w:val="CC6E1904"/>
@@ -18938,7 +19167,7 @@
     <w:abstractNumId w:val="3"/>
   </w:num>
   <w:num w:numId="24">
-    <w:abstractNumId w:val="28"/>
+    <w:abstractNumId w:val="29"/>
   </w:num>
   <w:num w:numId="25">
     <w:abstractNumId w:val="21"/>
@@ -18947,13 +19176,16 @@
     <w:abstractNumId w:val="14"/>
   </w:num>
   <w:num w:numId="27">
-    <w:abstractNumId w:val="27"/>
+    <w:abstractNumId w:val="28"/>
   </w:num>
   <w:num w:numId="28">
     <w:abstractNumId w:val="15"/>
   </w:num>
   <w:num w:numId="29">
     <w:abstractNumId w:val="13"/>
+  </w:num>
+  <w:num w:numId="30">
+    <w:abstractNumId w:val="27"/>
   </w:num>
 </w:numbering>
 </file>

</xml_diff>

<commit_message>
I made the tray application show after first running.  I added sample files and set the default path for sample sourcefiles.  I added the sample files to be in the program files directory.
</commit_message>
<xml_diff>
--- a/RansomwareDetectionService/RansomwareDetectionServiceDocumentation.docx
+++ b/RansomwareDetectionService/RansomwareDetectionServiceDocumentation.docx
@@ -834,12 +834,30 @@
           <w:sz w:val="20"/>
           <w:szCs w:val="20"/>
         </w:rPr>
-        <w:t xml:space="preserve">How do I automatically stop an infection from encrypting more files and only stop the user that was infected? (Compare tab - </w:t>
+        <w:t>How do I automatically stop an infection from encrypting more files and only stop the user that was infected?</w:t>
+      </w:r>
+      <w:r>
+        <w:rPr>
+          <w:rFonts w:ascii="Segoe UI" w:hAnsi="Segoe UI" w:cs="Segoe UI"/>
+          <w:color w:val="253340"/>
+          <w:sz w:val="20"/>
+          <w:szCs w:val="20"/>
+        </w:rPr>
+        <w:t xml:space="preserve"> </w:t>
+      </w:r>
+      <w:r>
+        <w:rPr>
+          <w:rFonts w:ascii="Segoe UI" w:hAnsi="Segoe UI" w:cs="Segoe UI"/>
+          <w:color w:val="253340"/>
+          <w:sz w:val="20"/>
+          <w:szCs w:val="20"/>
+        </w:rPr>
+        <w:t xml:space="preserve">(Compare tab - </w:t>
       </w:r>
       <w:proofErr w:type="spellStart"/>
       <w:r>
         <w:rPr>
-          <w:rFonts w:ascii="Segoe UI" w:eastAsia="Times New Roman" w:hAnsi="Segoe UI" w:cs="Segoe UI"/>
+          <w:rFonts w:ascii="Segoe UI" w:hAnsi="Segoe UI" w:cs="Segoe UI"/>
           <w:color w:val="253340"/>
           <w:sz w:val="20"/>
           <w:szCs w:val="20"/>
@@ -849,16 +867,20 @@
       <w:proofErr w:type="spellEnd"/>
       <w:r>
         <w:rPr>
-          <w:rFonts w:ascii="Segoe UI" w:eastAsia="Times New Roman" w:hAnsi="Segoe UI" w:cs="Segoe UI"/>
+          <w:rFonts w:ascii="Segoe UI" w:hAnsi="Segoe UI" w:cs="Segoe UI"/>
           <w:color w:val="253340"/>
           <w:sz w:val="20"/>
           <w:szCs w:val="20"/>
         </w:rPr>
-        <w:t>)</w:t>
-      </w:r>
-    </w:p>
-    <w:p>
-      <w:pPr>
+        <w:t xml:space="preserve"> and the StopRansomwareInfectedUserPublic.ps1 script)</w:t>
+      </w:r>
+    </w:p>
+    <w:p>
+      <w:pPr>
+        <w:numPr>
+          <w:ilvl w:val="0"/>
+          <w:numId w:val="22"/>
+        </w:numPr>
         <w:spacing w:before="72" w:after="72" w:line="285" w:lineRule="atLeast"/>
         <w:ind w:left="600"/>
         <w:textAlignment w:val="center"/>
@@ -869,8 +891,48 @@
           <w:szCs w:val="20"/>
         </w:rPr>
       </w:pPr>
-      <w:bookmarkStart w:id="0" w:name="_GoBack"/>
-      <w:bookmarkEnd w:id="0"/>
+      <w:r>
+        <w:rPr>
+          <w:rFonts w:ascii="Segoe UI" w:eastAsia="Times New Roman" w:hAnsi="Segoe UI" w:cs="Segoe UI"/>
+          <w:color w:val="253340"/>
+          <w:sz w:val="20"/>
+          <w:szCs w:val="20"/>
+        </w:rPr>
+        <w:t xml:space="preserve">What files </w:t>
+      </w:r>
+      <w:proofErr w:type="gramStart"/>
+      <w:r>
+        <w:rPr>
+          <w:rFonts w:ascii="Segoe UI" w:eastAsia="Times New Roman" w:hAnsi="Segoe UI" w:cs="Segoe UI"/>
+          <w:color w:val="253340"/>
+          <w:sz w:val="20"/>
+          <w:szCs w:val="20"/>
+        </w:rPr>
+        <w:t>were created or modified when compared to a previous backup</w:t>
+      </w:r>
+      <w:proofErr w:type="gramEnd"/>
+      <w:r>
+        <w:rPr>
+          <w:rFonts w:ascii="Segoe UI" w:eastAsia="Times New Roman" w:hAnsi="Segoe UI" w:cs="Segoe UI"/>
+          <w:color w:val="253340"/>
+          <w:sz w:val="20"/>
+          <w:szCs w:val="20"/>
+        </w:rPr>
+        <w:t>?  (Audit Files tab or Compare tab for full comparison)</w:t>
+      </w:r>
+    </w:p>
+    <w:p>
+      <w:pPr>
+        <w:spacing w:before="72" w:after="72" w:line="285" w:lineRule="atLeast"/>
+        <w:ind w:left="600"/>
+        <w:textAlignment w:val="center"/>
+        <w:rPr>
+          <w:rFonts w:ascii="Segoe UI" w:eastAsia="Times New Roman" w:hAnsi="Segoe UI" w:cs="Segoe UI"/>
+          <w:color w:val="253340"/>
+          <w:sz w:val="20"/>
+          <w:szCs w:val="20"/>
+        </w:rPr>
+      </w:pPr>
     </w:p>
     <w:p>
       <w:pPr>
@@ -1299,18 +1361,7 @@
           <w:szCs w:val="20"/>
           <w:shd w:val="clear" w:color="auto" w:fill="FFFFFF"/>
         </w:rPr>
-        <w:t xml:space="preserve"> and create a verified files list, unverified files list (possible corrupted/encrypted files), unknown files list, and prohibited </w:t>
-      </w:r>
-      <w:r>
-        <w:rPr>
-          <w:rFonts w:ascii="Segoe UI" w:hAnsi="Segoe UI" w:cs="Segoe UI"/>
-          <w:color w:val="333333"/>
-          <w:sz w:val="20"/>
-          <w:szCs w:val="20"/>
-          <w:shd w:val="clear" w:color="auto" w:fill="FFFFFF"/>
-        </w:rPr>
-        <w:lastRenderedPageBreak/>
-        <w:t>files list.  This helps to determine the damage caused by a ransomware.  The lists will aide the restore of encrypted/corrupted files.</w:t>
+        <w:t xml:space="preserve"> and create a verified files list, unverified files list (possible corrupted/encrypted files), unknown files list, and prohibited files list.  This helps to determine the damage caused by a ransomware.  The lists will aide the restore of encrypted/corrupted files.</w:t>
       </w:r>
       <w:r>
         <w:rPr>
@@ -1519,19 +1570,9 @@
           <w:szCs w:val="20"/>
           <w:lang w:val="en"/>
         </w:rPr>
-        <w:t>If you are using the important files method then you will receive error messages for all changed files (even when changed normally).</w:t>
-      </w:r>
-    </w:p>
-    <w:p>
-      <w:pPr>
-        <w:pStyle w:val="ListParagraph"/>
-        <w:numPr>
-          <w:ilvl w:val="0"/>
-          <w:numId w:val="20"/>
-        </w:numPr>
-        <w:shd w:val="clear" w:color="auto" w:fill="FFFFFF"/>
-        <w:spacing w:after="0" w:line="360" w:lineRule="atLeast"/>
-        <w:textAlignment w:val="baseline"/>
+        <w:t>Find Ransomware Files tab</w:t>
+      </w:r>
+      <w:r>
         <w:rPr>
           <w:rFonts w:ascii="Segoe UI" w:eastAsia="Times New Roman" w:hAnsi="Segoe UI" w:cs="Segoe UI"/>
           <w:color w:val="333333"/>
@@ -1539,7 +1580,8 @@
           <w:szCs w:val="20"/>
           <w:lang w:val="en"/>
         </w:rPr>
-      </w:pPr>
+        <w:t xml:space="preserve"> and Audit Files tab </w:t>
+      </w:r>
       <w:r>
         <w:rPr>
           <w:rFonts w:ascii="Segoe UI" w:eastAsia="Times New Roman" w:hAnsi="Segoe UI" w:cs="Segoe UI"/>
@@ -1548,7 +1590,7 @@
           <w:szCs w:val="20"/>
           <w:lang w:val="en"/>
         </w:rPr>
-        <w:t>Find Ransomware Files tab</w:t>
+        <w:t>will be slow</w:t>
       </w:r>
       <w:r>
         <w:rPr>
@@ -1558,7 +1600,7 @@
           <w:szCs w:val="20"/>
           <w:lang w:val="en"/>
         </w:rPr>
-        <w:t xml:space="preserve"> and Audit Files tab </w:t>
+        <w:t xml:space="preserve"> for large directories with many files</w:t>
       </w:r>
       <w:r>
         <w:rPr>
@@ -1568,7 +1610,7 @@
           <w:szCs w:val="20"/>
           <w:lang w:val="en"/>
         </w:rPr>
-        <w:t>will be slow</w:t>
+        <w:t>.  Only run this during off hours</w:t>
       </w:r>
       <w:r>
         <w:rPr>
@@ -1578,7 +1620,7 @@
           <w:szCs w:val="20"/>
           <w:lang w:val="en"/>
         </w:rPr>
-        <w:t xml:space="preserve"> for large directories with many files</w:t>
+        <w:t>.</w:t>
       </w:r>
       <w:r>
         <w:rPr>
@@ -1588,7 +1630,7 @@
           <w:szCs w:val="20"/>
           <w:lang w:val="en"/>
         </w:rPr>
-        <w:t>.  Only run this during off hours</w:t>
+        <w:t xml:space="preserve">  </w:t>
       </w:r>
       <w:r>
         <w:rPr>
@@ -1598,6 +1640,16 @@
           <w:szCs w:val="20"/>
           <w:lang w:val="en"/>
         </w:rPr>
+        <w:t>Run Compare (Detection Ransomware) during business hours if you use small example source files</w:t>
+      </w:r>
+      <w:r>
+        <w:rPr>
+          <w:rFonts w:ascii="Segoe UI" w:eastAsia="Times New Roman" w:hAnsi="Segoe UI" w:cs="Segoe UI"/>
+          <w:color w:val="333333"/>
+          <w:sz w:val="20"/>
+          <w:szCs w:val="20"/>
+          <w:lang w:val="en"/>
+        </w:rPr>
         <w:t>.</w:t>
       </w:r>
       <w:r>
@@ -1608,27 +1660,36 @@
           <w:szCs w:val="20"/>
           <w:lang w:val="en"/>
         </w:rPr>
-        <w:t xml:space="preserve">  </w:t>
-      </w:r>
-      <w:r>
-        <w:rPr>
-          <w:rFonts w:ascii="Segoe UI" w:eastAsia="Times New Roman" w:hAnsi="Segoe UI" w:cs="Segoe UI"/>
-          <w:color w:val="333333"/>
-          <w:sz w:val="20"/>
-          <w:szCs w:val="20"/>
-          <w:lang w:val="en"/>
-        </w:rPr>
-        <w:t>Run Compare (Detection Ransomware) during business hours if you use small example source files</w:t>
-      </w:r>
-      <w:r>
-        <w:rPr>
-          <w:rFonts w:ascii="Segoe UI" w:eastAsia="Times New Roman" w:hAnsi="Segoe UI" w:cs="Segoe UI"/>
-          <w:color w:val="333333"/>
-          <w:sz w:val="20"/>
-          <w:szCs w:val="20"/>
-          <w:lang w:val="en"/>
-        </w:rPr>
-        <w:t>.</w:t>
+        <w:t xml:space="preserve"> </w:t>
+      </w:r>
+      <w:r>
+        <w:rPr>
+          <w:rFonts w:ascii="Segoe UI" w:hAnsi="Segoe UI" w:cs="Segoe UI"/>
+          <w:color w:val="253340"/>
+          <w:sz w:val="20"/>
+          <w:szCs w:val="20"/>
+        </w:rPr>
+        <w:t xml:space="preserve">Comparing </w:t>
+      </w:r>
+      <w:proofErr w:type="gramStart"/>
+      <w:r>
+        <w:rPr>
+          <w:rFonts w:ascii="Segoe UI" w:hAnsi="Segoe UI" w:cs="Segoe UI"/>
+          <w:color w:val="253340"/>
+          <w:sz w:val="20"/>
+          <w:szCs w:val="20"/>
+        </w:rPr>
+        <w:t>a full</w:t>
+      </w:r>
+      <w:proofErr w:type="gramEnd"/>
+      <w:r>
+        <w:rPr>
+          <w:rFonts w:ascii="Segoe UI" w:hAnsi="Segoe UI" w:cs="Segoe UI"/>
+          <w:color w:val="253340"/>
+          <w:sz w:val="20"/>
+          <w:szCs w:val="20"/>
+        </w:rPr>
+        <w:t xml:space="preserve"> backup vs your file share should be run off hours and make sure to turn off the command options.</w:t>
       </w:r>
     </w:p>
     <w:p>
@@ -2570,7 +2631,7 @@
             <v:path o:extrusionok="f" gradientshapeok="t" o:connecttype="rect"/>
             <o:lock v:ext="edit" aspectratio="t"/>
           </v:shapetype>
-          <v:shape id="_x0000_i1025" type="#_x0000_t75" style="width:15pt;height:18pt">
+          <v:shape id="_x0000_i1025" type="#_x0000_t75" style="width:15.35pt;height:18.25pt">
             <v:imagedata r:id="rId12" o:title="RansomwareDetectionServiceTray"/>
           </v:shape>
         </w:pict>
@@ -2704,16 +2765,16 @@
       <w:r>
         <w:rPr>
           <w:rFonts w:ascii="Segoe UI" w:hAnsi="Segoe UI" w:cs="Segoe UI"/>
-          <w:noProof/>
           <w:color w:val="333333"/>
           <w:sz w:val="20"/>
           <w:szCs w:val="20"/>
+          <w:lang w:val="en"/>
         </w:rPr>
         <w:drawing>
-          <wp:inline distT="0" distB="0" distL="0" distR="0" wp14:anchorId="69387FCC" wp14:editId="0FF05BF9">
-            <wp:extent cx="5943600" cy="2700655"/>
-            <wp:effectExtent l="0" t="0" r="0" b="4445"/>
-            <wp:docPr id="7" name="Picture 7"/>
+          <wp:inline distT="0" distB="0" distL="0" distR="0" wp14:anchorId="4E8DD5CE" wp14:editId="410E6CEB">
+            <wp:extent cx="5943600" cy="4018915"/>
+            <wp:effectExtent l="0" t="0" r="0" b="635"/>
+            <wp:docPr id="4" name="Picture 4"/>
             <wp:cNvGraphicFramePr>
               <a:graphicFrameLocks xmlns:a="http://schemas.openxmlformats.org/drawingml/2006/main" noChangeAspect="1"/>
             </wp:cNvGraphicFramePr>
@@ -2733,7 +2794,7 @@
                   <pic:spPr>
                     <a:xfrm>
                       <a:off x="0" y="0"/>
-                      <a:ext cx="5943600" cy="2700655"/>
+                      <a:ext cx="5943600" cy="4018915"/>
                     </a:xfrm>
                     <a:prstGeom prst="rect">
                       <a:avLst/>
@@ -2745,6 +2806,8 @@
           </wp:inline>
         </w:drawing>
       </w:r>
+      <w:bookmarkStart w:id="0" w:name="_GoBack"/>
+      <w:bookmarkEnd w:id="0"/>
     </w:p>
     <w:p>
       <w:pPr>
@@ -2861,7 +2924,6 @@
           <w:lang w:val="en"/>
         </w:rPr>
       </w:pPr>
-      <w:proofErr w:type="spellStart"/>
       <w:r>
         <w:rPr>
           <w:rFonts w:ascii="Segoe UI" w:hAnsi="Segoe UI" w:cs="Segoe UI"/>
@@ -2870,8 +2932,9 @@
           <w:szCs w:val="20"/>
           <w:lang w:val="en"/>
         </w:rPr>
-        <w:t>RansomwareDetection</w:t>
-      </w:r>
+        <w:t xml:space="preserve">The Find files tab is for getting a list of ransomware created files </w:t>
+      </w:r>
+      <w:proofErr w:type="gramStart"/>
       <w:r>
         <w:rPr>
           <w:rFonts w:ascii="Segoe UI" w:hAnsi="Segoe UI" w:cs="Segoe UI"/>
@@ -2880,9 +2943,9 @@
           <w:szCs w:val="20"/>
           <w:lang w:val="en"/>
         </w:rPr>
-        <w:t>Service</w:t>
-      </w:r>
-      <w:proofErr w:type="spellEnd"/>
+        <w:t>after an infection and to help deleting the files</w:t>
+      </w:r>
+      <w:proofErr w:type="gramEnd"/>
       <w:r>
         <w:rPr>
           <w:rFonts w:ascii="Segoe UI" w:hAnsi="Segoe UI" w:cs="Segoe UI"/>
@@ -2891,39 +2954,7 @@
           <w:szCs w:val="20"/>
           <w:lang w:val="en"/>
         </w:rPr>
-        <w:t xml:space="preserve"> is a C# Windows service that will </w:t>
-      </w:r>
-      <w:r>
-        <w:rPr>
-          <w:rFonts w:ascii="Segoe UI" w:hAnsi="Segoe UI" w:cs="Segoe UI"/>
-          <w:color w:val="333333"/>
-          <w:sz w:val="20"/>
-          <w:szCs w:val="20"/>
-          <w:lang w:val="en"/>
-        </w:rPr>
-        <w:t xml:space="preserve">detect ransomware in a windows file share and optionally copy the files you want to verify to the </w:t>
-      </w:r>
-      <w:proofErr w:type="spellStart"/>
-      <w:r>
-        <w:rPr>
-          <w:rFonts w:ascii="Segoe UI" w:hAnsi="Segoe UI" w:cs="Segoe UI"/>
-          <w:color w:val="333333"/>
-          <w:sz w:val="20"/>
-          <w:szCs w:val="20"/>
-          <w:lang w:val="en"/>
-        </w:rPr>
-        <w:t>SourcePath</w:t>
-      </w:r>
-      <w:proofErr w:type="spellEnd"/>
-      <w:r>
-        <w:rPr>
-          <w:rFonts w:ascii="Segoe UI" w:hAnsi="Segoe UI" w:cs="Segoe UI"/>
-          <w:color w:val="333333"/>
-          <w:sz w:val="20"/>
-          <w:szCs w:val="20"/>
-          <w:lang w:val="en"/>
-        </w:rPr>
-        <w:t xml:space="preserve"> and the first layer of subfolders as well.  </w:t>
+        <w:t>.</w:t>
       </w:r>
     </w:p>
     <w:p>
@@ -2949,7 +2980,40 @@
           <w:szCs w:val="20"/>
           <w:lang w:val="en"/>
         </w:rPr>
-        <w:t xml:space="preserve">Run </w:t>
+        <w:t xml:space="preserve">The Audit files tab audits your file share and determine what files are not encrypted, files that are </w:t>
+      </w:r>
+      <w:proofErr w:type="gramStart"/>
+      <w:r>
+        <w:rPr>
+          <w:rFonts w:ascii="Segoe UI" w:hAnsi="Segoe UI" w:cs="Segoe UI"/>
+          <w:color w:val="333333"/>
+          <w:sz w:val="20"/>
+          <w:szCs w:val="20"/>
+          <w:lang w:val="en"/>
+        </w:rPr>
+        <w:t>new,</w:t>
+      </w:r>
+      <w:proofErr w:type="gramEnd"/>
+      <w:r>
+        <w:rPr>
+          <w:rFonts w:ascii="Segoe UI" w:hAnsi="Segoe UI" w:cs="Segoe UI"/>
+          <w:color w:val="333333"/>
+          <w:sz w:val="20"/>
+          <w:szCs w:val="20"/>
+          <w:lang w:val="en"/>
+        </w:rPr>
+        <w:t xml:space="preserve"> and encrypted/corrupted files.  </w:t>
+      </w:r>
+      <w:proofErr w:type="gramStart"/>
+      <w:r>
+        <w:rPr>
+          <w:rFonts w:ascii="Segoe UI" w:hAnsi="Segoe UI" w:cs="Segoe UI"/>
+          <w:color w:val="333333"/>
+          <w:sz w:val="20"/>
+          <w:szCs w:val="20"/>
+          <w:lang w:val="en"/>
+        </w:rPr>
+        <w:t>This tab validates file signatures and can test decompress zip files (.zip, .</w:t>
       </w:r>
       <w:proofErr w:type="spellStart"/>
       <w:r>
@@ -2960,7 +3024,7 @@
           <w:szCs w:val="20"/>
           <w:lang w:val="en"/>
         </w:rPr>
-        <w:t>services.msc</w:t>
+        <w:t>docx</w:t>
       </w:r>
       <w:proofErr w:type="spellEnd"/>
       <w:r>
@@ -2971,7 +3035,7 @@
           <w:szCs w:val="20"/>
           <w:lang w:val="en"/>
         </w:rPr>
-        <w:t xml:space="preserve"> and changed the logon user and password for "</w:t>
+        <w:t>, .</w:t>
       </w:r>
       <w:proofErr w:type="spellStart"/>
       <w:r>
@@ -2982,8 +3046,9 @@
           <w:szCs w:val="20"/>
           <w:lang w:val="en"/>
         </w:rPr>
-        <w:t>RansomwareDetection</w:t>
-      </w:r>
+        <w:t>xlsx</w:t>
+      </w:r>
+      <w:proofErr w:type="spellEnd"/>
       <w:r>
         <w:rPr>
           <w:rFonts w:ascii="Segoe UI" w:hAnsi="Segoe UI" w:cs="Segoe UI"/>
@@ -2992,7 +3057,18 @@
           <w:szCs w:val="20"/>
           <w:lang w:val="en"/>
         </w:rPr>
-        <w:t>Service</w:t>
+        <w:t>, .</w:t>
+      </w:r>
+      <w:proofErr w:type="spellStart"/>
+      <w:r>
+        <w:rPr>
+          <w:rFonts w:ascii="Segoe UI" w:hAnsi="Segoe UI" w:cs="Segoe UI"/>
+          <w:color w:val="333333"/>
+          <w:sz w:val="20"/>
+          <w:szCs w:val="20"/>
+          <w:lang w:val="en"/>
+        </w:rPr>
+        <w:t>pptx</w:t>
       </w:r>
       <w:proofErr w:type="spellEnd"/>
       <w:r>
@@ -3003,8 +3079,9 @@
           <w:szCs w:val="20"/>
           <w:lang w:val="en"/>
         </w:rPr>
-        <w:t>" to the user that has the needed permissions for the folders you are working with.</w:t>
-      </w:r>
+        <w:t>, etc.)</w:t>
+      </w:r>
+      <w:proofErr w:type="gramEnd"/>
     </w:p>
     <w:p>
       <w:pPr>
@@ -3021,6 +3098,7 @@
           <w:lang w:val="en"/>
         </w:rPr>
       </w:pPr>
+      <w:proofErr w:type="spellStart"/>
       <w:r>
         <w:rPr>
           <w:rFonts w:ascii="Segoe UI" w:hAnsi="Segoe UI" w:cs="Segoe UI"/>
@@ -3029,6 +3107,165 @@
           <w:szCs w:val="20"/>
           <w:lang w:val="en"/>
         </w:rPr>
+        <w:t>RansomwareDetection</w:t>
+      </w:r>
+      <w:r>
+        <w:rPr>
+          <w:rFonts w:ascii="Segoe UI" w:hAnsi="Segoe UI" w:cs="Segoe UI"/>
+          <w:color w:val="333333"/>
+          <w:sz w:val="20"/>
+          <w:szCs w:val="20"/>
+          <w:lang w:val="en"/>
+        </w:rPr>
+        <w:t>Service</w:t>
+      </w:r>
+      <w:proofErr w:type="spellEnd"/>
+      <w:r>
+        <w:rPr>
+          <w:rFonts w:ascii="Segoe UI" w:hAnsi="Segoe UI" w:cs="Segoe UI"/>
+          <w:color w:val="333333"/>
+          <w:sz w:val="20"/>
+          <w:szCs w:val="20"/>
+          <w:lang w:val="en"/>
+        </w:rPr>
+        <w:t xml:space="preserve"> is a C# Windows service that will </w:t>
+      </w:r>
+      <w:r>
+        <w:rPr>
+          <w:rFonts w:ascii="Segoe UI" w:hAnsi="Segoe UI" w:cs="Segoe UI"/>
+          <w:color w:val="333333"/>
+          <w:sz w:val="20"/>
+          <w:szCs w:val="20"/>
+          <w:lang w:val="en"/>
+        </w:rPr>
+        <w:t xml:space="preserve">detect ransomware in a windows file share and optionally copy the files you want to verify to the </w:t>
+      </w:r>
+      <w:proofErr w:type="spellStart"/>
+      <w:r>
+        <w:rPr>
+          <w:rFonts w:ascii="Segoe UI" w:hAnsi="Segoe UI" w:cs="Segoe UI"/>
+          <w:color w:val="333333"/>
+          <w:sz w:val="20"/>
+          <w:szCs w:val="20"/>
+          <w:lang w:val="en"/>
+        </w:rPr>
+        <w:t>SourcePath</w:t>
+      </w:r>
+      <w:proofErr w:type="spellEnd"/>
+      <w:r>
+        <w:rPr>
+          <w:rFonts w:ascii="Segoe UI" w:hAnsi="Segoe UI" w:cs="Segoe UI"/>
+          <w:color w:val="333333"/>
+          <w:sz w:val="20"/>
+          <w:szCs w:val="20"/>
+          <w:lang w:val="en"/>
+        </w:rPr>
+        <w:t xml:space="preserve"> and the first layer of subfolders as well.  </w:t>
+      </w:r>
+    </w:p>
+    <w:p>
+      <w:pPr>
+        <w:pStyle w:val="NormalWeb"/>
+        <w:numPr>
+          <w:ilvl w:val="0"/>
+          <w:numId w:val="19"/>
+        </w:numPr>
+        <w:rPr>
+          <w:rFonts w:ascii="Segoe UI" w:hAnsi="Segoe UI" w:cs="Segoe UI"/>
+          <w:color w:val="333333"/>
+          <w:sz w:val="20"/>
+          <w:szCs w:val="20"/>
+          <w:lang w:val="en"/>
+        </w:rPr>
+      </w:pPr>
+      <w:r>
+        <w:rPr>
+          <w:rFonts w:ascii="Segoe UI" w:hAnsi="Segoe UI" w:cs="Segoe UI"/>
+          <w:color w:val="333333"/>
+          <w:sz w:val="20"/>
+          <w:szCs w:val="20"/>
+          <w:lang w:val="en"/>
+        </w:rPr>
+        <w:t xml:space="preserve">Run </w:t>
+      </w:r>
+      <w:proofErr w:type="spellStart"/>
+      <w:r>
+        <w:rPr>
+          <w:rFonts w:ascii="Segoe UI" w:hAnsi="Segoe UI" w:cs="Segoe UI"/>
+          <w:color w:val="333333"/>
+          <w:sz w:val="20"/>
+          <w:szCs w:val="20"/>
+          <w:lang w:val="en"/>
+        </w:rPr>
+        <w:t>services.msc</w:t>
+      </w:r>
+      <w:proofErr w:type="spellEnd"/>
+      <w:r>
+        <w:rPr>
+          <w:rFonts w:ascii="Segoe UI" w:hAnsi="Segoe UI" w:cs="Segoe UI"/>
+          <w:color w:val="333333"/>
+          <w:sz w:val="20"/>
+          <w:szCs w:val="20"/>
+          <w:lang w:val="en"/>
+        </w:rPr>
+        <w:t xml:space="preserve"> and changed the logon user and password for "</w:t>
+      </w:r>
+      <w:proofErr w:type="spellStart"/>
+      <w:r>
+        <w:rPr>
+          <w:rFonts w:ascii="Segoe UI" w:hAnsi="Segoe UI" w:cs="Segoe UI"/>
+          <w:color w:val="333333"/>
+          <w:sz w:val="20"/>
+          <w:szCs w:val="20"/>
+          <w:lang w:val="en"/>
+        </w:rPr>
+        <w:t>RansomwareDetection</w:t>
+      </w:r>
+      <w:r>
+        <w:rPr>
+          <w:rFonts w:ascii="Segoe UI" w:hAnsi="Segoe UI" w:cs="Segoe UI"/>
+          <w:color w:val="333333"/>
+          <w:sz w:val="20"/>
+          <w:szCs w:val="20"/>
+          <w:lang w:val="en"/>
+        </w:rPr>
+        <w:t>Service</w:t>
+      </w:r>
+      <w:proofErr w:type="spellEnd"/>
+      <w:r>
+        <w:rPr>
+          <w:rFonts w:ascii="Segoe UI" w:hAnsi="Segoe UI" w:cs="Segoe UI"/>
+          <w:color w:val="333333"/>
+          <w:sz w:val="20"/>
+          <w:szCs w:val="20"/>
+          <w:lang w:val="en"/>
+        </w:rPr>
+        <w:t>" to the user that has the needed permissions for the folders you are working with.</w:t>
+      </w:r>
+    </w:p>
+    <w:p>
+      <w:pPr>
+        <w:pStyle w:val="NormalWeb"/>
+        <w:numPr>
+          <w:ilvl w:val="0"/>
+          <w:numId w:val="19"/>
+        </w:numPr>
+        <w:rPr>
+          <w:rFonts w:ascii="Segoe UI" w:hAnsi="Segoe UI" w:cs="Segoe UI"/>
+          <w:color w:val="333333"/>
+          <w:sz w:val="20"/>
+          <w:szCs w:val="20"/>
+          <w:lang w:val="en"/>
+        </w:rPr>
+      </w:pPr>
+      <w:r>
+        <w:rPr>
+          <w:rFonts w:ascii="Segoe UI" w:hAnsi="Segoe UI" w:cs="Segoe UI"/>
+          <w:color w:val="333333"/>
+          <w:sz w:val="20"/>
+          <w:szCs w:val="20"/>
+          <w:lang w:val="en"/>
+        </w:rPr>
         <w:t>Make sure to use UNC paths for file shares</w:t>
       </w:r>
       <w:r>
@@ -3050,6 +3287,184 @@
           <w:lang w:val="en"/>
         </w:rPr>
         <w:t>.</w:t>
+      </w:r>
+    </w:p>
+    <w:p>
+      <w:pPr>
+        <w:pStyle w:val="NormalWeb"/>
+        <w:numPr>
+          <w:ilvl w:val="0"/>
+          <w:numId w:val="19"/>
+        </w:numPr>
+        <w:rPr>
+          <w:rFonts w:ascii="Segoe UI" w:hAnsi="Segoe UI" w:cs="Segoe UI"/>
+          <w:color w:val="333333"/>
+          <w:sz w:val="20"/>
+          <w:szCs w:val="20"/>
+          <w:lang w:val="en"/>
+        </w:rPr>
+      </w:pPr>
+      <w:r>
+        <w:rPr>
+          <w:rFonts w:ascii="Segoe UI" w:hAnsi="Segoe UI" w:cs="Segoe UI"/>
+          <w:color w:val="333333"/>
+          <w:sz w:val="20"/>
+          <w:szCs w:val="20"/>
+          <w:lang w:val="en"/>
+        </w:rPr>
+        <w:t xml:space="preserve">Default sample files are stored in </w:t>
+      </w:r>
+      <w:r>
+        <w:rPr>
+          <w:rFonts w:ascii="Segoe UI" w:hAnsi="Segoe UI" w:cs="Segoe UI"/>
+          <w:color w:val="333333"/>
+          <w:sz w:val="20"/>
+          <w:szCs w:val="20"/>
+          <w:lang w:val="en"/>
+        </w:rPr>
+        <w:t>“</w:t>
+      </w:r>
+      <w:r>
+        <w:rPr>
+          <w:rFonts w:ascii="Segoe UI" w:hAnsi="Segoe UI" w:cs="Segoe UI"/>
+          <w:color w:val="333333"/>
+          <w:sz w:val="20"/>
+          <w:szCs w:val="20"/>
+          <w:lang w:val="en"/>
+        </w:rPr>
+        <w:t>C:\Program Files (x86)\Ransomware Detection Service\</w:t>
+      </w:r>
+      <w:proofErr w:type="spellStart"/>
+      <w:r>
+        <w:rPr>
+          <w:rFonts w:ascii="Segoe UI" w:hAnsi="Segoe UI" w:cs="Segoe UI"/>
+          <w:color w:val="333333"/>
+          <w:sz w:val="20"/>
+          <w:szCs w:val="20"/>
+          <w:lang w:val="en"/>
+        </w:rPr>
+        <w:t>SourcePath</w:t>
+      </w:r>
+      <w:proofErr w:type="spellEnd"/>
+      <w:r>
+        <w:rPr>
+          <w:rFonts w:ascii="Segoe UI" w:hAnsi="Segoe UI" w:cs="Segoe UI"/>
+          <w:color w:val="333333"/>
+          <w:sz w:val="20"/>
+          <w:szCs w:val="20"/>
+          <w:lang w:val="en"/>
+        </w:rPr>
+        <w:t>”.  C</w:t>
+      </w:r>
+      <w:r>
+        <w:rPr>
+          <w:rFonts w:ascii="Segoe UI" w:hAnsi="Segoe UI" w:cs="Segoe UI"/>
+          <w:color w:val="333333"/>
+          <w:sz w:val="20"/>
+          <w:szCs w:val="20"/>
+          <w:lang w:val="en"/>
+        </w:rPr>
+        <w:t>hange the folder</w:t>
+      </w:r>
+      <w:r>
+        <w:rPr>
+          <w:rFonts w:ascii="Segoe UI" w:hAnsi="Segoe UI" w:cs="Segoe UI"/>
+          <w:color w:val="333333"/>
+          <w:sz w:val="20"/>
+          <w:szCs w:val="20"/>
+          <w:lang w:val="en"/>
+        </w:rPr>
+        <w:t xml:space="preserve"> </w:t>
+      </w:r>
+      <w:r>
+        <w:rPr>
+          <w:rFonts w:ascii="Segoe UI" w:hAnsi="Segoe UI" w:cs="Segoe UI"/>
+          <w:color w:val="333333"/>
+          <w:sz w:val="20"/>
+          <w:szCs w:val="20"/>
+          <w:lang w:val="en"/>
+        </w:rPr>
+        <w:t>name and files names stored inside this folder</w:t>
+      </w:r>
+      <w:r>
+        <w:rPr>
+          <w:rFonts w:ascii="Segoe UI" w:hAnsi="Segoe UI" w:cs="Segoe UI"/>
+          <w:color w:val="333333"/>
+          <w:sz w:val="20"/>
+          <w:szCs w:val="20"/>
+          <w:lang w:val="en"/>
+        </w:rPr>
+        <w:t xml:space="preserve"> immediately after the first time installing the program</w:t>
+      </w:r>
+      <w:r>
+        <w:rPr>
+          <w:rFonts w:ascii="Segoe UI" w:hAnsi="Segoe UI" w:cs="Segoe UI"/>
+          <w:color w:val="333333"/>
+          <w:sz w:val="20"/>
+          <w:szCs w:val="20"/>
+          <w:lang w:val="en"/>
+        </w:rPr>
+        <w:t xml:space="preserve">.  </w:t>
+      </w:r>
+      <w:r>
+        <w:rPr>
+          <w:rFonts w:ascii="Segoe UI" w:hAnsi="Segoe UI" w:cs="Segoe UI"/>
+          <w:color w:val="333333"/>
+          <w:sz w:val="20"/>
+          <w:szCs w:val="20"/>
+          <w:lang w:val="en"/>
+        </w:rPr>
+        <w:t>It is preferable to d</w:t>
+      </w:r>
+      <w:r>
+        <w:rPr>
+          <w:rFonts w:ascii="Segoe UI" w:hAnsi="Segoe UI" w:cs="Segoe UI"/>
+          <w:color w:val="333333"/>
+          <w:sz w:val="20"/>
+          <w:szCs w:val="20"/>
+          <w:lang w:val="en"/>
+        </w:rPr>
+        <w:t>elete the existing files and create your own sample files with different file names.  A</w:t>
+      </w:r>
+      <w:r>
+        <w:rPr>
+          <w:rFonts w:ascii="Segoe UI" w:hAnsi="Segoe UI" w:cs="Segoe UI"/>
+          <w:color w:val="333333"/>
+          <w:sz w:val="20"/>
+          <w:szCs w:val="20"/>
+          <w:lang w:val="en"/>
+        </w:rPr>
+        <w:t>dd</w:t>
+      </w:r>
+      <w:r>
+        <w:rPr>
+          <w:rFonts w:ascii="Segoe UI" w:hAnsi="Segoe UI" w:cs="Segoe UI"/>
+          <w:color w:val="333333"/>
+          <w:sz w:val="20"/>
+          <w:szCs w:val="20"/>
+          <w:lang w:val="en"/>
+        </w:rPr>
+        <w:t xml:space="preserve"> any</w:t>
+      </w:r>
+      <w:r>
+        <w:rPr>
+          <w:rFonts w:ascii="Segoe UI" w:hAnsi="Segoe UI" w:cs="Segoe UI"/>
+          <w:color w:val="333333"/>
+          <w:sz w:val="20"/>
+          <w:szCs w:val="20"/>
+          <w:lang w:val="en"/>
+        </w:rPr>
+        <w:t xml:space="preserve"> new or different</w:t>
+      </w:r>
+      <w:r>
+        <w:rPr>
+          <w:rFonts w:ascii="Segoe UI" w:hAnsi="Segoe UI" w:cs="Segoe UI"/>
+          <w:color w:val="333333"/>
+          <w:sz w:val="20"/>
+          <w:szCs w:val="20"/>
+          <w:lang w:val="en"/>
+        </w:rPr>
+        <w:t xml:space="preserve"> files types that you want to monitor.</w:t>
       </w:r>
     </w:p>
     <w:p>
@@ -3075,6 +3490,7 @@
           <w:sz w:val="21"/>
           <w:szCs w:val="21"/>
         </w:rPr>
+        <w:lastRenderedPageBreak/>
         <w:t>Overall Features:</w:t>
       </w:r>
     </w:p>
@@ -3474,7 +3890,6 @@
           <w:sz w:val="20"/>
           <w:szCs w:val="20"/>
         </w:rPr>
-        <w:lastRenderedPageBreak/>
         <w:t xml:space="preserve">Day of the Month Enter in -1 to -5 for </w:t>
       </w:r>
       <w:proofErr w:type="spellStart"/>
@@ -3844,6 +4259,7 @@
           <w:sz w:val="24"/>
           <w:szCs w:val="24"/>
         </w:rPr>
+        <w:lastRenderedPageBreak/>
         <w:drawing>
           <wp:inline distT="0" distB="0" distL="0" distR="0" wp14:anchorId="51482BAC" wp14:editId="41BFF71A">
             <wp:extent cx="5943600" cy="2045970"/>
@@ -4032,28 +4448,7 @@
           <w:sz w:val="20"/>
           <w:szCs w:val="20"/>
         </w:rPr>
-        <w:t xml:space="preserve"> files (only needs to run once with these options).  If these files change or get encrypted then you will receive an error in the error log and possibly an email if setup.  Secondly you could put a copy of important files into the </w:t>
-      </w:r>
-      <w:proofErr w:type="spellStart"/>
-      <w:r>
-        <w:rPr>
-          <w:rFonts w:ascii="Segoe UI" w:eastAsia="Times New Roman" w:hAnsi="Segoe UI" w:cs="Segoe UI"/>
-          <w:color w:val="444444"/>
-          <w:sz w:val="20"/>
-          <w:szCs w:val="20"/>
-        </w:rPr>
-        <w:lastRenderedPageBreak/>
-        <w:t>SourcePath</w:t>
-      </w:r>
-      <w:proofErr w:type="spellEnd"/>
-      <w:r>
-        <w:rPr>
-          <w:rFonts w:ascii="Segoe UI" w:eastAsia="Times New Roman" w:hAnsi="Segoe UI" w:cs="Segoe UI"/>
-          <w:color w:val="444444"/>
-          <w:sz w:val="20"/>
-          <w:szCs w:val="20"/>
-        </w:rPr>
-        <w:t xml:space="preserve"> and have it monitoring for changes (This will take longer but you will know when important files are changed)</w:t>
+        <w:t xml:space="preserve"> files (only needs to run once with these options).  If these files change or get encrypted then you will receive an error in the error log and possibly an email if setup.  </w:t>
       </w:r>
     </w:p>
     <w:p>
@@ -4068,6 +4463,197 @@
           <w:szCs w:val="20"/>
         </w:rPr>
       </w:pPr>
+      <w:r>
+        <w:rPr>
+          <w:rFonts w:ascii="Segoe UI" w:hAnsi="Segoe UI" w:cs="Segoe UI"/>
+          <w:color w:val="253340"/>
+          <w:sz w:val="20"/>
+          <w:szCs w:val="20"/>
+        </w:rPr>
+        <w:t xml:space="preserve">The secondary purpose is </w:t>
+      </w:r>
+      <w:proofErr w:type="gramStart"/>
+      <w:r>
+        <w:rPr>
+          <w:rFonts w:ascii="Segoe UI" w:hAnsi="Segoe UI" w:cs="Segoe UI"/>
+          <w:color w:val="253340"/>
+          <w:sz w:val="20"/>
+          <w:szCs w:val="20"/>
+        </w:rPr>
+        <w:t>to completely Audit</w:t>
+      </w:r>
+      <w:proofErr w:type="gramEnd"/>
+      <w:r>
+        <w:rPr>
+          <w:rFonts w:ascii="Segoe UI" w:hAnsi="Segoe UI" w:cs="Segoe UI"/>
+          <w:color w:val="253340"/>
+          <w:sz w:val="20"/>
+          <w:szCs w:val="20"/>
+        </w:rPr>
+        <w:t xml:space="preserve"> a file share vs a full backup. This will compare files using binary differences and give you a list of changed files and files new since the backup that should be in the share. Set the backup path as the </w:t>
+      </w:r>
+      <w:proofErr w:type="spellStart"/>
+      <w:r>
+        <w:rPr>
+          <w:rFonts w:ascii="Segoe UI" w:hAnsi="Segoe UI" w:cs="Segoe UI"/>
+          <w:color w:val="253340"/>
+          <w:sz w:val="20"/>
+          <w:szCs w:val="20"/>
+        </w:rPr>
+        <w:t>FilePathToCheck</w:t>
+      </w:r>
+      <w:proofErr w:type="spellEnd"/>
+      <w:r>
+        <w:rPr>
+          <w:rFonts w:ascii="Segoe UI" w:hAnsi="Segoe UI" w:cs="Segoe UI"/>
+          <w:color w:val="253340"/>
+          <w:sz w:val="20"/>
+          <w:szCs w:val="20"/>
+        </w:rPr>
+        <w:t xml:space="preserve"> and the File Share to the </w:t>
+      </w:r>
+      <w:proofErr w:type="spellStart"/>
+      <w:r>
+        <w:rPr>
+          <w:rFonts w:ascii="Segoe UI" w:hAnsi="Segoe UI" w:cs="Segoe UI"/>
+          <w:color w:val="253340"/>
+          <w:sz w:val="20"/>
+          <w:szCs w:val="20"/>
+        </w:rPr>
+        <w:t>SourcePath</w:t>
+      </w:r>
+      <w:proofErr w:type="spellEnd"/>
+      <w:r>
+        <w:rPr>
+          <w:rFonts w:ascii="Segoe UI" w:hAnsi="Segoe UI" w:cs="Segoe UI"/>
+          <w:color w:val="253340"/>
+          <w:sz w:val="20"/>
+          <w:szCs w:val="20"/>
+        </w:rPr>
+        <w:t xml:space="preserve"> to do this. This process is slow and </w:t>
+      </w:r>
+      <w:proofErr w:type="gramStart"/>
+      <w:r>
+        <w:rPr>
+          <w:rFonts w:ascii="Segoe UI" w:hAnsi="Segoe UI" w:cs="Segoe UI"/>
+          <w:color w:val="253340"/>
+          <w:sz w:val="20"/>
+          <w:szCs w:val="20"/>
+        </w:rPr>
+        <w:t>should only be run</w:t>
+      </w:r>
+      <w:proofErr w:type="gramEnd"/>
+      <w:r>
+        <w:rPr>
+          <w:rFonts w:ascii="Segoe UI" w:hAnsi="Segoe UI" w:cs="Segoe UI"/>
+          <w:color w:val="253340"/>
+          <w:sz w:val="20"/>
+          <w:szCs w:val="20"/>
+        </w:rPr>
+        <w:t xml:space="preserve"> during off hours. The CSV files </w:t>
+      </w:r>
+      <w:proofErr w:type="gramStart"/>
+      <w:r>
+        <w:rPr>
+          <w:rFonts w:ascii="Segoe UI" w:hAnsi="Segoe UI" w:cs="Segoe UI"/>
+          <w:color w:val="253340"/>
+          <w:sz w:val="20"/>
+          <w:szCs w:val="20"/>
+        </w:rPr>
+        <w:t>are saved</w:t>
+      </w:r>
+      <w:proofErr w:type="gramEnd"/>
+      <w:r>
+        <w:rPr>
+          <w:rFonts w:ascii="Segoe UI" w:hAnsi="Segoe UI" w:cs="Segoe UI"/>
+          <w:color w:val="253340"/>
+          <w:sz w:val="20"/>
+          <w:szCs w:val="20"/>
+        </w:rPr>
+        <w:t xml:space="preserve"> in the </w:t>
+      </w:r>
+      <w:proofErr w:type="spellStart"/>
+      <w:r>
+        <w:rPr>
+          <w:rFonts w:ascii="Segoe UI" w:hAnsi="Segoe UI" w:cs="Segoe UI"/>
+          <w:color w:val="253340"/>
+          <w:sz w:val="20"/>
+          <w:szCs w:val="20"/>
+        </w:rPr>
+        <w:t>ExportCSVPath</w:t>
+      </w:r>
+      <w:proofErr w:type="spellEnd"/>
+      <w:r>
+        <w:rPr>
+          <w:rFonts w:ascii="Segoe UI" w:hAnsi="Segoe UI" w:cs="Segoe UI"/>
+          <w:color w:val="253340"/>
+          <w:sz w:val="20"/>
+          <w:szCs w:val="20"/>
+        </w:rPr>
+        <w:t xml:space="preserve">. The new files will be in the Missing csv file because the backup </w:t>
+      </w:r>
+      <w:proofErr w:type="gramStart"/>
+      <w:r>
+        <w:rPr>
+          <w:rFonts w:ascii="Segoe UI" w:hAnsi="Segoe UI" w:cs="Segoe UI"/>
+          <w:color w:val="253340"/>
+          <w:sz w:val="20"/>
+          <w:szCs w:val="20"/>
+        </w:rPr>
+        <w:t>won't</w:t>
+      </w:r>
+      <w:proofErr w:type="gramEnd"/>
+      <w:r>
+        <w:rPr>
+          <w:rFonts w:ascii="Segoe UI" w:hAnsi="Segoe UI" w:cs="Segoe UI"/>
+          <w:color w:val="253340"/>
+          <w:sz w:val="20"/>
+          <w:szCs w:val="20"/>
+        </w:rPr>
+        <w:t xml:space="preserve"> have a copy of the new files. Review the missing files csv and verify that the files are good and not viruses or documents that deployed the virus. Viruses can wait a few days before encrypting files so running using a backup more than a week old is important.</w:t>
+      </w:r>
+      <w:r>
+        <w:rPr>
+          <w:rFonts w:ascii="Segoe UI" w:hAnsi="Segoe UI" w:cs="Segoe UI"/>
+          <w:color w:val="253340"/>
+          <w:sz w:val="20"/>
+          <w:szCs w:val="20"/>
+        </w:rPr>
+        <w:t xml:space="preserve">  For further </w:t>
+      </w:r>
+      <w:proofErr w:type="gramStart"/>
+      <w:r>
+        <w:rPr>
+          <w:rFonts w:ascii="Segoe UI" w:hAnsi="Segoe UI" w:cs="Segoe UI"/>
+          <w:color w:val="253340"/>
+          <w:sz w:val="20"/>
+          <w:szCs w:val="20"/>
+        </w:rPr>
+        <w:t>auditing</w:t>
+      </w:r>
+      <w:proofErr w:type="gramEnd"/>
+      <w:r>
+        <w:rPr>
+          <w:rFonts w:ascii="Segoe UI" w:hAnsi="Segoe UI" w:cs="Segoe UI"/>
+          <w:color w:val="253340"/>
+          <w:sz w:val="20"/>
+          <w:szCs w:val="20"/>
+        </w:rPr>
+        <w:t xml:space="preserve"> see the Audit Files tab.</w:t>
+      </w:r>
+    </w:p>
+    <w:p>
+      <w:pPr>
+        <w:shd w:val="clear" w:color="auto" w:fill="FFFFFF"/>
+        <w:spacing w:before="297" w:after="148" w:line="300" w:lineRule="atLeast"/>
+        <w:outlineLvl w:val="2"/>
+        <w:rPr>
+          <w:rFonts w:ascii="Segoe UI" w:eastAsia="Times New Roman" w:hAnsi="Segoe UI" w:cs="Segoe UI"/>
+          <w:color w:val="444444"/>
+          <w:sz w:val="20"/>
+          <w:szCs w:val="20"/>
+        </w:rPr>
+      </w:pPr>
       <w:proofErr w:type="spellStart"/>
       <w:r>
         <w:rPr>
@@ -4195,6 +4781,7 @@
           <w:sz w:val="20"/>
           <w:szCs w:val="20"/>
         </w:rPr>
+        <w:lastRenderedPageBreak/>
         <w:drawing>
           <wp:inline distT="0" distB="0" distL="0" distR="0" wp14:anchorId="29C81A0E" wp14:editId="7C9C65BF">
             <wp:extent cx="4858428" cy="2295845"/>
@@ -4690,7 +5277,6 @@
           <w:szCs w:val="20"/>
           <w:u w:val="single"/>
         </w:rPr>
-        <w:lastRenderedPageBreak/>
         <w:t>FilePathToCheck</w:t>
       </w:r>
       <w:proofErr w:type="spellEnd"/>
@@ -5126,6 +5712,7 @@
           <w:szCs w:val="20"/>
           <w:u w:val="single"/>
         </w:rPr>
+        <w:lastRenderedPageBreak/>
         <w:t>CopySourceFilesSubFolders</w:t>
       </w:r>
       <w:proofErr w:type="spellEnd"/>
@@ -6718,7 +7305,6 @@
           <w:sz w:val="24"/>
           <w:szCs w:val="24"/>
         </w:rPr>
-        <w:lastRenderedPageBreak/>
         <w:t xml:space="preserve">Find Ransomware </w:t>
       </w:r>
       <w:proofErr w:type="gramStart"/>
@@ -6896,7 +7482,18 @@
           <w:sz w:val="20"/>
           <w:szCs w:val="20"/>
         </w:rPr>
-        <w:t xml:space="preserve">Files screens will detect files new files modified or created by old ransomware, but how do you find ransomware files that already exist.   How do you detect where the new ransomware hit your file shares? </w:t>
+        <w:t xml:space="preserve">Files screens will detect files new files modified or created by old ransomware, but how do you find ransomware files that already exist.   How do you detect where the new ransomware </w:t>
+      </w:r>
+      <w:r>
+        <w:rPr>
+          <w:rFonts w:ascii="Segoe UI" w:eastAsia="Times New Roman" w:hAnsi="Segoe UI" w:cs="Segoe UI"/>
+          <w:bCs/>
+          <w:color w:val="444444"/>
+          <w:sz w:val="20"/>
+          <w:szCs w:val="20"/>
+        </w:rPr>
+        <w:lastRenderedPageBreak/>
+        <w:t xml:space="preserve">hit your file shares? </w:t>
       </w:r>
       <w:r>
         <w:rPr>
@@ -8056,7 +8653,6 @@
           <w:sz w:val="21"/>
           <w:szCs w:val="21"/>
         </w:rPr>
-        <w:lastRenderedPageBreak/>
         <w:t>Find Ransomware Files (Off Hours Only) tab:</w:t>
       </w:r>
     </w:p>
@@ -8079,16 +8675,16 @@
           <w:rFonts w:ascii="Segoe UI" w:eastAsia="Times New Roman" w:hAnsi="Segoe UI" w:cs="Segoe UI"/>
           <w:b/>
           <w:bCs/>
-          <w:noProof/>
-          <w:color w:val="444444"/>
-          <w:sz w:val="21"/>
-          <w:szCs w:val="21"/>
-        </w:rPr>
+          <w:color w:val="444444"/>
+          <w:sz w:val="21"/>
+          <w:szCs w:val="21"/>
+        </w:rPr>
+        <w:lastRenderedPageBreak/>
         <w:drawing>
-          <wp:inline distT="0" distB="0" distL="0" distR="0" wp14:anchorId="2E2E63D2" wp14:editId="1702206D">
-            <wp:extent cx="5943600" cy="3048000"/>
+          <wp:inline distT="0" distB="0" distL="0" distR="0" wp14:anchorId="158F12F0" wp14:editId="47AF6602">
+            <wp:extent cx="5943600" cy="3334385"/>
             <wp:effectExtent l="0" t="0" r="0" b="0"/>
-            <wp:docPr id="11" name="Picture 11"/>
+            <wp:docPr id="3" name="Picture 3"/>
             <wp:cNvGraphicFramePr>
               <a:graphicFrameLocks xmlns:a="http://schemas.openxmlformats.org/drawingml/2006/main" noChangeAspect="1"/>
             </wp:cNvGraphicFramePr>
@@ -8108,7 +8704,7 @@
                   <pic:spPr>
                     <a:xfrm>
                       <a:off x="0" y="0"/>
-                      <a:ext cx="5943600" cy="3048000"/>
+                      <a:ext cx="5943600" cy="3334385"/>
                     </a:xfrm>
                     <a:prstGeom prst="rect">
                       <a:avLst/>
@@ -8595,17 +9191,71 @@
           <w:sz w:val="20"/>
           <w:szCs w:val="20"/>
         </w:rPr>
-        <w:t xml:space="preserve"> rows are</w:t>
-      </w:r>
-      <w:r>
-        <w:rPr>
-          <w:rFonts w:ascii="Segoe UI" w:eastAsia="Times New Roman" w:hAnsi="Segoe UI" w:cs="Segoe UI"/>
-          <w:bCs/>
-          <w:color w:val="444444"/>
-          <w:sz w:val="20"/>
-          <w:szCs w:val="20"/>
-        </w:rPr>
-        <w:t xml:space="preserve"> deleted entirely then the stock signatures are used.</w:t>
+        <w:t xml:space="preserve"> rows </w:t>
+      </w:r>
+      <w:proofErr w:type="gramStart"/>
+      <w:r>
+        <w:rPr>
+          <w:rFonts w:ascii="Segoe UI" w:eastAsia="Times New Roman" w:hAnsi="Segoe UI" w:cs="Segoe UI"/>
+          <w:bCs/>
+          <w:color w:val="444444"/>
+          <w:sz w:val="20"/>
+          <w:szCs w:val="20"/>
+        </w:rPr>
+        <w:t>are</w:t>
+      </w:r>
+      <w:r>
+        <w:rPr>
+          <w:rFonts w:ascii="Segoe UI" w:eastAsia="Times New Roman" w:hAnsi="Segoe UI" w:cs="Segoe UI"/>
+          <w:bCs/>
+          <w:color w:val="444444"/>
+          <w:sz w:val="20"/>
+          <w:szCs w:val="20"/>
+        </w:rPr>
+        <w:t xml:space="preserve"> deleted</w:t>
+      </w:r>
+      <w:proofErr w:type="gramEnd"/>
+      <w:r>
+        <w:rPr>
+          <w:rFonts w:ascii="Segoe UI" w:eastAsia="Times New Roman" w:hAnsi="Segoe UI" w:cs="Segoe UI"/>
+          <w:bCs/>
+          <w:color w:val="444444"/>
+          <w:sz w:val="20"/>
+          <w:szCs w:val="20"/>
+        </w:rPr>
+        <w:t xml:space="preserve"> entirely then the stock signatures are used.</w:t>
+      </w:r>
+      <w:r>
+        <w:rPr>
+          <w:rFonts w:ascii="Segoe UI" w:eastAsia="Times New Roman" w:hAnsi="Segoe UI" w:cs="Segoe UI"/>
+          <w:bCs/>
+          <w:color w:val="444444"/>
+          <w:sz w:val="20"/>
+          <w:szCs w:val="20"/>
+        </w:rPr>
+        <w:t xml:space="preserve">  Make sure and run the Audit prior to an infection to fix as many unknowns and unverified files as possible.  Text files do not have a file signature and </w:t>
+      </w:r>
+      <w:proofErr w:type="gramStart"/>
+      <w:r>
+        <w:rPr>
+          <w:rFonts w:ascii="Segoe UI" w:eastAsia="Times New Roman" w:hAnsi="Segoe UI" w:cs="Segoe UI"/>
+          <w:bCs/>
+          <w:color w:val="444444"/>
+          <w:sz w:val="20"/>
+          <w:szCs w:val="20"/>
+        </w:rPr>
+        <w:t>will be listed</w:t>
+      </w:r>
+      <w:proofErr w:type="gramEnd"/>
+      <w:r>
+        <w:rPr>
+          <w:rFonts w:ascii="Segoe UI" w:eastAsia="Times New Roman" w:hAnsi="Segoe UI" w:cs="Segoe UI"/>
+          <w:bCs/>
+          <w:color w:val="444444"/>
+          <w:sz w:val="20"/>
+          <w:szCs w:val="20"/>
+        </w:rPr>
+        <w:t xml:space="preserve"> with the unknown files.  </w:t>
       </w:r>
     </w:p>
     <w:p>

</xml_diff>

<commit_message>
updated documentation and fixed reference to Delimon.
</commit_message>
<xml_diff>
--- a/RansomwareDetectionService/RansomwareDetectionServiceDocumentation.docx
+++ b/RansomwareDetectionService/RansomwareDetectionServiceDocumentation.docx
@@ -393,7 +393,46 @@
           <w:sz w:val="20"/>
           <w:szCs w:val="20"/>
         </w:rPr>
-        <w:t>What files and how many files are corrupted in my windows file shares? (Audit Files tab)</w:t>
+        <w:lastRenderedPageBreak/>
+        <w:t>How do I automatically stop an infection from encrypting more files and only stop the user that was infected?</w:t>
+      </w:r>
+      <w:r>
+        <w:rPr>
+          <w:rFonts w:ascii="Segoe UI" w:hAnsi="Segoe UI" w:cs="Segoe UI"/>
+          <w:color w:val="253340"/>
+          <w:sz w:val="20"/>
+          <w:szCs w:val="20"/>
+        </w:rPr>
+        <w:t xml:space="preserve"> </w:t>
+      </w:r>
+      <w:r>
+        <w:rPr>
+          <w:rFonts w:ascii="Segoe UI" w:hAnsi="Segoe UI" w:cs="Segoe UI"/>
+          <w:color w:val="253340"/>
+          <w:sz w:val="20"/>
+          <w:szCs w:val="20"/>
+        </w:rPr>
+        <w:t xml:space="preserve">(Compare tab - </w:t>
+      </w:r>
+      <w:proofErr w:type="spellStart"/>
+      <w:r>
+        <w:rPr>
+          <w:rFonts w:ascii="Segoe UI" w:hAnsi="Segoe UI" w:cs="Segoe UI"/>
+          <w:color w:val="253340"/>
+          <w:sz w:val="20"/>
+          <w:szCs w:val="20"/>
+        </w:rPr>
+        <w:t>CommandProgram</w:t>
+      </w:r>
+      <w:proofErr w:type="spellEnd"/>
+      <w:r>
+        <w:rPr>
+          <w:rFonts w:ascii="Segoe UI" w:hAnsi="Segoe UI" w:cs="Segoe UI"/>
+          <w:color w:val="253340"/>
+          <w:sz w:val="20"/>
+          <w:szCs w:val="20"/>
+        </w:rPr>
+        <w:t xml:space="preserve"> and the StopRansomwareInfectedUserPublic.ps1 script)</w:t>
       </w:r>
     </w:p>
     <w:p>
@@ -419,8 +458,7 @@
           <w:sz w:val="20"/>
           <w:szCs w:val="20"/>
         </w:rPr>
-        <w:lastRenderedPageBreak/>
-        <w:t>What files are still good in my windows file shares? (Audit Files tab)</w:t>
+        <w:t>What files and how many files are corrupted in my windows file shares? (Audit Files tab)</w:t>
       </w:r>
     </w:p>
     <w:p>
@@ -446,25 +484,7 @@
           <w:sz w:val="20"/>
           <w:szCs w:val="20"/>
         </w:rPr>
-        <w:t xml:space="preserve">What files have been recently changed or created since that last good backup? </w:t>
-      </w:r>
-      <w:r>
-        <w:rPr>
-          <w:rFonts w:ascii="Segoe UI" w:eastAsia="Times New Roman" w:hAnsi="Segoe UI" w:cs="Segoe UI"/>
-          <w:color w:val="253340"/>
-          <w:sz w:val="20"/>
-          <w:szCs w:val="20"/>
-        </w:rPr>
-        <w:t xml:space="preserve"> </w:t>
-      </w:r>
-      <w:r>
-        <w:rPr>
-          <w:rFonts w:ascii="Segoe UI" w:eastAsia="Times New Roman" w:hAnsi="Segoe UI" w:cs="Segoe UI"/>
-          <w:color w:val="253340"/>
-          <w:sz w:val="20"/>
-          <w:szCs w:val="20"/>
-        </w:rPr>
-        <w:t>(Audit Files tab, or Compare tab for full binary comparison)</w:t>
+        <w:t>What files are still good in my windows file shares? (Audit Files tab)</w:t>
       </w:r>
     </w:p>
     <w:p>
@@ -490,7 +510,7 @@
           <w:sz w:val="20"/>
           <w:szCs w:val="20"/>
         </w:rPr>
-        <w:t>How do I detect encrypted or corrupted zip files</w:t>
+        <w:t xml:space="preserve">What files have been recently changed or created since that last good backup? </w:t>
       </w:r>
       <w:r>
         <w:rPr>
@@ -499,10 +519,8 @@
           <w:sz w:val="20"/>
           <w:szCs w:val="20"/>
         </w:rPr>
-        <w:t xml:space="preserve">, word documents, excel files, or </w:t>
-      </w:r>
-      <w:proofErr w:type="spellStart"/>
-      <w:proofErr w:type="gramStart"/>
+        <w:t xml:space="preserve"> </w:t>
+      </w:r>
       <w:r>
         <w:rPr>
           <w:rFonts w:ascii="Segoe UI" w:eastAsia="Times New Roman" w:hAnsi="Segoe UI" w:cs="Segoe UI"/>
@@ -510,65 +528,7 @@
           <w:sz w:val="20"/>
           <w:szCs w:val="20"/>
         </w:rPr>
-        <w:t>powerpoint</w:t>
-      </w:r>
-      <w:proofErr w:type="spellEnd"/>
-      <w:proofErr w:type="gramEnd"/>
-      <w:r>
-        <w:rPr>
-          <w:rFonts w:ascii="Segoe UI" w:eastAsia="Times New Roman" w:hAnsi="Segoe UI" w:cs="Segoe UI"/>
-          <w:color w:val="253340"/>
-          <w:sz w:val="20"/>
-          <w:szCs w:val="20"/>
-        </w:rPr>
-        <w:t xml:space="preserve"> files</w:t>
-      </w:r>
-      <w:r>
-        <w:rPr>
-          <w:rFonts w:ascii="Segoe UI" w:eastAsia="Times New Roman" w:hAnsi="Segoe UI" w:cs="Segoe UI"/>
-          <w:color w:val="253340"/>
-          <w:sz w:val="20"/>
-          <w:szCs w:val="20"/>
-        </w:rPr>
-        <w:t xml:space="preserve">? </w:t>
-      </w:r>
-      <w:r>
-        <w:rPr>
-          <w:rFonts w:ascii="Segoe UI" w:eastAsia="Times New Roman" w:hAnsi="Segoe UI" w:cs="Segoe UI"/>
-          <w:color w:val="253340"/>
-          <w:sz w:val="20"/>
-          <w:szCs w:val="20"/>
-        </w:rPr>
-        <w:t xml:space="preserve"> </w:t>
-      </w:r>
-      <w:r>
-        <w:rPr>
-          <w:rFonts w:ascii="Segoe UI" w:eastAsia="Times New Roman" w:hAnsi="Segoe UI" w:cs="Segoe UI"/>
-          <w:color w:val="253340"/>
-          <w:sz w:val="20"/>
-          <w:szCs w:val="20"/>
-        </w:rPr>
-        <w:t xml:space="preserve">(Audit Files tab - </w:t>
-      </w:r>
-      <w:proofErr w:type="spellStart"/>
-      <w:r>
-        <w:rPr>
-          <w:rFonts w:ascii="Segoe UI" w:eastAsia="Times New Roman" w:hAnsi="Segoe UI" w:cs="Segoe UI"/>
-          <w:color w:val="253340"/>
-          <w:sz w:val="20"/>
-          <w:szCs w:val="20"/>
-        </w:rPr>
-        <w:t>ValidateZipFiles</w:t>
-      </w:r>
-      <w:proofErr w:type="spellEnd"/>
-      <w:r>
-        <w:rPr>
-          <w:rFonts w:ascii="Segoe UI" w:eastAsia="Times New Roman" w:hAnsi="Segoe UI" w:cs="Segoe UI"/>
-          <w:color w:val="253340"/>
-          <w:sz w:val="20"/>
-          <w:szCs w:val="20"/>
-        </w:rPr>
-        <w:t xml:space="preserve"> option)</w:t>
+        <w:t>(Audit Files tab, or Compare tab for full binary comparison)</w:t>
       </w:r>
     </w:p>
     <w:p>
@@ -594,8 +554,18 @@
           <w:sz w:val="20"/>
           <w:szCs w:val="20"/>
         </w:rPr>
-        <w:t xml:space="preserve">What files and how many </w:t>
-      </w:r>
+        <w:t>How do I detect encrypted or corrupted zip files</w:t>
+      </w:r>
+      <w:r>
+        <w:rPr>
+          <w:rFonts w:ascii="Segoe UI" w:eastAsia="Times New Roman" w:hAnsi="Segoe UI" w:cs="Segoe UI"/>
+          <w:color w:val="253340"/>
+          <w:sz w:val="20"/>
+          <w:szCs w:val="20"/>
+        </w:rPr>
+        <w:t xml:space="preserve">, word documents, excel files, or </w:t>
+      </w:r>
+      <w:proofErr w:type="spellStart"/>
       <w:proofErr w:type="gramStart"/>
       <w:r>
         <w:rPr>
@@ -604,8 +574,9 @@
           <w:sz w:val="20"/>
           <w:szCs w:val="20"/>
         </w:rPr>
-        <w:t>were repeatedly created</w:t>
-      </w:r>
+        <w:t>powerpoint</w:t>
+      </w:r>
+      <w:proofErr w:type="spellEnd"/>
       <w:proofErr w:type="gramEnd"/>
       <w:r>
         <w:rPr>
@@ -614,7 +585,54 @@
           <w:sz w:val="20"/>
           <w:szCs w:val="20"/>
         </w:rPr>
-        <w:t xml:space="preserve"> by the virus? (Find Ransom Files tab)</w:t>
+        <w:t xml:space="preserve"> files</w:t>
+      </w:r>
+      <w:r>
+        <w:rPr>
+          <w:rFonts w:ascii="Segoe UI" w:eastAsia="Times New Roman" w:hAnsi="Segoe UI" w:cs="Segoe UI"/>
+          <w:color w:val="253340"/>
+          <w:sz w:val="20"/>
+          <w:szCs w:val="20"/>
+        </w:rPr>
+        <w:t xml:space="preserve">? </w:t>
+      </w:r>
+      <w:r>
+        <w:rPr>
+          <w:rFonts w:ascii="Segoe UI" w:eastAsia="Times New Roman" w:hAnsi="Segoe UI" w:cs="Segoe UI"/>
+          <w:color w:val="253340"/>
+          <w:sz w:val="20"/>
+          <w:szCs w:val="20"/>
+        </w:rPr>
+        <w:t xml:space="preserve"> </w:t>
+      </w:r>
+      <w:r>
+        <w:rPr>
+          <w:rFonts w:ascii="Segoe UI" w:eastAsia="Times New Roman" w:hAnsi="Segoe UI" w:cs="Segoe UI"/>
+          <w:color w:val="253340"/>
+          <w:sz w:val="20"/>
+          <w:szCs w:val="20"/>
+        </w:rPr>
+        <w:t xml:space="preserve">(Audit Files tab - </w:t>
+      </w:r>
+      <w:proofErr w:type="spellStart"/>
+      <w:r>
+        <w:rPr>
+          <w:rFonts w:ascii="Segoe UI" w:eastAsia="Times New Roman" w:hAnsi="Segoe UI" w:cs="Segoe UI"/>
+          <w:color w:val="253340"/>
+          <w:sz w:val="20"/>
+          <w:szCs w:val="20"/>
+        </w:rPr>
+        <w:t>ValidateZipFiles</w:t>
+      </w:r>
+      <w:proofErr w:type="spellEnd"/>
+      <w:r>
+        <w:rPr>
+          <w:rFonts w:ascii="Segoe UI" w:eastAsia="Times New Roman" w:hAnsi="Segoe UI" w:cs="Segoe UI"/>
+          <w:color w:val="253340"/>
+          <w:sz w:val="20"/>
+          <w:szCs w:val="20"/>
+        </w:rPr>
+        <w:t xml:space="preserve"> option)</w:t>
       </w:r>
     </w:p>
     <w:p>
@@ -640,8 +658,9 @@
           <w:sz w:val="20"/>
           <w:szCs w:val="20"/>
         </w:rPr>
-        <w:t>How do I delete the ransom note files created by the virus? (</w:t>
-      </w:r>
+        <w:t xml:space="preserve">What files and how many </w:t>
+      </w:r>
+      <w:proofErr w:type="gramStart"/>
       <w:r>
         <w:rPr>
           <w:rFonts w:ascii="Segoe UI" w:eastAsia="Times New Roman" w:hAnsi="Segoe UI" w:cs="Segoe UI"/>
@@ -649,8 +668,9 @@
           <w:sz w:val="20"/>
           <w:szCs w:val="20"/>
         </w:rPr>
-        <w:t>Find Ransom Files tab and Find Filters tab</w:t>
-      </w:r>
+        <w:t>were repeatedly created</w:t>
+      </w:r>
+      <w:proofErr w:type="gramEnd"/>
       <w:r>
         <w:rPr>
           <w:rFonts w:ascii="Segoe UI" w:eastAsia="Times New Roman" w:hAnsi="Segoe UI" w:cs="Segoe UI"/>
@@ -658,7 +678,7 @@
           <w:sz w:val="20"/>
           <w:szCs w:val="20"/>
         </w:rPr>
-        <w:t>)</w:t>
+        <w:t xml:space="preserve"> by the virus? (Find Ransom Files tab)</w:t>
       </w:r>
     </w:p>
     <w:p>
@@ -684,7 +704,25 @@
           <w:sz w:val="20"/>
           <w:szCs w:val="20"/>
         </w:rPr>
-        <w:t>How do I replace the corrupted files and keep the newest good files? (Audit Files tab)</w:t>
+        <w:t>How do I delete the ransom note files created by the virus? (</w:t>
+      </w:r>
+      <w:r>
+        <w:rPr>
+          <w:rFonts w:ascii="Segoe UI" w:eastAsia="Times New Roman" w:hAnsi="Segoe UI" w:cs="Segoe UI"/>
+          <w:color w:val="253340"/>
+          <w:sz w:val="20"/>
+          <w:szCs w:val="20"/>
+        </w:rPr>
+        <w:t>Find Ransom Files tab and Find Filters tab</w:t>
+      </w:r>
+      <w:r>
+        <w:rPr>
+          <w:rFonts w:ascii="Segoe UI" w:eastAsia="Times New Roman" w:hAnsi="Segoe UI" w:cs="Segoe UI"/>
+          <w:color w:val="253340"/>
+          <w:sz w:val="20"/>
+          <w:szCs w:val="20"/>
+        </w:rPr>
+        <w:t>)</w:t>
       </w:r>
     </w:p>
     <w:p>
@@ -710,7 +748,7 @@
           <w:sz w:val="20"/>
           <w:szCs w:val="20"/>
         </w:rPr>
-        <w:t>How do I detect ransomware no matter what type of ransom files it creates? (Compare tab)</w:t>
+        <w:t>How do I replace the corrupted files and keep the newest good files? (Audit Files tab)</w:t>
       </w:r>
     </w:p>
     <w:p>
@@ -736,7 +774,7 @@
           <w:sz w:val="20"/>
           <w:szCs w:val="20"/>
         </w:rPr>
-        <w:t>How do I quickly stop the Windows file server from sharing files during a virus outbreak? ("Stop File Sharing" button)</w:t>
+        <w:t>How do I detect ransomware no matter what type of ransom files it creates? (Compare tab)</w:t>
       </w:r>
     </w:p>
     <w:p>
@@ -762,27 +800,7 @@
           <w:sz w:val="20"/>
           <w:szCs w:val="20"/>
         </w:rPr>
-        <w:t xml:space="preserve">How do I restore files when long file paths are involved? (Audit Files tab, or </w:t>
-      </w:r>
-      <w:proofErr w:type="spellStart"/>
-      <w:r>
-        <w:rPr>
-          <w:rFonts w:ascii="Segoe UI" w:eastAsia="Times New Roman" w:hAnsi="Segoe UI" w:cs="Segoe UI"/>
-          <w:color w:val="253340"/>
-          <w:sz w:val="20"/>
-          <w:szCs w:val="20"/>
-        </w:rPr>
-        <w:t>FastCopy</w:t>
-      </w:r>
-      <w:proofErr w:type="spellEnd"/>
-      <w:r>
-        <w:rPr>
-          <w:rFonts w:ascii="Segoe UI" w:eastAsia="Times New Roman" w:hAnsi="Segoe UI" w:cs="Segoe UI"/>
-          <w:color w:val="253340"/>
-          <w:sz w:val="20"/>
-          <w:szCs w:val="20"/>
-        </w:rPr>
-        <w:t>)</w:t>
+        <w:t>How do I quickly stop the Windows file server from sharing files during a virus outbreak? ("Stop File Sharing" button)</w:t>
       </w:r>
     </w:p>
     <w:p>
@@ -808,8 +826,9 @@
           <w:sz w:val="20"/>
           <w:szCs w:val="20"/>
         </w:rPr>
-        <w:t>How do I find out what files have file permissions corrupted or files that are inaccessible? (</w:t>
-      </w:r>
+        <w:t xml:space="preserve">How do I restore files when long file paths are involved? (Audit Files tab, or </w:t>
+      </w:r>
+      <w:proofErr w:type="spellStart"/>
       <w:r>
         <w:rPr>
           <w:rFonts w:ascii="Segoe UI" w:eastAsia="Times New Roman" w:hAnsi="Segoe UI" w:cs="Segoe UI"/>
@@ -817,17 +836,7 @@
           <w:sz w:val="20"/>
           <w:szCs w:val="20"/>
         </w:rPr>
-        <w:t xml:space="preserve">Audit Files tab - </w:t>
-      </w:r>
-      <w:proofErr w:type="spellStart"/>
-      <w:r>
-        <w:rPr>
-          <w:rFonts w:ascii="Segoe UI" w:eastAsia="Times New Roman" w:hAnsi="Segoe UI" w:cs="Segoe UI"/>
-          <w:color w:val="253340"/>
-          <w:sz w:val="20"/>
-          <w:szCs w:val="20"/>
-        </w:rPr>
-        <w:t>ExportUnknownToCSV</w:t>
+        <w:t>FastCopy</w:t>
       </w:r>
       <w:proofErr w:type="spellEnd"/>
       <w:r>
@@ -863,45 +872,36 @@
           <w:sz w:val="20"/>
           <w:szCs w:val="20"/>
         </w:rPr>
-        <w:t>How do I automatically stop an infection from encrypting more files and only stop the user that was infected?</w:t>
-      </w:r>
-      <w:r>
-        <w:rPr>
-          <w:rFonts w:ascii="Segoe UI" w:hAnsi="Segoe UI" w:cs="Segoe UI"/>
+        <w:t>How do I find out what files have file permissions corrupted or files that are inaccessible? (</w:t>
+      </w:r>
+      <w:r>
+        <w:rPr>
+          <w:rFonts w:ascii="Segoe UI" w:eastAsia="Times New Roman" w:hAnsi="Segoe UI" w:cs="Segoe UI"/>
           <w:color w:val="253340"/>
           <w:sz w:val="20"/>
           <w:szCs w:val="20"/>
         </w:rPr>
-        <w:t xml:space="preserve"> </w:t>
-      </w:r>
-      <w:r>
-        <w:rPr>
-          <w:rFonts w:ascii="Segoe UI" w:hAnsi="Segoe UI" w:cs="Segoe UI"/>
+        <w:t xml:space="preserve">Audit Files tab - </w:t>
+      </w:r>
+      <w:proofErr w:type="spellStart"/>
+      <w:r>
+        <w:rPr>
+          <w:rFonts w:ascii="Segoe UI" w:eastAsia="Times New Roman" w:hAnsi="Segoe UI" w:cs="Segoe UI"/>
           <w:color w:val="253340"/>
           <w:sz w:val="20"/>
           <w:szCs w:val="20"/>
         </w:rPr>
-        <w:t xml:space="preserve">(Compare tab - </w:t>
-      </w:r>
-      <w:proofErr w:type="spellStart"/>
-      <w:r>
-        <w:rPr>
-          <w:rFonts w:ascii="Segoe UI" w:hAnsi="Segoe UI" w:cs="Segoe UI"/>
+        <w:t>ExportUnknownToCSV</w:t>
+      </w:r>
+      <w:proofErr w:type="spellEnd"/>
+      <w:r>
+        <w:rPr>
+          <w:rFonts w:ascii="Segoe UI" w:eastAsia="Times New Roman" w:hAnsi="Segoe UI" w:cs="Segoe UI"/>
           <w:color w:val="253340"/>
           <w:sz w:val="20"/>
           <w:szCs w:val="20"/>
         </w:rPr>
-        <w:t>CommandProgram</w:t>
-      </w:r>
-      <w:proofErr w:type="spellEnd"/>
-      <w:r>
-        <w:rPr>
-          <w:rFonts w:ascii="Segoe UI" w:hAnsi="Segoe UI" w:cs="Segoe UI"/>
-          <w:color w:val="253340"/>
-          <w:sz w:val="20"/>
-          <w:szCs w:val="20"/>
-        </w:rPr>
-        <w:t xml:space="preserve"> and the StopRansomwareInfectedUserPublic.ps1 script)</w:t>
+        <w:t>)</w:t>
       </w:r>
     </w:p>
     <w:p>
@@ -973,6 +973,8 @@
           <w:szCs w:val="20"/>
         </w:rPr>
       </w:pPr>
+      <w:bookmarkStart w:id="0" w:name="_GoBack"/>
+      <w:bookmarkEnd w:id="0"/>
     </w:p>
     <w:p>
       <w:pPr>
@@ -1370,7 +1372,6 @@
           <w:szCs w:val="20"/>
           <w:shd w:val="clear" w:color="auto" w:fill="FFFFFF"/>
         </w:rPr>
-        <w:lastRenderedPageBreak/>
         <w:t xml:space="preserve">Audit Files tab will traverse a </w:t>
       </w:r>
       <w:r>
@@ -4498,17 +4499,7 @@
           <w:sz w:val="20"/>
           <w:szCs w:val="20"/>
         </w:rPr>
-        <w:t>I</w:t>
-      </w:r>
-      <w:r>
-        <w:rPr>
-          <w:rStyle w:val="apple-converted-space"/>
-          <w:rFonts w:ascii="Segoe UI" w:hAnsi="Segoe UI" w:cs="Segoe UI"/>
-          <w:color w:val="253340"/>
-          <w:sz w:val="20"/>
-          <w:szCs w:val="20"/>
-        </w:rPr>
-        <w:t> </w:t>
+        <w:t>I </w:t>
       </w:r>
       <w:r>
         <w:rPr>
@@ -7854,8 +7845,6 @@
         </w:rPr>
         <w:t xml:space="preserve">tab.  </w:t>
       </w:r>
-      <w:bookmarkStart w:id="0" w:name="_GoBack"/>
-      <w:bookmarkEnd w:id="0"/>
     </w:p>
     <w:p>
       <w:pPr>

</xml_diff>

<commit_message>
Fixed installer with accidentally dragged items into wrong folder.
Updated documentation.
Made executables prohibited files for the stock signatures.
</commit_message>
<xml_diff>
--- a/RansomwareDetectionService/RansomwareDetectionServiceDocumentation.docx
+++ b/RansomwareDetectionService/RansomwareDetectionServiceDocumentation.docx
@@ -973,8 +973,6 @@
           <w:szCs w:val="20"/>
         </w:rPr>
       </w:pPr>
-      <w:bookmarkStart w:id="0" w:name="_GoBack"/>
-      <w:bookmarkEnd w:id="0"/>
     </w:p>
     <w:p>
       <w:pPr>
@@ -1775,7 +1773,7 @@
           <w:szCs w:val="20"/>
           <w:lang w:val="en"/>
         </w:rPr>
-        <w:t xml:space="preserve">Windows </w:t>
+        <w:t>At least .Net 4.0</w:t>
       </w:r>
       <w:r>
         <w:rPr>
@@ -1785,37 +1783,7 @@
           <w:szCs w:val="20"/>
           <w:lang w:val="en"/>
         </w:rPr>
-        <w:t>Server 200</w:t>
-      </w:r>
-      <w:r>
-        <w:rPr>
-          <w:rFonts w:ascii="Segoe UI" w:eastAsia="Times New Roman" w:hAnsi="Segoe UI" w:cs="Segoe UI"/>
-          <w:color w:val="333333"/>
-          <w:sz w:val="20"/>
-          <w:szCs w:val="20"/>
-          <w:lang w:val="en"/>
-        </w:rPr>
-        <w:t>8 or newer or Windows 7 or new</w:t>
-      </w:r>
-      <w:r>
-        <w:rPr>
-          <w:rFonts w:ascii="Segoe UI" w:eastAsia="Times New Roman" w:hAnsi="Segoe UI" w:cs="Segoe UI"/>
-          <w:color w:val="333333"/>
-          <w:sz w:val="20"/>
-          <w:szCs w:val="20"/>
-          <w:lang w:val="en"/>
-        </w:rPr>
-        <w:t>er</w:t>
-      </w:r>
-      <w:r>
-        <w:rPr>
-          <w:rFonts w:ascii="Segoe UI" w:eastAsia="Times New Roman" w:hAnsi="Segoe UI" w:cs="Segoe UI"/>
-          <w:color w:val="333333"/>
-          <w:sz w:val="20"/>
-          <w:szCs w:val="20"/>
-          <w:lang w:val="en"/>
-        </w:rPr>
-        <w:t xml:space="preserve"> and both 32 bit and 64 bit OS’s are supported</w:t>
+        <w:t xml:space="preserve"> is required.</w:t>
       </w:r>
     </w:p>
     <w:p>
@@ -1844,7 +1812,167 @@
           <w:szCs w:val="20"/>
           <w:lang w:val="en"/>
         </w:rPr>
-        <w:t>At least .Net 4.0</w:t>
+        <w:t xml:space="preserve">Windows </w:t>
+      </w:r>
+      <w:r>
+        <w:rPr>
+          <w:rFonts w:ascii="Segoe UI" w:eastAsia="Times New Roman" w:hAnsi="Segoe UI" w:cs="Segoe UI"/>
+          <w:color w:val="333333"/>
+          <w:sz w:val="20"/>
+          <w:szCs w:val="20"/>
+          <w:lang w:val="en"/>
+        </w:rPr>
+        <w:t>Server 200</w:t>
+      </w:r>
+      <w:r>
+        <w:rPr>
+          <w:rFonts w:ascii="Segoe UI" w:eastAsia="Times New Roman" w:hAnsi="Segoe UI" w:cs="Segoe UI"/>
+          <w:color w:val="333333"/>
+          <w:sz w:val="20"/>
+          <w:szCs w:val="20"/>
+          <w:lang w:val="en"/>
+        </w:rPr>
+        <w:t xml:space="preserve">8 or newer </w:t>
+      </w:r>
+      <w:r>
+        <w:rPr>
+          <w:rFonts w:ascii="Segoe UI" w:eastAsia="Times New Roman" w:hAnsi="Segoe UI" w:cs="Segoe UI"/>
+          <w:color w:val="333333"/>
+          <w:sz w:val="20"/>
+          <w:szCs w:val="20"/>
+          <w:lang w:val="en"/>
+        </w:rPr>
+        <w:t xml:space="preserve"> </w:t>
+      </w:r>
+    </w:p>
+    <w:p>
+      <w:pPr>
+        <w:pStyle w:val="ListParagraph"/>
+        <w:numPr>
+          <w:ilvl w:val="0"/>
+          <w:numId w:val="21"/>
+        </w:numPr>
+        <w:shd w:val="clear" w:color="auto" w:fill="FFFFFF"/>
+        <w:spacing w:before="297" w:after="148" w:line="240" w:lineRule="auto"/>
+        <w:outlineLvl w:val="1"/>
+        <w:rPr>
+          <w:rFonts w:ascii="Segoe UI" w:eastAsia="Times New Roman" w:hAnsi="Segoe UI" w:cs="Segoe UI"/>
+          <w:color w:val="333333"/>
+          <w:sz w:val="20"/>
+          <w:szCs w:val="20"/>
+          <w:lang w:val="en"/>
+        </w:rPr>
+      </w:pPr>
+      <w:r>
+        <w:rPr>
+          <w:rFonts w:ascii="Segoe UI" w:eastAsia="Times New Roman" w:hAnsi="Segoe UI" w:cs="Segoe UI"/>
+          <w:color w:val="333333"/>
+          <w:sz w:val="20"/>
+          <w:szCs w:val="20"/>
+          <w:lang w:val="en"/>
+        </w:rPr>
+        <w:t>Windows 7 or new</w:t>
+      </w:r>
+      <w:r>
+        <w:rPr>
+          <w:rFonts w:ascii="Segoe UI" w:eastAsia="Times New Roman" w:hAnsi="Segoe UI" w:cs="Segoe UI"/>
+          <w:color w:val="333333"/>
+          <w:sz w:val="20"/>
+          <w:szCs w:val="20"/>
+          <w:lang w:val="en"/>
+        </w:rPr>
+        <w:t>er</w:t>
+      </w:r>
+    </w:p>
+    <w:p>
+      <w:pPr>
+        <w:pStyle w:val="ListParagraph"/>
+        <w:numPr>
+          <w:ilvl w:val="0"/>
+          <w:numId w:val="21"/>
+        </w:numPr>
+        <w:shd w:val="clear" w:color="auto" w:fill="FFFFFF"/>
+        <w:spacing w:before="297" w:after="148" w:line="240" w:lineRule="auto"/>
+        <w:outlineLvl w:val="1"/>
+        <w:rPr>
+          <w:rFonts w:ascii="Segoe UI" w:eastAsia="Times New Roman" w:hAnsi="Segoe UI" w:cs="Segoe UI"/>
+          <w:color w:val="333333"/>
+          <w:sz w:val="20"/>
+          <w:szCs w:val="20"/>
+          <w:lang w:val="en"/>
+        </w:rPr>
+      </w:pPr>
+      <w:r>
+        <w:rPr>
+          <w:rFonts w:ascii="Segoe UI" w:eastAsia="Times New Roman" w:hAnsi="Segoe UI" w:cs="Segoe UI"/>
+          <w:color w:val="333333"/>
+          <w:sz w:val="20"/>
+          <w:szCs w:val="20"/>
+          <w:lang w:val="en"/>
+        </w:rPr>
+        <w:t xml:space="preserve">Both </w:t>
+      </w:r>
+      <w:r>
+        <w:rPr>
+          <w:rFonts w:ascii="Segoe UI" w:eastAsia="Times New Roman" w:hAnsi="Segoe UI" w:cs="Segoe UI"/>
+          <w:color w:val="333333"/>
+          <w:sz w:val="20"/>
+          <w:szCs w:val="20"/>
+          <w:lang w:val="en"/>
+        </w:rPr>
+        <w:t xml:space="preserve">32 bit and </w:t>
+      </w:r>
+      <w:proofErr w:type="gramStart"/>
+      <w:r>
+        <w:rPr>
+          <w:rFonts w:ascii="Segoe UI" w:eastAsia="Times New Roman" w:hAnsi="Segoe UI" w:cs="Segoe UI"/>
+          <w:color w:val="333333"/>
+          <w:sz w:val="20"/>
+          <w:szCs w:val="20"/>
+          <w:lang w:val="en"/>
+        </w:rPr>
+        <w:t>64 bit</w:t>
+      </w:r>
+      <w:proofErr w:type="gramEnd"/>
+      <w:r>
+        <w:rPr>
+          <w:rFonts w:ascii="Segoe UI" w:eastAsia="Times New Roman" w:hAnsi="Segoe UI" w:cs="Segoe UI"/>
+          <w:color w:val="333333"/>
+          <w:sz w:val="20"/>
+          <w:szCs w:val="20"/>
+          <w:lang w:val="en"/>
+        </w:rPr>
+        <w:t xml:space="preserve"> </w:t>
+      </w:r>
+      <w:r>
+        <w:rPr>
+          <w:rFonts w:ascii="Segoe UI" w:eastAsia="Times New Roman" w:hAnsi="Segoe UI" w:cs="Segoe UI"/>
+          <w:color w:val="333333"/>
+          <w:sz w:val="20"/>
+          <w:szCs w:val="20"/>
+          <w:lang w:val="en"/>
+        </w:rPr>
+        <w:t>operating systems</w:t>
+      </w:r>
+      <w:r>
+        <w:rPr>
+          <w:rFonts w:ascii="Segoe UI" w:eastAsia="Times New Roman" w:hAnsi="Segoe UI" w:cs="Segoe UI"/>
+          <w:color w:val="333333"/>
+          <w:sz w:val="20"/>
+          <w:szCs w:val="20"/>
+          <w:lang w:val="en"/>
+        </w:rPr>
+        <w:t xml:space="preserve"> are supported</w:t>
+      </w:r>
+      <w:r>
+        <w:rPr>
+          <w:rFonts w:ascii="Segoe UI" w:eastAsia="Times New Roman" w:hAnsi="Segoe UI" w:cs="Segoe UI"/>
+          <w:color w:val="333333"/>
+          <w:sz w:val="20"/>
+          <w:szCs w:val="20"/>
+          <w:lang w:val="en"/>
+        </w:rPr>
+        <w:t>.</w:t>
       </w:r>
     </w:p>
     <w:p>
@@ -1898,7 +2026,37 @@
           <w:szCs w:val="20"/>
           <w:lang w:val="en"/>
         </w:rPr>
-        <w:t>Download both Installer Files</w:t>
+        <w:t>Download the zip file and extract</w:t>
+      </w:r>
+      <w:r>
+        <w:rPr>
+          <w:rFonts w:ascii="Segoe UI" w:eastAsia="Times New Roman" w:hAnsi="Segoe UI" w:cs="Segoe UI"/>
+          <w:color w:val="333333"/>
+          <w:sz w:val="20"/>
+          <w:szCs w:val="20"/>
+          <w:lang w:val="en"/>
+        </w:rPr>
+        <w:t xml:space="preserve"> </w:t>
+      </w:r>
+      <w:r>
+        <w:rPr>
+          <w:rFonts w:ascii="Segoe UI" w:eastAsia="Times New Roman" w:hAnsi="Segoe UI" w:cs="Segoe UI"/>
+          <w:color w:val="333333"/>
+          <w:sz w:val="20"/>
+          <w:szCs w:val="20"/>
+          <w:lang w:val="en"/>
+        </w:rPr>
+        <w:t>i</w:t>
+      </w:r>
+      <w:r>
+        <w:rPr>
+          <w:rFonts w:ascii="Segoe UI" w:eastAsia="Times New Roman" w:hAnsi="Segoe UI" w:cs="Segoe UI"/>
+          <w:color w:val="333333"/>
+          <w:sz w:val="20"/>
+          <w:szCs w:val="20"/>
+          <w:lang w:val="en"/>
+        </w:rPr>
+        <w:t>nstaller Files</w:t>
       </w:r>
       <w:r>
         <w:rPr>
@@ -2055,7 +2213,7 @@
           <w:szCs w:val="20"/>
           <w:lang w:val="en"/>
         </w:rPr>
-        <w:t xml:space="preserve">Username for the service will be requested before installing the Windows service (username </w:t>
+        <w:t>Preexisting u</w:t>
       </w:r>
       <w:r>
         <w:rPr>
@@ -2065,6 +2223,16 @@
           <w:szCs w:val="20"/>
           <w:lang w:val="en"/>
         </w:rPr>
+        <w:t xml:space="preserve">sername for the service will be requested before installing the Windows service (username </w:t>
+      </w:r>
+      <w:r>
+        <w:rPr>
+          <w:rFonts w:ascii="Segoe UI" w:eastAsia="Times New Roman" w:hAnsi="Segoe UI" w:cs="Segoe UI"/>
+          <w:color w:val="333333"/>
+          <w:sz w:val="20"/>
+          <w:szCs w:val="20"/>
+          <w:lang w:val="en"/>
+        </w:rPr>
         <w:t>must</w:t>
       </w:r>
       <w:r>
@@ -2199,7 +2367,7 @@
           <w:szCs w:val="20"/>
           <w:lang w:val="en"/>
         </w:rPr>
-        <w:t>, “COMPUTERNAME\Username”, or “.\Username”</w:t>
+        <w:t xml:space="preserve">, “COMPUTERNAME\Username” </w:t>
       </w:r>
       <w:r>
         <w:rPr>
@@ -2209,7 +2377,7 @@
           <w:szCs w:val="20"/>
           <w:lang w:val="en"/>
         </w:rPr>
-        <w:t xml:space="preserve"> format.</w:t>
+        <w:t>format.</w:t>
       </w:r>
       <w:r>
         <w:rPr>
@@ -2397,6 +2565,7 @@
           <w:sz w:val="20"/>
           <w:szCs w:val="20"/>
         </w:rPr>
+        <w:lastRenderedPageBreak/>
         <w:drawing>
           <wp:inline distT="0" distB="0" distL="0" distR="0" wp14:anchorId="3AF915FF" wp14:editId="6FE49E05">
             <wp:extent cx="3200847" cy="1514686"/>
@@ -2453,7 +2622,6 @@
           <w:sz w:val="20"/>
           <w:szCs w:val="20"/>
         </w:rPr>
-        <w:lastRenderedPageBreak/>
         <w:t xml:space="preserve">If you specified the username correctly </w:t>
       </w:r>
       <w:r>
@@ -2481,7 +2649,43 @@
           <w:sz w:val="20"/>
           <w:szCs w:val="20"/>
         </w:rPr>
-        <w:t xml:space="preserve">  This domain username will need at least read access to the files shares you want to monitor.  </w:t>
+        <w:t xml:space="preserve">  This </w:t>
+      </w:r>
+      <w:r>
+        <w:rPr>
+          <w:rFonts w:ascii="Segoe UI" w:eastAsia="Times New Roman" w:hAnsi="Segoe UI" w:cs="Segoe UI"/>
+          <w:color w:val="444444"/>
+          <w:sz w:val="20"/>
+          <w:szCs w:val="20"/>
+        </w:rPr>
+        <w:t xml:space="preserve">existing </w:t>
+      </w:r>
+      <w:r>
+        <w:rPr>
+          <w:rFonts w:ascii="Segoe UI" w:eastAsia="Times New Roman" w:hAnsi="Segoe UI" w:cs="Segoe UI"/>
+          <w:color w:val="444444"/>
+          <w:sz w:val="20"/>
+          <w:szCs w:val="20"/>
+        </w:rPr>
+        <w:t xml:space="preserve">domain </w:t>
+      </w:r>
+      <w:r>
+        <w:rPr>
+          <w:rFonts w:ascii="Segoe UI" w:eastAsia="Times New Roman" w:hAnsi="Segoe UI" w:cs="Segoe UI"/>
+          <w:color w:val="444444"/>
+          <w:sz w:val="20"/>
+          <w:szCs w:val="20"/>
+        </w:rPr>
+        <w:t>account</w:t>
+      </w:r>
+      <w:r>
+        <w:rPr>
+          <w:rFonts w:ascii="Segoe UI" w:eastAsia="Times New Roman" w:hAnsi="Segoe UI" w:cs="Segoe UI"/>
+          <w:color w:val="444444"/>
+          <w:sz w:val="20"/>
+          <w:szCs w:val="20"/>
+        </w:rPr>
+        <w:t xml:space="preserve"> will need at least read access to the files shares you want to monitor.  </w:t>
       </w:r>
       <w:r>
         <w:rPr>
@@ -2662,7 +2866,7 @@
             <v:path o:extrusionok="f" gradientshapeok="t" o:connecttype="rect"/>
             <o:lock v:ext="edit" aspectratio="t"/>
           </v:shapetype>
-          <v:shape id="_x0000_i1025" type="#_x0000_t75" style="width:15.35pt;height:18.25pt">
+          <v:shape id="_x0000_i1025" type="#_x0000_t75" style="width:15pt;height:18pt">
             <v:imagedata r:id="rId12" o:title="RansomwareDetectionServiceTray"/>
           </v:shape>
         </w:pict>
@@ -2709,6 +2913,7 @@
           <w:sz w:val="20"/>
           <w:szCs w:val="20"/>
         </w:rPr>
+        <w:lastRenderedPageBreak/>
         <w:drawing>
           <wp:inline distT="0" distB="0" distL="0" distR="0" wp14:anchorId="4D3AED34" wp14:editId="78B9468D">
             <wp:extent cx="2705478" cy="1066949"/>
@@ -3176,6 +3381,7 @@
           <w:szCs w:val="20"/>
           <w:lang w:val="en"/>
         </w:rPr>
+        <w:lastRenderedPageBreak/>
         <w:t>RansomwareDetection</w:t>
       </w:r>
       <w:r>
@@ -3549,7 +3755,6 @@
           <w:sz w:val="21"/>
           <w:szCs w:val="21"/>
         </w:rPr>
-        <w:lastRenderedPageBreak/>
         <w:t>Overall Features:</w:t>
       </w:r>
     </w:p>
@@ -4254,91 +4459,6 @@
         </w:rPr>
         <w:t>:  Set Interval to 1-31 to run on a specific day of the month,  specify -1 up to -5 and select a day to set the nth day of the month (e.g. -1 Mon would run on the 1st Monday of the month.)</w:t>
       </w:r>
-    </w:p>
-    <w:p>
-      <w:pPr>
-        <w:shd w:val="clear" w:color="auto" w:fill="FFFFFF"/>
-        <w:spacing w:before="297" w:after="148" w:line="240" w:lineRule="auto"/>
-        <w:outlineLvl w:val="1"/>
-        <w:rPr>
-          <w:rFonts w:ascii="Segoe UI" w:eastAsia="Times New Roman" w:hAnsi="Segoe UI" w:cs="Segoe UI"/>
-          <w:b/>
-          <w:bCs/>
-          <w:color w:val="444444"/>
-          <w:sz w:val="24"/>
-          <w:szCs w:val="24"/>
-        </w:rPr>
-      </w:pPr>
-    </w:p>
-    <w:p>
-      <w:pPr>
-        <w:shd w:val="clear" w:color="auto" w:fill="FFFFFF"/>
-        <w:spacing w:before="297" w:after="148" w:line="240" w:lineRule="auto"/>
-        <w:outlineLvl w:val="1"/>
-        <w:rPr>
-          <w:rFonts w:ascii="Segoe UI" w:eastAsia="Times New Roman" w:hAnsi="Segoe UI" w:cs="Segoe UI"/>
-          <w:bCs/>
-          <w:color w:val="444444"/>
-          <w:sz w:val="24"/>
-          <w:szCs w:val="24"/>
-        </w:rPr>
-      </w:pPr>
-    </w:p>
-    <w:p>
-      <w:pPr>
-        <w:shd w:val="clear" w:color="auto" w:fill="FFFFFF"/>
-        <w:spacing w:before="297" w:after="148" w:line="240" w:lineRule="auto"/>
-        <w:outlineLvl w:val="1"/>
-        <w:rPr>
-          <w:rFonts w:ascii="Segoe UI" w:eastAsia="Times New Roman" w:hAnsi="Segoe UI" w:cs="Segoe UI"/>
-          <w:bCs/>
-          <w:color w:val="444444"/>
-          <w:sz w:val="24"/>
-          <w:szCs w:val="24"/>
-        </w:rPr>
-      </w:pPr>
-    </w:p>
-    <w:p>
-      <w:pPr>
-        <w:shd w:val="clear" w:color="auto" w:fill="FFFFFF"/>
-        <w:spacing w:before="297" w:after="148" w:line="240" w:lineRule="auto"/>
-        <w:outlineLvl w:val="1"/>
-        <w:rPr>
-          <w:rFonts w:ascii="Segoe UI" w:eastAsia="Times New Roman" w:hAnsi="Segoe UI" w:cs="Segoe UI"/>
-          <w:bCs/>
-          <w:color w:val="444444"/>
-          <w:sz w:val="24"/>
-          <w:szCs w:val="24"/>
-        </w:rPr>
-      </w:pPr>
-    </w:p>
-    <w:p>
-      <w:pPr>
-        <w:shd w:val="clear" w:color="auto" w:fill="FFFFFF"/>
-        <w:spacing w:before="297" w:after="148" w:line="240" w:lineRule="auto"/>
-        <w:outlineLvl w:val="1"/>
-        <w:rPr>
-          <w:rFonts w:ascii="Segoe UI" w:eastAsia="Times New Roman" w:hAnsi="Segoe UI" w:cs="Segoe UI"/>
-          <w:bCs/>
-          <w:color w:val="444444"/>
-          <w:sz w:val="24"/>
-          <w:szCs w:val="24"/>
-        </w:rPr>
-      </w:pPr>
-    </w:p>
-    <w:p>
-      <w:pPr>
-        <w:shd w:val="clear" w:color="auto" w:fill="FFFFFF"/>
-        <w:spacing w:before="297" w:after="148" w:line="240" w:lineRule="auto"/>
-        <w:outlineLvl w:val="1"/>
-        <w:rPr>
-          <w:rFonts w:ascii="Segoe UI" w:eastAsia="Times New Roman" w:hAnsi="Segoe UI" w:cs="Segoe UI"/>
-          <w:bCs/>
-          <w:color w:val="444444"/>
-          <w:sz w:val="24"/>
-          <w:szCs w:val="24"/>
-        </w:rPr>
-      </w:pPr>
     </w:p>
     <w:p>
       <w:pPr>
@@ -4733,19 +4853,17 @@
           <w:sz w:val="20"/>
           <w:szCs w:val="20"/>
         </w:rPr>
-        <w:t xml:space="preserve">: Source Folder with a few example files that will copy and compare later.  Make sure this path </w:t>
-      </w:r>
-      <w:proofErr w:type="gramStart"/>
-      <w:r>
-        <w:rPr>
-          <w:rFonts w:ascii="Segoe UI" w:eastAsia="Times New Roman" w:hAnsi="Segoe UI" w:cs="Segoe UI"/>
-          <w:color w:val="444444"/>
-          <w:sz w:val="20"/>
-          <w:szCs w:val="20"/>
-        </w:rPr>
-        <w:t>is not shared</w:t>
-      </w:r>
-      <w:proofErr w:type="gramEnd"/>
+        <w:t xml:space="preserve">: Source Folder with a few example files that will copy and compare later.  Make sure this path is not </w:t>
+      </w:r>
+      <w:r>
+        <w:rPr>
+          <w:rFonts w:ascii="Segoe UI" w:eastAsia="Times New Roman" w:hAnsi="Segoe UI" w:cs="Segoe UI"/>
+          <w:color w:val="444444"/>
+          <w:sz w:val="20"/>
+          <w:szCs w:val="20"/>
+        </w:rPr>
+        <w:t>in a file share</w:t>
+      </w:r>
       <w:r>
         <w:rPr>
           <w:rFonts w:ascii="Segoe UI" w:eastAsia="Times New Roman" w:hAnsi="Segoe UI" w:cs="Segoe UI"/>
@@ -4973,7 +5091,49 @@
           <w:sz w:val="20"/>
           <w:szCs w:val="20"/>
         </w:rPr>
-        <w:t xml:space="preserve"> they go missing an error is logged/emailed and the files are copied again. </w:t>
+        <w:t xml:space="preserve"> they go missing an error is logged/emailed</w:t>
+      </w:r>
+      <w:r>
+        <w:rPr>
+          <w:rFonts w:ascii="Segoe UI" w:eastAsia="Times New Roman" w:hAnsi="Segoe UI" w:cs="Segoe UI"/>
+          <w:bCs/>
+          <w:color w:val="444444"/>
+          <w:sz w:val="20"/>
+          <w:szCs w:val="20"/>
+        </w:rPr>
+        <w:t>/</w:t>
+      </w:r>
+      <w:proofErr w:type="spellStart"/>
+      <w:r>
+        <w:rPr>
+          <w:rFonts w:ascii="Segoe UI" w:eastAsia="Times New Roman" w:hAnsi="Segoe UI" w:cs="Segoe UI"/>
+          <w:bCs/>
+          <w:color w:val="444444"/>
+          <w:sz w:val="20"/>
+          <w:szCs w:val="20"/>
+        </w:rPr>
+        <w:t>CommandProgram</w:t>
+      </w:r>
+      <w:proofErr w:type="spellEnd"/>
+      <w:r>
+        <w:rPr>
+          <w:rFonts w:ascii="Segoe UI" w:eastAsia="Times New Roman" w:hAnsi="Segoe UI" w:cs="Segoe UI"/>
+          <w:bCs/>
+          <w:color w:val="444444"/>
+          <w:sz w:val="20"/>
+          <w:szCs w:val="20"/>
+        </w:rPr>
+        <w:t xml:space="preserve"> executed</w:t>
+      </w:r>
+      <w:r>
+        <w:rPr>
+          <w:rFonts w:ascii="Segoe UI" w:eastAsia="Times New Roman" w:hAnsi="Segoe UI" w:cs="Segoe UI"/>
+          <w:bCs/>
+          <w:color w:val="444444"/>
+          <w:sz w:val="20"/>
+          <w:szCs w:val="20"/>
+        </w:rPr>
+        <w:t xml:space="preserve"> and the files are copied again. </w:t>
       </w:r>
       <w:proofErr w:type="spellStart"/>
       <w:r>
@@ -5292,21 +5452,6 @@
           <w:szCs w:val="21"/>
         </w:rPr>
       </w:pPr>
-    </w:p>
-    <w:p>
-      <w:pPr>
-        <w:shd w:val="clear" w:color="auto" w:fill="FFFFFF"/>
-        <w:spacing w:before="297" w:after="148" w:line="300" w:lineRule="atLeast"/>
-        <w:outlineLvl w:val="2"/>
-        <w:rPr>
-          <w:rFonts w:ascii="Segoe UI" w:eastAsia="Times New Roman" w:hAnsi="Segoe UI" w:cs="Segoe UI"/>
-          <w:b/>
-          <w:bCs/>
-          <w:color w:val="444444"/>
-          <w:sz w:val="21"/>
-          <w:szCs w:val="21"/>
-        </w:rPr>
-      </w:pPr>
       <w:r>
         <w:rPr>
           <w:rFonts w:ascii="Segoe UI" w:eastAsia="Times New Roman" w:hAnsi="Segoe UI" w:cs="Segoe UI"/>
@@ -5582,7 +5727,6 @@
           <w:szCs w:val="20"/>
           <w:u w:val="single"/>
         </w:rPr>
-        <w:lastRenderedPageBreak/>
         <w:t>CheckMainFolder</w:t>
       </w:r>
       <w:proofErr w:type="spellEnd"/>
@@ -5715,6 +5859,7 @@
           <w:szCs w:val="20"/>
           <w:u w:val="single"/>
         </w:rPr>
+        <w:lastRenderedPageBreak/>
         <w:t>CheckSubFolders</w:t>
       </w:r>
       <w:proofErr w:type="spellEnd"/>
@@ -7200,7 +7345,65 @@
           <w:sz w:val="20"/>
           <w:szCs w:val="20"/>
         </w:rPr>
-        <w:t xml:space="preserve">  </w:t>
+        <w:t xml:space="preserve"> </w:t>
+      </w:r>
+      <w:r>
+        <w:rPr>
+          <w:rFonts w:ascii="Segoe UI" w:eastAsia="Times New Roman" w:hAnsi="Segoe UI" w:cs="Segoe UI"/>
+          <w:color w:val="444444"/>
+          <w:sz w:val="20"/>
+          <w:szCs w:val="20"/>
+        </w:rPr>
+        <w:t xml:space="preserve">I created another </w:t>
+      </w:r>
+      <w:proofErr w:type="spellStart"/>
+      <w:r>
+        <w:rPr>
+          <w:rFonts w:ascii="Segoe UI" w:eastAsia="Times New Roman" w:hAnsi="Segoe UI" w:cs="Segoe UI"/>
+          <w:color w:val="444444"/>
+          <w:sz w:val="20"/>
+          <w:szCs w:val="20"/>
+        </w:rPr>
+        <w:t>powershell</w:t>
+      </w:r>
+      <w:proofErr w:type="spellEnd"/>
+      <w:r>
+        <w:rPr>
+          <w:rFonts w:ascii="Segoe UI" w:eastAsia="Times New Roman" w:hAnsi="Segoe UI" w:cs="Segoe UI"/>
+          <w:color w:val="444444"/>
+          <w:sz w:val="20"/>
+          <w:szCs w:val="20"/>
+        </w:rPr>
+        <w:t xml:space="preserve"> script to disable an Active Directory user account when ransomware activity </w:t>
+      </w:r>
+      <w:proofErr w:type="gramStart"/>
+      <w:r>
+        <w:rPr>
+          <w:rFonts w:ascii="Segoe UI" w:eastAsia="Times New Roman" w:hAnsi="Segoe UI" w:cs="Segoe UI"/>
+          <w:color w:val="444444"/>
+          <w:sz w:val="20"/>
+          <w:szCs w:val="20"/>
+        </w:rPr>
+        <w:t>is detected</w:t>
+      </w:r>
+      <w:proofErr w:type="gramEnd"/>
+      <w:r>
+        <w:rPr>
+          <w:rFonts w:ascii="Segoe UI" w:eastAsia="Times New Roman" w:hAnsi="Segoe UI" w:cs="Segoe UI"/>
+          <w:color w:val="444444"/>
+          <w:sz w:val="20"/>
+          <w:szCs w:val="20"/>
+        </w:rPr>
+        <w:t>.</w:t>
+      </w:r>
+      <w:r>
+        <w:rPr>
+          <w:rFonts w:ascii="Segoe UI" w:eastAsia="Times New Roman" w:hAnsi="Segoe UI" w:cs="Segoe UI"/>
+          <w:color w:val="444444"/>
+          <w:sz w:val="20"/>
+          <w:szCs w:val="20"/>
+        </w:rPr>
+        <w:t xml:space="preserve"> </w:t>
       </w:r>
       <w:r>
         <w:rPr>
@@ -7253,6 +7456,33 @@
         </w:rPr>
         <w:t>:  Path to where this script is saved</w:t>
       </w:r>
+      <w:r>
+        <w:rPr>
+          <w:rFonts w:ascii="Segoe UI" w:eastAsia="Times New Roman" w:hAnsi="Segoe UI" w:cs="Segoe UI"/>
+          <w:color w:val="444444"/>
+          <w:sz w:val="20"/>
+          <w:szCs w:val="20"/>
+        </w:rPr>
+        <w:t xml:space="preserve"> usually “</w:t>
+      </w:r>
+      <w:r>
+        <w:rPr>
+          <w:rFonts w:ascii="Segoe UI" w:eastAsia="Times New Roman" w:hAnsi="Segoe UI" w:cs="Segoe UI"/>
+          <w:color w:val="444444"/>
+          <w:sz w:val="20"/>
+          <w:szCs w:val="20"/>
+        </w:rPr>
+        <w:t>C:\Program Files (x86)\Ransomware Detection Service</w:t>
+      </w:r>
+      <w:r>
+        <w:rPr>
+          <w:rFonts w:ascii="Segoe UI" w:eastAsia="Times New Roman" w:hAnsi="Segoe UI" w:cs="Segoe UI"/>
+          <w:color w:val="444444"/>
+          <w:sz w:val="20"/>
+          <w:szCs w:val="20"/>
+        </w:rPr>
+        <w:t>”</w:t>
+      </w:r>
     </w:p>
     <w:p>
       <w:pPr>
@@ -7351,7 +7581,52 @@
           <w:sz w:val="20"/>
           <w:szCs w:val="20"/>
         </w:rPr>
-        <w:t xml:space="preserve"> UNRESTRICTED -File "c:\temp\StopRansomwareInfectedComputerPublic.ps1" -username [Username]</w:t>
+        <w:t xml:space="preserve"> UNRESTRICTED -File "</w:t>
+      </w:r>
+      <w:r>
+        <w:rPr>
+          <w:rFonts w:ascii="Segoe UI" w:eastAsia="Times New Roman" w:hAnsi="Segoe UI" w:cs="Segoe UI"/>
+          <w:color w:val="444444"/>
+          <w:sz w:val="20"/>
+          <w:szCs w:val="20"/>
+        </w:rPr>
+        <w:t>C:\Program Files (x86)\Ransomware Detection Service</w:t>
+      </w:r>
+      <w:r>
+        <w:rPr>
+          <w:rFonts w:ascii="Segoe UI" w:eastAsia="Times New Roman" w:hAnsi="Segoe UI" w:cs="Segoe UI"/>
+          <w:color w:val="444444"/>
+          <w:sz w:val="20"/>
+          <w:szCs w:val="20"/>
+        </w:rPr>
+        <w:t>\</w:t>
+      </w:r>
+      <w:r>
+        <w:rPr>
+          <w:rFonts w:ascii="Segoe UI" w:eastAsia="Times New Roman" w:hAnsi="Segoe UI" w:cs="Segoe UI"/>
+          <w:color w:val="444444"/>
+          <w:sz w:val="20"/>
+          <w:szCs w:val="20"/>
+        </w:rPr>
+        <w:t>StopRansomwareInfectedUserPublic.ps1</w:t>
+      </w:r>
+      <w:r>
+        <w:rPr>
+          <w:rFonts w:ascii="Segoe UI" w:eastAsia="Times New Roman" w:hAnsi="Segoe UI" w:cs="Segoe UI"/>
+          <w:color w:val="444444"/>
+          <w:sz w:val="20"/>
+          <w:szCs w:val="20"/>
+        </w:rPr>
+        <w:t xml:space="preserve"> </w:t>
+      </w:r>
+      <w:r>
+        <w:rPr>
+          <w:rFonts w:ascii="Segoe UI" w:eastAsia="Times New Roman" w:hAnsi="Segoe UI" w:cs="Segoe UI"/>
+          <w:color w:val="444444"/>
+          <w:sz w:val="20"/>
+          <w:szCs w:val="20"/>
+        </w:rPr>
+        <w:t>" -username [Username]</w:t>
       </w:r>
     </w:p>
     <w:p>
@@ -7645,21 +7920,6 @@
         </w:rPr>
         <w:t>.</w:t>
       </w:r>
-    </w:p>
-    <w:p>
-      <w:pPr>
-        <w:shd w:val="clear" w:color="auto" w:fill="FFFFFF"/>
-        <w:spacing w:before="297" w:after="148" w:line="300" w:lineRule="atLeast"/>
-        <w:outlineLvl w:val="2"/>
-        <w:rPr>
-          <w:rFonts w:ascii="Segoe UI" w:eastAsia="Times New Roman" w:hAnsi="Segoe UI" w:cs="Segoe UI"/>
-          <w:b/>
-          <w:bCs/>
-          <w:color w:val="444444"/>
-          <w:sz w:val="24"/>
-          <w:szCs w:val="24"/>
-        </w:rPr>
-      </w:pPr>
     </w:p>
     <w:p>
       <w:pPr>
@@ -9273,36 +9533,6 @@
           <w:b/>
           <w:bCs/>
           <w:color w:val="444444"/>
-          <w:sz w:val="21"/>
-          <w:szCs w:val="21"/>
-        </w:rPr>
-      </w:pPr>
-    </w:p>
-    <w:p>
-      <w:pPr>
-        <w:shd w:val="clear" w:color="auto" w:fill="FFFFFF"/>
-        <w:spacing w:before="297" w:after="148" w:line="300" w:lineRule="atLeast"/>
-        <w:outlineLvl w:val="2"/>
-        <w:rPr>
-          <w:rFonts w:ascii="Segoe UI" w:eastAsia="Times New Roman" w:hAnsi="Segoe UI" w:cs="Segoe UI"/>
-          <w:b/>
-          <w:bCs/>
-          <w:color w:val="444444"/>
-          <w:sz w:val="21"/>
-          <w:szCs w:val="21"/>
-        </w:rPr>
-      </w:pPr>
-    </w:p>
-    <w:p>
-      <w:pPr>
-        <w:shd w:val="clear" w:color="auto" w:fill="FFFFFF"/>
-        <w:spacing w:before="297" w:after="148" w:line="300" w:lineRule="atLeast"/>
-        <w:outlineLvl w:val="2"/>
-        <w:rPr>
-          <w:rFonts w:ascii="Segoe UI" w:eastAsia="Times New Roman" w:hAnsi="Segoe UI" w:cs="Segoe UI"/>
-          <w:b/>
-          <w:bCs/>
-          <w:color w:val="444444"/>
           <w:sz w:val="24"/>
           <w:szCs w:val="24"/>
         </w:rPr>
@@ -9316,6 +9546,7 @@
           <w:sz w:val="24"/>
           <w:szCs w:val="24"/>
         </w:rPr>
+        <w:lastRenderedPageBreak/>
         <w:t>Audit Files (Search for Ransomware Affected Files)</w:t>
       </w:r>
     </w:p>
@@ -10559,106 +10790,116 @@
           <w:szCs w:val="21"/>
           <w:u w:val="single"/>
         </w:rPr>
+        <w:t>FixUnverifiedFilesFromBackup</w:t>
+      </w:r>
+      <w:proofErr w:type="spellEnd"/>
+      <w:r>
+        <w:rPr>
+          <w:rFonts w:ascii="Segoe UI" w:eastAsia="Times New Roman" w:hAnsi="Segoe UI" w:cs="Segoe UI"/>
+          <w:bCs/>
+          <w:color w:val="444444"/>
+          <w:sz w:val="21"/>
+          <w:szCs w:val="21"/>
+          <w:u w:val="single"/>
+        </w:rPr>
+        <w:t>:</w:t>
+      </w:r>
+      <w:r>
+        <w:rPr>
+          <w:rFonts w:ascii="Segoe UI" w:eastAsia="Times New Roman" w:hAnsi="Segoe UI" w:cs="Segoe UI"/>
+          <w:bCs/>
+          <w:color w:val="444444"/>
+          <w:sz w:val="21"/>
+          <w:szCs w:val="21"/>
+        </w:rPr>
+        <w:t xml:space="preserve"> Replace unverified files with files from restored backup.  Make sure to run a full backup of </w:t>
+      </w:r>
+      <w:proofErr w:type="spellStart"/>
+      <w:r>
+        <w:rPr>
+          <w:rFonts w:ascii="Segoe UI" w:eastAsia="Times New Roman" w:hAnsi="Segoe UI" w:cs="Segoe UI"/>
+          <w:bCs/>
+          <w:color w:val="444444"/>
+          <w:sz w:val="21"/>
+          <w:szCs w:val="21"/>
+        </w:rPr>
+        <w:t>FilePathToCheck</w:t>
+      </w:r>
+      <w:proofErr w:type="spellEnd"/>
+      <w:r>
+        <w:rPr>
+          <w:rFonts w:ascii="Segoe UI" w:eastAsia="Times New Roman" w:hAnsi="Segoe UI" w:cs="Segoe UI"/>
+          <w:bCs/>
+          <w:color w:val="444444"/>
+          <w:sz w:val="21"/>
+          <w:szCs w:val="21"/>
+        </w:rPr>
+        <w:t xml:space="preserve"> folder before using this option.  Run audit of </w:t>
+      </w:r>
+      <w:proofErr w:type="spellStart"/>
+      <w:r>
+        <w:rPr>
+          <w:rFonts w:ascii="Segoe UI" w:eastAsia="Times New Roman" w:hAnsi="Segoe UI" w:cs="Segoe UI"/>
+          <w:bCs/>
+          <w:color w:val="444444"/>
+          <w:sz w:val="21"/>
+          <w:szCs w:val="21"/>
+        </w:rPr>
+        <w:t>FilePathToCheck</w:t>
+      </w:r>
+      <w:proofErr w:type="spellEnd"/>
+      <w:r>
+        <w:rPr>
+          <w:rFonts w:ascii="Segoe UI" w:eastAsia="Times New Roman" w:hAnsi="Segoe UI" w:cs="Segoe UI"/>
+          <w:bCs/>
+          <w:color w:val="444444"/>
+          <w:sz w:val="21"/>
+          <w:szCs w:val="21"/>
+        </w:rPr>
+        <w:t xml:space="preserve"> folder with </w:t>
+      </w:r>
+      <w:proofErr w:type="spellStart"/>
+      <w:r>
+        <w:rPr>
+          <w:rFonts w:ascii="Segoe UI" w:eastAsia="Times New Roman" w:hAnsi="Segoe UI" w:cs="Segoe UI"/>
+          <w:bCs/>
+          <w:color w:val="444444"/>
+          <w:sz w:val="21"/>
+          <w:szCs w:val="21"/>
+        </w:rPr>
+        <w:t>FixUnverifiedFilesFromBackup</w:t>
+      </w:r>
+      <w:proofErr w:type="spellEnd"/>
+      <w:r>
+        <w:rPr>
+          <w:rFonts w:ascii="Segoe UI" w:eastAsia="Times New Roman" w:hAnsi="Segoe UI" w:cs="Segoe UI"/>
+          <w:bCs/>
+          <w:color w:val="444444"/>
+          <w:sz w:val="21"/>
+          <w:szCs w:val="21"/>
+        </w:rPr>
+        <w:t xml:space="preserve"> unchecked at least once and fix as many unknown files as possible to yield a better result.</w:t>
+      </w:r>
+      <w:r>
+        <w:rPr>
+          <w:rFonts w:ascii="Segoe UI" w:eastAsia="Times New Roman" w:hAnsi="Segoe UI" w:cs="Segoe UI"/>
+          <w:bCs/>
+          <w:color w:val="444444"/>
+          <w:sz w:val="21"/>
+          <w:szCs w:val="21"/>
+        </w:rPr>
+        <w:t xml:space="preserve"> This makes the </w:t>
+      </w:r>
+      <w:r>
+        <w:rPr>
+          <w:rFonts w:ascii="Segoe UI" w:eastAsia="Times New Roman" w:hAnsi="Segoe UI" w:cs="Segoe UI"/>
+          <w:bCs/>
+          <w:color w:val="444444"/>
+          <w:sz w:val="21"/>
+          <w:szCs w:val="21"/>
+        </w:rPr>
         <w:lastRenderedPageBreak/>
-        <w:t>FixUnverifiedFilesFromBackup</w:t>
-      </w:r>
-      <w:proofErr w:type="spellEnd"/>
-      <w:r>
-        <w:rPr>
-          <w:rFonts w:ascii="Segoe UI" w:eastAsia="Times New Roman" w:hAnsi="Segoe UI" w:cs="Segoe UI"/>
-          <w:bCs/>
-          <w:color w:val="444444"/>
-          <w:sz w:val="21"/>
-          <w:szCs w:val="21"/>
-          <w:u w:val="single"/>
-        </w:rPr>
-        <w:t>:</w:t>
-      </w:r>
-      <w:r>
-        <w:rPr>
-          <w:rFonts w:ascii="Segoe UI" w:eastAsia="Times New Roman" w:hAnsi="Segoe UI" w:cs="Segoe UI"/>
-          <w:bCs/>
-          <w:color w:val="444444"/>
-          <w:sz w:val="21"/>
-          <w:szCs w:val="21"/>
-        </w:rPr>
-        <w:t xml:space="preserve"> Replace unverified files with files from restored backup.  Make sure to run a full backup of </w:t>
-      </w:r>
-      <w:proofErr w:type="spellStart"/>
-      <w:r>
-        <w:rPr>
-          <w:rFonts w:ascii="Segoe UI" w:eastAsia="Times New Roman" w:hAnsi="Segoe UI" w:cs="Segoe UI"/>
-          <w:bCs/>
-          <w:color w:val="444444"/>
-          <w:sz w:val="21"/>
-          <w:szCs w:val="21"/>
-        </w:rPr>
-        <w:t>FilePathToCheck</w:t>
-      </w:r>
-      <w:proofErr w:type="spellEnd"/>
-      <w:r>
-        <w:rPr>
-          <w:rFonts w:ascii="Segoe UI" w:eastAsia="Times New Roman" w:hAnsi="Segoe UI" w:cs="Segoe UI"/>
-          <w:bCs/>
-          <w:color w:val="444444"/>
-          <w:sz w:val="21"/>
-          <w:szCs w:val="21"/>
-        </w:rPr>
-        <w:t xml:space="preserve"> folder before using this option.  Run audit of </w:t>
-      </w:r>
-      <w:proofErr w:type="spellStart"/>
-      <w:r>
-        <w:rPr>
-          <w:rFonts w:ascii="Segoe UI" w:eastAsia="Times New Roman" w:hAnsi="Segoe UI" w:cs="Segoe UI"/>
-          <w:bCs/>
-          <w:color w:val="444444"/>
-          <w:sz w:val="21"/>
-          <w:szCs w:val="21"/>
-        </w:rPr>
-        <w:t>FilePathToCheck</w:t>
-      </w:r>
-      <w:proofErr w:type="spellEnd"/>
-      <w:r>
-        <w:rPr>
-          <w:rFonts w:ascii="Segoe UI" w:eastAsia="Times New Roman" w:hAnsi="Segoe UI" w:cs="Segoe UI"/>
-          <w:bCs/>
-          <w:color w:val="444444"/>
-          <w:sz w:val="21"/>
-          <w:szCs w:val="21"/>
-        </w:rPr>
-        <w:t xml:space="preserve"> folder with </w:t>
-      </w:r>
-      <w:proofErr w:type="spellStart"/>
-      <w:r>
-        <w:rPr>
-          <w:rFonts w:ascii="Segoe UI" w:eastAsia="Times New Roman" w:hAnsi="Segoe UI" w:cs="Segoe UI"/>
-          <w:bCs/>
-          <w:color w:val="444444"/>
-          <w:sz w:val="21"/>
-          <w:szCs w:val="21"/>
-        </w:rPr>
-        <w:t>FixUnverifiedFilesFromBackup</w:t>
-      </w:r>
-      <w:proofErr w:type="spellEnd"/>
-      <w:r>
-        <w:rPr>
-          <w:rFonts w:ascii="Segoe UI" w:eastAsia="Times New Roman" w:hAnsi="Segoe UI" w:cs="Segoe UI"/>
-          <w:bCs/>
-          <w:color w:val="444444"/>
-          <w:sz w:val="21"/>
-          <w:szCs w:val="21"/>
-        </w:rPr>
-        <w:t xml:space="preserve"> unchecked at least once and fix as many unknown files as possible to yield a better result.</w:t>
-      </w:r>
-      <w:r>
-        <w:rPr>
-          <w:rFonts w:ascii="Segoe UI" w:eastAsia="Times New Roman" w:hAnsi="Segoe UI" w:cs="Segoe UI"/>
-          <w:bCs/>
-          <w:color w:val="444444"/>
-          <w:sz w:val="21"/>
-          <w:szCs w:val="21"/>
-        </w:rPr>
-        <w:t xml:space="preserve"> This makes the process of leaving good files alone and replacing corrupted/encrypted files with a backup file a lot easier.</w:t>
+        <w:t>process of leaving good files alone and replacing corrupted/encrypted files with a backup file a lot easier.</w:t>
       </w:r>
     </w:p>
     <w:p>
@@ -11773,6 +12014,8 @@
           <w:szCs w:val="21"/>
         </w:rPr>
       </w:pPr>
+      <w:bookmarkStart w:id="0" w:name="_GoBack"/>
+      <w:bookmarkEnd w:id="0"/>
     </w:p>
     <w:p>
       <w:pPr>
@@ -11788,7 +12031,12 @@
           <w:szCs w:val="21"/>
         </w:rPr>
       </w:pPr>
-      <w:r>
+    </w:p>
+    <w:p>
+      <w:pPr>
+        <w:shd w:val="clear" w:color="auto" w:fill="FFFFFF"/>
+        <w:spacing w:before="297" w:after="148" w:line="300" w:lineRule="atLeast"/>
+        <w:outlineLvl w:val="2"/>
         <w:rPr>
           <w:rFonts w:ascii="Segoe UI" w:eastAsia="Times New Roman" w:hAnsi="Segoe UI" w:cs="Segoe UI"/>
           <w:b/>
@@ -11797,6 +12045,17 @@
           <w:sz w:val="21"/>
           <w:szCs w:val="21"/>
         </w:rPr>
+      </w:pPr>
+      <w:r>
+        <w:rPr>
+          <w:rFonts w:ascii="Segoe UI" w:eastAsia="Times New Roman" w:hAnsi="Segoe UI" w:cs="Segoe UI"/>
+          <w:b/>
+          <w:bCs/>
+          <w:color w:val="444444"/>
+          <w:sz w:val="21"/>
+          <w:szCs w:val="21"/>
+        </w:rPr>
+        <w:lastRenderedPageBreak/>
         <w:t>BSD License:</w:t>
       </w:r>
     </w:p>
@@ -12197,6 +12456,7 @@
           <w:sz w:val="21"/>
           <w:szCs w:val="21"/>
         </w:rPr>
+        <w:lastRenderedPageBreak/>
         <w:t>Delimon.Win32.IO Class License:</w:t>
       </w:r>
     </w:p>
@@ -12849,7 +13109,6 @@
           <w:sz w:val="19"/>
           <w:szCs w:val="19"/>
         </w:rPr>
-        <w:lastRenderedPageBreak/>
         <w:t>"Licensed patents" are a contributor's patent claims that read directly on its contribution.</w:t>
       </w:r>
     </w:p>
@@ -14763,7 +15022,6 @@
           <w:sz w:val="19"/>
           <w:szCs w:val="19"/>
         </w:rPr>
-        <w:lastRenderedPageBreak/>
         <w:t>1. Redistributions of source code must retain the above copyright notice,</w:t>
       </w:r>
     </w:p>
@@ -14829,6 +15087,7 @@
           <w:sz w:val="19"/>
           <w:szCs w:val="19"/>
         </w:rPr>
+        <w:lastRenderedPageBreak/>
         <w:t>2. Redistributions in binary form must reproduce the above copyright</w:t>
       </w:r>
     </w:p>
@@ -16117,7 +16376,6 @@
           <w:sz w:val="19"/>
           <w:szCs w:val="19"/>
         </w:rPr>
-        <w:lastRenderedPageBreak/>
         <w:t>-----------------------------------------------------------------------</w:t>
       </w:r>
     </w:p>

</xml_diff>

<commit_message>
I updated the tray application to stop the DFSR service prior to Dfs service.  I updated documentation and scripts.  I added more file filters.
</commit_message>
<xml_diff>
--- a/RansomwareDetectionService/RansomwareDetectionServiceDocumentation.docx
+++ b/RansomwareDetectionService/RansomwareDetectionServiceDocumentation.docx
@@ -528,7 +528,25 @@
           <w:sz w:val="20"/>
           <w:szCs w:val="20"/>
         </w:rPr>
-        <w:t>(Audit Files tab, or Compare tab for full binary comparison)</w:t>
+        <w:t>(</w:t>
+      </w:r>
+      <w:r>
+        <w:rPr>
+          <w:rFonts w:ascii="Segoe UI" w:eastAsia="Times New Roman" w:hAnsi="Segoe UI" w:cs="Segoe UI"/>
+          <w:color w:val="253340"/>
+          <w:sz w:val="20"/>
+          <w:szCs w:val="20"/>
+        </w:rPr>
+        <w:t xml:space="preserve">During off hours only, </w:t>
+      </w:r>
+      <w:r>
+        <w:rPr>
+          <w:rFonts w:ascii="Segoe UI" w:eastAsia="Times New Roman" w:hAnsi="Segoe UI" w:cs="Segoe UI"/>
+          <w:color w:val="253340"/>
+          <w:sz w:val="20"/>
+          <w:szCs w:val="20"/>
+        </w:rPr>
+        <w:t>Audit Files tab, or Compare tab for full binary comparison)</w:t>
       </w:r>
     </w:p>
     <w:p>
@@ -563,10 +581,45 @@
           <w:sz w:val="20"/>
           <w:szCs w:val="20"/>
         </w:rPr>
-        <w:t xml:space="preserve">, word documents, excel files, or </w:t>
+        <w:t xml:space="preserve">, </w:t>
+      </w:r>
+      <w:r>
+        <w:rPr>
+          <w:rFonts w:ascii="Segoe UI" w:eastAsia="Times New Roman" w:hAnsi="Segoe UI" w:cs="Segoe UI"/>
+          <w:color w:val="253340"/>
+          <w:sz w:val="20"/>
+          <w:szCs w:val="20"/>
+        </w:rPr>
+        <w:t>W</w:t>
+      </w:r>
+      <w:r>
+        <w:rPr>
+          <w:rFonts w:ascii="Segoe UI" w:eastAsia="Times New Roman" w:hAnsi="Segoe UI" w:cs="Segoe UI"/>
+          <w:color w:val="253340"/>
+          <w:sz w:val="20"/>
+          <w:szCs w:val="20"/>
+        </w:rPr>
+        <w:t xml:space="preserve">ord documents, </w:t>
+      </w:r>
+      <w:r>
+        <w:rPr>
+          <w:rFonts w:ascii="Segoe UI" w:eastAsia="Times New Roman" w:hAnsi="Segoe UI" w:cs="Segoe UI"/>
+          <w:color w:val="253340"/>
+          <w:sz w:val="20"/>
+          <w:szCs w:val="20"/>
+        </w:rPr>
+        <w:t>E</w:t>
+      </w:r>
+      <w:r>
+        <w:rPr>
+          <w:rFonts w:ascii="Segoe UI" w:eastAsia="Times New Roman" w:hAnsi="Segoe UI" w:cs="Segoe UI"/>
+          <w:color w:val="253340"/>
+          <w:sz w:val="20"/>
+          <w:szCs w:val="20"/>
+        </w:rPr>
+        <w:t xml:space="preserve">xcel files, or </w:t>
       </w:r>
       <w:proofErr w:type="spellStart"/>
-      <w:proofErr w:type="gramStart"/>
       <w:r>
         <w:rPr>
           <w:rFonts w:ascii="Segoe UI" w:eastAsia="Times New Roman" w:hAnsi="Segoe UI" w:cs="Segoe UI"/>
@@ -574,10 +627,18 @@
           <w:sz w:val="20"/>
           <w:szCs w:val="20"/>
         </w:rPr>
-        <w:t>powerpoint</w:t>
+        <w:t>P</w:t>
+      </w:r>
+      <w:r>
+        <w:rPr>
+          <w:rFonts w:ascii="Segoe UI" w:eastAsia="Times New Roman" w:hAnsi="Segoe UI" w:cs="Segoe UI"/>
+          <w:color w:val="253340"/>
+          <w:sz w:val="20"/>
+          <w:szCs w:val="20"/>
+        </w:rPr>
+        <w:t>owerpoint</w:t>
       </w:r>
       <w:proofErr w:type="spellEnd"/>
-      <w:proofErr w:type="gramEnd"/>
       <w:r>
         <w:rPr>
           <w:rFonts w:ascii="Segoe UI" w:eastAsia="Times New Roman" w:hAnsi="Segoe UI" w:cs="Segoe UI"/>
@@ -612,7 +673,25 @@
           <w:sz w:val="20"/>
           <w:szCs w:val="20"/>
         </w:rPr>
-        <w:t xml:space="preserve">(Audit Files tab - </w:t>
+        <w:t>(</w:t>
+      </w:r>
+      <w:r>
+        <w:rPr>
+          <w:rFonts w:ascii="Segoe UI" w:eastAsia="Times New Roman" w:hAnsi="Segoe UI" w:cs="Segoe UI"/>
+          <w:color w:val="253340"/>
+          <w:sz w:val="20"/>
+          <w:szCs w:val="20"/>
+        </w:rPr>
+        <w:t xml:space="preserve">During off hours only, </w:t>
+      </w:r>
+      <w:r>
+        <w:rPr>
+          <w:rFonts w:ascii="Segoe UI" w:eastAsia="Times New Roman" w:hAnsi="Segoe UI" w:cs="Segoe UI"/>
+          <w:color w:val="253340"/>
+          <w:sz w:val="20"/>
+          <w:szCs w:val="20"/>
+        </w:rPr>
+        <w:t xml:space="preserve">Audit Files tab - </w:t>
       </w:r>
       <w:proofErr w:type="spellStart"/>
       <w:r>
@@ -784,7 +863,6 @@
           <w:numId w:val="22"/>
         </w:numPr>
         <w:spacing w:before="72" w:after="72" w:line="285" w:lineRule="atLeast"/>
-        <w:ind w:left="600"/>
         <w:textAlignment w:val="center"/>
         <w:rPr>
           <w:rFonts w:ascii="Segoe UI" w:eastAsia="Times New Roman" w:hAnsi="Segoe UI" w:cs="Segoe UI"/>
@@ -800,7 +878,43 @@
           <w:sz w:val="20"/>
           <w:szCs w:val="20"/>
         </w:rPr>
-        <w:t>How do I quickly stop the Windows file server from sharing files during a virus outbreak? ("Stop File Sharing" button)</w:t>
+        <w:t>How do I quickly stop the Windows file server from sharing files during a virus outbreak? ("Stop File Sharing" button</w:t>
+      </w:r>
+      <w:r>
+        <w:rPr>
+          <w:rFonts w:ascii="Segoe UI" w:eastAsia="Times New Roman" w:hAnsi="Segoe UI" w:cs="Segoe UI"/>
+          <w:color w:val="253340"/>
+          <w:sz w:val="20"/>
+          <w:szCs w:val="20"/>
+        </w:rPr>
+        <w:t xml:space="preserve">, or edit </w:t>
+      </w:r>
+      <w:r>
+        <w:rPr>
+          <w:rFonts w:ascii="Segoe UI" w:eastAsia="Times New Roman" w:hAnsi="Segoe UI" w:cs="Segoe UI"/>
+          <w:color w:val="253340"/>
+          <w:sz w:val="20"/>
+          <w:szCs w:val="20"/>
+        </w:rPr>
+        <w:t>StopAllWindowsFileServersAfterRansomwareActivityDetected.cmd</w:t>
+      </w:r>
+      <w:r>
+        <w:rPr>
+          <w:rFonts w:ascii="Segoe UI" w:eastAsia="Times New Roman" w:hAnsi="Segoe UI" w:cs="Segoe UI"/>
+          <w:color w:val="253340"/>
+          <w:sz w:val="20"/>
+          <w:szCs w:val="20"/>
+        </w:rPr>
+        <w:t xml:space="preserve"> to suit your needs</w:t>
+      </w:r>
+      <w:r>
+        <w:rPr>
+          <w:rFonts w:ascii="Segoe UI" w:eastAsia="Times New Roman" w:hAnsi="Segoe UI" w:cs="Segoe UI"/>
+          <w:color w:val="253340"/>
+          <w:sz w:val="20"/>
+          <w:szCs w:val="20"/>
+        </w:rPr>
+        <w:t>)</w:t>
       </w:r>
     </w:p>
     <w:p>
@@ -1316,7 +1430,7 @@
           <w:szCs w:val="20"/>
           <w:shd w:val="clear" w:color="auto" w:fill="FFFFFF"/>
         </w:rPr>
-        <w:t xml:space="preserve"> when file extensions were changed or to find files created by ransomware</w:t>
+        <w:t xml:space="preserve"> </w:t>
       </w:r>
       <w:r>
         <w:rPr>
@@ -1326,6 +1440,17 @@
           <w:szCs w:val="20"/>
           <w:shd w:val="clear" w:color="auto" w:fill="FFFFFF"/>
         </w:rPr>
+        <w:lastRenderedPageBreak/>
+        <w:t>when file extensions were changed or to find files created by ransomware</w:t>
+      </w:r>
+      <w:r>
+        <w:rPr>
+          <w:rFonts w:ascii="Segoe UI" w:hAnsi="Segoe UI" w:cs="Segoe UI"/>
+          <w:color w:val="333333"/>
+          <w:sz w:val="20"/>
+          <w:szCs w:val="20"/>
+          <w:shd w:val="clear" w:color="auto" w:fill="FFFFFF"/>
+        </w:rPr>
         <w:t xml:space="preserve"> use the Find Ransomware Files tab</w:t>
       </w:r>
       <w:r>
@@ -1356,12 +1481,21 @@
         <w:spacing w:after="0" w:line="240" w:lineRule="auto"/>
         <w:rPr>
           <w:rFonts w:ascii="Segoe UI" w:hAnsi="Segoe UI" w:cs="Segoe UI"/>
+          <w:color w:val="253340"/>
+          <w:sz w:val="20"/>
+          <w:szCs w:val="20"/>
+        </w:rPr>
+      </w:pPr>
+      <w:r>
+        <w:rPr>
+          <w:rFonts w:ascii="Segoe UI" w:hAnsi="Segoe UI" w:cs="Segoe UI"/>
           <w:color w:val="333333"/>
           <w:sz w:val="20"/>
           <w:szCs w:val="20"/>
           <w:shd w:val="clear" w:color="auto" w:fill="FFFFFF"/>
         </w:rPr>
-      </w:pPr>
+        <w:t xml:space="preserve">Audit Files tab will traverse a </w:t>
+      </w:r>
       <w:r>
         <w:rPr>
           <w:rFonts w:ascii="Segoe UI" w:hAnsi="Segoe UI" w:cs="Segoe UI"/>
@@ -1370,7 +1504,7 @@
           <w:szCs w:val="20"/>
           <w:shd w:val="clear" w:color="auto" w:fill="FFFFFF"/>
         </w:rPr>
-        <w:t xml:space="preserve">Audit Files tab will traverse a </w:t>
+        <w:t>directory, compare file signatures for expected file extensions,</w:t>
       </w:r>
       <w:r>
         <w:rPr>
@@ -1380,7 +1514,7 @@
           <w:szCs w:val="20"/>
           <w:shd w:val="clear" w:color="auto" w:fill="FFFFFF"/>
         </w:rPr>
-        <w:t>directory, compare file signatures for expected file extensions,</w:t>
+        <w:t xml:space="preserve"> and create a verified files list, unverified files list (possible corrupted/encrypted files), unknown files list, and prohibited files list.  This helps to determine the damage caused by a ransomware.  The lists will aide the restore of encrypted/corrupted files.</w:t>
       </w:r>
       <w:r>
         <w:rPr>
@@ -1390,9 +1524,52 @@
           <w:szCs w:val="20"/>
           <w:shd w:val="clear" w:color="auto" w:fill="FFFFFF"/>
         </w:rPr>
-        <w:t xml:space="preserve"> and create a verified files list, unverified files list (possible corrupted/encrypted files), unknown files list, and prohibited files list.  This helps to determine the damage caused by a ransomware.  The lists will aide the restore of encrypted/corrupted files.</w:t>
-      </w:r>
-      <w:r>
+        <w:t xml:space="preserve"> </w:t>
+      </w:r>
+      <w:r>
+        <w:rPr>
+          <w:rFonts w:ascii="Segoe UI" w:hAnsi="Segoe UI" w:cs="Segoe UI"/>
+          <w:color w:val="253340"/>
+          <w:sz w:val="20"/>
+          <w:szCs w:val="20"/>
+        </w:rPr>
+        <w:t xml:space="preserve">The </w:t>
+      </w:r>
+      <w:proofErr w:type="spellStart"/>
+      <w:r>
+        <w:rPr>
+          <w:rFonts w:ascii="Segoe UI" w:hAnsi="Segoe UI" w:cs="Segoe UI"/>
+          <w:color w:val="253340"/>
+          <w:sz w:val="20"/>
+          <w:szCs w:val="20"/>
+        </w:rPr>
+        <w:t>FixUnverifiedFilesFromBackup</w:t>
+      </w:r>
+      <w:proofErr w:type="spellEnd"/>
+      <w:r>
+        <w:rPr>
+          <w:rFonts w:ascii="Segoe UI" w:hAnsi="Segoe UI" w:cs="Segoe UI"/>
+          <w:color w:val="253340"/>
+          <w:sz w:val="20"/>
+          <w:szCs w:val="20"/>
+        </w:rPr>
+        <w:t xml:space="preserve"> option will fix corrupted files by replacing the bad files from the restored backup.</w:t>
+      </w:r>
+    </w:p>
+    <w:p>
+      <w:pPr>
+        <w:spacing w:after="0" w:line="240" w:lineRule="auto"/>
+        <w:rPr>
+          <w:rFonts w:ascii="Segoe UI" w:hAnsi="Segoe UI" w:cs="Segoe UI"/>
+          <w:color w:val="253340"/>
+          <w:sz w:val="20"/>
+          <w:szCs w:val="20"/>
+        </w:rPr>
+      </w:pPr>
+    </w:p>
+    <w:p>
+      <w:pPr>
+        <w:spacing w:after="0" w:line="240" w:lineRule="auto"/>
         <w:rPr>
           <w:rFonts w:ascii="Segoe UI" w:hAnsi="Segoe UI" w:cs="Segoe UI"/>
           <w:color w:val="333333"/>
@@ -1400,8 +1577,7 @@
           <w:szCs w:val="20"/>
           <w:shd w:val="clear" w:color="auto" w:fill="FFFFFF"/>
         </w:rPr>
-        <w:t xml:space="preserve"> </w:t>
-      </w:r>
+      </w:pPr>
       <w:r>
         <w:rPr>
           <w:rFonts w:ascii="Segoe UI" w:hAnsi="Segoe UI" w:cs="Segoe UI"/>
@@ -1411,7 +1587,7 @@
         </w:rPr>
         <w:t xml:space="preserve">The </w:t>
       </w:r>
-      <w:proofErr w:type="spellStart"/>
+      <w:proofErr w:type="gramStart"/>
       <w:r>
         <w:rPr>
           <w:rFonts w:ascii="Segoe UI" w:hAnsi="Segoe UI" w:cs="Segoe UI"/>
@@ -1419,9 +1595,9 @@
           <w:sz w:val="20"/>
           <w:szCs w:val="20"/>
         </w:rPr>
-        <w:t>FixUnverifiedFilesFromBackup</w:t>
-      </w:r>
-      <w:proofErr w:type="spellEnd"/>
+        <w:t>worst case</w:t>
+      </w:r>
+      <w:proofErr w:type="gramEnd"/>
       <w:r>
         <w:rPr>
           <w:rFonts w:ascii="Segoe UI" w:hAnsi="Segoe UI" w:cs="Segoe UI"/>
@@ -1429,7 +1605,16 @@
           <w:sz w:val="20"/>
           <w:szCs w:val="20"/>
         </w:rPr>
-        <w:t xml:space="preserve"> option will fix corrupted files by replacing the bad files from the restored backup.</w:t>
+        <w:t xml:space="preserve"> scenario is not noticing a ransomware infection, having to recover your file shares using an old backup, and keeping any new files saved in the file share since the infection.  The Audit Files tab will help you know the damage done to the file share and help the recovery process.</w:t>
+      </w:r>
+      <w:r>
+        <w:rPr>
+          <w:rFonts w:ascii="Segoe UI" w:hAnsi="Segoe UI" w:cs="Segoe UI"/>
+          <w:color w:val="253340"/>
+          <w:sz w:val="20"/>
+          <w:szCs w:val="20"/>
+        </w:rPr>
+        <w:t xml:space="preserve">  The only thing worse is not having a good backup at all, but the recovery process is not complicated in that scenario.</w:t>
       </w:r>
     </w:p>
     <w:p>
@@ -9895,6 +10080,184 @@
         <w:rPr>
           <w:rFonts w:ascii="Segoe UI" w:eastAsia="Times New Roman" w:hAnsi="Segoe UI" w:cs="Segoe UI"/>
           <w:bCs/>
+          <w:color w:val="444444"/>
+          <w:sz w:val="20"/>
+          <w:szCs w:val="20"/>
+        </w:rPr>
+        <w:t xml:space="preserve">The </w:t>
+      </w:r>
+      <w:proofErr w:type="spellStart"/>
+      <w:r>
+        <w:rPr>
+          <w:rFonts w:ascii="Segoe UI" w:eastAsia="Times New Roman" w:hAnsi="Segoe UI" w:cs="Segoe UI"/>
+          <w:bCs/>
+          <w:color w:val="444444"/>
+          <w:sz w:val="21"/>
+          <w:szCs w:val="21"/>
+        </w:rPr>
+        <w:t>FixUnverifiedFilesFromBackup</w:t>
+      </w:r>
+      <w:proofErr w:type="spellEnd"/>
+      <w:r>
+        <w:rPr>
+          <w:rFonts w:ascii="Segoe UI" w:eastAsia="Times New Roman" w:hAnsi="Segoe UI" w:cs="Segoe UI"/>
+          <w:bCs/>
+          <w:color w:val="444444"/>
+          <w:sz w:val="21"/>
+          <w:szCs w:val="21"/>
+        </w:rPr>
+        <w:t xml:space="preserve"> option helps in the recovery process if you did not know about an </w:t>
+      </w:r>
+      <w:proofErr w:type="gramStart"/>
+      <w:r>
+        <w:rPr>
+          <w:rFonts w:ascii="Segoe UI" w:eastAsia="Times New Roman" w:hAnsi="Segoe UI" w:cs="Segoe UI"/>
+          <w:bCs/>
+          <w:color w:val="444444"/>
+          <w:sz w:val="21"/>
+          <w:szCs w:val="21"/>
+        </w:rPr>
+        <w:t>infection and you have an old backup</w:t>
+      </w:r>
+      <w:proofErr w:type="gramEnd"/>
+      <w:r>
+        <w:rPr>
+          <w:rFonts w:ascii="Segoe UI" w:eastAsia="Times New Roman" w:hAnsi="Segoe UI" w:cs="Segoe UI"/>
+          <w:bCs/>
+          <w:color w:val="444444"/>
+          <w:sz w:val="21"/>
+          <w:szCs w:val="21"/>
+        </w:rPr>
+        <w:t xml:space="preserve"> and recently saved files are still in the infected share.</w:t>
+      </w:r>
+      <w:r>
+        <w:rPr>
+          <w:rFonts w:ascii="Segoe UI" w:eastAsia="Times New Roman" w:hAnsi="Segoe UI" w:cs="Segoe UI"/>
+          <w:bCs/>
+          <w:color w:val="444444"/>
+          <w:sz w:val="21"/>
+          <w:szCs w:val="21"/>
+        </w:rPr>
+        <w:t xml:space="preserve">  Make sure to run the Audit with </w:t>
+      </w:r>
+      <w:proofErr w:type="spellStart"/>
+      <w:r>
+        <w:rPr>
+          <w:rFonts w:ascii="Segoe UI" w:eastAsia="Times New Roman" w:hAnsi="Segoe UI" w:cs="Segoe UI"/>
+          <w:bCs/>
+          <w:color w:val="444444"/>
+          <w:sz w:val="21"/>
+          <w:szCs w:val="21"/>
+        </w:rPr>
+        <w:t>FixUnverifiedFilesFromBackup</w:t>
+      </w:r>
+      <w:proofErr w:type="spellEnd"/>
+      <w:r>
+        <w:rPr>
+          <w:rFonts w:ascii="Segoe UI" w:eastAsia="Times New Roman" w:hAnsi="Segoe UI" w:cs="Segoe UI"/>
+          <w:bCs/>
+          <w:color w:val="444444"/>
+          <w:sz w:val="21"/>
+          <w:szCs w:val="21"/>
+        </w:rPr>
+        <w:t xml:space="preserve"> unchecked </w:t>
+      </w:r>
+      <w:proofErr w:type="gramStart"/>
+      <w:r>
+        <w:rPr>
+          <w:rFonts w:ascii="Segoe UI" w:eastAsia="Times New Roman" w:hAnsi="Segoe UI" w:cs="Segoe UI"/>
+          <w:bCs/>
+          <w:color w:val="444444"/>
+          <w:sz w:val="21"/>
+          <w:szCs w:val="21"/>
+        </w:rPr>
+        <w:t>first</w:t>
+      </w:r>
+      <w:proofErr w:type="gramEnd"/>
+      <w:r>
+        <w:rPr>
+          <w:rFonts w:ascii="Segoe UI" w:eastAsia="Times New Roman" w:hAnsi="Segoe UI" w:cs="Segoe UI"/>
+          <w:bCs/>
+          <w:color w:val="444444"/>
+          <w:sz w:val="21"/>
+          <w:szCs w:val="21"/>
+        </w:rPr>
+        <w:t xml:space="preserve"> to get a list of the files first and fix as many unknowns as possible.  Make backups and then give the </w:t>
+      </w:r>
+      <w:proofErr w:type="spellStart"/>
+      <w:r>
+        <w:rPr>
+          <w:rFonts w:ascii="Segoe UI" w:eastAsia="Times New Roman" w:hAnsi="Segoe UI" w:cs="Segoe UI"/>
+          <w:bCs/>
+          <w:color w:val="444444"/>
+          <w:sz w:val="21"/>
+          <w:szCs w:val="21"/>
+        </w:rPr>
+        <w:t>FixUnverifiedFilesFromBackup</w:t>
+      </w:r>
+      <w:proofErr w:type="spellEnd"/>
+      <w:r>
+        <w:rPr>
+          <w:rFonts w:ascii="Segoe UI" w:eastAsia="Times New Roman" w:hAnsi="Segoe UI" w:cs="Segoe UI"/>
+          <w:bCs/>
+          <w:color w:val="444444"/>
+          <w:sz w:val="21"/>
+          <w:szCs w:val="21"/>
+        </w:rPr>
+        <w:t xml:space="preserve"> </w:t>
+      </w:r>
+      <w:bookmarkStart w:id="0" w:name="_GoBack"/>
+      <w:bookmarkEnd w:id="0"/>
+      <w:r>
+        <w:rPr>
+          <w:rFonts w:ascii="Segoe UI" w:eastAsia="Times New Roman" w:hAnsi="Segoe UI" w:cs="Segoe UI"/>
+          <w:bCs/>
+          <w:color w:val="444444"/>
+          <w:sz w:val="21"/>
+          <w:szCs w:val="21"/>
+        </w:rPr>
+        <w:t xml:space="preserve">option </w:t>
+      </w:r>
+      <w:proofErr w:type="gramStart"/>
+      <w:r>
+        <w:rPr>
+          <w:rFonts w:ascii="Segoe UI" w:eastAsia="Times New Roman" w:hAnsi="Segoe UI" w:cs="Segoe UI"/>
+          <w:bCs/>
+          <w:color w:val="444444"/>
+          <w:sz w:val="21"/>
+          <w:szCs w:val="21"/>
+        </w:rPr>
+        <w:t>an</w:t>
+      </w:r>
+      <w:proofErr w:type="gramEnd"/>
+      <w:r>
+        <w:rPr>
+          <w:rFonts w:ascii="Segoe UI" w:eastAsia="Times New Roman" w:hAnsi="Segoe UI" w:cs="Segoe UI"/>
+          <w:bCs/>
+          <w:color w:val="444444"/>
+          <w:sz w:val="21"/>
+          <w:szCs w:val="21"/>
+        </w:rPr>
+        <w:t xml:space="preserve"> try.</w:t>
+      </w:r>
+    </w:p>
+    <w:p>
+      <w:pPr>
+        <w:shd w:val="clear" w:color="auto" w:fill="FFFFFF"/>
+        <w:spacing w:before="297" w:after="148" w:line="300" w:lineRule="atLeast"/>
+        <w:outlineLvl w:val="2"/>
+        <w:rPr>
+          <w:rFonts w:ascii="Segoe UI" w:eastAsia="Times New Roman" w:hAnsi="Segoe UI" w:cs="Segoe UI"/>
+          <w:bCs/>
+          <w:color w:val="444444"/>
+          <w:sz w:val="20"/>
+          <w:szCs w:val="20"/>
+        </w:rPr>
+      </w:pPr>
+      <w:r>
+        <w:rPr>
+          <w:rFonts w:ascii="Segoe UI" w:eastAsia="Times New Roman" w:hAnsi="Segoe UI" w:cs="Segoe UI"/>
+          <w:bCs/>
           <w:noProof/>
           <w:color w:val="444444"/>
           <w:sz w:val="20"/>
@@ -10714,6 +11077,7 @@
           <w:szCs w:val="21"/>
           <w:u w:val="single"/>
         </w:rPr>
+        <w:lastRenderedPageBreak/>
         <w:t>ProhibitedFilesIgnoreFileExtension</w:t>
       </w:r>
       <w:proofErr w:type="spellEnd"/>
@@ -10888,18 +11252,7 @@
           <w:sz w:val="21"/>
           <w:szCs w:val="21"/>
         </w:rPr>
-        <w:t xml:space="preserve"> This makes the </w:t>
-      </w:r>
-      <w:r>
-        <w:rPr>
-          <w:rFonts w:ascii="Segoe UI" w:eastAsia="Times New Roman" w:hAnsi="Segoe UI" w:cs="Segoe UI"/>
-          <w:bCs/>
-          <w:color w:val="444444"/>
-          <w:sz w:val="21"/>
-          <w:szCs w:val="21"/>
-        </w:rPr>
-        <w:lastRenderedPageBreak/>
-        <w:t>process of leaving good files alone and replacing corrupted/encrypted files with a backup file a lot easier.</w:t>
+        <w:t xml:space="preserve"> This makes the process of leaving good files alone and replacing corrupted/encrypted files with a backup file a lot easier.</w:t>
       </w:r>
     </w:p>
     <w:p>
@@ -12014,8 +12367,6 @@
           <w:szCs w:val="21"/>
         </w:rPr>
       </w:pPr>
-      <w:bookmarkStart w:id="0" w:name="_GoBack"/>
-      <w:bookmarkEnd w:id="0"/>
     </w:p>
     <w:p>
       <w:pPr>
@@ -12055,7 +12406,6 @@
           <w:sz w:val="21"/>
           <w:szCs w:val="21"/>
         </w:rPr>
-        <w:lastRenderedPageBreak/>
         <w:t>BSD License:</w:t>
       </w:r>
     </w:p>
@@ -12456,7 +12806,6 @@
           <w:sz w:val="21"/>
           <w:szCs w:val="21"/>
         </w:rPr>
-        <w:lastRenderedPageBreak/>
         <w:t>Delimon.Win32.IO Class License:</w:t>
       </w:r>
     </w:p>
@@ -12989,6 +13338,7 @@
           <w:sz w:val="19"/>
           <w:szCs w:val="19"/>
         </w:rPr>
+        <w:lastRenderedPageBreak/>
         <w:t>The terms "reproduce," "reproduction," "derivative works," and "distribution" have the same meaning here as under U.S. copyright law.</w:t>
       </w:r>
     </w:p>
@@ -14843,6 +15193,7 @@
           <w:sz w:val="19"/>
           <w:szCs w:val="19"/>
         </w:rPr>
+        <w:lastRenderedPageBreak/>
         <w:t>-----------------------------------------------------------------------</w:t>
       </w:r>
     </w:p>
@@ -15087,7 +15438,6 @@
           <w:sz w:val="19"/>
           <w:szCs w:val="19"/>
         </w:rPr>
-        <w:lastRenderedPageBreak/>
         <w:t>2. Redistributions in binary form must reproduce the above copyright</w:t>
       </w:r>
     </w:p>
@@ -16181,6 +16531,7 @@
           <w:sz w:val="19"/>
           <w:szCs w:val="19"/>
         </w:rPr>
+        <w:lastRenderedPageBreak/>
         <w:t xml:space="preserve">     </w:t>
       </w:r>
       <w:proofErr w:type="gramStart"/>

</xml_diff>